<commit_message>
Updated new claimant dq templates and new FixedRecoverableCostsSection to be used in the dq form
</commit_message>
<xml_diff>
--- a/docker/docmosis/templates/CV-UNS-HRN-ENG-01273.docx
+++ b/docker/docmosis/templates/CV-UNS-HRN-ENG-01273.docx
@@ -190,27 +190,7 @@
                 <w:sz w:val="28"/>
                 <w:szCs w:val="28"/>
               </w:rPr>
-              <w:t>Claim number: &lt;&lt;</w:t>
-            </w:r>
-            <w:proofErr w:type="spellStart"/>
-            <w:r>
-              <w:rPr>
-                <w:rFonts w:ascii="GDSTransportWebsite" w:hAnsi="GDSTransportWebsite"/>
-                <w:color w:val="60686D"/>
-                <w:sz w:val="28"/>
-                <w:szCs w:val="28"/>
-              </w:rPr>
-              <w:t>referenceNumber</w:t>
-            </w:r>
-            <w:proofErr w:type="spellEnd"/>
-            <w:r>
-              <w:rPr>
-                <w:rFonts w:ascii="GDSTransportWebsite" w:hAnsi="GDSTransportWebsite"/>
-                <w:color w:val="60686D"/>
-                <w:sz w:val="28"/>
-                <w:szCs w:val="28"/>
-              </w:rPr>
-              <w:t>&gt;&gt;</w:t>
+              <w:t>Claim number: &lt;&lt;referenceNumber&gt;&gt;</w:t>
             </w:r>
           </w:p>
         </w:tc>
@@ -364,7 +344,6 @@
               </w:rPr>
               <w:t>: &lt;&lt;</w:t>
             </w:r>
-            <w:proofErr w:type="spellStart"/>
             <w:r>
               <w:rPr>
                 <w:rFonts w:ascii="GDSTransportWebsite" w:hAnsi="GDSTransportWebsite"/>
@@ -374,7 +353,6 @@
               </w:rPr>
               <w:t>caseName</w:t>
             </w:r>
-            <w:proofErr w:type="spellEnd"/>
             <w:r>
               <w:rPr>
                 <w:rFonts w:ascii="GDSTransportWebsite" w:hAnsi="GDSTransportWebsite"/>
@@ -627,9 +605,8 @@
                 <w:sz w:val="20"/>
                 <w:szCs w:val="20"/>
               </w:rPr>
-              <w:t>&lt;</w:t>
-            </w:r>
-            <w:proofErr w:type="gramStart"/>
+              <w:t>&lt;&lt;{dateFormat(</w:t>
+            </w:r>
             <w:r>
               <w:rPr>
                 <w:rFonts w:ascii="GDSTransportWebsite" w:eastAsia="Times New Roman" w:hAnsi="GDSTransportWebsite" w:cs="Times New Roman"/>
@@ -637,10 +614,8 @@
                 <w:sz w:val="20"/>
                 <w:szCs w:val="20"/>
               </w:rPr>
-              <w:t>&lt;{</w:t>
-            </w:r>
-            <w:proofErr w:type="spellStart"/>
-            <w:proofErr w:type="gramEnd"/>
+              <w:t>submittedOn</w:t>
+            </w:r>
             <w:r>
               <w:rPr>
                 <w:rFonts w:ascii="GDSTransportWebsite" w:eastAsia="Times New Roman" w:hAnsi="GDSTransportWebsite" w:cs="Times New Roman"/>
@@ -648,77 +623,7 @@
                 <w:sz w:val="20"/>
                 <w:szCs w:val="20"/>
               </w:rPr>
-              <w:t>dateFormat</w:t>
-            </w:r>
-            <w:proofErr w:type="spellEnd"/>
-            <w:r>
-              <w:rPr>
-                <w:rFonts w:ascii="GDSTransportWebsite" w:eastAsia="Times New Roman" w:hAnsi="GDSTransportWebsite" w:cs="Times New Roman"/>
-                <w:color w:val="60686D"/>
-                <w:sz w:val="20"/>
-                <w:szCs w:val="20"/>
-              </w:rPr>
-              <w:t>(</w:t>
-            </w:r>
-            <w:proofErr w:type="spellStart"/>
-            <w:r>
-              <w:rPr>
-                <w:rFonts w:ascii="GDSTransportWebsite" w:eastAsia="Times New Roman" w:hAnsi="GDSTransportWebsite" w:cs="Times New Roman"/>
-                <w:color w:val="60686D"/>
-                <w:sz w:val="20"/>
-                <w:szCs w:val="20"/>
-              </w:rPr>
-              <w:t>submittedOn</w:t>
-            </w:r>
-            <w:proofErr w:type="spellEnd"/>
-            <w:r>
-              <w:rPr>
-                <w:rFonts w:ascii="GDSTransportWebsite" w:eastAsia="Times New Roman" w:hAnsi="GDSTransportWebsite" w:cs="Times New Roman"/>
-                <w:color w:val="60686D"/>
-                <w:sz w:val="20"/>
-                <w:szCs w:val="20"/>
-              </w:rPr>
-              <w:t xml:space="preserve">, ‘d MMMM </w:t>
-            </w:r>
-            <w:proofErr w:type="spellStart"/>
-            <w:r>
-              <w:rPr>
-                <w:rFonts w:ascii="GDSTransportWebsite" w:eastAsia="Times New Roman" w:hAnsi="GDSTransportWebsite" w:cs="Times New Roman"/>
-                <w:color w:val="60686D"/>
-                <w:sz w:val="20"/>
-                <w:szCs w:val="20"/>
-              </w:rPr>
-              <w:t>yyyy</w:t>
-            </w:r>
-            <w:proofErr w:type="spellEnd"/>
-            <w:r>
-              <w:rPr>
-                <w:rFonts w:ascii="GDSTransportWebsite" w:eastAsia="Times New Roman" w:hAnsi="GDSTransportWebsite" w:cs="Times New Roman"/>
-                <w:color w:val="60686D"/>
-                <w:sz w:val="20"/>
-                <w:szCs w:val="20"/>
-              </w:rPr>
-              <w:t>’, ‘dd-MM-</w:t>
-            </w:r>
-            <w:proofErr w:type="spellStart"/>
-            <w:r>
-              <w:rPr>
-                <w:rFonts w:ascii="GDSTransportWebsite" w:eastAsia="Times New Roman" w:hAnsi="GDSTransportWebsite" w:cs="Times New Roman"/>
-                <w:color w:val="60686D"/>
-                <w:sz w:val="20"/>
-                <w:szCs w:val="20"/>
-              </w:rPr>
-              <w:t>yyyy</w:t>
-            </w:r>
-            <w:proofErr w:type="spellEnd"/>
-            <w:r>
-              <w:rPr>
-                <w:rFonts w:ascii="GDSTransportWebsite" w:eastAsia="Times New Roman" w:hAnsi="GDSTransportWebsite" w:cs="Times New Roman"/>
-                <w:color w:val="60686D"/>
-                <w:sz w:val="20"/>
-                <w:szCs w:val="20"/>
-              </w:rPr>
-              <w:t>’)}&gt;&gt;</w:t>
+              <w:t>, ‘d MMMM yyyy’, ‘dd-MM-yyyy’)}&gt;&gt;</w:t>
             </w:r>
           </w:p>
         </w:tc>
@@ -922,7 +827,6 @@
               </w:rPr>
               <w:t>&lt;&lt;cs_{</w:t>
             </w:r>
-            <w:proofErr w:type="gramStart"/>
             <w:r>
               <w:rPr>
                 <w:rFonts w:ascii="GDSTransportWebsite" w:hAnsi="GDSTransportWebsite"/>
@@ -951,7 +855,6 @@
               </w:rPr>
               <w:t>.AddressLine</w:t>
             </w:r>
-            <w:proofErr w:type="gramEnd"/>
             <w:r>
               <w:rPr>
                 <w:rFonts w:ascii="GDSTransportWebsite" w:hAnsi="GDSTransportWebsite"/>
@@ -1067,7 +970,6 @@
               </w:rPr>
               <w:t>&lt;&lt;</w:t>
             </w:r>
-            <w:proofErr w:type="gramStart"/>
             <w:r>
               <w:rPr>
                 <w:rFonts w:ascii="GDSTransportWebsite" w:hAnsi="GDSTransportWebsite"/>
@@ -1087,15 +989,7 @@
                 <w:rFonts w:ascii="GDSTransportWebsite" w:hAnsi="GDSTransportWebsite"/>
                 <w:color w:val="0A0A0A"/>
               </w:rPr>
-              <w:t>ddress.AddressLine</w:t>
-            </w:r>
-            <w:proofErr w:type="gramEnd"/>
-            <w:r>
-              <w:rPr>
-                <w:rFonts w:ascii="GDSTransportWebsite" w:hAnsi="GDSTransportWebsite"/>
-                <w:color w:val="0A0A0A"/>
-              </w:rPr>
-              <w:t>2&gt;&gt;&lt;&lt;es_&gt;&gt;&lt;&lt;cs_{</w:t>
+              <w:t>ddress.AddressLine2&gt;&gt;&lt;&lt;es_&gt;&gt;&lt;&lt;cs_{</w:t>
             </w:r>
             <w:r>
               <w:rPr>
@@ -1155,7 +1049,6 @@
               </w:rPr>
               <w:t>&lt;&lt;</w:t>
             </w:r>
-            <w:proofErr w:type="gramStart"/>
             <w:r>
               <w:rPr>
                 <w:rFonts w:ascii="GDSTransportWebsite" w:hAnsi="GDSTransportWebsite"/>
@@ -1175,15 +1068,7 @@
                 <w:rFonts w:ascii="GDSTransportWebsite" w:hAnsi="GDSTransportWebsite"/>
                 <w:color w:val="0A0A0A"/>
               </w:rPr>
-              <w:t>ddress.AddressLine</w:t>
-            </w:r>
-            <w:proofErr w:type="gramEnd"/>
-            <w:r>
-              <w:rPr>
-                <w:rFonts w:ascii="GDSTransportWebsite" w:hAnsi="GDSTransportWebsite"/>
-                <w:color w:val="0A0A0A"/>
-              </w:rPr>
-              <w:t>3&gt;&gt;&lt;&lt;es_&gt;&gt;&lt;&lt;cs_{</w:t>
+              <w:t>ddress.AddressLine3&gt;&gt;&lt;&lt;es_&gt;&gt;&lt;&lt;cs_{</w:t>
             </w:r>
             <w:r>
               <w:rPr>
@@ -1243,8 +1128,6 @@
               </w:rPr>
               <w:t>&lt;&lt;</w:t>
             </w:r>
-            <w:proofErr w:type="spellStart"/>
-            <w:proofErr w:type="gramStart"/>
             <w:r>
               <w:rPr>
                 <w:rFonts w:ascii="GDSTransportWebsite" w:hAnsi="GDSTransportWebsite"/>
@@ -1264,16 +1147,7 @@
                 <w:rFonts w:ascii="GDSTransportWebsite" w:hAnsi="GDSTransportWebsite"/>
                 <w:color w:val="0A0A0A"/>
               </w:rPr>
-              <w:t>ddress.PostTown</w:t>
-            </w:r>
-            <w:proofErr w:type="spellEnd"/>
-            <w:proofErr w:type="gramEnd"/>
-            <w:r>
-              <w:rPr>
-                <w:rFonts w:ascii="GDSTransportWebsite" w:hAnsi="GDSTransportWebsite"/>
-                <w:color w:val="0A0A0A"/>
-              </w:rPr>
-              <w:t>&gt;&gt;&lt;&lt;es_&gt;&gt;</w:t>
+              <w:t>ddress.PostTown&gt;&gt;&lt;&lt;es_&gt;&gt;</w:t>
             </w:r>
           </w:p>
           <w:p>
@@ -1291,8 +1165,6 @@
               </w:rPr>
               <w:t>&lt;&lt;</w:t>
             </w:r>
-            <w:proofErr w:type="spellStart"/>
-            <w:proofErr w:type="gramStart"/>
             <w:r>
               <w:rPr>
                 <w:rFonts w:ascii="GDSTransportWebsite" w:hAnsi="GDSTransportWebsite"/>
@@ -1312,16 +1184,7 @@
                 <w:rFonts w:ascii="GDSTransportWebsite" w:hAnsi="GDSTransportWebsite"/>
                 <w:color w:val="0A0A0A"/>
               </w:rPr>
-              <w:t>ddress.PostCode</w:t>
-            </w:r>
-            <w:proofErr w:type="spellEnd"/>
-            <w:proofErr w:type="gramEnd"/>
-            <w:r>
-              <w:rPr>
-                <w:rFonts w:ascii="GDSTransportWebsite" w:hAnsi="GDSTransportWebsite"/>
-                <w:color w:val="0A0A0A"/>
-              </w:rPr>
-              <w:t>&gt;&gt;</w:t>
+              <w:t>ddress.PostCode&gt;&gt;</w:t>
             </w:r>
           </w:p>
           <w:p>
@@ -1337,41 +1200,15 @@
                 <w:rFonts w:ascii="GDSTransportWebsite" w:hAnsi="GDSTransportWebsite"/>
                 <w:color w:val="0A0A0A"/>
               </w:rPr>
-              <w:t>&lt;&lt;cs_</w:t>
-            </w:r>
-            <w:proofErr w:type="gramStart"/>
-            <w:r>
-              <w:rPr>
-                <w:rFonts w:ascii="GDSTransportWebsite" w:hAnsi="GDSTransportWebsite"/>
-                <w:color w:val="0A0A0A"/>
-              </w:rPr>
-              <w:t>{</w:t>
-            </w:r>
-            <w:r>
-              <w:rPr>
-                <w:rFonts w:ascii="GDSTransportWebsite" w:hAnsi="GDSTransportWebsite"/>
-                <w:color w:val="0A0A0A"/>
-              </w:rPr>
-              <w:t>!</w:t>
-            </w:r>
-            <w:proofErr w:type="spellStart"/>
-            <w:r>
-              <w:rPr>
-                <w:rFonts w:ascii="GDSTransportWebsite" w:hAnsi="GDSTransportWebsite"/>
-                <w:color w:val="0A0A0A"/>
-              </w:rPr>
-              <w:t>isBlank</w:t>
-            </w:r>
-            <w:proofErr w:type="spellEnd"/>
-            <w:proofErr w:type="gramEnd"/>
-            <w:r>
-              <w:rPr>
-                <w:rFonts w:ascii="GDSTransportWebsite" w:hAnsi="GDSTransportWebsite"/>
-                <w:color w:val="0A0A0A"/>
-              </w:rPr>
-              <w:t>(</w:t>
-            </w:r>
-            <w:proofErr w:type="spellStart"/>
+              <w:t>&lt;&lt;cs_{</w:t>
+            </w:r>
+            <w:r>
+              <w:rPr>
+                <w:rFonts w:ascii="GDSTransportWebsite" w:hAnsi="GDSTransportWebsite"/>
+                <w:color w:val="0A0A0A"/>
+              </w:rPr>
+              <w:t>!isBlank(</w:t>
+            </w:r>
             <w:r>
               <w:rPr>
                 <w:rFonts w:ascii="GDSTransportWebsite" w:hAnsi="GDSTransportWebsite"/>
@@ -1393,7 +1230,6 @@
               </w:rPr>
               <w:t>ddress.Country</w:t>
             </w:r>
-            <w:proofErr w:type="spellEnd"/>
             <w:r>
               <w:rPr>
                 <w:rFonts w:ascii="GDSTransportWebsite" w:hAnsi="GDSTransportWebsite"/>
@@ -1424,8 +1260,6 @@
               </w:rPr>
               <w:t>&lt;&lt;</w:t>
             </w:r>
-            <w:proofErr w:type="spellStart"/>
-            <w:proofErr w:type="gramStart"/>
             <w:r>
               <w:rPr>
                 <w:rFonts w:ascii="GDSTransportWebsite" w:hAnsi="GDSTransportWebsite"/>
@@ -1445,16 +1279,7 @@
                 <w:rFonts w:ascii="GDSTransportWebsite" w:hAnsi="GDSTransportWebsite"/>
                 <w:color w:val="0A0A0A"/>
               </w:rPr>
-              <w:t>ddress.Country</w:t>
-            </w:r>
-            <w:proofErr w:type="spellEnd"/>
-            <w:proofErr w:type="gramEnd"/>
-            <w:r>
-              <w:rPr>
-                <w:rFonts w:ascii="GDSTransportWebsite" w:hAnsi="GDSTransportWebsite"/>
-                <w:color w:val="0A0A0A"/>
-              </w:rPr>
-              <w:t>&gt;&gt;&lt;&lt;es_&gt;&gt;</w:t>
+              <w:t>ddress.Country&gt;&gt;&lt;&lt;es_&gt;&gt;</w:t>
             </w:r>
           </w:p>
           <w:p>
@@ -1528,23 +1353,7 @@
                 <w:rFonts w:ascii="GDSTransportWebsite" w:hAnsi="GDSTransportWebsite"/>
                 <w:color w:val="0A0A0A"/>
               </w:rPr>
-              <w:t>&lt;&lt;cs_</w:t>
-            </w:r>
-            <w:proofErr w:type="gramStart"/>
-            <w:r>
-              <w:rPr>
-                <w:rFonts w:ascii="GDSTransportWebsite" w:hAnsi="GDSTransportWebsite"/>
-                <w:color w:val="0A0A0A"/>
-              </w:rPr>
-              <w:t>{!isBlank</w:t>
-            </w:r>
-            <w:proofErr w:type="gramEnd"/>
-            <w:r>
-              <w:rPr>
-                <w:rFonts w:ascii="GDSTransportWebsite" w:hAnsi="GDSTransportWebsite"/>
-                <w:color w:val="0A0A0A"/>
-              </w:rPr>
-              <w:t>(applicant.</w:t>
+              <w:t>&lt;&lt;cs_{!isBlank(applicant.</w:t>
             </w:r>
             <w:r>
               <w:rPr>
@@ -1680,23 +1489,7 @@
                 <w:rFonts w:ascii="GDSTransportWebsite" w:hAnsi="GDSTransportWebsite"/>
                 <w:color w:val="0A0A0A"/>
               </w:rPr>
-              <w:t>cs_</w:t>
-            </w:r>
-            <w:proofErr w:type="gramStart"/>
-            <w:r>
-              <w:rPr>
-                <w:rFonts w:ascii="GDSTransportWebsite" w:hAnsi="GDSTransportWebsite"/>
-                <w:color w:val="0A0A0A"/>
-              </w:rPr>
-              <w:t>{!isBlank</w:t>
-            </w:r>
-            <w:proofErr w:type="gramEnd"/>
-            <w:r>
-              <w:rPr>
-                <w:rFonts w:ascii="GDSTransportWebsite" w:hAnsi="GDSTransportWebsite"/>
-                <w:color w:val="0A0A0A"/>
-              </w:rPr>
-              <w:t>(</w:t>
+              <w:t>cs_{!isBlank(</w:t>
             </w:r>
             <w:r>
               <w:rPr>
@@ -1835,23 +1628,7 @@
                 <w:rFonts w:ascii="GDSTransportWebsite" w:hAnsi="GDSTransportWebsite"/>
                 <w:color w:val="0A0A0A"/>
               </w:rPr>
-              <w:t>&lt;&lt;cs_</w:t>
-            </w:r>
-            <w:proofErr w:type="gramStart"/>
-            <w:r>
-              <w:rPr>
-                <w:rFonts w:ascii="GDSTransportWebsite" w:hAnsi="GDSTransportWebsite"/>
-                <w:color w:val="0A0A0A"/>
-              </w:rPr>
-              <w:t>{!isBlank</w:t>
-            </w:r>
-            <w:proofErr w:type="gramEnd"/>
-            <w:r>
-              <w:rPr>
-                <w:rFonts w:ascii="GDSTransportWebsite" w:hAnsi="GDSTransportWebsite"/>
-                <w:color w:val="0A0A0A"/>
-              </w:rPr>
-              <w:t>(applicant.litigationFriendName)}&gt;&gt;&lt;&lt;applicant.litigationFriendName&gt;&gt;&lt;&lt;else&gt;&gt;</w:t>
+              <w:t>&lt;&lt;cs_{!isBlank(applicant.litigationFriendName)}&gt;&gt;&lt;&lt;applicant.litigationFriendName&gt;&gt;&lt;&lt;else&gt;&gt;</w:t>
             </w:r>
             <w:r>
               <w:rPr>
@@ -1888,7 +1665,6 @@
               </w:rPr>
               <w:t>&lt;&lt;</w:t>
             </w:r>
-            <w:proofErr w:type="spellStart"/>
             <w:r>
               <w:rPr>
                 <w:rFonts w:ascii="GDSTransportWebsite" w:hAnsi="GDSTransportWebsite"/>
@@ -1896,7 +1672,6 @@
               </w:rPr>
               <w:t>applicant.litigationFriendLastName</w:t>
             </w:r>
-            <w:proofErr w:type="spellEnd"/>
             <w:r>
               <w:rPr>
                 <w:rFonts w:ascii="GDSTransportWebsite" w:hAnsi="GDSTransportWebsite"/>
@@ -1989,23 +1764,7 @@
                 <w:rFonts w:ascii="GDSTransportWebsite" w:hAnsi="GDSTransportWebsite"/>
                 <w:color w:val="0A0A0A"/>
               </w:rPr>
-              <w:t>cs_</w:t>
-            </w:r>
-            <w:proofErr w:type="gramStart"/>
-            <w:r>
-              <w:rPr>
-                <w:rFonts w:ascii="GDSTransportWebsite" w:hAnsi="GDSTransportWebsite"/>
-                <w:color w:val="0A0A0A"/>
-              </w:rPr>
-              <w:t>{!isBlank</w:t>
-            </w:r>
-            <w:proofErr w:type="gramEnd"/>
-            <w:r>
-              <w:rPr>
-                <w:rFonts w:ascii="GDSTransportWebsite" w:hAnsi="GDSTransportWebsite"/>
-                <w:color w:val="0A0A0A"/>
-              </w:rPr>
-              <w:t>(</w:t>
+              <w:t>cs_{!isBlank(</w:t>
             </w:r>
             <w:r>
               <w:rPr>
@@ -2205,23 +1964,7 @@
                 <w:rFonts w:ascii="GDSTransportWebsite" w:hAnsi="GDSTransportWebsite"/>
                 <w:color w:val="0A0A0A"/>
               </w:rPr>
-              <w:t>cs_</w:t>
-            </w:r>
-            <w:proofErr w:type="gramStart"/>
-            <w:r>
-              <w:rPr>
-                <w:rFonts w:ascii="GDSTransportWebsite" w:hAnsi="GDSTransportWebsite"/>
-                <w:color w:val="0A0A0A"/>
-              </w:rPr>
-              <w:t>{!isBlank</w:t>
-            </w:r>
-            <w:proofErr w:type="gramEnd"/>
-            <w:r>
-              <w:rPr>
-                <w:rFonts w:ascii="GDSTransportWebsite" w:hAnsi="GDSTransportWebsite"/>
-                <w:color w:val="0A0A0A"/>
-              </w:rPr>
-              <w:t>(</w:t>
+              <w:t>cs_{!isBlank(</w:t>
             </w:r>
             <w:r>
               <w:rPr>
@@ -2376,18 +2119,7 @@
                 <w:color w:val="0A0A0A"/>
                 <w:shd w:val="clear" w:color="auto" w:fill="FFFFFF"/>
               </w:rPr>
-              <w:t>&lt;&lt;</w:t>
-            </w:r>
-            <w:proofErr w:type="spellStart"/>
-            <w:r>
-              <w:rPr>
-                <w:rFonts w:ascii="GDSTransportWebsite" w:hAnsi="GDSTransportWebsite"/>
-                <w:b/>
-                <w:bCs/>
-                <w:color w:val="0A0A0A"/>
-                <w:shd w:val="clear" w:color="auto" w:fill="FFFFFF"/>
-              </w:rPr>
-              <w:t>rr_</w:t>
+              <w:t>&lt;&lt;rr_</w:t>
             </w:r>
             <w:r>
               <w:rPr>
@@ -2399,7 +2131,6 @@
               </w:rPr>
               <w:t>respondents</w:t>
             </w:r>
-            <w:proofErr w:type="spellEnd"/>
             <w:r>
               <w:rPr>
                 <w:rFonts w:ascii="GDSTransportWebsite" w:hAnsi="GDSTransportWebsite"/>
@@ -2442,29 +2173,7 @@
                 <w:color w:val="0A0A0A"/>
                 <w:shd w:val="clear" w:color="auto" w:fill="FFFFFF"/>
               </w:rPr>
-              <w:t>&lt;&lt;cs_{$size&gt;1}&gt;&gt; Defendant &lt;&lt;$</w:t>
-            </w:r>
-            <w:proofErr w:type="spellStart"/>
-            <w:r>
-              <w:rPr>
-                <w:rFonts w:ascii="GDSTransportWebsite" w:hAnsi="GDSTransportWebsite"/>
-                <w:b/>
-                <w:bCs/>
-                <w:color w:val="0A0A0A"/>
-                <w:shd w:val="clear" w:color="auto" w:fill="FFFFFF"/>
-              </w:rPr>
-              <w:t>itemnum</w:t>
-            </w:r>
-            <w:proofErr w:type="spellEnd"/>
-            <w:r>
-              <w:rPr>
-                <w:rFonts w:ascii="GDSTransportWebsite" w:hAnsi="GDSTransportWebsite"/>
-                <w:b/>
-                <w:bCs/>
-                <w:color w:val="0A0A0A"/>
-                <w:shd w:val="clear" w:color="auto" w:fill="FFFFFF"/>
-              </w:rPr>
-              <w:t>&gt;&gt;&lt;&lt;es_&gt;&gt;</w:t>
+              <w:t>&lt;&lt;cs_{$size&gt;1}&gt;&gt; Defendant &lt;&lt;$itemnum&gt;&gt;&lt;&lt;es_&gt;&gt;</w:t>
             </w:r>
           </w:p>
         </w:tc>
@@ -2590,7 +2299,6 @@
               </w:rPr>
               <w:t>.AddressLine</w:t>
             </w:r>
-            <w:proofErr w:type="gramStart"/>
             <w:r>
               <w:rPr>
                 <w:rFonts w:ascii="GDSTransportWebsite" w:hAnsi="GDSTransportWebsite"/>
@@ -2603,15 +2311,7 @@
                 <w:rFonts w:ascii="GDSTransportWebsite" w:hAnsi="GDSTransportWebsite"/>
                 <w:color w:val="0A0A0A"/>
               </w:rPr>
-              <w:t>!=</w:t>
-            </w:r>
-            <w:proofErr w:type="gramEnd"/>
-            <w:r>
-              <w:rPr>
-                <w:rFonts w:ascii="GDSTransportWebsite" w:hAnsi="GDSTransportWebsite"/>
-                <w:color w:val="0A0A0A"/>
-              </w:rPr>
-              <w:t>null}&gt;&gt;&lt;&lt;</w:t>
+              <w:t>!=null}&gt;&gt;&lt;&lt;</w:t>
             </w:r>
             <w:r>
               <w:rPr>
@@ -2705,30 +2405,14 @@
                 <w:rFonts w:ascii="GDSTransportWebsite" w:hAnsi="GDSTransportWebsite"/>
                 <w:color w:val="0A0A0A"/>
               </w:rPr>
-              <w:t>ddress.AddressLine2&gt;&gt;&lt;&lt;es_&gt;&gt;&lt;&lt;cs_</w:t>
-            </w:r>
-            <w:proofErr w:type="gramStart"/>
-            <w:r>
-              <w:rPr>
-                <w:rFonts w:ascii="GDSTransportWebsite" w:hAnsi="GDSTransportWebsite"/>
-                <w:color w:val="0A0A0A"/>
-              </w:rPr>
-              <w:t>{</w:t>
-            </w:r>
-            <w:r>
-              <w:rPr>
-                <w:rFonts w:ascii="GDSTransportWebsite" w:hAnsi="GDSTransportWebsite"/>
-                <w:color w:val="0A0A0A"/>
-              </w:rPr>
-              <w:t>!isBlank</w:t>
-            </w:r>
-            <w:proofErr w:type="gramEnd"/>
-            <w:r>
-              <w:rPr>
-                <w:rFonts w:ascii="GDSTransportWebsite" w:hAnsi="GDSTransportWebsite"/>
-                <w:color w:val="0A0A0A"/>
-              </w:rPr>
-              <w:t>(primaryA</w:t>
+              <w:t>ddress.AddressLine2&gt;&gt;&lt;&lt;es_&gt;&gt;&lt;&lt;cs_{</w:t>
+            </w:r>
+            <w:r>
+              <w:rPr>
+                <w:rFonts w:ascii="GDSTransportWebsite" w:hAnsi="GDSTransportWebsite"/>
+                <w:color w:val="0A0A0A"/>
+              </w:rPr>
+              <w:t>!isBlank(primaryA</w:t>
             </w:r>
             <w:r>
               <w:rPr>
@@ -2779,30 +2463,14 @@
                 <w:rFonts w:ascii="GDSTransportWebsite" w:hAnsi="GDSTransportWebsite"/>
                 <w:color w:val="0A0A0A"/>
               </w:rPr>
-              <w:t>ddress.AddressLine3&gt;&gt;&lt;&lt;es_&gt;&gt;&lt;&lt;cs_</w:t>
-            </w:r>
-            <w:proofErr w:type="gramStart"/>
-            <w:r>
-              <w:rPr>
-                <w:rFonts w:ascii="GDSTransportWebsite" w:hAnsi="GDSTransportWebsite"/>
-                <w:color w:val="0A0A0A"/>
-              </w:rPr>
-              <w:t>{</w:t>
-            </w:r>
-            <w:r>
-              <w:rPr>
-                <w:rFonts w:ascii="GDSTransportWebsite" w:hAnsi="GDSTransportWebsite"/>
-                <w:color w:val="0A0A0A"/>
-              </w:rPr>
-              <w:t>!isBlank</w:t>
-            </w:r>
-            <w:proofErr w:type="gramEnd"/>
-            <w:r>
-              <w:rPr>
-                <w:rFonts w:ascii="GDSTransportWebsite" w:hAnsi="GDSTransportWebsite"/>
-                <w:color w:val="0A0A0A"/>
-              </w:rPr>
-              <w:t>(primaryA</w:t>
+              <w:t>ddress.AddressLine3&gt;&gt;&lt;&lt;es_&gt;&gt;&lt;&lt;cs_{</w:t>
+            </w:r>
+            <w:r>
+              <w:rPr>
+                <w:rFonts w:ascii="GDSTransportWebsite" w:hAnsi="GDSTransportWebsite"/>
+                <w:color w:val="0A0A0A"/>
+              </w:rPr>
+              <w:t>!isBlank(primaryA</w:t>
             </w:r>
             <w:r>
               <w:rPr>
@@ -2841,7 +2509,6 @@
               </w:rPr>
               <w:t>&lt;&lt;</w:t>
             </w:r>
-            <w:proofErr w:type="spellStart"/>
             <w:r>
               <w:rPr>
                 <w:rFonts w:ascii="GDSTransportWebsite" w:hAnsi="GDSTransportWebsite"/>
@@ -2854,15 +2521,7 @@
                 <w:rFonts w:ascii="GDSTransportWebsite" w:hAnsi="GDSTransportWebsite"/>
                 <w:color w:val="0A0A0A"/>
               </w:rPr>
-              <w:t>ddress.PostTown</w:t>
-            </w:r>
-            <w:proofErr w:type="spellEnd"/>
-            <w:r>
-              <w:rPr>
-                <w:rFonts w:ascii="GDSTransportWebsite" w:hAnsi="GDSTransportWebsite"/>
-                <w:color w:val="0A0A0A"/>
-              </w:rPr>
-              <w:t>&gt;&gt;&lt;&lt;es_&gt;&gt;</w:t>
+              <w:t>ddress.PostTown&gt;&gt;&lt;&lt;es_&gt;&gt;</w:t>
             </w:r>
           </w:p>
           <w:p>
@@ -2892,30 +2551,14 @@
                 <w:rFonts w:ascii="GDSTransportWebsite" w:hAnsi="GDSTransportWebsite"/>
                 <w:color w:val="0A0A0A"/>
               </w:rPr>
-              <w:t>ddress.PostCode&gt;&gt;&lt;&lt;cs_</w:t>
-            </w:r>
-            <w:proofErr w:type="gramStart"/>
-            <w:r>
-              <w:rPr>
-                <w:rFonts w:ascii="GDSTransportWebsite" w:hAnsi="GDSTransportWebsite"/>
-                <w:color w:val="0A0A0A"/>
-              </w:rPr>
-              <w:t>{</w:t>
-            </w:r>
-            <w:r>
-              <w:rPr>
-                <w:rFonts w:ascii="GDSTransportWebsite" w:hAnsi="GDSTransportWebsite"/>
-                <w:color w:val="0A0A0A"/>
-              </w:rPr>
-              <w:t>!isBlank</w:t>
-            </w:r>
-            <w:proofErr w:type="gramEnd"/>
-            <w:r>
-              <w:rPr>
-                <w:rFonts w:ascii="GDSTransportWebsite" w:hAnsi="GDSTransportWebsite"/>
-                <w:color w:val="0A0A0A"/>
-              </w:rPr>
-              <w:t>(primaryA</w:t>
+              <w:t>ddress.PostCode&gt;&gt;&lt;&lt;cs_{</w:t>
+            </w:r>
+            <w:r>
+              <w:rPr>
+                <w:rFonts w:ascii="GDSTransportWebsite" w:hAnsi="GDSTransportWebsite"/>
+                <w:color w:val="0A0A0A"/>
+              </w:rPr>
+              <w:t>!isBlank(primaryA</w:t>
             </w:r>
             <w:r>
               <w:rPr>
@@ -2954,7 +2597,6 @@
               </w:rPr>
               <w:t>&lt;&lt;</w:t>
             </w:r>
-            <w:proofErr w:type="spellStart"/>
             <w:r>
               <w:rPr>
                 <w:rFonts w:ascii="GDSTransportWebsite" w:hAnsi="GDSTransportWebsite"/>
@@ -2967,15 +2609,7 @@
                 <w:rFonts w:ascii="GDSTransportWebsite" w:hAnsi="GDSTransportWebsite"/>
                 <w:color w:val="0A0A0A"/>
               </w:rPr>
-              <w:t>ddress.Country</w:t>
-            </w:r>
-            <w:proofErr w:type="spellEnd"/>
-            <w:r>
-              <w:rPr>
-                <w:rFonts w:ascii="GDSTransportWebsite" w:hAnsi="GDSTransportWebsite"/>
-                <w:color w:val="0A0A0A"/>
-              </w:rPr>
-              <w:t>&gt;&gt;&lt;&lt;es_&gt;&gt;</w:t>
+              <w:t>ddress.Country&gt;&gt;&lt;&lt;es_&gt;&gt;</w:t>
             </w:r>
           </w:p>
           <w:p>
@@ -3036,34 +2670,8 @@
                 <w:rFonts w:ascii="GDSTransportWebsite" w:hAnsi="GDSTransportWebsite"/>
                 <w:color w:val="0A0A0A"/>
               </w:rPr>
-              <w:t>&lt;&lt;cs_</w:t>
-            </w:r>
-            <w:proofErr w:type="gramStart"/>
-            <w:r>
-              <w:rPr>
-                <w:rFonts w:ascii="GDSTransportWebsite" w:hAnsi="GDSTransportWebsite"/>
-                <w:color w:val="0A0A0A"/>
-              </w:rPr>
-              <w:t>{!</w:t>
-            </w:r>
-            <w:proofErr w:type="spellStart"/>
-            <w:r>
-              <w:rPr>
-                <w:rFonts w:ascii="GDSTransportWebsite" w:hAnsi="GDSTransportWebsite"/>
-                <w:color w:val="0A0A0A"/>
-              </w:rPr>
-              <w:t>isBlank</w:t>
-            </w:r>
-            <w:proofErr w:type="spellEnd"/>
-            <w:proofErr w:type="gramEnd"/>
-            <w:r>
-              <w:rPr>
-                <w:rFonts w:ascii="GDSTransportWebsite" w:hAnsi="GDSTransportWebsite"/>
-                <w:color w:val="0A0A0A"/>
-              </w:rPr>
-              <w:t>(</w:t>
-            </w:r>
-            <w:proofErr w:type="spellStart"/>
+              <w:t>&lt;&lt;cs_{!isBlank(</w:t>
+            </w:r>
             <w:r>
               <w:rPr>
                 <w:rFonts w:ascii="GDSTransportWebsite" w:hAnsi="GDSTransportWebsite"/>
@@ -3071,7 +2679,6 @@
               </w:rPr>
               <w:t>phoneNumber</w:t>
             </w:r>
-            <w:proofErr w:type="spellEnd"/>
             <w:r>
               <w:rPr>
                 <w:rFonts w:ascii="GDSTransportWebsite" w:hAnsi="GDSTransportWebsite"/>
@@ -3086,7 +2693,6 @@
               </w:rPr>
               <w:t>&lt;&lt;</w:t>
             </w:r>
-            <w:proofErr w:type="spellStart"/>
             <w:r>
               <w:rPr>
                 <w:rFonts w:ascii="GDSTransportWebsite" w:hAnsi="GDSTransportWebsite"/>
@@ -3094,7 +2700,6 @@
               </w:rPr>
               <w:t>phoneNumber</w:t>
             </w:r>
-            <w:proofErr w:type="spellEnd"/>
             <w:r>
               <w:rPr>
                 <w:rFonts w:ascii="GDSTransportWebsite" w:hAnsi="GDSTransportWebsite"/>
@@ -3167,34 +2772,8 @@
                 <w:rFonts w:ascii="GDSTransportWebsite" w:hAnsi="GDSTransportWebsite"/>
                 <w:color w:val="0A0A0A"/>
               </w:rPr>
-              <w:t>&lt;&lt;cs_</w:t>
-            </w:r>
-            <w:proofErr w:type="gramStart"/>
-            <w:r>
-              <w:rPr>
-                <w:rFonts w:ascii="GDSTransportWebsite" w:hAnsi="GDSTransportWebsite"/>
-                <w:color w:val="0A0A0A"/>
-              </w:rPr>
-              <w:t>{!</w:t>
-            </w:r>
-            <w:proofErr w:type="spellStart"/>
-            <w:r>
-              <w:rPr>
-                <w:rFonts w:ascii="GDSTransportWebsite" w:hAnsi="GDSTransportWebsite"/>
-                <w:color w:val="0A0A0A"/>
-              </w:rPr>
-              <w:t>isBlank</w:t>
-            </w:r>
-            <w:proofErr w:type="spellEnd"/>
-            <w:proofErr w:type="gramEnd"/>
-            <w:r>
-              <w:rPr>
-                <w:rFonts w:ascii="GDSTransportWebsite" w:hAnsi="GDSTransportWebsite"/>
-                <w:color w:val="0A0A0A"/>
-              </w:rPr>
-              <w:t>(</w:t>
-            </w:r>
-            <w:proofErr w:type="spellStart"/>
+              <w:t>&lt;&lt;cs_{!isBlank(</w:t>
+            </w:r>
             <w:r>
               <w:rPr>
                 <w:rFonts w:ascii="GDSTransportWebsite" w:hAnsi="GDSTransportWebsite"/>
@@ -3202,7 +2781,6 @@
               </w:rPr>
               <w:t>emailAddress</w:t>
             </w:r>
-            <w:proofErr w:type="spellEnd"/>
             <w:r>
               <w:rPr>
                 <w:rFonts w:ascii="GDSTransportWebsite" w:hAnsi="GDSTransportWebsite"/>
@@ -3217,7 +2795,6 @@
               </w:rPr>
               <w:t>&lt;&lt;</w:t>
             </w:r>
-            <w:proofErr w:type="spellStart"/>
             <w:r>
               <w:rPr>
                 <w:rFonts w:ascii="GDSTransportWebsite" w:hAnsi="GDSTransportWebsite"/>
@@ -3225,7 +2802,6 @@
               </w:rPr>
               <w:t>emailAddress</w:t>
             </w:r>
-            <w:proofErr w:type="spellEnd"/>
             <w:r>
               <w:rPr>
                 <w:rFonts w:ascii="GDSTransportWebsite" w:hAnsi="GDSTransportWebsite"/>
@@ -3301,23 +2877,7 @@
                 <w:rFonts w:ascii="GDSTransportWebsite" w:hAnsi="GDSTransportWebsite"/>
                 <w:color w:val="0A0A0A"/>
               </w:rPr>
-              <w:t>&lt;&lt;cs_</w:t>
-            </w:r>
-            <w:proofErr w:type="gramStart"/>
-            <w:r>
-              <w:rPr>
-                <w:rFonts w:ascii="GDSTransportWebsite" w:hAnsi="GDSTransportWebsite"/>
-                <w:color w:val="0A0A0A"/>
-              </w:rPr>
-              <w:t>{!isBlank</w:t>
-            </w:r>
-            <w:proofErr w:type="gramEnd"/>
-            <w:r>
-              <w:rPr>
-                <w:rFonts w:ascii="GDSTransportWebsite" w:hAnsi="GDSTransportWebsite"/>
-                <w:color w:val="0A0A0A"/>
-              </w:rPr>
-              <w:t>(litigationFriendName)}&gt;&gt;&lt;&lt;litigationFriendName&gt;&gt;&lt;&lt;else&gt;&gt;</w:t>
+              <w:t>&lt;&lt;cs_{!isBlank(litigationFriendName)}&gt;&gt;&lt;&lt;litigationFriendName&gt;&gt;&lt;&lt;else&gt;&gt;</w:t>
             </w:r>
             <w:r>
               <w:rPr>
@@ -3354,7 +2914,6 @@
               </w:rPr>
               <w:t>&lt;&lt;</w:t>
             </w:r>
-            <w:proofErr w:type="spellStart"/>
             <w:r>
               <w:rPr>
                 <w:rFonts w:ascii="GDSTransportWebsite" w:hAnsi="GDSTransportWebsite"/>
@@ -3362,7 +2921,6 @@
               </w:rPr>
               <w:t>litigationFriendLastName</w:t>
             </w:r>
-            <w:proofErr w:type="spellEnd"/>
             <w:r>
               <w:rPr>
                 <w:rFonts w:ascii="GDSTransportWebsite" w:hAnsi="GDSTransportWebsite"/>
@@ -3426,23 +2984,7 @@
                 <w:rFonts w:ascii="GDSTransportWebsite" w:hAnsi="GDSTransportWebsite"/>
                 <w:color w:val="0A0A0A"/>
               </w:rPr>
-              <w:t>&lt;&lt;cs_</w:t>
-            </w:r>
-            <w:proofErr w:type="gramStart"/>
-            <w:r>
-              <w:rPr>
-                <w:rFonts w:ascii="GDSTransportWebsite" w:hAnsi="GDSTransportWebsite"/>
-                <w:color w:val="0A0A0A"/>
-              </w:rPr>
-              <w:t>{!isBlank</w:t>
-            </w:r>
-            <w:proofErr w:type="gramEnd"/>
-            <w:r>
-              <w:rPr>
-                <w:rFonts w:ascii="GDSTransportWebsite" w:hAnsi="GDSTransportWebsite"/>
-                <w:color w:val="0A0A0A"/>
-              </w:rPr>
-              <w:t>(</w:t>
+              <w:t>&lt;&lt;cs_{!isBlank(</w:t>
             </w:r>
             <w:r>
               <w:rPr>
@@ -3600,23 +3142,7 @@
                 <w:rFonts w:ascii="GDSTransportWebsite" w:hAnsi="GDSTransportWebsite"/>
                 <w:color w:val="0A0A0A"/>
               </w:rPr>
-              <w:t>&lt;&lt;cs_</w:t>
-            </w:r>
-            <w:proofErr w:type="gramStart"/>
-            <w:r>
-              <w:rPr>
-                <w:rFonts w:ascii="GDSTransportWebsite" w:hAnsi="GDSTransportWebsite"/>
-                <w:color w:val="0A0A0A"/>
-              </w:rPr>
-              <w:t>{!isBlank</w:t>
-            </w:r>
-            <w:proofErr w:type="gramEnd"/>
-            <w:r>
-              <w:rPr>
-                <w:rFonts w:ascii="GDSTransportWebsite" w:hAnsi="GDSTransportWebsite"/>
-                <w:color w:val="0A0A0A"/>
-              </w:rPr>
-              <w:t>(</w:t>
+              <w:t>&lt;&lt;cs_{!isBlank(</w:t>
             </w:r>
             <w:r>
               <w:rPr>
@@ -3761,8 +3287,6 @@
               </w:rPr>
               <w:t>&lt;</w:t>
             </w:r>
-            <w:proofErr w:type="spellStart"/>
-            <w:proofErr w:type="gramStart"/>
             <w:r>
               <w:rPr>
                 <w:rFonts w:ascii="GDSTransportWebsite" w:hAnsi="GDSTransportWebsite"/>
@@ -3784,8 +3308,6 @@
               </w:rPr>
               <w:t>Name</w:t>
             </w:r>
-            <w:proofErr w:type="spellEnd"/>
-            <w:proofErr w:type="gramEnd"/>
             <w:r>
               <w:rPr>
                 <w:rFonts w:ascii="GDSTransportWebsite" w:hAnsi="GDSTransportWebsite"/>
@@ -3857,30 +3379,14 @@
                 <w:rFonts w:ascii="GDSTransportWebsite" w:hAnsi="GDSTransportWebsite"/>
                 <w:color w:val="0A0A0A"/>
               </w:rPr>
-              <w:t>cs_</w:t>
-            </w:r>
-            <w:proofErr w:type="gramStart"/>
-            <w:r>
-              <w:rPr>
-                <w:rFonts w:ascii="GDSTransportWebsite" w:hAnsi="GDSTransportWebsite"/>
-                <w:color w:val="0A0A0A"/>
-              </w:rPr>
-              <w:t>{</w:t>
-            </w:r>
-            <w:r>
-              <w:rPr>
-                <w:rFonts w:ascii="GDSTransportWebsite" w:hAnsi="GDSTransportWebsite"/>
-                <w:color w:val="0A0A0A"/>
-              </w:rPr>
-              <w:t>!isBlank</w:t>
-            </w:r>
-            <w:proofErr w:type="gramEnd"/>
-            <w:r>
-              <w:rPr>
-                <w:rFonts w:ascii="GDSTransportWebsite" w:hAnsi="GDSTransportWebsite"/>
-                <w:color w:val="0A0A0A"/>
-              </w:rPr>
-              <w:t>(</w:t>
+              <w:t>cs_{</w:t>
+            </w:r>
+            <w:r>
+              <w:rPr>
+                <w:rFonts w:ascii="GDSTransportWebsite" w:hAnsi="GDSTransportWebsite"/>
+                <w:color w:val="0A0A0A"/>
+              </w:rPr>
+              <w:t>!isBlank(</w:t>
             </w:r>
             <w:r>
               <w:rPr>
@@ -4010,7 +3516,6 @@
               </w:rPr>
               <w:t>&lt;&lt;</w:t>
             </w:r>
-            <w:proofErr w:type="gramStart"/>
             <w:r>
               <w:rPr>
                 <w:rFonts w:ascii="GDSTransportWebsite" w:hAnsi="GDSTransportWebsite"/>
@@ -4030,15 +3535,7 @@
                 <w:rFonts w:ascii="GDSTransportWebsite" w:hAnsi="GDSTransportWebsite"/>
                 <w:color w:val="0A0A0A"/>
               </w:rPr>
-              <w:t>ddress.AddressLine</w:t>
-            </w:r>
-            <w:proofErr w:type="gramEnd"/>
-            <w:r>
-              <w:rPr>
-                <w:rFonts w:ascii="GDSTransportWebsite" w:hAnsi="GDSTransportWebsite"/>
-                <w:color w:val="0A0A0A"/>
-              </w:rPr>
-              <w:t>2&gt;&gt;&lt;&lt;es_&gt;&gt;&lt;&lt;cs_{</w:t>
+              <w:t>ddress.AddressLine2&gt;&gt;&lt;&lt;es_&gt;&gt;&lt;&lt;cs_{</w:t>
             </w:r>
             <w:r>
               <w:rPr>
@@ -4098,7 +3595,6 @@
               </w:rPr>
               <w:t>&lt;&lt;</w:t>
             </w:r>
-            <w:proofErr w:type="gramStart"/>
             <w:r>
               <w:rPr>
                 <w:rFonts w:ascii="GDSTransportWebsite" w:hAnsi="GDSTransportWebsite"/>
@@ -4118,15 +3614,7 @@
                 <w:rFonts w:ascii="GDSTransportWebsite" w:hAnsi="GDSTransportWebsite"/>
                 <w:color w:val="0A0A0A"/>
               </w:rPr>
-              <w:t>ddress.AddressLine</w:t>
-            </w:r>
-            <w:proofErr w:type="gramEnd"/>
-            <w:r>
-              <w:rPr>
-                <w:rFonts w:ascii="GDSTransportWebsite" w:hAnsi="GDSTransportWebsite"/>
-                <w:color w:val="0A0A0A"/>
-              </w:rPr>
-              <w:t>3&gt;&gt;&lt;&lt;es_&gt;&gt;&lt;&lt;cs_{</w:t>
+              <w:t>ddress.AddressLine3&gt;&gt;&lt;&lt;es_&gt;&gt;&lt;&lt;cs_{</w:t>
             </w:r>
             <w:r>
               <w:rPr>
@@ -4186,8 +3674,6 @@
               </w:rPr>
               <w:t>&lt;&lt;</w:t>
             </w:r>
-            <w:proofErr w:type="spellStart"/>
-            <w:proofErr w:type="gramStart"/>
             <w:r>
               <w:rPr>
                 <w:rFonts w:ascii="GDSTransportWebsite" w:hAnsi="GDSTransportWebsite"/>
@@ -4207,16 +3693,7 @@
                 <w:rFonts w:ascii="GDSTransportWebsite" w:hAnsi="GDSTransportWebsite"/>
                 <w:color w:val="0A0A0A"/>
               </w:rPr>
-              <w:t>ddress.PostTown</w:t>
-            </w:r>
-            <w:proofErr w:type="spellEnd"/>
-            <w:proofErr w:type="gramEnd"/>
-            <w:r>
-              <w:rPr>
-                <w:rFonts w:ascii="GDSTransportWebsite" w:hAnsi="GDSTransportWebsite"/>
-                <w:color w:val="0A0A0A"/>
-              </w:rPr>
-              <w:t>&gt;&gt;&lt;&lt;es_&gt;&gt;</w:t>
+              <w:t>ddress.PostTown&gt;&gt;&lt;&lt;es_&gt;&gt;</w:t>
             </w:r>
           </w:p>
           <w:p>
@@ -4234,7 +3711,6 @@
               </w:rPr>
               <w:t>&lt;&lt;</w:t>
             </w:r>
-            <w:proofErr w:type="gramStart"/>
             <w:r>
               <w:rPr>
                 <w:rFonts w:ascii="GDSTransportWebsite" w:hAnsi="GDSTransportWebsite"/>
@@ -4254,15 +3730,7 @@
                 <w:rFonts w:ascii="GDSTransportWebsite" w:hAnsi="GDSTransportWebsite"/>
                 <w:color w:val="0A0A0A"/>
               </w:rPr>
-              <w:t>ddress.PostCode</w:t>
-            </w:r>
-            <w:proofErr w:type="gramEnd"/>
-            <w:r>
-              <w:rPr>
-                <w:rFonts w:ascii="GDSTransportWebsite" w:hAnsi="GDSTransportWebsite"/>
-                <w:color w:val="0A0A0A"/>
-              </w:rPr>
-              <w:t>&gt;&gt;&lt;&lt;cs_{</w:t>
+              <w:t>ddress.PostCode&gt;&gt;&lt;&lt;cs_{</w:t>
             </w:r>
             <w:r>
               <w:rPr>
@@ -4327,16 +3795,7 @@
                 <w:rFonts w:ascii="GDSTransportWebsite" w:hAnsi="GDSTransportWebsite"/>
                 <w:color w:val="0A0A0A"/>
               </w:rPr>
-              <w:t xml:space="preserve"> </w:t>
-            </w:r>
-            <w:proofErr w:type="spellStart"/>
-            <w:proofErr w:type="gramStart"/>
-            <w:r>
-              <w:rPr>
-                <w:rFonts w:ascii="GDSTransportWebsite" w:hAnsi="GDSTransportWebsite"/>
-                <w:color w:val="0A0A0A"/>
-              </w:rPr>
-              <w:t>representative.</w:t>
+              <w:t xml:space="preserve"> representative.</w:t>
             </w:r>
             <w:r>
               <w:rPr>
@@ -4350,16 +3809,7 @@
                 <w:rFonts w:ascii="GDSTransportWebsite" w:hAnsi="GDSTransportWebsite"/>
                 <w:color w:val="0A0A0A"/>
               </w:rPr>
-              <w:t>ddress.Country</w:t>
-            </w:r>
-            <w:proofErr w:type="spellEnd"/>
-            <w:proofErr w:type="gramEnd"/>
-            <w:r>
-              <w:rPr>
-                <w:rFonts w:ascii="GDSTransportWebsite" w:hAnsi="GDSTransportWebsite"/>
-                <w:color w:val="0A0A0A"/>
-              </w:rPr>
-              <w:t>&gt;&gt;&lt;&lt;es_&gt;&gt;</w:t>
+              <w:t>ddress.Country&gt;&gt;&lt;&lt;es_&gt;&gt;</w:t>
             </w:r>
           </w:p>
           <w:p>
@@ -4435,25 +3885,7 @@
                 <w:rFonts w:ascii="GDSTransportWebsite" w:hAnsi="GDSTransportWebsite"/>
                 <w:color w:val="0A0A0A"/>
               </w:rPr>
-              <w:t>&lt;&lt;</w:t>
-            </w:r>
-            <w:proofErr w:type="spellStart"/>
-            <w:proofErr w:type="gramStart"/>
-            <w:r>
-              <w:rPr>
-                <w:rFonts w:ascii="GDSTransportWebsite" w:hAnsi="GDSTransportWebsite"/>
-                <w:color w:val="0A0A0A"/>
-              </w:rPr>
-              <w:t>representative.emailAddress</w:t>
-            </w:r>
-            <w:proofErr w:type="spellEnd"/>
-            <w:proofErr w:type="gramEnd"/>
-            <w:r>
-              <w:rPr>
-                <w:rFonts w:ascii="GDSTransportWebsite" w:hAnsi="GDSTransportWebsite"/>
-                <w:color w:val="0A0A0A"/>
-              </w:rPr>
-              <w:t>&gt;&gt;</w:t>
+              <w:t>&lt;&lt;representative.emailAddress&gt;&gt;</w:t>
             </w:r>
           </w:p>
           <w:p>
@@ -4522,25 +3954,7 @@
                 <w:rFonts w:ascii="GDSTransportWebsite" w:hAnsi="GDSTransportWebsite"/>
                 <w:color w:val="0A0A0A"/>
               </w:rPr>
-              <w:t>&lt;&lt;</w:t>
-            </w:r>
-            <w:proofErr w:type="spellStart"/>
-            <w:proofErr w:type="gramStart"/>
-            <w:r>
-              <w:rPr>
-                <w:rFonts w:ascii="GDSTransportWebsite" w:hAnsi="GDSTransportWebsite"/>
-                <w:color w:val="0A0A0A"/>
-              </w:rPr>
-              <w:t>representative.phoneNumber</w:t>
-            </w:r>
-            <w:proofErr w:type="spellEnd"/>
-            <w:proofErr w:type="gramEnd"/>
-            <w:r>
-              <w:rPr>
-                <w:rFonts w:ascii="GDSTransportWebsite" w:hAnsi="GDSTransportWebsite"/>
-                <w:color w:val="0A0A0A"/>
-              </w:rPr>
-              <w:t>&gt;&gt;</w:t>
+              <w:t>&lt;&lt;representative.phoneNumber&gt;&gt;</w:t>
             </w:r>
           </w:p>
           <w:p>
@@ -4610,25 +4024,7 @@
                 <w:rFonts w:ascii="GDSTransportWebsite" w:hAnsi="GDSTransportWebsite"/>
                 <w:color w:val="0A0A0A"/>
               </w:rPr>
-              <w:t>&lt;&lt;</w:t>
-            </w:r>
-            <w:proofErr w:type="spellStart"/>
-            <w:proofErr w:type="gramStart"/>
-            <w:r>
-              <w:rPr>
-                <w:rFonts w:ascii="GDSTransportWebsite" w:hAnsi="GDSTransportWebsite"/>
-                <w:color w:val="0A0A0A"/>
-              </w:rPr>
-              <w:t>representative.dxAddress</w:t>
-            </w:r>
-            <w:proofErr w:type="spellEnd"/>
-            <w:proofErr w:type="gramEnd"/>
-            <w:r>
-              <w:rPr>
-                <w:rFonts w:ascii="GDSTransportWebsite" w:hAnsi="GDSTransportWebsite"/>
-                <w:color w:val="0A0A0A"/>
-              </w:rPr>
-              <w:t>&gt;&gt;</w:t>
+              <w:t>&lt;&lt;representative.dxAddress&gt;&gt;</w:t>
             </w:r>
           </w:p>
           <w:p>
@@ -4667,18 +4063,7 @@
                 <w:color w:val="0A0A0A"/>
                 <w:shd w:val="clear" w:color="auto" w:fill="FFFFFF"/>
               </w:rPr>
-              <w:t>&lt;&lt;</w:t>
-            </w:r>
-            <w:proofErr w:type="spellStart"/>
-            <w:r>
-              <w:rPr>
-                <w:rFonts w:ascii="GDSTransportWebsite" w:hAnsi="GDSTransportWebsite"/>
-                <w:b/>
-                <w:bCs/>
-                <w:color w:val="0A0A0A"/>
-                <w:shd w:val="clear" w:color="auto" w:fill="FFFFFF"/>
-              </w:rPr>
-              <w:t>er_</w:t>
+              <w:t>&lt;&lt;er_</w:t>
             </w:r>
             <w:r>
               <w:rPr>
@@ -4690,7 +4075,6 @@
               </w:rPr>
               <w:t>respondents</w:t>
             </w:r>
-            <w:proofErr w:type="spellEnd"/>
             <w:r>
               <w:rPr>
                 <w:rFonts w:ascii="GDSTransportWebsite" w:hAnsi="GDSTransportWebsite"/>
@@ -4739,18 +4123,7 @@
           <w:sz w:val="36"/>
           <w:szCs w:val="36"/>
         </w:rPr>
-        <w:t>&lt;&lt;cs_{</w:t>
-      </w:r>
-      <w:proofErr w:type="spellStart"/>
-      <w:proofErr w:type="gramStart"/>
-      <w:r>
-        <w:rPr>
-          <w:rFonts w:ascii="GDSTransportWebsite" w:hAnsi="GDSTransportWebsite"/>
-          <w:color w:val="0A0A0A"/>
-          <w:sz w:val="36"/>
-          <w:szCs w:val="36"/>
-        </w:rPr>
-        <w:t>a</w:t>
+        <w:t>&lt;&lt;cs_{a</w:t>
       </w:r>
       <w:r>
         <w:rPr>
@@ -4759,17 +4132,7 @@
           <w:sz w:val="36"/>
           <w:szCs w:val="36"/>
         </w:rPr>
-        <w:t>llocatedTrack</w:t>
-      </w:r>
-      <w:proofErr w:type="spellEnd"/>
-      <w:r>
-        <w:rPr>
-          <w:rFonts w:ascii="GDSTransportWebsite" w:hAnsi="GDSTransportWebsite"/>
-          <w:color w:val="0A0A0A"/>
-          <w:sz w:val="36"/>
-          <w:szCs w:val="36"/>
-        </w:rPr>
-        <w:t>!</w:t>
+        <w:t>llocatedTrack!</w:t>
       </w:r>
       <w:r>
         <w:rPr>
@@ -4780,7 +4143,6 @@
         </w:rPr>
         <w:t>=</w:t>
       </w:r>
-      <w:proofErr w:type="gramEnd"/>
       <w:r>
         <w:rPr>
           <w:rFonts w:ascii="GDSTransportWebsite" w:hAnsi="GDSTransportWebsite"/>
@@ -4972,7 +4334,6 @@
               </w:rPr>
               <w:t>&lt;&lt;</w:t>
             </w:r>
-            <w:proofErr w:type="spellStart"/>
             <w:r>
               <w:rPr>
                 <w:rFonts w:ascii="GDSTransportWebsite" w:hAnsi="GDSTransportWebsite"/>
@@ -4987,7 +4348,6 @@
               </w:rPr>
               <w:t>.oneMonthStayRequested</w:t>
             </w:r>
-            <w:proofErr w:type="spellEnd"/>
             <w:r>
               <w:rPr>
                 <w:rFonts w:ascii="GDSTransportWebsite" w:hAnsi="GDSTransportWebsite"/>
@@ -5072,7 +4432,6 @@
               </w:rPr>
               <w:t>&lt;&lt;</w:t>
             </w:r>
-            <w:proofErr w:type="spellStart"/>
             <w:r>
               <w:rPr>
                 <w:rFonts w:ascii="GDSTransportWebsite" w:hAnsi="GDSTransportWebsite"/>
@@ -5087,7 +4446,6 @@
               </w:rPr>
               <w:t>.reactionProtocolCompliedWith</w:t>
             </w:r>
-            <w:proofErr w:type="spellEnd"/>
             <w:r>
               <w:rPr>
                 <w:rFonts w:ascii="GDSTransportWebsite" w:hAnsi="GDSTransportWebsite"/>
@@ -5163,20 +4521,8 @@
                 <w:color w:val="0A0A0A"/>
                 <w:shd w:val="clear" w:color="auto" w:fill="FFFFFF"/>
               </w:rPr>
-              <w:t xml:space="preserve">Explain why </w:t>
-            </w:r>
-            <w:proofErr w:type="gramStart"/>
-            <w:r>
-              <w:rPr>
-                <w:rFonts w:ascii="GDSTransportWebsite" w:hAnsi="GDSTransportWebsite"/>
-                <w:b/>
-                <w:bCs/>
-                <w:color w:val="0A0A0A"/>
-                <w:shd w:val="clear" w:color="auto" w:fill="FFFFFF"/>
-              </w:rPr>
-              <w:t>not</w:t>
-            </w:r>
-            <w:proofErr w:type="gramEnd"/>
+              <w:t>Explain why not</w:t>
+            </w:r>
           </w:p>
           <w:p>
             <w:pPr>
@@ -5282,7 +4628,7 @@
     <w:p>
       <w:pPr>
         <w:pBdr>
-          <w:bottom w:val="single" w:sz="4" w:space="1" w:color="auto"/>
+          <w:bottom w:val="single" w:sz="4" w:space="1" w:color="000000"/>
         </w:pBdr>
         <w:spacing w:before="120" w:after="120"/>
         <w:rPr>
@@ -5341,7 +4687,7 @@
     <w:p>
       <w:pPr>
         <w:pBdr>
-          <w:bottom w:val="single" w:sz="4" w:space="1" w:color="auto"/>
+          <w:bottom w:val="single" w:sz="4" w:space="1" w:color="000000"/>
         </w:pBdr>
         <w:spacing w:before="120" w:after="120"/>
         <w:rPr>
@@ -5361,7 +4707,6 @@
         <w:lastRenderedPageBreak/>
         <w:t>&lt;&lt;cs_{</w:t>
       </w:r>
-      <w:proofErr w:type="spellStart"/>
       <w:r>
         <w:rPr>
           <w:rFonts w:ascii="GDSTransportWebsite" w:hAnsi="GDSTransportWebsite"/>
@@ -5369,7 +4714,585 @@
           <w:sz w:val="36"/>
           <w:szCs w:val="36"/>
         </w:rPr>
-        <w:t>a</w:t>
+        <w:t>fixedRecoverableCosts.isSubjectToFixedRecoverableCostRegime</w:t>
+      </w:r>
+      <w:r>
+        <w:rPr>
+          <w:rFonts w:ascii="GDSTransportWebsite" w:hAnsi="GDSTransportWebsite"/>
+          <w:color w:val="0A0A0A"/>
+          <w:sz w:val="36"/>
+          <w:szCs w:val="36"/>
+        </w:rPr>
+        <w:t>!</w:t>
+      </w:r>
+      <w:r>
+        <w:rPr>
+          <w:rFonts w:ascii="GDSTransportWebsite" w:hAnsi="GDSTransportWebsite"/>
+          <w:color w:val="0A0A0A"/>
+          <w:sz w:val="36"/>
+          <w:szCs w:val="36"/>
+        </w:rPr>
+        <w:t>=</w:t>
+      </w:r>
+      <w:r>
+        <w:rPr>
+          <w:rFonts w:ascii="GDSTransportWebsite" w:hAnsi="GDSTransportWebsite"/>
+          <w:color w:val="0A0A0A"/>
+          <w:sz w:val="36"/>
+          <w:szCs w:val="36"/>
+        </w:rPr>
+        <w:t>null}&gt;&gt;</w:t>
+      </w:r>
+      <w:r>
+        <w:rPr>
+          <w:rFonts w:ascii="GDSTransportWebsite" w:hAnsi="GDSTransportWebsite"/>
+          <w:color w:val="0A0A0A"/>
+          <w:sz w:val="36"/>
+          <w:szCs w:val="36"/>
+        </w:rPr>
+        <w:br/>
+        <w:t>Complexity banding</w:t>
+      </w:r>
+    </w:p>
+    <w:tbl>
+      <w:tblPr>
+        <w:tblStyle w:val="TableGrid"/>
+        <w:tblW w:w="10065" w:type="dxa"/>
+        <w:tblInd w:w="-5" w:type="dxa"/>
+        <w:tblLayout w:type="fixed"/>
+        <w:tblLook w:val="04A0" w:firstRow="1" w:lastRow="0" w:firstColumn="1" w:lastColumn="0" w:noHBand="0" w:noVBand="1"/>
+      </w:tblPr>
+      <w:tblGrid>
+        <w:gridCol w:w="3544"/>
+        <w:gridCol w:w="6521"/>
+      </w:tblGrid>
+      <w:tr>
+        <w:trPr>
+          <w:trHeight w:val="67"/>
+        </w:trPr>
+        <w:tc>
+          <w:tcPr>
+            <w:tcW w:w="3542" w:type="dxa"/>
+            <w:tcBorders>
+              <w:top w:val="nil"/>
+              <w:left w:val="nil"/>
+              <w:bottom w:val="nil"/>
+              <w:right w:val="nil"/>
+            </w:tcBorders>
+          </w:tcPr>
+          <w:p>
+            <w:pPr>
+              <w:pStyle w:val="NormalWeb"/>
+              <w:spacing w:before="40" w:beforeAutospacing="0" w:after="40" w:afterAutospacing="0"/>
+            </w:pPr>
+            <w:r>
+              <w:rPr>
+                <w:rFonts w:ascii="GDSTransportWebsite" w:hAnsi="GDSTransportWebsite"/>
+                <w:b/>
+                <w:bCs/>
+                <w:color w:val="0A0A0A"/>
+                <w:shd w:val="clear" w:color="auto" w:fill="FFFFFF"/>
+              </w:rPr>
+              <w:t>Is this claim subject to the Fixed Recoverable Cost Regime requiring the court to determine a complexity band?</w:t>
+            </w:r>
+          </w:p>
+        </w:tc>
+        <w:tc>
+          <w:tcPr>
+            <w:tcW w:w="6517" w:type="dxa"/>
+            <w:tcBorders>
+              <w:top w:val="nil"/>
+              <w:left w:val="nil"/>
+              <w:bottom w:val="nil"/>
+              <w:right w:val="nil"/>
+            </w:tcBorders>
+            <w:hideMark/>
+          </w:tcPr>
+          <w:p>
+            <w:pPr>
+              <w:spacing w:before="40" w:after="40"/>
+              <w:rPr>
+                <w:rFonts w:ascii="GDSTransportWebsite" w:hAnsi="GDSTransportWebsite"/>
+                <w:color w:val="0A0A0A"/>
+              </w:rPr>
+            </w:pPr>
+            <w:r>
+              <w:rPr>
+                <w:rFonts w:ascii="GDSTransportWebsite" w:hAnsi="GDSTransportWebsite"/>
+                <w:color w:val="0A0A0A"/>
+              </w:rPr>
+              <w:t>&lt;&lt;</w:t>
+            </w:r>
+            <w:r>
+              <w:rPr>
+                <w:rFonts w:ascii="GDSTransportWebsite" w:hAnsi="GDSTransportWebsite"/>
+                <w:color w:val="0A0A0A"/>
+              </w:rPr>
+              <w:t>fixedRecoverableCosts.</w:t>
+            </w:r>
+            <w:r>
+              <w:rPr>
+                <w:rFonts w:ascii="GDSTransportWebsite" w:hAnsi="GDSTransportWebsite"/>
+                <w:color w:val="0A0A0A"/>
+              </w:rPr>
+              <w:t>isSubjectToFixedRecoverableCostRegime</w:t>
+            </w:r>
+            <w:r>
+              <w:rPr>
+                <w:rFonts w:ascii="GDSTransportWebsite" w:hAnsi="GDSTransportWebsite"/>
+                <w:color w:val="0A0A0A"/>
+              </w:rPr>
+              <w:t>&gt;&gt;</w:t>
+            </w:r>
+          </w:p>
+          <w:p>
+            <w:pPr>
+              <w:spacing w:before="40" w:after="40"/>
+              <w:rPr>
+                <w:rFonts w:ascii="Arial" w:hAnsi="Arial" w:cs="Arial"/>
+                <w:sz w:val="22"/>
+                <w:szCs w:val="22"/>
+              </w:rPr>
+            </w:pPr>
+          </w:p>
+        </w:tc>
+      </w:tr>
+    </w:tbl>
+    <w:p>
+      <w:r>
+        <w:rPr>
+          <w:rFonts w:ascii="GDSTransportWebsite" w:hAnsi="GDSTransportWebsite"/>
+          <w:color w:val="0A0A0A"/>
+          <w:shd w:val="clear" w:color="auto" w:fill="FFFFFF"/>
+        </w:rPr>
+        <w:t>&lt;&lt;cs_{</w:t>
+      </w:r>
+      <w:r>
+        <w:rPr>
+          <w:rFonts w:ascii="GDSTransportWebsite" w:hAnsi="GDSTransportWebsite"/>
+          <w:color w:val="0A0A0A"/>
+        </w:rPr>
+        <w:t xml:space="preserve"> </w:t>
+      </w:r>
+      <w:r>
+        <w:rPr>
+          <w:rFonts w:ascii="GDSTransportWebsite" w:hAnsi="GDSTransportWebsite"/>
+          <w:color w:val="0A0A0A"/>
+        </w:rPr>
+        <w:t>fixedRecoverableCosts.</w:t>
+      </w:r>
+      <w:r>
+        <w:rPr>
+          <w:rFonts w:ascii="GDSTransportWebsite" w:hAnsi="GDSTransportWebsite"/>
+          <w:color w:val="0A0A0A"/>
+        </w:rPr>
+        <w:t>isSubjectToFixedRecoverableCostRegime</w:t>
+      </w:r>
+      <w:r>
+        <w:rPr>
+          <w:rFonts w:ascii="GDSTransportWebsite" w:hAnsi="GDSTransportWebsite"/>
+          <w:color w:val="0A0A0A"/>
+          <w:shd w:val="clear" w:color="auto" w:fill="FFFFFF"/>
+        </w:rPr>
+        <w:t xml:space="preserve"> ='Yes'}&gt;&gt;</w:t>
+      </w:r>
+    </w:p>
+    <w:p/>
+    <w:tbl>
+      <w:tblPr>
+        <w:tblStyle w:val="TableGrid"/>
+        <w:tblW w:w="10065" w:type="dxa"/>
+        <w:tblInd w:w="-5" w:type="dxa"/>
+        <w:tblLayout w:type="fixed"/>
+        <w:tblLook w:val="04A0" w:firstRow="1" w:lastRow="0" w:firstColumn="1" w:lastColumn="0" w:noHBand="0" w:noVBand="1"/>
+      </w:tblPr>
+      <w:tblGrid>
+        <w:gridCol w:w="3544"/>
+        <w:gridCol w:w="6521"/>
+      </w:tblGrid>
+      <w:tr>
+        <w:tc>
+          <w:tcPr>
+            <w:tcW w:w="3544" w:type="dxa"/>
+            <w:tcBorders>
+              <w:top w:val="nil"/>
+              <w:left w:val="nil"/>
+              <w:bottom w:val="nil"/>
+              <w:right w:val="nil"/>
+            </w:tcBorders>
+          </w:tcPr>
+          <w:p>
+            <w:pPr>
+              <w:pStyle w:val="NormalWeb"/>
+              <w:spacing w:before="40" w:beforeAutospacing="0" w:after="40" w:afterAutospacing="0"/>
+              <w:rPr>
+                <w:rFonts w:ascii="GDSTransportWebsite" w:hAnsi="GDSTransportWebsite"/>
+                <w:b/>
+                <w:bCs/>
+                <w:color w:val="0A0A0A"/>
+                <w:shd w:val="clear" w:color="auto" w:fill="FFFFFF"/>
+              </w:rPr>
+            </w:pPr>
+            <w:r>
+              <w:rPr>
+                <w:rFonts w:ascii="GDSTransportWebsite" w:hAnsi="GDSTransportWebsite"/>
+                <w:b/>
+                <w:bCs/>
+                <w:color w:val="0A0A0A"/>
+                <w:shd w:val="clear" w:color="auto" w:fill="FFFFFF"/>
+              </w:rPr>
+              <w:t>Which complexity band do you believe this claim falls into?</w:t>
+            </w:r>
+          </w:p>
+          <w:p>
+            <w:pPr>
+              <w:pStyle w:val="NormalWeb"/>
+              <w:spacing w:before="40" w:beforeAutospacing="0" w:after="40" w:afterAutospacing="0"/>
+            </w:pPr>
+          </w:p>
+        </w:tc>
+        <w:tc>
+          <w:tcPr>
+            <w:tcW w:w="6521" w:type="dxa"/>
+            <w:tcBorders>
+              <w:top w:val="nil"/>
+              <w:left w:val="nil"/>
+              <w:bottom w:val="nil"/>
+              <w:right w:val="nil"/>
+            </w:tcBorders>
+            <w:hideMark/>
+          </w:tcPr>
+          <w:p>
+            <w:pPr>
+              <w:spacing w:before="40" w:after="40"/>
+              <w:rPr>
+                <w:rFonts w:ascii="Arial" w:hAnsi="Arial" w:cs="Arial"/>
+                <w:sz w:val="22"/>
+                <w:szCs w:val="22"/>
+              </w:rPr>
+            </w:pPr>
+            <w:r>
+              <w:rPr>
+                <w:rFonts w:ascii="GDSTransportWebsite" w:hAnsi="GDSTransportWebsite"/>
+                <w:color w:val="0A0A0A"/>
+              </w:rPr>
+              <w:t>&lt;&lt;fixedRecoverableCosts.band</w:t>
+            </w:r>
+            <w:r>
+              <w:rPr>
+                <w:rFonts w:ascii="GDSTransportWebsite" w:hAnsi="GDSTransportWebsite"/>
+                <w:color w:val="0A0A0A"/>
+              </w:rPr>
+              <w:t>Text</w:t>
+            </w:r>
+            <w:r>
+              <w:rPr>
+                <w:rFonts w:ascii="GDSTransportWebsite" w:hAnsi="GDSTransportWebsite"/>
+                <w:color w:val="0A0A0A"/>
+              </w:rPr>
+              <w:t>&gt;&gt;</w:t>
+            </w:r>
+          </w:p>
+        </w:tc>
+      </w:tr>
+      <w:tr>
+        <w:tc>
+          <w:tcPr>
+            <w:tcW w:w="3544" w:type="dxa"/>
+            <w:tcBorders>
+              <w:top w:val="nil"/>
+              <w:left w:val="nil"/>
+              <w:bottom w:val="nil"/>
+              <w:right w:val="nil"/>
+            </w:tcBorders>
+          </w:tcPr>
+          <w:p>
+            <w:pPr>
+              <w:pStyle w:val="NormalWeb"/>
+              <w:spacing w:before="40" w:beforeAutospacing="0" w:after="40" w:afterAutospacing="0"/>
+              <w:rPr>
+                <w:rFonts w:ascii="GDSTransportWebsite" w:hAnsi="GDSTransportWebsite"/>
+                <w:b/>
+                <w:bCs/>
+                <w:color w:val="0A0A0A"/>
+                <w:shd w:val="clear" w:color="auto" w:fill="FFFFFF"/>
+              </w:rPr>
+            </w:pPr>
+            <w:r>
+              <w:rPr>
+                <w:rFonts w:ascii="GDSTransportWebsite" w:hAnsi="GDSTransportWebsite"/>
+                <w:b/>
+                <w:bCs/>
+                <w:color w:val="0A0A0A"/>
+                <w:shd w:val="clear" w:color="auto" w:fill="FFFFFF"/>
+              </w:rPr>
+              <w:t>Has this complexity band been agreed with the other party?</w:t>
+            </w:r>
+          </w:p>
+        </w:tc>
+        <w:tc>
+          <w:tcPr>
+            <w:tcW w:w="6521" w:type="dxa"/>
+            <w:tcBorders>
+              <w:top w:val="nil"/>
+              <w:left w:val="nil"/>
+              <w:bottom w:val="nil"/>
+              <w:right w:val="nil"/>
+            </w:tcBorders>
+            <w:hideMark/>
+          </w:tcPr>
+          <w:p>
+            <w:pPr>
+              <w:spacing w:before="40" w:after="40"/>
+              <w:rPr>
+                <w:rFonts w:ascii="GDSTransportWebsite" w:hAnsi="GDSTransportWebsite"/>
+                <w:color w:val="0A0A0A"/>
+              </w:rPr>
+            </w:pPr>
+            <w:r>
+              <w:rPr>
+                <w:rFonts w:ascii="GDSTransportWebsite" w:hAnsi="GDSTransportWebsite"/>
+                <w:color w:val="0A0A0A"/>
+              </w:rPr>
+              <w:t>&lt;&lt;fixedRecoverableCosts.</w:t>
+            </w:r>
+            <w:r>
+              <w:rPr>
+                <w:rFonts w:ascii="GDSTransportWebsite" w:hAnsi="GDSTransportWebsite"/>
+                <w:color w:val="0A0A0A"/>
+              </w:rPr>
+              <w:t>complexityBandingAgreed</w:t>
+            </w:r>
+            <w:r>
+              <w:rPr>
+                <w:rFonts w:ascii="GDSTransportWebsite" w:hAnsi="GDSTransportWebsite"/>
+                <w:color w:val="0A0A0A"/>
+              </w:rPr>
+              <w:t>&gt;&gt;</w:t>
+            </w:r>
+          </w:p>
+        </w:tc>
+      </w:tr>
+      <w:tr>
+        <w:tc>
+          <w:tcPr>
+            <w:tcW w:w="3544" w:type="dxa"/>
+            <w:tcBorders>
+              <w:top w:val="nil"/>
+              <w:left w:val="nil"/>
+              <w:bottom w:val="nil"/>
+              <w:right w:val="nil"/>
+            </w:tcBorders>
+          </w:tcPr>
+          <w:p>
+            <w:pPr>
+              <w:pStyle w:val="NormalWeb"/>
+              <w:spacing w:before="40" w:beforeAutospacing="0" w:after="40" w:afterAutospacing="0"/>
+              <w:rPr>
+                <w:rFonts w:ascii="GDSTransportWebsite" w:hAnsi="GDSTransportWebsite"/>
+                <w:b/>
+                <w:bCs/>
+                <w:color w:val="0A0A0A"/>
+                <w:shd w:val="clear" w:color="auto" w:fill="FFFFFF"/>
+              </w:rPr>
+            </w:pPr>
+          </w:p>
+        </w:tc>
+        <w:tc>
+          <w:tcPr>
+            <w:tcW w:w="6521" w:type="dxa"/>
+            <w:tcBorders>
+              <w:top w:val="nil"/>
+              <w:left w:val="nil"/>
+              <w:bottom w:val="nil"/>
+              <w:right w:val="nil"/>
+            </w:tcBorders>
+          </w:tcPr>
+          <w:p>
+            <w:pPr>
+              <w:spacing w:before="40" w:after="40"/>
+              <w:rPr>
+                <w:rFonts w:ascii="GDSTransportWebsite" w:hAnsi="GDSTransportWebsite"/>
+                <w:color w:val="0A0A0A"/>
+              </w:rPr>
+            </w:pPr>
+          </w:p>
+        </w:tc>
+      </w:tr>
+      <w:tr>
+        <w:tc>
+          <w:tcPr>
+            <w:tcW w:w="3544" w:type="dxa"/>
+            <w:tcBorders>
+              <w:top w:val="nil"/>
+              <w:left w:val="nil"/>
+              <w:bottom w:val="nil"/>
+              <w:right w:val="nil"/>
+            </w:tcBorders>
+          </w:tcPr>
+          <w:p>
+            <w:pPr>
+              <w:pStyle w:val="NormalWeb"/>
+              <w:spacing w:before="40" w:beforeAutospacing="0" w:after="40" w:afterAutospacing="0"/>
+              <w:rPr>
+                <w:rFonts w:ascii="GDSTransportWebsite" w:hAnsi="GDSTransportWebsite"/>
+                <w:b/>
+                <w:bCs/>
+                <w:color w:val="0A0A0A"/>
+                <w:shd w:val="clear" w:color="auto" w:fill="FFFFFF"/>
+              </w:rPr>
+            </w:pPr>
+            <w:r>
+              <w:rPr>
+                <w:rFonts w:ascii="GDSTransportWebsite" w:hAnsi="GDSTransportWebsite"/>
+                <w:b/>
+                <w:bCs/>
+                <w:color w:val="0A0A0A"/>
+                <w:shd w:val="clear" w:color="auto" w:fill="FFFFFF"/>
+              </w:rPr>
+              <w:t>Reasons</w:t>
+            </w:r>
+          </w:p>
+        </w:tc>
+        <w:tc>
+          <w:tcPr>
+            <w:tcW w:w="6521" w:type="dxa"/>
+            <w:tcBorders>
+              <w:top w:val="nil"/>
+              <w:left w:val="nil"/>
+              <w:bottom w:val="nil"/>
+              <w:right w:val="nil"/>
+            </w:tcBorders>
+          </w:tcPr>
+          <w:p>
+            <w:pPr>
+              <w:spacing w:before="40" w:after="40"/>
+              <w:rPr>
+                <w:rFonts w:ascii="GDSTransportWebsite" w:hAnsi="GDSTransportWebsite"/>
+                <w:color w:val="0A0A0A"/>
+              </w:rPr>
+            </w:pPr>
+            <w:r>
+              <w:rPr>
+                <w:rFonts w:ascii="GDSTransportWebsite" w:hAnsi="GDSTransportWebsite"/>
+                <w:color w:val="0A0A0A"/>
+              </w:rPr>
+              <w:t>&lt;&lt;cs_{isBlank(</w:t>
+            </w:r>
+            <w:r>
+              <w:rPr>
+                <w:rFonts w:ascii="GDSTransportWebsite" w:hAnsi="GDSTransportWebsite"/>
+                <w:color w:val="0A0A0A"/>
+              </w:rPr>
+              <w:t>fixedRecoverableCosts.reasons</w:t>
+            </w:r>
+            <w:r>
+              <w:rPr>
+                <w:rFonts w:ascii="GDSTransportWebsite" w:hAnsi="GDSTransportWebsite"/>
+                <w:color w:val="0A0A0A"/>
+              </w:rPr>
+              <w:t>)}&gt;&gt;Not Provided&lt;&lt;else&gt;&gt;&lt;&lt;</w:t>
+            </w:r>
+            <w:r>
+              <w:rPr>
+                <w:rFonts w:ascii="GDSTransportWebsite" w:hAnsi="GDSTransportWebsite"/>
+                <w:color w:val="0A0A0A"/>
+              </w:rPr>
+              <w:t xml:space="preserve"> fixedRecoverableCosts.reasons</w:t>
+            </w:r>
+            <w:r>
+              <w:rPr>
+                <w:rFonts w:ascii="GDSTransportWebsite" w:hAnsi="GDSTransportWebsite"/>
+                <w:color w:val="0A0A0A"/>
+              </w:rPr>
+              <w:t>&gt;&gt;&lt;&lt;es_&gt;</w:t>
+            </w:r>
+            <w:r>
+              <w:rPr>
+                <w:rFonts w:ascii="GDSTransportWebsite" w:hAnsi="GDSTransportWebsite"/>
+                <w:color w:val="0A0A0A"/>
+              </w:rPr>
+              <w:t>&gt;</w:t>
+            </w:r>
+          </w:p>
+        </w:tc>
+      </w:tr>
+    </w:tbl>
+    <w:p>
+      <w:pPr>
+        <w:rPr>
+          <w:rFonts w:ascii="GDSTransportWebsite" w:hAnsi="GDSTransportWebsite"/>
+          <w:color w:val="0A0A0A"/>
+          <w:shd w:val="clear" w:color="auto" w:fill="FFFFFF"/>
+        </w:rPr>
+      </w:pPr>
+      <w:r>
+        <w:rPr>
+          <w:rFonts w:ascii="GDSTransportWebsite" w:hAnsi="GDSTransportWebsite"/>
+          <w:color w:val="0A0A0A"/>
+          <w:shd w:val="clear" w:color="auto" w:fill="FFFFFF"/>
+        </w:rPr>
+        <w:t>&lt;&lt;es_&gt;&gt;</w:t>
+      </w:r>
+    </w:p>
+    <w:p>
+      <w:pPr>
+        <w:pBdr>
+          <w:bottom w:val="single" w:sz="4" w:space="1" w:color="000000"/>
+        </w:pBdr>
+        <w:spacing w:before="120" w:after="120"/>
+        <w:rPr>
+          <w:rFonts w:ascii="GDSTransportWebsite" w:hAnsi="GDSTransportWebsite"/>
+          <w:color w:val="0A0A0A"/>
+          <w:sz w:val="36"/>
+          <w:szCs w:val="36"/>
+        </w:rPr>
+      </w:pPr>
+      <w:r>
+        <w:rPr>
+          <w:rFonts w:ascii="GDSTransportWebsite" w:hAnsi="GDSTransportWebsite"/>
+          <w:color w:val="0A0A0A"/>
+          <w:sz w:val="36"/>
+          <w:szCs w:val="36"/>
+        </w:rPr>
+        <w:t>&lt;&lt;es_&gt;&gt;</w:t>
+      </w:r>
+    </w:p>
+    <w:p>
+      <w:pPr>
+        <w:pBdr>
+          <w:bottom w:val="single" w:sz="4" w:space="1" w:color="auto"/>
+        </w:pBdr>
+        <w:spacing w:before="120" w:after="120"/>
+        <w:rPr>
+          <w:rFonts w:ascii="GDSTransportWebsite" w:hAnsi="GDSTransportWebsite"/>
+          <w:color w:val="0A0A0A"/>
+          <w:sz w:val="36"/>
+          <w:szCs w:val="36"/>
+        </w:rPr>
+      </w:pPr>
+    </w:p>
+    <w:p>
+      <w:pPr>
+        <w:pBdr>
+          <w:bottom w:val="single" w:sz="4" w:space="1" w:color="auto"/>
+        </w:pBdr>
+        <w:spacing w:before="120" w:after="120"/>
+        <w:rPr>
+          <w:rFonts w:ascii="GDSTransportWebsite" w:hAnsi="GDSTransportWebsite"/>
+          <w:color w:val="0A0A0A"/>
+          <w:sz w:val="36"/>
+          <w:szCs w:val="36"/>
+        </w:rPr>
+      </w:pPr>
+      <w:r>
+        <w:rPr>
+          <w:rFonts w:ascii="GDSTransportWebsite" w:hAnsi="GDSTransportWebsite"/>
+          <w:color w:val="0A0A0A"/>
+          <w:sz w:val="36"/>
+          <w:szCs w:val="36"/>
+        </w:rPr>
+        <w:t>&lt;&lt;cs_{a</w:t>
       </w:r>
       <w:r>
         <w:rPr>
@@ -5380,7 +5303,6 @@
         </w:rPr>
         <w:t>llocatedTrack</w:t>
       </w:r>
-      <w:proofErr w:type="spellEnd"/>
       <w:r>
         <w:rPr>
           <w:rFonts w:ascii="GDSTransportWebsite" w:hAnsi="GDSTransportWebsite"/>
@@ -5509,7 +5431,6 @@
               </w:rPr>
               <w:t>&lt;&lt;</w:t>
             </w:r>
-            <w:proofErr w:type="spellStart"/>
             <w:r>
               <w:rPr>
                 <w:rFonts w:ascii="GDSTransportWebsite" w:hAnsi="GDSTransportWebsite"/>
@@ -5524,7 +5445,6 @@
               </w:rPr>
               <w:t>isclosureOfElectronicDocuments.reachedAgreement</w:t>
             </w:r>
-            <w:proofErr w:type="spellEnd"/>
             <w:r>
               <w:rPr>
                 <w:rFonts w:ascii="GDSTransportWebsite" w:hAnsi="GDSTransportWebsite"/>
@@ -5543,53 +5463,7 @@
           <w:color w:val="0A0A0A"/>
           <w:shd w:val="clear" w:color="auto" w:fill="FFFFFF"/>
         </w:rPr>
-        <w:t>&lt;&lt;cs</w:t>
-      </w:r>
-      <w:proofErr w:type="gramStart"/>
-      <w:r>
-        <w:rPr>
-          <w:rFonts w:ascii="GDSTransportWebsite" w:hAnsi="GDSTransportWebsite"/>
-          <w:color w:val="0A0A0A"/>
-          <w:shd w:val="clear" w:color="auto" w:fill="FFFFFF"/>
-        </w:rPr>
-        <w:t>_{</w:t>
-      </w:r>
-      <w:proofErr w:type="spellStart"/>
-      <w:proofErr w:type="gramEnd"/>
-      <w:r>
-        <w:rPr>
-          <w:rFonts w:ascii="GDSTransportWebsite" w:hAnsi="GDSTransportWebsite"/>
-          <w:color w:val="0A0A0A"/>
-          <w:shd w:val="clear" w:color="auto" w:fill="FFFFFF"/>
-        </w:rPr>
-        <w:t>disclosureOfElectronicDocuments.reachedAgreement</w:t>
-      </w:r>
-      <w:proofErr w:type="spellEnd"/>
-      <w:r>
-        <w:rPr>
-          <w:rFonts w:ascii="GDSTransportWebsite" w:hAnsi="GDSTransportWebsite"/>
-          <w:color w:val="0A0A0A"/>
-          <w:shd w:val="clear" w:color="auto" w:fill="FFFFFF"/>
-        </w:rPr>
-        <w:t xml:space="preserve">='No' &amp;&amp; </w:t>
-      </w:r>
-      <w:proofErr w:type="spellStart"/>
-      <w:r>
-        <w:rPr>
-          <w:rFonts w:ascii="GDSTransportWebsite" w:hAnsi="GDSTransportWebsite"/>
-          <w:color w:val="0A0A0A"/>
-          <w:shd w:val="clear" w:color="auto" w:fill="FFFFFF"/>
-        </w:rPr>
-        <w:t>disclosureOfElectronicDocuments.agreementLikely</w:t>
-      </w:r>
-      <w:proofErr w:type="spellEnd"/>
-      <w:r>
-        <w:rPr>
-          <w:rFonts w:ascii="GDSTransportWebsite" w:hAnsi="GDSTransportWebsite"/>
-          <w:color w:val="0A0A0A"/>
-          <w:shd w:val="clear" w:color="auto" w:fill="FFFFFF"/>
-        </w:rPr>
-        <w:t>='No' }&gt;&gt;</w:t>
+        <w:t>&lt;&lt;cs_{disclosureOfElectronicDocuments.reachedAgreement='No' &amp;&amp; disclosureOfElectronicDocuments.agreementLikely='No' }&gt;&gt;</w:t>
       </w:r>
     </w:p>
     <w:tbl>
@@ -5636,20 +5510,8 @@
                 <w:color w:val="0A0A0A"/>
                 <w:shd w:val="clear" w:color="auto" w:fill="FFFFFF"/>
               </w:rPr>
-              <w:t xml:space="preserve">Explain why </w:t>
-            </w:r>
-            <w:proofErr w:type="gramStart"/>
-            <w:r>
-              <w:rPr>
-                <w:rFonts w:ascii="GDSTransportWebsite" w:hAnsi="GDSTransportWebsite"/>
-                <w:b/>
-                <w:bCs/>
-                <w:color w:val="0A0A0A"/>
-                <w:shd w:val="clear" w:color="auto" w:fill="FFFFFF"/>
-              </w:rPr>
-              <w:t>not</w:t>
-            </w:r>
-            <w:proofErr w:type="gramEnd"/>
+              <w:t>Explain why not</w:t>
+            </w:r>
             <w:r>
               <w:rPr>
                 <w:rFonts w:ascii="GDSTransportWebsite" w:hAnsi="GDSTransportWebsite"/>
@@ -5688,7 +5550,6 @@
               </w:rPr>
               <w:t>&lt;&lt;</w:t>
             </w:r>
-            <w:proofErr w:type="spellStart"/>
             <w:r>
               <w:rPr>
                 <w:rFonts w:ascii="GDSTransportWebsite" w:hAnsi="GDSTransportWebsite"/>
@@ -5703,7 +5564,6 @@
               </w:rPr>
               <w:t>isclosureOfElectronicDocuments.reasonForNoAgreement</w:t>
             </w:r>
-            <w:proofErr w:type="spellEnd"/>
             <w:r>
               <w:rPr>
                 <w:rFonts w:ascii="GDSTransportWebsite" w:hAnsi="GDSTransportWebsite"/>
@@ -5729,6 +5589,7 @@
           <w:color w:val="0A0A0A"/>
           <w:shd w:val="clear" w:color="auto" w:fill="FFFFFF"/>
         </w:rPr>
+        <w:lastRenderedPageBreak/>
         <w:t>&lt;&lt;es_&gt;&gt;</w:t>
       </w:r>
     </w:p>
@@ -5739,25 +5600,7 @@
           <w:color w:val="0A0A0A"/>
           <w:shd w:val="clear" w:color="auto" w:fill="FFFFFF"/>
         </w:rPr>
-        <w:t>&lt;&lt;cs</w:t>
-      </w:r>
-      <w:proofErr w:type="gramStart"/>
-      <w:r>
-        <w:rPr>
-          <w:rFonts w:ascii="GDSTransportWebsite" w:hAnsi="GDSTransportWebsite"/>
-          <w:color w:val="0A0A0A"/>
-          <w:shd w:val="clear" w:color="auto" w:fill="FFFFFF"/>
-        </w:rPr>
-        <w:t>_{</w:t>
-      </w:r>
-      <w:proofErr w:type="gramEnd"/>
-      <w:r>
-        <w:rPr>
-          <w:rFonts w:ascii="GDSTransportWebsite" w:hAnsi="GDSTransportWebsite"/>
-          <w:color w:val="0A0A0A"/>
-          <w:shd w:val="clear" w:color="auto" w:fill="FFFFFF"/>
-        </w:rPr>
-        <w:t>disclosureOfNonElectronicDocuments.directionsForDisclosureProposed='Yes' &amp;&amp; disclosureOfNonElectronicDocuments.standardDirectionsRequired=No}&gt;&gt;</w:t>
+        <w:t>&lt;&lt;cs_{disclosureOfNonElectronicDocuments.directionsForDisclosureProposed='Yes' &amp;&amp; disclosureOfNonElectronicDocuments.standardDirectionsRequired=No}&gt;&gt;</w:t>
       </w:r>
     </w:p>
     <w:tbl>
@@ -5804,20 +5647,8 @@
                 <w:color w:val="0A0A0A"/>
                 <w:shd w:val="clear" w:color="auto" w:fill="FFFFFF"/>
               </w:rPr>
-              <w:t xml:space="preserve">Enter your preferred directions for </w:t>
-            </w:r>
-            <w:proofErr w:type="gramStart"/>
-            <w:r>
-              <w:rPr>
-                <w:rFonts w:ascii="GDSTransportWebsite" w:hAnsi="GDSTransportWebsite"/>
-                <w:b/>
-                <w:bCs/>
-                <w:color w:val="0A0A0A"/>
-                <w:shd w:val="clear" w:color="auto" w:fill="FFFFFF"/>
-              </w:rPr>
-              <w:t>disclosure</w:t>
-            </w:r>
-            <w:proofErr w:type="gramEnd"/>
+              <w:t>Enter your preferred directions for disclosure</w:t>
+            </w:r>
           </w:p>
           <w:p>
             <w:pPr>
@@ -5852,7 +5683,6 @@
               </w:rPr>
               <w:t>&lt;&lt;</w:t>
             </w:r>
-            <w:proofErr w:type="spellStart"/>
             <w:r>
               <w:rPr>
                 <w:rFonts w:ascii="GDSTransportWebsite" w:hAnsi="GDSTransportWebsite"/>
@@ -5860,7 +5690,6 @@
               </w:rPr>
               <w:t>disclosureOfNonElectronicDocuments.bespokeDirections</w:t>
             </w:r>
-            <w:proofErr w:type="spellEnd"/>
             <w:r>
               <w:rPr>
                 <w:rFonts w:ascii="GDSTransportWebsite" w:hAnsi="GDSTransportWebsite"/>
@@ -6054,8 +5883,6 @@
               </w:rPr>
               <w:t>&lt;&lt;</w:t>
             </w:r>
-            <w:proofErr w:type="spellStart"/>
-            <w:proofErr w:type="gramStart"/>
             <w:r>
               <w:rPr>
                 <w:rFonts w:ascii="GDSTransportWebsite" w:hAnsi="GDSTransportWebsite"/>
@@ -6070,8 +5897,6 @@
               </w:rPr>
               <w:t>.expertRequired</w:t>
             </w:r>
-            <w:proofErr w:type="spellEnd"/>
-            <w:proofErr w:type="gramEnd"/>
             <w:r>
               <w:rPr>
                 <w:rFonts w:ascii="GDSTransportWebsite" w:hAnsi="GDSTransportWebsite"/>
@@ -6090,27 +5915,7 @@
           <w:color w:val="0A0A0A"/>
           <w:shd w:val="clear" w:color="auto" w:fill="FFFFFF"/>
         </w:rPr>
-        <w:t>&lt;&lt;cs_{</w:t>
-      </w:r>
-      <w:proofErr w:type="spellStart"/>
-      <w:proofErr w:type="gramStart"/>
-      <w:r>
-        <w:rPr>
-          <w:rFonts w:ascii="GDSTransportWebsite" w:hAnsi="GDSTransportWebsite"/>
-          <w:color w:val="0A0A0A"/>
-          <w:shd w:val="clear" w:color="auto" w:fill="FFFFFF"/>
-        </w:rPr>
-        <w:t>experts.expertRequired</w:t>
-      </w:r>
-      <w:proofErr w:type="spellEnd"/>
-      <w:proofErr w:type="gramEnd"/>
-      <w:r>
-        <w:rPr>
-          <w:rFonts w:ascii="GDSTransportWebsite" w:hAnsi="GDSTransportWebsite"/>
-          <w:color w:val="0A0A0A"/>
-          <w:shd w:val="clear" w:color="auto" w:fill="FFFFFF"/>
-        </w:rPr>
-        <w:t>='Yes'}&gt;&gt;</w:t>
+        <w:t>&lt;&lt;cs_{experts.expertRequired='Yes'}&gt;&gt;</w:t>
       </w:r>
     </w:p>
     <w:tbl>
@@ -6158,29 +5963,7 @@
                 <w:color w:val="0A0A0A"/>
                 <w:shd w:val="clear" w:color="auto" w:fill="FFFFFF"/>
               </w:rPr>
-              <w:t xml:space="preserve">Have you already sent expert reports or </w:t>
-            </w:r>
-            <w:proofErr w:type="gramStart"/>
-            <w:r>
-              <w:rPr>
-                <w:rFonts w:ascii="GDSTransportWebsite" w:hAnsi="GDSTransportWebsite"/>
-                <w:b/>
-                <w:bCs/>
-                <w:color w:val="0A0A0A"/>
-                <w:shd w:val="clear" w:color="auto" w:fill="FFFFFF"/>
-              </w:rPr>
-              <w:t>similar to</w:t>
-            </w:r>
-            <w:proofErr w:type="gramEnd"/>
-            <w:r>
-              <w:rPr>
-                <w:rFonts w:ascii="GDSTransportWebsite" w:hAnsi="GDSTransportWebsite"/>
-                <w:b/>
-                <w:bCs/>
-                <w:color w:val="0A0A0A"/>
-                <w:shd w:val="clear" w:color="auto" w:fill="FFFFFF"/>
-              </w:rPr>
-              <w:t xml:space="preserve"> other parties?</w:t>
+              <w:t>Have you already sent expert reports or similar to other parties?</w:t>
             </w:r>
           </w:p>
           <w:p>
@@ -6208,57 +5991,7 @@
                 <w:rFonts w:ascii="GDSTransportWebsite" w:hAnsi="GDSTransportWebsite"/>
                 <w:color w:val="0A0A0A"/>
               </w:rPr>
-              <w:t>&lt;&lt;cs_{</w:t>
-            </w:r>
-            <w:proofErr w:type="spellStart"/>
-            <w:r>
-              <w:rPr>
-                <w:rFonts w:ascii="GDSTransportWebsite" w:hAnsi="GDSTransportWebsite"/>
-                <w:color w:val="0A0A0A"/>
-              </w:rPr>
-              <w:t>isBlank</w:t>
-            </w:r>
-            <w:proofErr w:type="spellEnd"/>
-            <w:r>
-              <w:rPr>
-                <w:rFonts w:ascii="GDSTransportWebsite" w:hAnsi="GDSTransportWebsite"/>
-                <w:color w:val="0A0A0A"/>
-              </w:rPr>
-              <w:t>(</w:t>
-            </w:r>
-            <w:proofErr w:type="spellStart"/>
-            <w:proofErr w:type="gramStart"/>
-            <w:r>
-              <w:rPr>
-                <w:rFonts w:ascii="GDSTransportWebsite" w:hAnsi="GDSTransportWebsite"/>
-                <w:color w:val="0A0A0A"/>
-              </w:rPr>
-              <w:t>experts.expertReportsSent</w:t>
-            </w:r>
-            <w:proofErr w:type="spellEnd"/>
-            <w:proofErr w:type="gramEnd"/>
-            <w:r>
-              <w:rPr>
-                <w:rFonts w:ascii="GDSTransportWebsite" w:hAnsi="GDSTransportWebsite"/>
-                <w:color w:val="0A0A0A"/>
-              </w:rPr>
-              <w:t>)}&gt;&gt;Not Provided&lt;&lt;else&gt;&gt;&lt;&lt;</w:t>
-            </w:r>
-            <w:proofErr w:type="spellStart"/>
-            <w:r>
-              <w:rPr>
-                <w:rFonts w:ascii="GDSTransportWebsite" w:hAnsi="GDSTransportWebsite"/>
-                <w:color w:val="0A0A0A"/>
-              </w:rPr>
-              <w:t>experts.expertReportsSent</w:t>
-            </w:r>
-            <w:proofErr w:type="spellEnd"/>
-            <w:r>
-              <w:rPr>
-                <w:rFonts w:ascii="GDSTransportWebsite" w:hAnsi="GDSTransportWebsite"/>
-                <w:color w:val="0A0A0A"/>
-              </w:rPr>
-              <w:t>&gt;&gt;&lt;&lt;es_&gt;&gt;</w:t>
+              <w:t>&lt;&lt;cs_{isBlank(experts.expertReportsSent)}&gt;&gt;Not Provided&lt;&lt;else&gt;&gt;&lt;&lt;experts.expertReportsSent&gt;&gt;&lt;&lt;es_&gt;&gt;</w:t>
             </w:r>
           </w:p>
         </w:tc>
@@ -6322,57 +6055,7 @@
                 <w:rFonts w:ascii="GDSTransportWebsite" w:hAnsi="GDSTransportWebsite"/>
                 <w:color w:val="0A0A0A"/>
               </w:rPr>
-              <w:t>&lt;&lt;cs_{</w:t>
-            </w:r>
-            <w:proofErr w:type="spellStart"/>
-            <w:r>
-              <w:rPr>
-                <w:rFonts w:ascii="GDSTransportWebsite" w:hAnsi="GDSTransportWebsite"/>
-                <w:color w:val="0A0A0A"/>
-              </w:rPr>
-              <w:t>isBlank</w:t>
-            </w:r>
-            <w:proofErr w:type="spellEnd"/>
-            <w:r>
-              <w:rPr>
-                <w:rFonts w:ascii="GDSTransportWebsite" w:hAnsi="GDSTransportWebsite"/>
-                <w:color w:val="0A0A0A"/>
-              </w:rPr>
-              <w:t>(</w:t>
-            </w:r>
-            <w:proofErr w:type="spellStart"/>
-            <w:proofErr w:type="gramStart"/>
-            <w:r>
-              <w:rPr>
-                <w:rFonts w:ascii="GDSTransportWebsite" w:hAnsi="GDSTransportWebsite"/>
-                <w:color w:val="0A0A0A"/>
-              </w:rPr>
-              <w:t>experts.jointExpertSuitable</w:t>
-            </w:r>
-            <w:proofErr w:type="spellEnd"/>
-            <w:proofErr w:type="gramEnd"/>
-            <w:r>
-              <w:rPr>
-                <w:rFonts w:ascii="GDSTransportWebsite" w:hAnsi="GDSTransportWebsite"/>
-                <w:color w:val="0A0A0A"/>
-              </w:rPr>
-              <w:t>)}&gt;&gt;Not Provided&lt;&lt;else&gt;&gt;&lt;&lt;</w:t>
-            </w:r>
-            <w:proofErr w:type="spellStart"/>
-            <w:r>
-              <w:rPr>
-                <w:rFonts w:ascii="GDSTransportWebsite" w:hAnsi="GDSTransportWebsite"/>
-                <w:color w:val="0A0A0A"/>
-              </w:rPr>
-              <w:t>experts.jointExpertSuitable</w:t>
-            </w:r>
-            <w:proofErr w:type="spellEnd"/>
-            <w:r>
-              <w:rPr>
-                <w:rFonts w:ascii="GDSTransportWebsite" w:hAnsi="GDSTransportWebsite"/>
-                <w:color w:val="0A0A0A"/>
-              </w:rPr>
-              <w:t>&gt;&gt;&lt;&lt;es_&gt;&gt;</w:t>
+              <w:t>&lt;&lt;cs_{isBlank(experts.jointExpertSuitable)}&gt;&gt;Not Provided&lt;&lt;else&gt;&gt;&lt;&lt;experts.jointExpertSuitable&gt;&gt;&lt;&lt;es_&gt;&gt;</w:t>
             </w:r>
           </w:p>
         </w:tc>
@@ -6397,18 +6080,8 @@
                 <w:color w:val="0A0A0A"/>
                 <w:shd w:val="clear" w:color="auto" w:fill="FFFFFF"/>
               </w:rPr>
-              <w:t>&lt;&lt;</w:t>
-            </w:r>
-            <w:proofErr w:type="spellStart"/>
-            <w:r>
-              <w:rPr>
-                <w:rFonts w:ascii="GDSTransportWebsite" w:hAnsi="GDSTransportWebsite"/>
-                <w:color w:val="0A0A0A"/>
-                <w:shd w:val="clear" w:color="auto" w:fill="FFFFFF"/>
-              </w:rPr>
-              <w:t>rr_</w:t>
-            </w:r>
-            <w:proofErr w:type="gramStart"/>
+              <w:t>&lt;&lt;rr_</w:t>
+            </w:r>
             <w:r>
               <w:rPr>
                 <w:rFonts w:ascii="GDSTransportWebsite" w:hAnsi="GDSTransportWebsite"/>
@@ -6425,8 +6098,6 @@
               </w:rPr>
               <w:t>xperts.details</w:t>
             </w:r>
-            <w:proofErr w:type="spellEnd"/>
-            <w:proofErr w:type="gramEnd"/>
             <w:r>
               <w:rPr>
                 <w:rFonts w:ascii="GDSTransportWebsite" w:hAnsi="GDSTransportWebsite"/>
@@ -6467,23 +6138,7 @@
                 <w:rFonts w:ascii="GDSTransportWebsite" w:hAnsi="GDSTransportWebsite"/>
                 <w:color w:val="0A0A0A"/>
               </w:rPr>
-              <w:t>&lt;&lt;$</w:t>
-            </w:r>
-            <w:proofErr w:type="spellStart"/>
-            <w:r>
-              <w:rPr>
-                <w:rFonts w:ascii="GDSTransportWebsite" w:hAnsi="GDSTransportWebsite"/>
-                <w:color w:val="0A0A0A"/>
-              </w:rPr>
-              <w:t>itemnum</w:t>
-            </w:r>
-            <w:proofErr w:type="spellEnd"/>
-            <w:r>
-              <w:rPr>
-                <w:rFonts w:ascii="GDSTransportWebsite" w:hAnsi="GDSTransportWebsite"/>
-                <w:color w:val="0A0A0A"/>
-              </w:rPr>
-              <w:t>&gt;&gt;</w:t>
+              <w:t>&lt;&lt;$itemnum&gt;&gt;</w:t>
             </w:r>
           </w:p>
         </w:tc>
@@ -6515,7 +6170,6 @@
                 <w:color w:val="0A0A0A"/>
                 <w:shd w:val="clear" w:color="auto" w:fill="FFFFFF"/>
               </w:rPr>
-              <w:lastRenderedPageBreak/>
               <w:t>Expert’s name</w:t>
             </w:r>
           </w:p>
@@ -6549,71 +6203,7 @@
                 <w:rFonts w:ascii="GDSTransportWebsite" w:hAnsi="GDSTransportWebsite"/>
                 <w:color w:val="0A0A0A"/>
               </w:rPr>
-              <w:t>&lt;&lt;cs_{</w:t>
-            </w:r>
-            <w:proofErr w:type="spellStart"/>
-            <w:r>
-              <w:rPr>
-                <w:rFonts w:ascii="GDSTransportWebsite" w:hAnsi="GDSTransportWebsite"/>
-                <w:color w:val="0A0A0A"/>
-              </w:rPr>
-              <w:t>isBlank</w:t>
-            </w:r>
-            <w:proofErr w:type="spellEnd"/>
-            <w:r>
-              <w:rPr>
-                <w:rFonts w:ascii="GDSTransportWebsite" w:hAnsi="GDSTransportWebsite"/>
-                <w:color w:val="0A0A0A"/>
-              </w:rPr>
-              <w:t>(</w:t>
-            </w:r>
-            <w:proofErr w:type="spellStart"/>
-            <w:r>
-              <w:rPr>
-                <w:rFonts w:ascii="GDSTransportWebsite" w:hAnsi="GDSTransportWebsite"/>
-                <w:color w:val="0A0A0A"/>
-              </w:rPr>
-              <w:t>firstName</w:t>
-            </w:r>
-            <w:proofErr w:type="spellEnd"/>
-            <w:r>
-              <w:rPr>
-                <w:rFonts w:ascii="GDSTransportWebsite" w:hAnsi="GDSTransportWebsite"/>
-                <w:color w:val="0A0A0A"/>
-              </w:rPr>
-              <w:t>)}&gt;&gt;Not Provided&lt;&lt;else&gt;&gt;&lt;&lt;</w:t>
-            </w:r>
-            <w:proofErr w:type="spellStart"/>
-            <w:r>
-              <w:rPr>
-                <w:rFonts w:ascii="GDSTransportWebsite" w:hAnsi="GDSTransportWebsite"/>
-                <w:color w:val="0A0A0A"/>
-              </w:rPr>
-              <w:t>firstName</w:t>
-            </w:r>
-            <w:proofErr w:type="spellEnd"/>
-            <w:r>
-              <w:rPr>
-                <w:rFonts w:ascii="GDSTransportWebsite" w:hAnsi="GDSTransportWebsite"/>
-                <w:color w:val="0A0A0A"/>
-              </w:rPr>
-              <w:t>&gt;&gt; &lt;&lt;</w:t>
-            </w:r>
-            <w:proofErr w:type="spellStart"/>
-            <w:r>
-              <w:rPr>
-                <w:rFonts w:ascii="GDSTransportWebsite" w:hAnsi="GDSTransportWebsite"/>
-                <w:color w:val="0A0A0A"/>
-              </w:rPr>
-              <w:t>lastName</w:t>
-            </w:r>
-            <w:proofErr w:type="spellEnd"/>
-            <w:r>
-              <w:rPr>
-                <w:rFonts w:ascii="GDSTransportWebsite" w:hAnsi="GDSTransportWebsite"/>
-                <w:color w:val="0A0A0A"/>
-              </w:rPr>
-              <w:t>&gt;&gt;&lt;&lt;es_&gt;&gt;</w:t>
+              <w:t>&lt;&lt;cs_{isBlank(firstName)}&gt;&gt;Not Provided&lt;&lt;else&gt;&gt;&lt;&lt;firstName&gt;&gt; &lt;&lt;lastName&gt;&gt;&lt;&lt;es_&gt;&gt;</w:t>
             </w:r>
           </w:p>
           <w:p>
@@ -6687,15 +6277,7 @@
                 <w:rFonts w:ascii="GDSTransportWebsite" w:hAnsi="GDSTransportWebsite"/>
                 <w:color w:val="0A0A0A"/>
               </w:rPr>
-              <w:t>&lt;&lt;cs_</w:t>
-            </w:r>
-            <w:proofErr w:type="gramStart"/>
-            <w:r>
-              <w:rPr>
-                <w:rFonts w:ascii="GDSTransportWebsite" w:hAnsi="GDSTransportWebsite"/>
-                <w:color w:val="0A0A0A"/>
-              </w:rPr>
-              <w:t>{</w:t>
+              <w:t>&lt;&lt;cs_{</w:t>
             </w:r>
             <w:r>
               <w:rPr>
@@ -6704,61 +6286,19 @@
               </w:rPr>
               <w:t>!</w:t>
             </w:r>
-            <w:proofErr w:type="spellStart"/>
-            <w:r>
-              <w:rPr>
-                <w:rFonts w:ascii="GDSTransportWebsite" w:hAnsi="GDSTransportWebsite"/>
-                <w:color w:val="0A0A0A"/>
-              </w:rPr>
-              <w:t>isBlank</w:t>
-            </w:r>
-            <w:proofErr w:type="spellEnd"/>
-            <w:proofErr w:type="gramEnd"/>
-            <w:r>
-              <w:rPr>
-                <w:rFonts w:ascii="GDSTransportWebsite" w:hAnsi="GDSTransportWebsite"/>
-                <w:color w:val="0A0A0A"/>
-              </w:rPr>
-              <w:t>(</w:t>
-            </w:r>
-            <w:proofErr w:type="spellStart"/>
-            <w:r>
-              <w:rPr>
-                <w:rFonts w:ascii="GDSTransportWebsite" w:hAnsi="GDSTransportWebsite"/>
-                <w:color w:val="0A0A0A"/>
-              </w:rPr>
-              <w:t>phoneNumber</w:t>
-            </w:r>
-            <w:proofErr w:type="spellEnd"/>
-            <w:r>
-              <w:rPr>
-                <w:rFonts w:ascii="GDSTransportWebsite" w:hAnsi="GDSTransportWebsite"/>
-                <w:color w:val="0A0A0A"/>
-              </w:rPr>
-              <w:t>)}&gt;&gt;</w:t>
-            </w:r>
-            <w:r>
-              <w:rPr>
-                <w:rFonts w:ascii="GDSTransportWebsite" w:hAnsi="GDSTransportWebsite"/>
-                <w:color w:val="0A0A0A"/>
-              </w:rPr>
-              <w:t>&lt;&lt;</w:t>
-            </w:r>
-            <w:proofErr w:type="spellStart"/>
-            <w:r>
-              <w:rPr>
-                <w:rFonts w:ascii="GDSTransportWebsite" w:hAnsi="GDSTransportWebsite"/>
-                <w:color w:val="0A0A0A"/>
-              </w:rPr>
-              <w:t>phoneNumber</w:t>
-            </w:r>
-            <w:proofErr w:type="spellEnd"/>
-            <w:r>
-              <w:rPr>
-                <w:rFonts w:ascii="GDSTransportWebsite" w:hAnsi="GDSTransportWebsite"/>
-                <w:color w:val="0A0A0A"/>
-              </w:rPr>
-              <w:t>&gt;&gt;</w:t>
+            <w:r>
+              <w:rPr>
+                <w:rFonts w:ascii="GDSTransportWebsite" w:hAnsi="GDSTransportWebsite"/>
+                <w:color w:val="0A0A0A"/>
+              </w:rPr>
+              <w:t>isBlank(phoneNumber)}&gt;&gt;</w:t>
+            </w:r>
+            <w:r>
+              <w:rPr>
+                <w:rFonts w:ascii="GDSTransportWebsite" w:hAnsi="GDSTransportWebsite"/>
+                <w:color w:val="0A0A0A"/>
+              </w:rPr>
+              <w:t>&lt;&lt;phoneNumber&gt;&gt;</w:t>
             </w:r>
             <w:r>
               <w:rPr>
@@ -6846,15 +6386,7 @@
                 <w:rFonts w:ascii="GDSTransportWebsite" w:hAnsi="GDSTransportWebsite"/>
                 <w:color w:val="0A0A0A"/>
               </w:rPr>
-              <w:t>&lt;&lt;cs_</w:t>
-            </w:r>
-            <w:proofErr w:type="gramStart"/>
-            <w:r>
-              <w:rPr>
-                <w:rFonts w:ascii="GDSTransportWebsite" w:hAnsi="GDSTransportWebsite"/>
-                <w:color w:val="0A0A0A"/>
-              </w:rPr>
-              <w:t>{</w:t>
+              <w:t>&lt;&lt;cs_{</w:t>
             </w:r>
             <w:r>
               <w:rPr>
@@ -6863,61 +6395,19 @@
               </w:rPr>
               <w:t>!</w:t>
             </w:r>
-            <w:proofErr w:type="spellStart"/>
-            <w:r>
-              <w:rPr>
-                <w:rFonts w:ascii="GDSTransportWebsite" w:hAnsi="GDSTransportWebsite"/>
-                <w:color w:val="0A0A0A"/>
-              </w:rPr>
-              <w:t>isBlank</w:t>
-            </w:r>
-            <w:proofErr w:type="spellEnd"/>
-            <w:proofErr w:type="gramEnd"/>
-            <w:r>
-              <w:rPr>
-                <w:rFonts w:ascii="GDSTransportWebsite" w:hAnsi="GDSTransportWebsite"/>
-                <w:color w:val="0A0A0A"/>
-              </w:rPr>
-              <w:t>(</w:t>
-            </w:r>
-            <w:proofErr w:type="spellStart"/>
-            <w:r>
-              <w:rPr>
-                <w:rFonts w:ascii="GDSTransportWebsite" w:hAnsi="GDSTransportWebsite"/>
-                <w:color w:val="0A0A0A"/>
-              </w:rPr>
-              <w:t>emailAddress</w:t>
-            </w:r>
-            <w:proofErr w:type="spellEnd"/>
-            <w:r>
-              <w:rPr>
-                <w:rFonts w:ascii="GDSTransportWebsite" w:hAnsi="GDSTransportWebsite"/>
-                <w:color w:val="0A0A0A"/>
-              </w:rPr>
-              <w:t>)}&gt;&gt;</w:t>
-            </w:r>
-            <w:r>
-              <w:rPr>
-                <w:rFonts w:ascii="GDSTransportWebsite" w:hAnsi="GDSTransportWebsite"/>
-                <w:color w:val="0A0A0A"/>
-              </w:rPr>
-              <w:t>&lt;&lt;</w:t>
-            </w:r>
-            <w:proofErr w:type="spellStart"/>
-            <w:r>
-              <w:rPr>
-                <w:rFonts w:ascii="GDSTransportWebsite" w:hAnsi="GDSTransportWebsite"/>
-                <w:color w:val="0A0A0A"/>
-              </w:rPr>
-              <w:t>emailAddress</w:t>
-            </w:r>
-            <w:proofErr w:type="spellEnd"/>
-            <w:r>
-              <w:rPr>
-                <w:rFonts w:ascii="GDSTransportWebsite" w:hAnsi="GDSTransportWebsite"/>
-                <w:color w:val="0A0A0A"/>
-              </w:rPr>
-              <w:t>&gt;&gt;</w:t>
+            <w:r>
+              <w:rPr>
+                <w:rFonts w:ascii="GDSTransportWebsite" w:hAnsi="GDSTransportWebsite"/>
+                <w:color w:val="0A0A0A"/>
+              </w:rPr>
+              <w:t>isBlank(emailAddress)}&gt;&gt;</w:t>
+            </w:r>
+            <w:r>
+              <w:rPr>
+                <w:rFonts w:ascii="GDSTransportWebsite" w:hAnsi="GDSTransportWebsite"/>
+                <w:color w:val="0A0A0A"/>
+              </w:rPr>
+              <w:t>&lt;&lt;emailAddress&gt;&gt;</w:t>
             </w:r>
             <w:r>
               <w:rPr>
@@ -7008,55 +6498,7 @@
                 <w:rFonts w:ascii="GDSTransportWebsite" w:hAnsi="GDSTransportWebsite"/>
                 <w:color w:val="0A0A0A"/>
               </w:rPr>
-              <w:t>&lt;&lt;cs_{</w:t>
-            </w:r>
-            <w:proofErr w:type="spellStart"/>
-            <w:r>
-              <w:rPr>
-                <w:rFonts w:ascii="GDSTransportWebsite" w:hAnsi="GDSTransportWebsite"/>
-                <w:color w:val="0A0A0A"/>
-              </w:rPr>
-              <w:t>isBlank</w:t>
-            </w:r>
-            <w:proofErr w:type="spellEnd"/>
-            <w:r>
-              <w:rPr>
-                <w:rFonts w:ascii="GDSTransportWebsite" w:hAnsi="GDSTransportWebsite"/>
-                <w:color w:val="0A0A0A"/>
-              </w:rPr>
-              <w:t>(</w:t>
-            </w:r>
-            <w:proofErr w:type="spellStart"/>
-            <w:r>
-              <w:rPr>
-                <w:rFonts w:ascii="GDSTransportWebsite" w:hAnsi="GDSTransportWebsite"/>
-                <w:color w:val="0A0A0A"/>
-              </w:rPr>
-              <w:t>fieldOfExpertise</w:t>
-            </w:r>
-            <w:proofErr w:type="spellEnd"/>
-            <w:r>
-              <w:rPr>
-                <w:rFonts w:ascii="GDSTransportWebsite" w:hAnsi="GDSTransportWebsite"/>
-                <w:color w:val="0A0A0A"/>
-              </w:rPr>
-              <w:t>)}&gt;&gt;Not Provided&lt;&lt;else&gt;&gt;&lt;&lt;</w:t>
-            </w:r>
-            <w:proofErr w:type="spellStart"/>
-            <w:r>
-              <w:rPr>
-                <w:rFonts w:ascii="GDSTransportWebsite" w:hAnsi="GDSTransportWebsite"/>
-                <w:color w:val="0A0A0A"/>
-              </w:rPr>
-              <w:t>fieldOfExpertise</w:t>
-            </w:r>
-            <w:proofErr w:type="spellEnd"/>
-            <w:r>
-              <w:rPr>
-                <w:rFonts w:ascii="GDSTransportWebsite" w:hAnsi="GDSTransportWebsite"/>
-                <w:color w:val="0A0A0A"/>
-              </w:rPr>
-              <w:t>&gt;&gt;&lt;&lt;es_&gt;&gt;</w:t>
+              <w:t>&lt;&lt;cs_{isBlank(fieldOfExpertise)}&gt;&gt;Not Provided&lt;&lt;else&gt;&gt;&lt;&lt;fieldOfExpertise&gt;&gt;&lt;&lt;es_&gt;&gt;</w:t>
             </w:r>
           </w:p>
         </w:tc>
@@ -7088,20 +6530,8 @@
                 <w:color w:val="0A0A0A"/>
                 <w:shd w:val="clear" w:color="auto" w:fill="FFFFFF"/>
               </w:rPr>
-              <w:t xml:space="preserve">Why you need this </w:t>
-            </w:r>
-            <w:proofErr w:type="gramStart"/>
-            <w:r>
-              <w:rPr>
-                <w:rFonts w:ascii="GDSTransportWebsite" w:hAnsi="GDSTransportWebsite"/>
-                <w:b/>
-                <w:bCs/>
-                <w:color w:val="0A0A0A"/>
-                <w:shd w:val="clear" w:color="auto" w:fill="FFFFFF"/>
-              </w:rPr>
-              <w:t>expert</w:t>
-            </w:r>
-            <w:proofErr w:type="gramEnd"/>
+              <w:t>Why you need this expert</w:t>
+            </w:r>
           </w:p>
           <w:p>
             <w:pPr>
@@ -7136,55 +6566,7 @@
                 <w:rFonts w:ascii="GDSTransportWebsite" w:hAnsi="GDSTransportWebsite"/>
                 <w:color w:val="0A0A0A"/>
               </w:rPr>
-              <w:t>&lt;&lt;cs_{</w:t>
-            </w:r>
-            <w:proofErr w:type="spellStart"/>
-            <w:r>
-              <w:rPr>
-                <w:rFonts w:ascii="GDSTransportWebsite" w:hAnsi="GDSTransportWebsite"/>
-                <w:color w:val="0A0A0A"/>
-              </w:rPr>
-              <w:t>isBlank</w:t>
-            </w:r>
-            <w:proofErr w:type="spellEnd"/>
-            <w:r>
-              <w:rPr>
-                <w:rFonts w:ascii="GDSTransportWebsite" w:hAnsi="GDSTransportWebsite"/>
-                <w:color w:val="0A0A0A"/>
-              </w:rPr>
-              <w:t>(</w:t>
-            </w:r>
-            <w:proofErr w:type="spellStart"/>
-            <w:r>
-              <w:rPr>
-                <w:rFonts w:ascii="GDSTransportWebsite" w:hAnsi="GDSTransportWebsite"/>
-                <w:color w:val="0A0A0A"/>
-              </w:rPr>
-              <w:t>whyRequired</w:t>
-            </w:r>
-            <w:proofErr w:type="spellEnd"/>
-            <w:r>
-              <w:rPr>
-                <w:rFonts w:ascii="GDSTransportWebsite" w:hAnsi="GDSTransportWebsite"/>
-                <w:color w:val="0A0A0A"/>
-              </w:rPr>
-              <w:t>)}&gt;&gt;Not Provided&lt;&lt;else&gt;&gt;&lt;&lt;</w:t>
-            </w:r>
-            <w:proofErr w:type="spellStart"/>
-            <w:r>
-              <w:rPr>
-                <w:rFonts w:ascii="GDSTransportWebsite" w:hAnsi="GDSTransportWebsite"/>
-                <w:color w:val="0A0A0A"/>
-              </w:rPr>
-              <w:t>whyRequired</w:t>
-            </w:r>
-            <w:proofErr w:type="spellEnd"/>
-            <w:r>
-              <w:rPr>
-                <w:rFonts w:ascii="GDSTransportWebsite" w:hAnsi="GDSTransportWebsite"/>
-                <w:color w:val="0A0A0A"/>
-              </w:rPr>
-              <w:t>&gt;&gt;&lt;&lt;es_&gt;&gt;</w:t>
+              <w:t>&lt;&lt;cs_{isBlank(whyRequired)}&gt;&gt;Not Provided&lt;&lt;else&gt;&gt;&lt;&lt;whyRequired&gt;&gt;&lt;&lt;es_&gt;&gt;</w:t>
             </w:r>
           </w:p>
         </w:tc>
@@ -7252,55 +6634,7 @@
                 <w:rFonts w:ascii="GDSTransportWebsite" w:hAnsi="GDSTransportWebsite"/>
                 <w:color w:val="0A0A0A"/>
               </w:rPr>
-              <w:t>&lt;&lt;cs_{</w:t>
-            </w:r>
-            <w:proofErr w:type="spellStart"/>
-            <w:r>
-              <w:rPr>
-                <w:rFonts w:ascii="GDSTransportWebsite" w:hAnsi="GDSTransportWebsite"/>
-                <w:color w:val="0A0A0A"/>
-              </w:rPr>
-              <w:t>isBlank</w:t>
-            </w:r>
-            <w:proofErr w:type="spellEnd"/>
-            <w:r>
-              <w:rPr>
-                <w:rFonts w:ascii="GDSTransportWebsite" w:hAnsi="GDSTransportWebsite"/>
-                <w:color w:val="0A0A0A"/>
-              </w:rPr>
-              <w:t>(</w:t>
-            </w:r>
-            <w:proofErr w:type="spellStart"/>
-            <w:r>
-              <w:rPr>
-                <w:rFonts w:ascii="GDSTransportWebsite" w:hAnsi="GDSTransportWebsite"/>
-                <w:color w:val="0A0A0A"/>
-              </w:rPr>
-              <w:t>formattedCost</w:t>
-            </w:r>
-            <w:proofErr w:type="spellEnd"/>
-            <w:r>
-              <w:rPr>
-                <w:rFonts w:ascii="GDSTransportWebsite" w:hAnsi="GDSTransportWebsite"/>
-                <w:color w:val="0A0A0A"/>
-              </w:rPr>
-              <w:t>)}&gt;&gt;Not Provided&lt;&lt;else&gt;&gt;&lt;&lt;</w:t>
-            </w:r>
-            <w:proofErr w:type="spellStart"/>
-            <w:r>
-              <w:rPr>
-                <w:rFonts w:ascii="GDSTransportWebsite" w:hAnsi="GDSTransportWebsite"/>
-                <w:color w:val="0A0A0A"/>
-              </w:rPr>
-              <w:t>formattedCost</w:t>
-            </w:r>
-            <w:proofErr w:type="spellEnd"/>
-            <w:r>
-              <w:rPr>
-                <w:rFonts w:ascii="GDSTransportWebsite" w:hAnsi="GDSTransportWebsite"/>
-                <w:color w:val="0A0A0A"/>
-              </w:rPr>
-              <w:t>&gt;&gt;&lt;&lt;es_&gt;&gt;</w:t>
+              <w:t>&lt;&lt;cs_{isBlank(formattedCost)}&gt;&gt;Not Provided&lt;&lt;else&gt;&gt;&lt;&lt;formattedCost&gt;&gt;&lt;&lt;es_&gt;&gt;</w:t>
             </w:r>
           </w:p>
         </w:tc>
@@ -7326,18 +6660,8 @@
                 <w:color w:val="0A0A0A"/>
                 <w:shd w:val="clear" w:color="auto" w:fill="FFFFFF"/>
               </w:rPr>
-              <w:t>&lt;&lt;</w:t>
-            </w:r>
-            <w:proofErr w:type="spellStart"/>
-            <w:r>
-              <w:rPr>
-                <w:rFonts w:ascii="GDSTransportWebsite" w:hAnsi="GDSTransportWebsite"/>
-                <w:color w:val="0A0A0A"/>
-                <w:shd w:val="clear" w:color="auto" w:fill="FFFFFF"/>
-              </w:rPr>
-              <w:t>er_</w:t>
-            </w:r>
-            <w:proofErr w:type="gramStart"/>
+              <w:t>&lt;&lt;er_</w:t>
+            </w:r>
             <w:r>
               <w:rPr>
                 <w:rFonts w:ascii="GDSTransportWebsite" w:hAnsi="GDSTransportWebsite"/>
@@ -7352,17 +6676,7 @@
                 <w:color w:val="0A0A0A"/>
                 <w:shd w:val="clear" w:color="auto" w:fill="FFFFFF"/>
               </w:rPr>
-              <w:t>xperts.details</w:t>
-            </w:r>
-            <w:proofErr w:type="spellEnd"/>
-            <w:proofErr w:type="gramEnd"/>
-            <w:r>
-              <w:rPr>
-                <w:rFonts w:ascii="GDSTransportWebsite" w:hAnsi="GDSTransportWebsite"/>
-                <w:color w:val="0A0A0A"/>
-                <w:shd w:val="clear" w:color="auto" w:fill="FFFFFF"/>
-              </w:rPr>
-              <w:t>&gt;&gt;</w:t>
+              <w:t>xperts.details&gt;&gt;</w:t>
             </w:r>
           </w:p>
         </w:tc>
@@ -7386,6 +6700,7 @@
           <w:color w:val="0A0A0A"/>
           <w:shd w:val="clear" w:color="auto" w:fill="FFFFFF"/>
         </w:rPr>
+        <w:lastRenderedPageBreak/>
         <w:t>&lt;&lt;</w:t>
       </w:r>
       <w:r>
@@ -7498,8 +6813,6 @@
               </w:rPr>
               <w:t>&lt;&lt;</w:t>
             </w:r>
-            <w:proofErr w:type="spellStart"/>
-            <w:proofErr w:type="gramStart"/>
             <w:r>
               <w:rPr>
                 <w:rFonts w:ascii="GDSTransportWebsite" w:hAnsi="GDSTransportWebsite"/>
@@ -7521,8 +6834,6 @@
               </w:rPr>
               <w:t>.witnessesToAppear</w:t>
             </w:r>
-            <w:proofErr w:type="spellEnd"/>
-            <w:proofErr w:type="gramEnd"/>
             <w:r>
               <w:rPr>
                 <w:rFonts w:ascii="GDSTransportWebsite" w:hAnsi="GDSTransportWebsite"/>
@@ -7553,18 +6864,8 @@
                 <w:color w:val="0A0A0A"/>
                 <w:shd w:val="clear" w:color="auto" w:fill="FFFFFF"/>
               </w:rPr>
-              <w:t>&lt;&lt;</w:t>
-            </w:r>
-            <w:proofErr w:type="spellStart"/>
-            <w:r>
-              <w:rPr>
-                <w:rFonts w:ascii="GDSTransportWebsite" w:hAnsi="GDSTransportWebsite"/>
-                <w:color w:val="0A0A0A"/>
-                <w:shd w:val="clear" w:color="auto" w:fill="FFFFFF"/>
-              </w:rPr>
-              <w:t>rr_</w:t>
-            </w:r>
-            <w:proofErr w:type="gramStart"/>
+              <w:t>&lt;&lt;rr_</w:t>
+            </w:r>
             <w:r>
               <w:rPr>
                 <w:rFonts w:ascii="GDSTransportWebsite" w:hAnsi="GDSTransportWebsite"/>
@@ -7581,8 +6882,6 @@
               </w:rPr>
               <w:t>itnesses.details</w:t>
             </w:r>
-            <w:proofErr w:type="spellEnd"/>
-            <w:proofErr w:type="gramEnd"/>
             <w:r>
               <w:rPr>
                 <w:rFonts w:ascii="GDSTransportWebsite" w:hAnsi="GDSTransportWebsite"/>
@@ -7630,23 +6929,7 @@
                 <w:rFonts w:ascii="GDSTransportWebsite" w:hAnsi="GDSTransportWebsite"/>
                 <w:color w:val="0A0A0A"/>
               </w:rPr>
-              <w:t>&lt;&lt;$</w:t>
-            </w:r>
-            <w:proofErr w:type="spellStart"/>
-            <w:r>
-              <w:rPr>
-                <w:rFonts w:ascii="GDSTransportWebsite" w:hAnsi="GDSTransportWebsite"/>
-                <w:color w:val="0A0A0A"/>
-              </w:rPr>
-              <w:t>itemnum</w:t>
-            </w:r>
-            <w:proofErr w:type="spellEnd"/>
-            <w:r>
-              <w:rPr>
-                <w:rFonts w:ascii="GDSTransportWebsite" w:hAnsi="GDSTransportWebsite"/>
-                <w:color w:val="0A0A0A"/>
-              </w:rPr>
-              <w:t>&gt;&gt;</w:t>
+              <w:t>&lt;&lt;$itemnum&gt;&gt;</w:t>
             </w:r>
           </w:p>
         </w:tc>
@@ -7713,7 +6996,6 @@
               </w:rPr>
               <w:t>&lt;&lt;</w:t>
             </w:r>
-            <w:proofErr w:type="spellStart"/>
             <w:r>
               <w:rPr>
                 <w:rFonts w:ascii="GDSTransportWebsite" w:hAnsi="GDSTransportWebsite"/>
@@ -7721,7 +7003,6 @@
               </w:rPr>
               <w:t>firstName</w:t>
             </w:r>
-            <w:proofErr w:type="spellEnd"/>
             <w:r>
               <w:rPr>
                 <w:rFonts w:ascii="GDSTransportWebsite" w:hAnsi="GDSTransportWebsite"/>
@@ -7734,23 +7015,7 @@
                 <w:rFonts w:ascii="GDSTransportWebsite" w:hAnsi="GDSTransportWebsite"/>
                 <w:color w:val="0A0A0A"/>
               </w:rPr>
-              <w:t xml:space="preserve"> &lt;&lt;</w:t>
-            </w:r>
-            <w:proofErr w:type="spellStart"/>
-            <w:r>
-              <w:rPr>
-                <w:rFonts w:ascii="GDSTransportWebsite" w:hAnsi="GDSTransportWebsite"/>
-                <w:color w:val="0A0A0A"/>
-              </w:rPr>
-              <w:t>lastName</w:t>
-            </w:r>
-            <w:proofErr w:type="spellEnd"/>
-            <w:r>
-              <w:rPr>
-                <w:rFonts w:ascii="GDSTransportWebsite" w:hAnsi="GDSTransportWebsite"/>
-                <w:color w:val="0A0A0A"/>
-              </w:rPr>
-              <w:t>&gt;&gt;</w:t>
+              <w:t xml:space="preserve"> &lt;&lt;lastName&gt;&gt;</w:t>
             </w:r>
           </w:p>
           <w:p>
@@ -7827,15 +7092,7 @@
                 <w:rFonts w:ascii="GDSTransportWebsite" w:hAnsi="GDSTransportWebsite"/>
                 <w:color w:val="0A0A0A"/>
               </w:rPr>
-              <w:t>&lt;&lt;cs_</w:t>
-            </w:r>
-            <w:proofErr w:type="gramStart"/>
-            <w:r>
-              <w:rPr>
-                <w:rFonts w:ascii="GDSTransportWebsite" w:hAnsi="GDSTransportWebsite"/>
-                <w:color w:val="0A0A0A"/>
-              </w:rPr>
-              <w:t>{</w:t>
+              <w:t>&lt;&lt;cs_{</w:t>
             </w:r>
             <w:r>
               <w:rPr>
@@ -7844,61 +7101,19 @@
               </w:rPr>
               <w:t>!</w:t>
             </w:r>
-            <w:proofErr w:type="spellStart"/>
-            <w:r>
-              <w:rPr>
-                <w:rFonts w:ascii="GDSTransportWebsite" w:hAnsi="GDSTransportWebsite"/>
-                <w:color w:val="0A0A0A"/>
-              </w:rPr>
-              <w:t>isBlank</w:t>
-            </w:r>
-            <w:proofErr w:type="spellEnd"/>
-            <w:proofErr w:type="gramEnd"/>
-            <w:r>
-              <w:rPr>
-                <w:rFonts w:ascii="GDSTransportWebsite" w:hAnsi="GDSTransportWebsite"/>
-                <w:color w:val="0A0A0A"/>
-              </w:rPr>
-              <w:t>(</w:t>
-            </w:r>
-            <w:proofErr w:type="spellStart"/>
-            <w:r>
-              <w:rPr>
-                <w:rFonts w:ascii="GDSTransportWebsite" w:hAnsi="GDSTransportWebsite"/>
-                <w:color w:val="0A0A0A"/>
-              </w:rPr>
-              <w:t>phoneNumber</w:t>
-            </w:r>
-            <w:proofErr w:type="spellEnd"/>
-            <w:r>
-              <w:rPr>
-                <w:rFonts w:ascii="GDSTransportWebsite" w:hAnsi="GDSTransportWebsite"/>
-                <w:color w:val="0A0A0A"/>
-              </w:rPr>
-              <w:t>)}&gt;&gt;</w:t>
-            </w:r>
-            <w:r>
-              <w:rPr>
-                <w:rFonts w:ascii="GDSTransportWebsite" w:hAnsi="GDSTransportWebsite"/>
-                <w:color w:val="0A0A0A"/>
-              </w:rPr>
-              <w:t>&lt;&lt;</w:t>
-            </w:r>
-            <w:proofErr w:type="spellStart"/>
-            <w:r>
-              <w:rPr>
-                <w:rFonts w:ascii="GDSTransportWebsite" w:hAnsi="GDSTransportWebsite"/>
-                <w:color w:val="0A0A0A"/>
-              </w:rPr>
-              <w:t>phoneNumber</w:t>
-            </w:r>
-            <w:proofErr w:type="spellEnd"/>
-            <w:r>
-              <w:rPr>
-                <w:rFonts w:ascii="GDSTransportWebsite" w:hAnsi="GDSTransportWebsite"/>
-                <w:color w:val="0A0A0A"/>
-              </w:rPr>
-              <w:t>&gt;&gt;</w:t>
+            <w:r>
+              <w:rPr>
+                <w:rFonts w:ascii="GDSTransportWebsite" w:hAnsi="GDSTransportWebsite"/>
+                <w:color w:val="0A0A0A"/>
+              </w:rPr>
+              <w:t>isBlank(phoneNumber)}&gt;&gt;</w:t>
+            </w:r>
+            <w:r>
+              <w:rPr>
+                <w:rFonts w:ascii="GDSTransportWebsite" w:hAnsi="GDSTransportWebsite"/>
+                <w:color w:val="0A0A0A"/>
+              </w:rPr>
+              <w:t>&lt;&lt;phoneNumber&gt;&gt;</w:t>
             </w:r>
             <w:r>
               <w:rPr>
@@ -7986,15 +7201,7 @@
                 <w:rFonts w:ascii="GDSTransportWebsite" w:hAnsi="GDSTransportWebsite"/>
                 <w:color w:val="0A0A0A"/>
               </w:rPr>
-              <w:t>&lt;&lt;cs_</w:t>
-            </w:r>
-            <w:proofErr w:type="gramStart"/>
-            <w:r>
-              <w:rPr>
-                <w:rFonts w:ascii="GDSTransportWebsite" w:hAnsi="GDSTransportWebsite"/>
-                <w:color w:val="0A0A0A"/>
-              </w:rPr>
-              <w:t>{</w:t>
+              <w:t>&lt;&lt;cs_{</w:t>
             </w:r>
             <w:r>
               <w:rPr>
@@ -8003,61 +7210,19 @@
               </w:rPr>
               <w:t>!</w:t>
             </w:r>
-            <w:proofErr w:type="spellStart"/>
-            <w:r>
-              <w:rPr>
-                <w:rFonts w:ascii="GDSTransportWebsite" w:hAnsi="GDSTransportWebsite"/>
-                <w:color w:val="0A0A0A"/>
-              </w:rPr>
-              <w:t>isBlank</w:t>
-            </w:r>
-            <w:proofErr w:type="spellEnd"/>
-            <w:proofErr w:type="gramEnd"/>
-            <w:r>
-              <w:rPr>
-                <w:rFonts w:ascii="GDSTransportWebsite" w:hAnsi="GDSTransportWebsite"/>
-                <w:color w:val="0A0A0A"/>
-              </w:rPr>
-              <w:t>(</w:t>
-            </w:r>
-            <w:proofErr w:type="spellStart"/>
-            <w:r>
-              <w:rPr>
-                <w:rFonts w:ascii="GDSTransportWebsite" w:hAnsi="GDSTransportWebsite"/>
-                <w:color w:val="0A0A0A"/>
-              </w:rPr>
-              <w:t>emailAddress</w:t>
-            </w:r>
-            <w:proofErr w:type="spellEnd"/>
-            <w:r>
-              <w:rPr>
-                <w:rFonts w:ascii="GDSTransportWebsite" w:hAnsi="GDSTransportWebsite"/>
-                <w:color w:val="0A0A0A"/>
-              </w:rPr>
-              <w:t>)}&gt;&gt;</w:t>
-            </w:r>
-            <w:r>
-              <w:rPr>
-                <w:rFonts w:ascii="GDSTransportWebsite" w:hAnsi="GDSTransportWebsite"/>
-                <w:color w:val="0A0A0A"/>
-              </w:rPr>
-              <w:t>&lt;&lt;</w:t>
-            </w:r>
-            <w:proofErr w:type="spellStart"/>
-            <w:r>
-              <w:rPr>
-                <w:rFonts w:ascii="GDSTransportWebsite" w:hAnsi="GDSTransportWebsite"/>
-                <w:color w:val="0A0A0A"/>
-              </w:rPr>
-              <w:t>emailAddress</w:t>
-            </w:r>
-            <w:proofErr w:type="spellEnd"/>
-            <w:r>
-              <w:rPr>
-                <w:rFonts w:ascii="GDSTransportWebsite" w:hAnsi="GDSTransportWebsite"/>
-                <w:color w:val="0A0A0A"/>
-              </w:rPr>
-              <w:t>&gt;&gt;</w:t>
+            <w:r>
+              <w:rPr>
+                <w:rFonts w:ascii="GDSTransportWebsite" w:hAnsi="GDSTransportWebsite"/>
+                <w:color w:val="0A0A0A"/>
+              </w:rPr>
+              <w:t>isBlank(emailAddress)}&gt;&gt;</w:t>
+            </w:r>
+            <w:r>
+              <w:rPr>
+                <w:rFonts w:ascii="GDSTransportWebsite" w:hAnsi="GDSTransportWebsite"/>
+                <w:color w:val="0A0A0A"/>
+              </w:rPr>
+              <w:t>&lt;&lt;emailAddress&gt;&gt;</w:t>
             </w:r>
             <w:r>
               <w:rPr>
@@ -8147,7 +7312,6 @@
               </w:rPr>
               <w:t>&lt;&lt;</w:t>
             </w:r>
-            <w:proofErr w:type="spellStart"/>
             <w:r>
               <w:rPr>
                 <w:rFonts w:ascii="GDSTransportWebsite" w:hAnsi="GDSTransportWebsite"/>
@@ -8155,7 +7319,6 @@
               </w:rPr>
               <w:t>reasonForWitness</w:t>
             </w:r>
-            <w:proofErr w:type="spellEnd"/>
             <w:r>
               <w:rPr>
                 <w:rFonts w:ascii="GDSTransportWebsite" w:hAnsi="GDSTransportWebsite"/>
@@ -8201,7 +7364,6 @@
               </w:rPr>
               <w:t>&lt;&lt;</w:t>
             </w:r>
-            <w:proofErr w:type="spellStart"/>
             <w:r>
               <w:rPr>
                 <w:rFonts w:ascii="GDSTransportWebsite" w:hAnsi="GDSTransportWebsite"/>
@@ -8218,7 +7380,6 @@
               </w:rPr>
               <w:t>_</w:t>
             </w:r>
-            <w:proofErr w:type="gramStart"/>
             <w:r>
               <w:rPr>
                 <w:rFonts w:ascii="GDSTransportWebsite" w:hAnsi="GDSTransportWebsite"/>
@@ -8233,17 +7394,7 @@
                 <w:color w:val="0A0A0A"/>
                 <w:shd w:val="clear" w:color="auto" w:fill="FFFFFF"/>
               </w:rPr>
-              <w:t>itnesses.details</w:t>
-            </w:r>
-            <w:proofErr w:type="spellEnd"/>
-            <w:proofErr w:type="gramEnd"/>
-            <w:r>
-              <w:rPr>
-                <w:rFonts w:ascii="GDSTransportWebsite" w:hAnsi="GDSTransportWebsite"/>
-                <w:color w:val="0A0A0A"/>
-                <w:shd w:val="clear" w:color="auto" w:fill="FFFFFF"/>
-              </w:rPr>
-              <w:t>&gt;&gt;</w:t>
+              <w:t>itnesses.details&gt;&gt;</w:t>
             </w:r>
           </w:p>
         </w:tc>
@@ -8319,7 +7470,6 @@
                 <w:color w:val="0A0A0A"/>
                 <w:shd w:val="clear" w:color="auto" w:fill="FFFFFF"/>
               </w:rPr>
-              <w:lastRenderedPageBreak/>
               <w:t>What language will you, your experts or witnesses speak at the hearing?</w:t>
             </w:r>
           </w:p>
@@ -8356,7 +7506,6 @@
               </w:rPr>
               <w:t>&lt;&lt;</w:t>
             </w:r>
-            <w:proofErr w:type="spellStart"/>
             <w:r>
               <w:rPr>
                 <w:rFonts w:ascii="GDSTransportWebsite" w:hAnsi="GDSTransportWebsite"/>
@@ -8364,7 +7513,6 @@
               </w:rPr>
               <w:t>welshLanguageRequirements.court</w:t>
             </w:r>
-            <w:proofErr w:type="spellEnd"/>
             <w:r>
               <w:rPr>
                 <w:rFonts w:ascii="GDSTransportWebsite" w:hAnsi="GDSTransportWebsite"/>
@@ -8438,7 +7586,6 @@
               </w:rPr>
               <w:t>&lt;&lt;</w:t>
             </w:r>
-            <w:proofErr w:type="spellStart"/>
             <w:r>
               <w:rPr>
                 <w:rFonts w:ascii="GDSTransportWebsite" w:hAnsi="GDSTransportWebsite"/>
@@ -8446,7 +7593,6 @@
               </w:rPr>
               <w:t>welshLanguageRequirements.documents</w:t>
             </w:r>
-            <w:proofErr w:type="spellEnd"/>
             <w:r>
               <w:rPr>
                 <w:rFonts w:ascii="GDSTransportWebsite" w:hAnsi="GDSTransportWebsite"/>
@@ -8540,29 +7686,7 @@
                 <w:color w:val="0A0A0A"/>
                 <w:shd w:val="clear" w:color="auto" w:fill="FFFFFF"/>
               </w:rPr>
-              <w:t xml:space="preserve">Are there any days within the next 12 months when you, your client, an </w:t>
-            </w:r>
-            <w:proofErr w:type="gramStart"/>
-            <w:r>
-              <w:rPr>
-                <w:rFonts w:ascii="GDSTransportWebsite" w:hAnsi="GDSTransportWebsite"/>
-                <w:b/>
-                <w:bCs/>
-                <w:color w:val="0A0A0A"/>
-                <w:shd w:val="clear" w:color="auto" w:fill="FFFFFF"/>
-              </w:rPr>
-              <w:t>expert</w:t>
-            </w:r>
-            <w:proofErr w:type="gramEnd"/>
-            <w:r>
-              <w:rPr>
-                <w:rFonts w:ascii="GDSTransportWebsite" w:hAnsi="GDSTransportWebsite"/>
-                <w:b/>
-                <w:bCs/>
-                <w:color w:val="0A0A0A"/>
-                <w:shd w:val="clear" w:color="auto" w:fill="FFFFFF"/>
-              </w:rPr>
-              <w:t xml:space="preserve"> or a witness couldn’t attend a hearing?</w:t>
+              <w:t>Are there any days within the next 12 months when you, your client, an expert or a witness couldn’t attend a hearing?</w:t>
             </w:r>
           </w:p>
           <w:p>
@@ -8592,8 +7716,6 @@
               </w:rPr>
               <w:t>&lt;&lt;</w:t>
             </w:r>
-            <w:proofErr w:type="spellStart"/>
-            <w:proofErr w:type="gramStart"/>
             <w:r>
               <w:rPr>
                 <w:rFonts w:ascii="GDSTransportWebsite" w:hAnsi="GDSTransportWebsite"/>
@@ -8608,8 +7730,6 @@
               </w:rPr>
               <w:t>earing.unavailableDatesRequired</w:t>
             </w:r>
-            <w:proofErr w:type="spellEnd"/>
-            <w:proofErr w:type="gramEnd"/>
             <w:r>
               <w:rPr>
                 <w:rFonts w:ascii="GDSTransportWebsite" w:hAnsi="GDSTransportWebsite"/>
@@ -8630,8 +7750,6 @@
         </w:rPr>
         <w:t>&lt;&lt;cs_{</w:t>
       </w:r>
-      <w:proofErr w:type="spellStart"/>
-      <w:proofErr w:type="gramStart"/>
       <w:r>
         <w:rPr>
           <w:rFonts w:ascii="GDSTransportWebsite" w:hAnsi="GDSTransportWebsite"/>
@@ -8645,17 +7763,7 @@
           <w:color w:val="0A0A0A"/>
           <w:shd w:val="clear" w:color="auto" w:fill="FFFFFF"/>
         </w:rPr>
-        <w:t>.unavailableDates.size</w:t>
-      </w:r>
-      <w:proofErr w:type="spellEnd"/>
-      <w:proofErr w:type="gramEnd"/>
-      <w:r>
-        <w:rPr>
-          <w:rFonts w:ascii="GDSTransportWebsite" w:hAnsi="GDSTransportWebsite"/>
-          <w:color w:val="0A0A0A"/>
-          <w:shd w:val="clear" w:color="auto" w:fill="FFFFFF"/>
-        </w:rPr>
-        <w:t>&gt;0}&gt;&gt;</w:t>
+        <w:t>.unavailableDates.size&gt;0}&gt;&gt;</w:t>
       </w:r>
     </w:p>
     <w:tbl>
@@ -8699,6 +7807,7 @@
                 <w:color w:val="0A0A0A"/>
                 <w:shd w:val="clear" w:color="auto" w:fill="FFFFFF"/>
               </w:rPr>
+              <w:lastRenderedPageBreak/>
               <w:t>Dates unavailable</w:t>
             </w:r>
           </w:p>
@@ -8727,18 +7836,8 @@
                 <w:color w:val="0A0A0A"/>
                 <w:shd w:val="clear" w:color="auto" w:fill="FFFFFF"/>
               </w:rPr>
-              <w:t>&lt;&lt;</w:t>
-            </w:r>
-            <w:proofErr w:type="spellStart"/>
-            <w:r>
-              <w:rPr>
-                <w:rFonts w:ascii="GDSTransportWebsite" w:hAnsi="GDSTransportWebsite"/>
-                <w:color w:val="0A0A0A"/>
-                <w:shd w:val="clear" w:color="auto" w:fill="FFFFFF"/>
-              </w:rPr>
-              <w:t>rr_</w:t>
-            </w:r>
-            <w:proofErr w:type="gramStart"/>
+              <w:t>&lt;&lt;rr_</w:t>
+            </w:r>
             <w:r>
               <w:rPr>
                 <w:rFonts w:ascii="GDSTransportWebsite" w:hAnsi="GDSTransportWebsite"/>
@@ -8752,17 +7851,7 @@
                 <w:color w:val="0A0A0A"/>
                 <w:shd w:val="clear" w:color="auto" w:fill="FFFFFF"/>
               </w:rPr>
-              <w:t>.unavailableDates</w:t>
-            </w:r>
-            <w:proofErr w:type="spellEnd"/>
-            <w:proofErr w:type="gramEnd"/>
-            <w:r>
-              <w:rPr>
-                <w:rFonts w:ascii="GDSTransportWebsite" w:hAnsi="GDSTransportWebsite"/>
-                <w:color w:val="0A0A0A"/>
-                <w:shd w:val="clear" w:color="auto" w:fill="FFFFFF"/>
-              </w:rPr>
-              <w:t>&gt;&gt;</w:t>
+              <w:t>.unavailableDates&gt;&gt;</w:t>
             </w:r>
           </w:p>
         </w:tc>
@@ -8784,21 +7873,12 @@
               </w:rPr>
               <w:t>&lt;&lt;cs_{</w:t>
             </w:r>
-            <w:proofErr w:type="gramStart"/>
-            <w:r>
-              <w:rPr>
-                <w:rFonts w:ascii="GDSTransportWebsite" w:hAnsi="GDSTransportWebsite"/>
-                <w:color w:val="0A0A0A"/>
-              </w:rPr>
-              <w:t>date!=</w:t>
-            </w:r>
-            <w:proofErr w:type="gramEnd"/>
-            <w:r>
-              <w:rPr>
-                <w:rFonts w:ascii="GDSTransportWebsite" w:hAnsi="GDSTransportWebsite"/>
-                <w:color w:val="0A0A0A"/>
-              </w:rPr>
-              <w:t>null</w:t>
+            <w:r>
+              <w:rPr>
+                <w:rFonts w:ascii="GDSTransportWebsite" w:hAnsi="GDSTransportWebsite"/>
+                <w:color w:val="0A0A0A"/>
+              </w:rPr>
+              <w:t>date!=null</w:t>
             </w:r>
             <w:r>
               <w:rPr>
@@ -8822,64 +7902,7 @@
                 <w:rFonts w:ascii="GDSTransportWebsite" w:hAnsi="GDSTransportWebsite"/>
                 <w:color w:val="0A0A0A"/>
               </w:rPr>
-              <w:t>&lt;</w:t>
-            </w:r>
-            <w:proofErr w:type="gramStart"/>
-            <w:r>
-              <w:rPr>
-                <w:rFonts w:ascii="GDSTransportWebsite" w:hAnsi="GDSTransportWebsite"/>
-                <w:color w:val="0A0A0A"/>
-              </w:rPr>
-              <w:t>&lt;{</w:t>
-            </w:r>
-            <w:proofErr w:type="spellStart"/>
-            <w:proofErr w:type="gramEnd"/>
-            <w:r>
-              <w:rPr>
-                <w:rFonts w:ascii="GDSTransportWebsite" w:hAnsi="GDSTransportWebsite"/>
-                <w:color w:val="0A0A0A"/>
-              </w:rPr>
-              <w:t>dateFormat</w:t>
-            </w:r>
-            <w:proofErr w:type="spellEnd"/>
-            <w:r>
-              <w:rPr>
-                <w:rFonts w:ascii="GDSTransportWebsite" w:hAnsi="GDSTransportWebsite"/>
-                <w:color w:val="0A0A0A"/>
-              </w:rPr>
-              <w:t xml:space="preserve">(date, ‘d MMMM </w:t>
-            </w:r>
-            <w:proofErr w:type="spellStart"/>
-            <w:r>
-              <w:rPr>
-                <w:rFonts w:ascii="GDSTransportWebsite" w:hAnsi="GDSTransportWebsite"/>
-                <w:color w:val="0A0A0A"/>
-              </w:rPr>
-              <w:t>yyyy</w:t>
-            </w:r>
-            <w:proofErr w:type="spellEnd"/>
-            <w:r>
-              <w:rPr>
-                <w:rFonts w:ascii="GDSTransportWebsite" w:hAnsi="GDSTransportWebsite"/>
-                <w:color w:val="0A0A0A"/>
-              </w:rPr>
-              <w:t>’, ‘</w:t>
-            </w:r>
-            <w:proofErr w:type="spellStart"/>
-            <w:r>
-              <w:rPr>
-                <w:rFonts w:ascii="GDSTransportWebsite" w:hAnsi="GDSTransportWebsite"/>
-                <w:color w:val="0A0A0A"/>
-              </w:rPr>
-              <w:t>yyyy</w:t>
-            </w:r>
-            <w:proofErr w:type="spellEnd"/>
-            <w:r>
-              <w:rPr>
-                <w:rFonts w:ascii="GDSTransportWebsite" w:hAnsi="GDSTransportWebsite"/>
-                <w:color w:val="0A0A0A"/>
-              </w:rPr>
-              <w:t>-MM-dd’)}&gt;&gt;</w:t>
+              <w:t>&lt;&lt;{dateFormat(date, ‘d MMMM yyyy’, ‘yyyy-MM-dd’)}&gt;&gt;</w:t>
             </w:r>
           </w:p>
           <w:p>
@@ -8911,144 +7934,7 @@
                 <w:rFonts w:ascii="GDSTransportWebsite" w:hAnsi="GDSTransportWebsite"/>
                 <w:color w:val="0A0A0A"/>
               </w:rPr>
-              <w:t>From &lt;</w:t>
-            </w:r>
-            <w:proofErr w:type="gramStart"/>
-            <w:r>
-              <w:rPr>
-                <w:rFonts w:ascii="GDSTransportWebsite" w:hAnsi="GDSTransportWebsite"/>
-                <w:color w:val="0A0A0A"/>
-              </w:rPr>
-              <w:t>&lt;{</w:t>
-            </w:r>
-            <w:proofErr w:type="spellStart"/>
-            <w:proofErr w:type="gramEnd"/>
-            <w:r>
-              <w:rPr>
-                <w:rFonts w:ascii="GDSTransportWebsite" w:hAnsi="GDSTransportWebsite"/>
-                <w:color w:val="0A0A0A"/>
-              </w:rPr>
-              <w:t>dateFormat</w:t>
-            </w:r>
-            <w:proofErr w:type="spellEnd"/>
-            <w:r>
-              <w:rPr>
-                <w:rFonts w:ascii="GDSTransportWebsite" w:hAnsi="GDSTransportWebsite"/>
-                <w:color w:val="0A0A0A"/>
-              </w:rPr>
-              <w:t>(</w:t>
-            </w:r>
-            <w:proofErr w:type="spellStart"/>
-            <w:r>
-              <w:rPr>
-                <w:rFonts w:ascii="GDSTransportWebsite" w:hAnsi="GDSTransportWebsite"/>
-                <w:color w:val="0A0A0A"/>
-              </w:rPr>
-              <w:t>fromDate</w:t>
-            </w:r>
-            <w:proofErr w:type="spellEnd"/>
-            <w:r>
-              <w:rPr>
-                <w:rFonts w:ascii="GDSTransportWebsite" w:hAnsi="GDSTransportWebsite"/>
-                <w:color w:val="0A0A0A"/>
-              </w:rPr>
-              <w:t xml:space="preserve">, ‘d MMMM </w:t>
-            </w:r>
-            <w:proofErr w:type="spellStart"/>
-            <w:r>
-              <w:rPr>
-                <w:rFonts w:ascii="GDSTransportWebsite" w:hAnsi="GDSTransportWebsite"/>
-                <w:color w:val="0A0A0A"/>
-              </w:rPr>
-              <w:t>yyyy</w:t>
-            </w:r>
-            <w:proofErr w:type="spellEnd"/>
-            <w:r>
-              <w:rPr>
-                <w:rFonts w:ascii="GDSTransportWebsite" w:hAnsi="GDSTransportWebsite"/>
-                <w:color w:val="0A0A0A"/>
-              </w:rPr>
-              <w:t>’, ‘</w:t>
-            </w:r>
-            <w:proofErr w:type="spellStart"/>
-            <w:r>
-              <w:rPr>
-                <w:rFonts w:ascii="GDSTransportWebsite" w:hAnsi="GDSTransportWebsite"/>
-                <w:color w:val="0A0A0A"/>
-              </w:rPr>
-              <w:t>yyyy</w:t>
-            </w:r>
-            <w:proofErr w:type="spellEnd"/>
-            <w:r>
-              <w:rPr>
-                <w:rFonts w:ascii="GDSTransportWebsite" w:hAnsi="GDSTransportWebsite"/>
-                <w:color w:val="0A0A0A"/>
-              </w:rPr>
-              <w:t>-MM-dd’)}&gt;&gt; to &lt;&lt;{</w:t>
-            </w:r>
-            <w:proofErr w:type="spellStart"/>
-            <w:r>
-              <w:rPr>
-                <w:rFonts w:ascii="GDSTransportWebsite" w:hAnsi="GDSTransportWebsite"/>
-                <w:color w:val="0A0A0A"/>
-              </w:rPr>
-              <w:t>dateFormat</w:t>
-            </w:r>
-            <w:proofErr w:type="spellEnd"/>
-            <w:r>
-              <w:rPr>
-                <w:rFonts w:ascii="GDSTransportWebsite" w:hAnsi="GDSTransportWebsite"/>
-                <w:color w:val="0A0A0A"/>
-              </w:rPr>
-              <w:t>(</w:t>
-            </w:r>
-            <w:proofErr w:type="spellStart"/>
-            <w:r>
-              <w:rPr>
-                <w:rFonts w:ascii="GDSTransportWebsite" w:hAnsi="GDSTransportWebsite"/>
-                <w:color w:val="0A0A0A"/>
-              </w:rPr>
-              <w:t>toDate</w:t>
-            </w:r>
-            <w:proofErr w:type="spellEnd"/>
-            <w:r>
-              <w:rPr>
-                <w:rFonts w:ascii="GDSTransportWebsite" w:hAnsi="GDSTransportWebsite"/>
-                <w:color w:val="0A0A0A"/>
-              </w:rPr>
-              <w:t xml:space="preserve">, ‘d MMMM </w:t>
-            </w:r>
-            <w:proofErr w:type="spellStart"/>
-            <w:r>
-              <w:rPr>
-                <w:rFonts w:ascii="GDSTransportWebsite" w:hAnsi="GDSTransportWebsite"/>
-                <w:color w:val="0A0A0A"/>
-              </w:rPr>
-              <w:t>yyyy</w:t>
-            </w:r>
-            <w:proofErr w:type="spellEnd"/>
-            <w:r>
-              <w:rPr>
-                <w:rFonts w:ascii="GDSTransportWebsite" w:hAnsi="GDSTransportWebsite"/>
-                <w:color w:val="0A0A0A"/>
-              </w:rPr>
-              <w:t>’, ‘</w:t>
-            </w:r>
-            <w:proofErr w:type="spellStart"/>
-            <w:r>
-              <w:rPr>
-                <w:rFonts w:ascii="GDSTransportWebsite" w:hAnsi="GDSTransportWebsite"/>
-                <w:color w:val="0A0A0A"/>
-              </w:rPr>
-              <w:t>yyyy</w:t>
-            </w:r>
-            <w:proofErr w:type="spellEnd"/>
-            <w:r>
-              <w:rPr>
-                <w:rFonts w:ascii="GDSTransportWebsite" w:hAnsi="GDSTransportWebsite"/>
-                <w:color w:val="0A0A0A"/>
-              </w:rPr>
-              <w:t>-MM-dd’)}&gt;&gt;</w:t>
+              <w:t>From &lt;&lt;{dateFormat(fromDate, ‘d MMMM yyyy’, ‘yyyy-MM-dd’)}&gt;&gt; to &lt;&lt;{dateFormat(toDate, ‘d MMMM yyyy’, ‘yyyy-MM-dd’)}&gt;&gt;</w:t>
             </w:r>
           </w:p>
           <w:p>
@@ -9095,18 +7981,8 @@
                 <w:color w:val="0A0A0A"/>
                 <w:shd w:val="clear" w:color="auto" w:fill="FFFFFF"/>
               </w:rPr>
-              <w:t>&lt;&lt;</w:t>
-            </w:r>
-            <w:proofErr w:type="spellStart"/>
-            <w:r>
-              <w:rPr>
-                <w:rFonts w:ascii="GDSTransportWebsite" w:hAnsi="GDSTransportWebsite"/>
-                <w:color w:val="0A0A0A"/>
-                <w:shd w:val="clear" w:color="auto" w:fill="FFFFFF"/>
-              </w:rPr>
-              <w:t>er_</w:t>
-            </w:r>
-            <w:proofErr w:type="gramStart"/>
+              <w:t>&lt;&lt;er_</w:t>
+            </w:r>
             <w:r>
               <w:rPr>
                 <w:rFonts w:ascii="GDSTransportWebsite" w:hAnsi="GDSTransportWebsite"/>
@@ -9120,17 +7996,7 @@
                 <w:color w:val="0A0A0A"/>
                 <w:shd w:val="clear" w:color="auto" w:fill="FFFFFF"/>
               </w:rPr>
-              <w:t>.unavailableDates</w:t>
-            </w:r>
-            <w:proofErr w:type="spellEnd"/>
-            <w:proofErr w:type="gramEnd"/>
-            <w:r>
-              <w:rPr>
-                <w:rFonts w:ascii="GDSTransportWebsite" w:hAnsi="GDSTransportWebsite"/>
-                <w:color w:val="0A0A0A"/>
-                <w:shd w:val="clear" w:color="auto" w:fill="FFFFFF"/>
-              </w:rPr>
-              <w:t>&gt;&gt;</w:t>
+              <w:t>.unavailableDates&gt;&gt;</w:t>
             </w:r>
           </w:p>
         </w:tc>
@@ -9272,15 +8138,7 @@
                 <w:rFonts w:ascii="GDSTransportWebsite" w:hAnsi="GDSTransportWebsite"/>
                 <w:color w:val="0A0A0A"/>
               </w:rPr>
-              <w:t xml:space="preserve">&lt;&lt; </w:t>
-            </w:r>
-            <w:proofErr w:type="spellStart"/>
-            <w:r>
-              <w:rPr>
-                <w:rFonts w:ascii="GDSTransportWebsite" w:hAnsi="GDSTransportWebsite"/>
-                <w:color w:val="0A0A0A"/>
-              </w:rPr>
-              <w:t>requestedCourt.</w:t>
+              <w:t>&lt;&lt; requestedCourt.</w:t>
             </w:r>
             <w:r>
               <w:rPr>
@@ -9296,7 +8154,6 @@
               </w:rPr>
               <w:t>Name</w:t>
             </w:r>
-            <w:proofErr w:type="spellEnd"/>
             <w:r>
               <w:rPr>
                 <w:rFonts w:ascii="GDSTransportWebsite" w:hAnsi="GDSTransportWebsite"/>
@@ -9371,7 +8228,6 @@
               </w:rPr>
               <w:t xml:space="preserve">&lt;&lt; </w:t>
             </w:r>
-            <w:proofErr w:type="spellStart"/>
             <w:r>
               <w:rPr>
                 <w:rFonts w:ascii="GDSTransportWebsite" w:hAnsi="GDSTransportWebsite"/>
@@ -9384,15 +8240,7 @@
                 <w:rFonts w:ascii="GDSTransportWebsite" w:hAnsi="GDSTransportWebsite"/>
                 <w:color w:val="0A0A0A"/>
               </w:rPr>
-              <w:t>reasonForHearingAtSpecificCourt</w:t>
-            </w:r>
-            <w:proofErr w:type="spellEnd"/>
-            <w:r>
-              <w:rPr>
-                <w:rFonts w:ascii="GDSTransportWebsite" w:hAnsi="GDSTransportWebsite"/>
-                <w:color w:val="0A0A0A"/>
-              </w:rPr>
-              <w:t xml:space="preserve"> &gt;&gt;</w:t>
+              <w:t>reasonForHearingAtSpecificCourt &gt;&gt;</w:t>
             </w:r>
           </w:p>
           <w:p>
@@ -9482,26 +8330,7 @@
                 <w:color w:val="0A0A0A"/>
                 <w:shd w:val="clear" w:color="auto" w:fill="FFFFFF"/>
               </w:rPr>
-              <w:lastRenderedPageBreak/>
-              <w:t xml:space="preserve">See Draft-directions.pdf available from </w:t>
-            </w:r>
-            <w:proofErr w:type="spellStart"/>
-            <w:r>
-              <w:rPr>
-                <w:rFonts w:ascii="GDSTransportWebsite" w:hAnsi="GDSTransportWebsite"/>
-                <w:color w:val="0A0A0A"/>
-                <w:shd w:val="clear" w:color="auto" w:fill="FFFFFF"/>
-              </w:rPr>
-              <w:t>MyHMCTS</w:t>
-            </w:r>
-            <w:proofErr w:type="spellEnd"/>
-            <w:r>
-              <w:rPr>
-                <w:rFonts w:ascii="GDSTransportWebsite" w:hAnsi="GDSTransportWebsite"/>
-                <w:color w:val="0A0A0A"/>
-                <w:shd w:val="clear" w:color="auto" w:fill="FFFFFF"/>
-              </w:rPr>
-              <w:t>.</w:t>
+              <w:t>See Draft-directions.pdf available from MyHMCTS.</w:t>
             </w:r>
           </w:p>
         </w:tc>
@@ -9612,23 +8441,7 @@
                 <w:rFonts w:ascii="GDSTransportWebsite" w:hAnsi="GDSTransportWebsite"/>
                 <w:color w:val="0A0A0A"/>
               </w:rPr>
-              <w:t>&lt;&lt;</w:t>
-            </w:r>
-            <w:proofErr w:type="spellStart"/>
-            <w:r>
-              <w:rPr>
-                <w:rFonts w:ascii="GDSTransportWebsite" w:hAnsi="GDSTransportWebsite"/>
-                <w:color w:val="0A0A0A"/>
-              </w:rPr>
-              <w:t>vulnerabilityQuestions.vulnerabilityAdjustmentsRequired</w:t>
-            </w:r>
-            <w:proofErr w:type="spellEnd"/>
-            <w:r>
-              <w:rPr>
-                <w:rFonts w:ascii="GDSTransportWebsite" w:hAnsi="GDSTransportWebsite"/>
-                <w:color w:val="0A0A0A"/>
-              </w:rPr>
-              <w:t>&gt;&gt;</w:t>
+              <w:t>&lt;&lt;vulnerabilityQuestions.vulnerabilityAdjustmentsRequired&gt;&gt;</w:t>
             </w:r>
           </w:p>
           <w:p>
@@ -9727,23 +8540,7 @@
                 <w:rFonts w:ascii="GDSTransportWebsite" w:hAnsi="GDSTransportWebsite"/>
                 <w:color w:val="0A0A0A"/>
               </w:rPr>
-              <w:t xml:space="preserve">&lt;&lt; </w:t>
-            </w:r>
-            <w:proofErr w:type="spellStart"/>
-            <w:r>
-              <w:rPr>
-                <w:rFonts w:ascii="GDSTransportWebsite" w:hAnsi="GDSTransportWebsite"/>
-                <w:color w:val="0A0A0A"/>
-              </w:rPr>
-              <w:t>vulnerabilityQuestions.vulnerabilityAdjustments</w:t>
-            </w:r>
-            <w:proofErr w:type="spellEnd"/>
-            <w:r>
-              <w:rPr>
-                <w:rFonts w:ascii="GDSTransportWebsite" w:hAnsi="GDSTransportWebsite"/>
-                <w:color w:val="0A0A0A"/>
-              </w:rPr>
-              <w:t>&gt;&gt;</w:t>
+              <w:t>&lt;&lt; vulnerabilityQuestions.vulnerabilityAdjustments&gt;&gt;</w:t>
             </w:r>
           </w:p>
           <w:p>
@@ -9785,20 +8582,8 @@
                 <w:color w:val="0A0A0A"/>
                 <w:shd w:val="clear" w:color="auto" w:fill="FFFFFF"/>
               </w:rPr>
-              <w:t xml:space="preserve">Support </w:t>
-            </w:r>
-            <w:proofErr w:type="gramStart"/>
-            <w:r>
-              <w:rPr>
-                <w:rFonts w:ascii="GDSTransportWebsite" w:hAnsi="GDSTransportWebsite"/>
-                <w:b/>
-                <w:bCs/>
-                <w:color w:val="0A0A0A"/>
-                <w:shd w:val="clear" w:color="auto" w:fill="FFFFFF"/>
-              </w:rPr>
-              <w:t>required</w:t>
-            </w:r>
-            <w:proofErr w:type="gramEnd"/>
+              <w:t>Support required</w:t>
+            </w:r>
           </w:p>
           <w:p>
             <w:pPr>
@@ -9833,16 +8618,7 @@
                 <w:color w:val="0A0A0A"/>
                 <w:shd w:val="clear" w:color="auto" w:fill="FFFFFF"/>
               </w:rPr>
-              <w:t>&lt;&lt;cs_</w:t>
-            </w:r>
-            <w:proofErr w:type="gramStart"/>
-            <w:r>
-              <w:rPr>
-                <w:rFonts w:ascii="GDSTransportWebsite" w:hAnsi="GDSTransportWebsite"/>
-                <w:color w:val="0A0A0A"/>
-                <w:shd w:val="clear" w:color="auto" w:fill="FFFFFF"/>
-              </w:rPr>
-              <w:t>{</w:t>
+              <w:t>&lt;&lt;cs_{</w:t>
             </w:r>
             <w:r>
               <w:rPr>
@@ -9858,16 +8634,7 @@
                 <w:color w:val="0A0A0A"/>
                 <w:shd w:val="clear" w:color="auto" w:fill="FFFFFF"/>
               </w:rPr>
-              <w:t>isBlank</w:t>
-            </w:r>
-            <w:proofErr w:type="gramEnd"/>
-            <w:r>
-              <w:rPr>
-                <w:rFonts w:ascii="GDSTransportWebsite" w:hAnsi="GDSTransportWebsite"/>
-                <w:color w:val="0A0A0A"/>
-                <w:shd w:val="clear" w:color="auto" w:fill="FFFFFF"/>
-              </w:rPr>
-              <w:t>(</w:t>
+              <w:t>isBlank(</w:t>
             </w:r>
             <w:r>
               <w:rPr>
@@ -10009,6 +8776,7 @@
           <w:color w:val="0A0A0A"/>
           <w:shd w:val="clear" w:color="auto" w:fill="FFFFFF"/>
         </w:rPr>
+        <w:lastRenderedPageBreak/>
         <w:t>Your answers to the questions above will enable the court and the judge, to consider what steps, adjustments or support can be arranged</w:t>
       </w:r>
       <w:r>
@@ -10042,25 +8810,7 @@
           <w:color w:val="0A0A0A"/>
           <w:shd w:val="clear" w:color="auto" w:fill="FFFFFF"/>
         </w:rPr>
-        <w:t xml:space="preserve">You are reminded that a copy of this </w:t>
-      </w:r>
-      <w:proofErr w:type="gramStart"/>
-      <w:r>
-        <w:rPr>
-          <w:rFonts w:ascii="GDSTransportWebsite" w:hAnsi="GDSTransportWebsite"/>
-          <w:color w:val="0A0A0A"/>
-          <w:shd w:val="clear" w:color="auto" w:fill="FFFFFF"/>
-        </w:rPr>
-        <w:t>directions</w:t>
-      </w:r>
-      <w:proofErr w:type="gramEnd"/>
-      <w:r>
-        <w:rPr>
-          <w:rFonts w:ascii="GDSTransportWebsite" w:hAnsi="GDSTransportWebsite"/>
-          <w:color w:val="0A0A0A"/>
-          <w:shd w:val="clear" w:color="auto" w:fill="FFFFFF"/>
-        </w:rPr>
-        <w:t xml:space="preserve"> questionnaire will be shared with all other parties. </w:t>
+        <w:t xml:space="preserve">You are reminded that a copy of this directions questionnaire will be shared with all other parties. </w:t>
       </w:r>
     </w:p>
     <w:p>
@@ -10171,7 +8921,6 @@
               </w:rPr>
               <w:t>&lt;&lt;</w:t>
             </w:r>
-            <w:proofErr w:type="spellStart"/>
             <w:r>
               <w:rPr>
                 <w:rFonts w:ascii="GDSTransportWebsite" w:hAnsi="GDSTransportWebsite"/>
@@ -10186,7 +8935,6 @@
               </w:rPr>
               <w:t>urtherInformation.futureApplications</w:t>
             </w:r>
-            <w:proofErr w:type="spellEnd"/>
             <w:r>
               <w:rPr>
                 <w:rFonts w:ascii="GDSTransportWebsite" w:hAnsi="GDSTransportWebsite"/>
@@ -10205,25 +8953,7 @@
           <w:color w:val="0A0A0A"/>
           <w:shd w:val="clear" w:color="auto" w:fill="FFFFFF"/>
         </w:rPr>
-        <w:t>&lt;&lt;cs_{</w:t>
-      </w:r>
-      <w:proofErr w:type="spellStart"/>
-      <w:r>
-        <w:rPr>
-          <w:rFonts w:ascii="GDSTransportWebsite" w:hAnsi="GDSTransportWebsite"/>
-          <w:color w:val="0A0A0A"/>
-          <w:shd w:val="clear" w:color="auto" w:fill="FFFFFF"/>
-        </w:rPr>
-        <w:t>furthterInformation.futureApplications</w:t>
-      </w:r>
-      <w:proofErr w:type="spellEnd"/>
-      <w:r>
-        <w:rPr>
-          <w:rFonts w:ascii="GDSTransportWebsite" w:hAnsi="GDSTransportWebsite"/>
-          <w:color w:val="0A0A0A"/>
-          <w:shd w:val="clear" w:color="auto" w:fill="FFFFFF"/>
-        </w:rPr>
-        <w:t>='Yes'}&gt;&gt;</w:t>
+        <w:t>&lt;&lt;cs_{furthterInformation.futureApplications='Yes'}&gt;&gt;</w:t>
       </w:r>
     </w:p>
     <w:tbl>
@@ -10310,7 +9040,6 @@
               </w:rPr>
               <w:t>&lt;&lt;</w:t>
             </w:r>
-            <w:proofErr w:type="spellStart"/>
             <w:r>
               <w:rPr>
                 <w:rFonts w:ascii="GDSTransportWebsite" w:hAnsi="GDSTransportWebsite"/>
@@ -10325,7 +9054,6 @@
               </w:rPr>
               <w:t>.reasonForFutureApplications</w:t>
             </w:r>
-            <w:proofErr w:type="spellEnd"/>
             <w:r>
               <w:rPr>
                 <w:rFonts w:ascii="GDSTransportWebsite" w:hAnsi="GDSTransportWebsite"/>
@@ -10395,20 +9123,8 @@
                 <w:color w:val="0A0A0A"/>
                 <w:shd w:val="clear" w:color="auto" w:fill="FFFFFF"/>
               </w:rPr>
-              <w:t xml:space="preserve">Provide any other information that the judge may </w:t>
-            </w:r>
-            <w:proofErr w:type="gramStart"/>
-            <w:r>
-              <w:rPr>
-                <w:rFonts w:ascii="GDSTransportWebsite" w:hAnsi="GDSTransportWebsite"/>
-                <w:b/>
-                <w:bCs/>
-                <w:color w:val="0A0A0A"/>
-                <w:shd w:val="clear" w:color="auto" w:fill="FFFFFF"/>
-              </w:rPr>
-              <w:t>need</w:t>
-            </w:r>
-            <w:proofErr w:type="gramEnd"/>
+              <w:t>Provide any other information that the judge may need</w:t>
+            </w:r>
           </w:p>
           <w:p>
             <w:pPr>
@@ -10441,41 +9157,7 @@
                 <w:rFonts w:ascii="GDSTransportWebsite" w:hAnsi="GDSTransportWebsite"/>
                 <w:color w:val="0A0A0A"/>
               </w:rPr>
-              <w:t>&lt;&lt;cs_{</w:t>
-            </w:r>
-            <w:proofErr w:type="spellStart"/>
-            <w:proofErr w:type="gramStart"/>
-            <w:r>
-              <w:rPr>
-                <w:rFonts w:ascii="GDSTransportWebsite" w:hAnsi="GDSTransportWebsite"/>
-                <w:color w:val="0A0A0A"/>
-              </w:rPr>
-              <w:t>isBlank</w:t>
-            </w:r>
-            <w:proofErr w:type="spellEnd"/>
-            <w:r>
-              <w:rPr>
-                <w:rFonts w:ascii="GDSTransportWebsite" w:hAnsi="GDSTransportWebsite"/>
-                <w:color w:val="0A0A0A"/>
-              </w:rPr>
-              <w:t>(</w:t>
-            </w:r>
-            <w:proofErr w:type="spellStart"/>
-            <w:proofErr w:type="gramEnd"/>
-            <w:r>
-              <w:rPr>
-                <w:rFonts w:ascii="GDSTransportWebsite" w:hAnsi="GDSTransportWebsite"/>
-                <w:color w:val="0A0A0A"/>
-              </w:rPr>
-              <w:t>furtherInformation.otherInformationForJudge</w:t>
-            </w:r>
-            <w:proofErr w:type="spellEnd"/>
-            <w:r>
-              <w:rPr>
-                <w:rFonts w:ascii="GDSTransportWebsite" w:hAnsi="GDSTransportWebsite"/>
-                <w:color w:val="0A0A0A"/>
-              </w:rPr>
-              <w:t xml:space="preserve">)}&gt;&gt;Not </w:t>
+              <w:t xml:space="preserve">&lt;&lt;cs_{isBlank(furtherInformation.otherInformationForJudge)}&gt;&gt;Not </w:t>
             </w:r>
             <w:r>
               <w:rPr>
@@ -10600,7 +9282,6 @@
               </w:rPr>
               <w:t>&lt;&lt;</w:t>
             </w:r>
-            <w:proofErr w:type="spellStart"/>
             <w:r>
               <w:rPr>
                 <w:rFonts w:ascii="GDSTransportWebsite" w:hAnsi="GDSTransportWebsite"/>
@@ -10608,7 +9289,6 @@
               </w:rPr>
               <w:t>statementOfTruthText</w:t>
             </w:r>
-            <w:proofErr w:type="spellEnd"/>
             <w:r>
               <w:rPr>
                 <w:rFonts w:ascii="GDSTransportWebsite" w:hAnsi="GDSTransportWebsite"/>
@@ -10667,7 +9347,6 @@
                 <w:color w:val="0A0A0A"/>
                 <w:shd w:val="clear" w:color="auto" w:fill="FFFFFF"/>
               </w:rPr>
-              <w:lastRenderedPageBreak/>
               <w:t>Name</w:t>
             </w:r>
           </w:p>
@@ -10780,7 +9459,6 @@
               </w:rPr>
               <w:t>&lt;&lt;</w:t>
             </w:r>
-            <w:proofErr w:type="spellStart"/>
             <w:r>
               <w:rPr>
                 <w:rFonts w:ascii="GDSTransportWebsite" w:hAnsi="GDSTransportWebsite"/>
@@ -10788,7 +9466,6 @@
               </w:rPr>
               <w:t>statementOfTruth.role</w:t>
             </w:r>
-            <w:proofErr w:type="spellEnd"/>
             <w:r>
               <w:rPr>
                 <w:rFonts w:ascii="GDSTransportWebsite" w:hAnsi="GDSTransportWebsite"/>
@@ -10931,7 +9608,7 @@
               <v:stroke joinstyle="miter"/>
               <v:path gradientshapeok="t" o:connecttype="rect"/>
             </v:shapetype>
-            <v:shape id="Text Box 3" o:spid="_x0000_s1026" type="#_x0000_t202" alt="Classification: Controlled" style="position:absolute;margin-left:0;margin-top:.05pt;width:34.95pt;height:34.95pt;z-index:251659264;visibility:visible;mso-wrap-style:none;mso-wrap-distance-left:0;mso-wrap-distance-top:0;mso-wrap-distance-right:0;mso-wrap-distance-bottom:0;mso-position-horizontal:left;mso-position-horizontal-relative:left-margin-area;mso-position-vertical:absolute;mso-position-vertical-relative:text;v-text-anchor:top" o:gfxdata="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" filled="f" stroked="f">
+            <v:shape id="Text Box 3" o:spid="_x0000_s1026" type="#_x0000_t202" alt="Classification: Controlled" style="position:absolute;margin-left:0;margin-top:.05pt;width:34.95pt;height:34.95pt;z-index:251659264;visibility:visible;mso-wrap-style:none;mso-wrap-distance-left:0;mso-wrap-distance-top:0;mso-wrap-distance-right:0;mso-wrap-distance-bottom:0;mso-position-horizontal:left;mso-position-horizontal-relative:left-margin-area;mso-position-vertical:absolute;mso-position-vertical-relative:text;v-text-anchor:top" o:gfxdata="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" filled="f" stroked="f">
               <v:textbox style="mso-fit-shape-to-text:t" inset="5pt,0,0,0">
                 <w:txbxContent>
                   <w:p>
@@ -11263,7 +9940,7 @@
               <v:stroke joinstyle="miter"/>
               <v:path gradientshapeok="t" o:connecttype="rect"/>
             </v:shapetype>
-            <v:shape id="Text Box 2" o:spid="_x0000_s1027" type="#_x0000_t202" alt="Classification: Controlled" style="position:absolute;margin-left:0;margin-top:.05pt;width:34.95pt;height:34.95pt;z-index:251658240;visibility:visible;mso-wrap-style:none;mso-wrap-distance-left:0;mso-wrap-distance-top:0;mso-wrap-distance-right:0;mso-wrap-distance-bottom:0;mso-position-horizontal:left;mso-position-horizontal-relative:left-margin-area;mso-position-vertical:absolute;mso-position-vertical-relative:text;v-text-anchor:top" o:gfxdata="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" filled="f" stroked="f">
+            <v:shape id="Text Box 2" o:spid="_x0000_s1027" type="#_x0000_t202" alt="Classification: Controlled" style="position:absolute;margin-left:0;margin-top:.05pt;width:34.95pt;height:34.95pt;z-index:251658240;visibility:visible;mso-wrap-style:none;mso-wrap-distance-left:0;mso-wrap-distance-top:0;mso-wrap-distance-right:0;mso-wrap-distance-bottom:0;mso-position-horizontal:left;mso-position-horizontal-relative:left-margin-area;mso-position-vertical:absolute;mso-position-vertical-relative:text;v-text-anchor:top" o:gfxdata="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" filled="f" stroked="f">
               <v:textbox style="mso-fit-shape-to-text:t" inset="5pt,0,0,0">
                 <w:txbxContent>
                   <w:p>
@@ -15729,6 +14406,40 @@
 </file>
 
 <file path=customXml/item1.xml><?xml version="1.0" encoding="utf-8"?>
+<p:properties xmlns:p="http://schemas.microsoft.com/office/2006/metadata/properties" xmlns:xsi="http://www.w3.org/2001/XMLSchema-instance" xmlns:pc="http://schemas.microsoft.com/office/infopath/2007/PartnerControls">
+  <documentManagement>
+    <Stage xmlns="f336f4fe-8719-4ea2-b5d6-29b3a580aeb4">Draft</Stage>
+    <Next_x0020_Stage xmlns="f336f4fe-8719-4ea2-b5d6-29b3a580aeb4">N/A</Next_x0020_Stage>
+    <Admin_x0020_Action xmlns="f336f4fe-8719-4ea2-b5d6-29b3a580aeb4" xsi:nil="true"/>
+    <Template_x0020_Category xmlns="f336f4fe-8719-4ea2-b5d6-29b3a580aeb4">Hearing Requirements Notice - HRN</Template_x0020_Category>
+    <Action xmlns="f336f4fe-8719-4ea2-b5d6-29b3a580aeb4" xsi:nil="true"/>
+    <Purpose1 xmlns="f336f4fe-8719-4ea2-b5d6-29b3a580aeb4">Directions Questionnaire</Purpose1>
+    <Template_x0020_Language xmlns="f336f4fe-8719-4ea2-b5d6-29b3a580aeb4">English - ENG</Template_x0020_Language>
+    <Rename xmlns="f336f4fe-8719-4ea2-b5d6-29b3a580aeb4">true</Rename>
+    <Tornado_x0020_Filename xmlns="f336f4fe-8719-4ea2-b5d6-29b3a580aeb4" xsi:nil="true"/>
+    <Approval_x0020_Request_x0020_Comment xmlns="f336f4fe-8719-4ea2-b5d6-29b3a580aeb4">Hi, please approve the template for HNL_DQ_RESPONSE_1V1("CV-UNS-HRN-ENG-01213.docx") as part of HNL release CIV-6824</Approval_x0020_Request_x0020_Comment>
+    <Publication_x0020_Date xmlns="f336f4fe-8719-4ea2-b5d6-29b3a580aeb4">2020-12-09T00:00:00+00:00</Publication_x0020_Date>
+    <SharedWithUsers xmlns="f336f4fe-8719-4ea2-b5d6-29b3a580aeb4">
+      <UserInfo>
+        <DisplayName>Robert Allright</DisplayName>
+        <AccountId>23</AccountId>
+        <AccountType/>
+      </UserInfo>
+    </SharedWithUsers>
+  </documentManagement>
+</p:properties>
+</file>
+
+<file path=customXml/item2.xml><?xml version="1.0" encoding="utf-8"?>
+<?mso-contentType ?>
+<FormTemplates xmlns="http://schemas.microsoft.com/sharepoint/v3/contenttype/forms">
+  <Display>DocumentLibraryForm</Display>
+  <Edit>DocumentLibraryForm</Edit>
+  <New>DocumentLibraryForm</New>
+</FormTemplates>
+</file>
+
+<file path=customXml/item3.xml><?xml version="1.0" encoding="utf-8"?>
 <ct:contentTypeSchema xmlns:ct="http://schemas.microsoft.com/office/2006/metadata/contentType" xmlns:ma="http://schemas.microsoft.com/office/2006/metadata/properties/metaAttributes" ct:_="" ma:_="" ma:contentTypeName="_CtTemplate" ma:contentTypeID="0x01010064A5FDCCFB03F540B94405305D7DE14F00A4F8B82F7CEF57469A8FE5CEAB7A0EE0" ma:contentTypeVersion="54" ma:contentTypeDescription="Part of Template Management with Site Columns representing custom attributes." ma:contentTypeScope="" ma:versionID="c2ae9af6f2d07f5c87e529250672afb5">
   <xsd:schema xmlns:xsd="http://www.w3.org/2001/XMLSchema" xmlns:xs="http://www.w3.org/2001/XMLSchema" xmlns:p="http://schemas.microsoft.com/office/2006/metadata/properties" xmlns:ns2="f336f4fe-8719-4ea2-b5d6-29b3a580aeb4" xmlns:ns3="b57b892a-dd61-4bba-b372-a8d93da2c7e6" targetNamespace="http://schemas.microsoft.com/office/2006/metadata/properties" ma:root="true" ma:fieldsID="5cc5ae0d05cbe82a12e0833457866b27" ns2:_="" ns3:_="">
     <xsd:import namespace="f336f4fe-8719-4ea2-b5d6-29b3a580aeb4"/>
@@ -16044,45 +14755,29 @@
 </ct:contentTypeSchema>
 </file>
 
-<file path=customXml/item2.xml><?xml version="1.0" encoding="utf-8"?>
+<file path=customXml/item4.xml><?xml version="1.0" encoding="utf-8"?>
 <b:Sources xmlns:b="http://schemas.openxmlformats.org/officeDocument/2006/bibliography" xmlns="http://schemas.openxmlformats.org/officeDocument/2006/bibliography" SelectedStyle="\APASixthEditionOfficeOnline.xsl" StyleName="APA" Version="6"/>
 </file>
 
-<file path=customXml/item3.xml><?xml version="1.0" encoding="utf-8"?>
-<p:properties xmlns:p="http://schemas.microsoft.com/office/2006/metadata/properties" xmlns:xsi="http://www.w3.org/2001/XMLSchema-instance" xmlns:pc="http://schemas.microsoft.com/office/infopath/2007/PartnerControls">
-  <documentManagement>
-    <Stage xmlns="f336f4fe-8719-4ea2-b5d6-29b3a580aeb4">Draft</Stage>
-    <Next_x0020_Stage xmlns="f336f4fe-8719-4ea2-b5d6-29b3a580aeb4">N/A</Next_x0020_Stage>
-    <Admin_x0020_Action xmlns="f336f4fe-8719-4ea2-b5d6-29b3a580aeb4" xsi:nil="true"/>
-    <Template_x0020_Category xmlns="f336f4fe-8719-4ea2-b5d6-29b3a580aeb4">Hearing Requirements Notice - HRN</Template_x0020_Category>
-    <Action xmlns="f336f4fe-8719-4ea2-b5d6-29b3a580aeb4" xsi:nil="true"/>
-    <Purpose1 xmlns="f336f4fe-8719-4ea2-b5d6-29b3a580aeb4">Directions Questionnaire</Purpose1>
-    <Template_x0020_Language xmlns="f336f4fe-8719-4ea2-b5d6-29b3a580aeb4">English - ENG</Template_x0020_Language>
-    <Rename xmlns="f336f4fe-8719-4ea2-b5d6-29b3a580aeb4">true</Rename>
-    <Tornado_x0020_Filename xmlns="f336f4fe-8719-4ea2-b5d6-29b3a580aeb4" xsi:nil="true"/>
-    <Approval_x0020_Request_x0020_Comment xmlns="f336f4fe-8719-4ea2-b5d6-29b3a580aeb4">Hi, please approve the template for HNL_DQ_RESPONSE_1V1("CV-UNS-HRN-ENG-01213.docx") as part of HNL release CIV-6824</Approval_x0020_Request_x0020_Comment>
-    <Publication_x0020_Date xmlns="f336f4fe-8719-4ea2-b5d6-29b3a580aeb4">2020-12-09T00:00:00+00:00</Publication_x0020_Date>
-    <SharedWithUsers xmlns="f336f4fe-8719-4ea2-b5d6-29b3a580aeb4">
-      <UserInfo>
-        <DisplayName>Robert Allright</DisplayName>
-        <AccountId>23</AccountId>
-        <AccountType/>
-      </UserInfo>
-    </SharedWithUsers>
-  </documentManagement>
-</p:properties>
+<file path=customXml/itemProps1.xml><?xml version="1.0" encoding="utf-8"?>
+<ds:datastoreItem xmlns:ds="http://schemas.openxmlformats.org/officeDocument/2006/customXml" ds:itemID="{167D3FB0-0D1A-4A81-8A96-EE2F37F3B125}">
+  <ds:schemaRefs>
+    <ds:schemaRef ds:uri="http://schemas.microsoft.com/office/2006/metadata/properties"/>
+    <ds:schemaRef ds:uri="http://schemas.microsoft.com/office/infopath/2007/PartnerControls"/>
+    <ds:schemaRef ds:uri="f336f4fe-8719-4ea2-b5d6-29b3a580aeb4"/>
+  </ds:schemaRefs>
+</ds:datastoreItem>
 </file>
 
-<file path=customXml/item4.xml><?xml version="1.0" encoding="utf-8"?>
-<?mso-contentType ?>
-<FormTemplates xmlns="http://schemas.microsoft.com/sharepoint/v3/contenttype/forms">
-  <Display>DocumentLibraryForm</Display>
-  <Edit>DocumentLibraryForm</Edit>
-  <New>DocumentLibraryForm</New>
-</FormTemplates>
+<file path=customXml/itemProps2.xml><?xml version="1.0" encoding="utf-8"?>
+<ds:datastoreItem xmlns:ds="http://schemas.openxmlformats.org/officeDocument/2006/customXml" ds:itemID="{B979ABCF-6006-4211-8C04-D08E1C55C8F9}">
+  <ds:schemaRefs>
+    <ds:schemaRef ds:uri="http://schemas.microsoft.com/sharepoint/v3/contenttype/forms"/>
+  </ds:schemaRefs>
+</ds:datastoreItem>
 </file>
 
-<file path=customXml/itemProps1.xml><?xml version="1.0" encoding="utf-8"?>
+<file path=customXml/itemProps3.xml><?xml version="1.0" encoding="utf-8"?>
 <ds:datastoreItem xmlns:ds="http://schemas.openxmlformats.org/officeDocument/2006/customXml" ds:itemID="{3C338C79-39B9-4702-806E-4239D3AE569C}">
   <ds:schemaRefs>
     <ds:schemaRef ds:uri="http://schemas.microsoft.com/office/2006/metadata/contentType"/>
@@ -16101,28 +14796,10 @@
 </ds:datastoreItem>
 </file>
 
-<file path=customXml/itemProps2.xml><?xml version="1.0" encoding="utf-8"?>
+<file path=customXml/itemProps4.xml><?xml version="1.0" encoding="utf-8"?>
 <ds:datastoreItem xmlns:ds="http://schemas.openxmlformats.org/officeDocument/2006/customXml" ds:itemID="{D9CC73D4-2572-D642-B334-03ABC33F70A6}">
   <ds:schemaRefs>
     <ds:schemaRef ds:uri="http://schemas.openxmlformats.org/officeDocument/2006/bibliography"/>
-  </ds:schemaRefs>
-</ds:datastoreItem>
-</file>
-
-<file path=customXml/itemProps3.xml><?xml version="1.0" encoding="utf-8"?>
-<ds:datastoreItem xmlns:ds="http://schemas.openxmlformats.org/officeDocument/2006/customXml" ds:itemID="{167D3FB0-0D1A-4A81-8A96-EE2F37F3B125}">
-  <ds:schemaRefs>
-    <ds:schemaRef ds:uri="http://schemas.microsoft.com/office/2006/metadata/properties"/>
-    <ds:schemaRef ds:uri="http://schemas.microsoft.com/office/infopath/2007/PartnerControls"/>
-    <ds:schemaRef ds:uri="f336f4fe-8719-4ea2-b5d6-29b3a580aeb4"/>
-  </ds:schemaRefs>
-</ds:datastoreItem>
-</file>
-
-<file path=customXml/itemProps4.xml><?xml version="1.0" encoding="utf-8"?>
-<ds:datastoreItem xmlns:ds="http://schemas.openxmlformats.org/officeDocument/2006/customXml" ds:itemID="{B979ABCF-6006-4211-8C04-D08E1C55C8F9}">
-  <ds:schemaRefs>
-    <ds:schemaRef ds:uri="http://schemas.microsoft.com/sharepoint/v3/contenttype/forms"/>
   </ds:schemaRefs>
 </ds:datastoreItem>
 </file>

</xml_diff>

<commit_message>
Updated dqs docs to always show fixed recoverable costs resons
</commit_message>
<xml_diff>
--- a/docker/docmosis/templates/CV-UNS-HRN-ENG-01273.docx
+++ b/docker/docmosis/templates/CV-UNS-HRN-ENG-01273.docx
@@ -190,7 +190,27 @@
                 <w:sz w:val="28"/>
                 <w:szCs w:val="28"/>
               </w:rPr>
-              <w:t>Claim number: &lt;&lt;referenceNumber&gt;&gt;</w:t>
+              <w:t>Claim number: &lt;&lt;</w:t>
+            </w:r>
+            <w:proofErr w:type="spellStart"/>
+            <w:r>
+              <w:rPr>
+                <w:rFonts w:ascii="GDSTransportWebsite" w:hAnsi="GDSTransportWebsite"/>
+                <w:color w:val="60686D"/>
+                <w:sz w:val="28"/>
+                <w:szCs w:val="28"/>
+              </w:rPr>
+              <w:t>referenceNumber</w:t>
+            </w:r>
+            <w:proofErr w:type="spellEnd"/>
+            <w:r>
+              <w:rPr>
+                <w:rFonts w:ascii="GDSTransportWebsite" w:hAnsi="GDSTransportWebsite"/>
+                <w:color w:val="60686D"/>
+                <w:sz w:val="28"/>
+                <w:szCs w:val="28"/>
+              </w:rPr>
+              <w:t>&gt;&gt;</w:t>
             </w:r>
           </w:p>
         </w:tc>
@@ -344,6 +364,7 @@
               </w:rPr>
               <w:t>: &lt;&lt;</w:t>
             </w:r>
+            <w:proofErr w:type="spellStart"/>
             <w:r>
               <w:rPr>
                 <w:rFonts w:ascii="GDSTransportWebsite" w:hAnsi="GDSTransportWebsite"/>
@@ -353,6 +374,7 @@
               </w:rPr>
               <w:t>caseName</w:t>
             </w:r>
+            <w:proofErr w:type="spellEnd"/>
             <w:r>
               <w:rPr>
                 <w:rFonts w:ascii="GDSTransportWebsite" w:hAnsi="GDSTransportWebsite"/>
@@ -605,8 +627,9 @@
                 <w:sz w:val="20"/>
                 <w:szCs w:val="20"/>
               </w:rPr>
-              <w:t>&lt;&lt;{dateFormat(</w:t>
-            </w:r>
+              <w:t>&lt;</w:t>
+            </w:r>
+            <w:proofErr w:type="gramStart"/>
             <w:r>
               <w:rPr>
                 <w:rFonts w:ascii="GDSTransportWebsite" w:eastAsia="Times New Roman" w:hAnsi="GDSTransportWebsite" w:cs="Times New Roman"/>
@@ -614,8 +637,10 @@
                 <w:sz w:val="20"/>
                 <w:szCs w:val="20"/>
               </w:rPr>
-              <w:t>submittedOn</w:t>
-            </w:r>
+              <w:t>&lt;{</w:t>
+            </w:r>
+            <w:proofErr w:type="spellStart"/>
+            <w:proofErr w:type="gramEnd"/>
             <w:r>
               <w:rPr>
                 <w:rFonts w:ascii="GDSTransportWebsite" w:eastAsia="Times New Roman" w:hAnsi="GDSTransportWebsite" w:cs="Times New Roman"/>
@@ -623,7 +648,77 @@
                 <w:sz w:val="20"/>
                 <w:szCs w:val="20"/>
               </w:rPr>
-              <w:t>, ‘d MMMM yyyy’, ‘dd-MM-yyyy’)}&gt;&gt;</w:t>
+              <w:t>dateFormat</w:t>
+            </w:r>
+            <w:proofErr w:type="spellEnd"/>
+            <w:r>
+              <w:rPr>
+                <w:rFonts w:ascii="GDSTransportWebsite" w:eastAsia="Times New Roman" w:hAnsi="GDSTransportWebsite" w:cs="Times New Roman"/>
+                <w:color w:val="60686D"/>
+                <w:sz w:val="20"/>
+                <w:szCs w:val="20"/>
+              </w:rPr>
+              <w:t>(</w:t>
+            </w:r>
+            <w:proofErr w:type="spellStart"/>
+            <w:r>
+              <w:rPr>
+                <w:rFonts w:ascii="GDSTransportWebsite" w:eastAsia="Times New Roman" w:hAnsi="GDSTransportWebsite" w:cs="Times New Roman"/>
+                <w:color w:val="60686D"/>
+                <w:sz w:val="20"/>
+                <w:szCs w:val="20"/>
+              </w:rPr>
+              <w:t>submittedOn</w:t>
+            </w:r>
+            <w:proofErr w:type="spellEnd"/>
+            <w:r>
+              <w:rPr>
+                <w:rFonts w:ascii="GDSTransportWebsite" w:eastAsia="Times New Roman" w:hAnsi="GDSTransportWebsite" w:cs="Times New Roman"/>
+                <w:color w:val="60686D"/>
+                <w:sz w:val="20"/>
+                <w:szCs w:val="20"/>
+              </w:rPr>
+              <w:t xml:space="preserve">, ‘d MMMM </w:t>
+            </w:r>
+            <w:proofErr w:type="spellStart"/>
+            <w:r>
+              <w:rPr>
+                <w:rFonts w:ascii="GDSTransportWebsite" w:eastAsia="Times New Roman" w:hAnsi="GDSTransportWebsite" w:cs="Times New Roman"/>
+                <w:color w:val="60686D"/>
+                <w:sz w:val="20"/>
+                <w:szCs w:val="20"/>
+              </w:rPr>
+              <w:t>yyyy</w:t>
+            </w:r>
+            <w:proofErr w:type="spellEnd"/>
+            <w:r>
+              <w:rPr>
+                <w:rFonts w:ascii="GDSTransportWebsite" w:eastAsia="Times New Roman" w:hAnsi="GDSTransportWebsite" w:cs="Times New Roman"/>
+                <w:color w:val="60686D"/>
+                <w:sz w:val="20"/>
+                <w:szCs w:val="20"/>
+              </w:rPr>
+              <w:t>’, ‘dd-MM-</w:t>
+            </w:r>
+            <w:proofErr w:type="spellStart"/>
+            <w:r>
+              <w:rPr>
+                <w:rFonts w:ascii="GDSTransportWebsite" w:eastAsia="Times New Roman" w:hAnsi="GDSTransportWebsite" w:cs="Times New Roman"/>
+                <w:color w:val="60686D"/>
+                <w:sz w:val="20"/>
+                <w:szCs w:val="20"/>
+              </w:rPr>
+              <w:t>yyyy</w:t>
+            </w:r>
+            <w:proofErr w:type="spellEnd"/>
+            <w:r>
+              <w:rPr>
+                <w:rFonts w:ascii="GDSTransportWebsite" w:eastAsia="Times New Roman" w:hAnsi="GDSTransportWebsite" w:cs="Times New Roman"/>
+                <w:color w:val="60686D"/>
+                <w:sz w:val="20"/>
+                <w:szCs w:val="20"/>
+              </w:rPr>
+              <w:t>’)}&gt;&gt;</w:t>
             </w:r>
           </w:p>
         </w:tc>
@@ -827,6 +922,7 @@
               </w:rPr>
               <w:t>&lt;&lt;cs_{</w:t>
             </w:r>
+            <w:proofErr w:type="gramStart"/>
             <w:r>
               <w:rPr>
                 <w:rFonts w:ascii="GDSTransportWebsite" w:hAnsi="GDSTransportWebsite"/>
@@ -855,6 +951,7 @@
               </w:rPr>
               <w:t>.AddressLine</w:t>
             </w:r>
+            <w:proofErr w:type="gramEnd"/>
             <w:r>
               <w:rPr>
                 <w:rFonts w:ascii="GDSTransportWebsite" w:hAnsi="GDSTransportWebsite"/>
@@ -970,6 +1067,7 @@
               </w:rPr>
               <w:t>&lt;&lt;</w:t>
             </w:r>
+            <w:proofErr w:type="gramStart"/>
             <w:r>
               <w:rPr>
                 <w:rFonts w:ascii="GDSTransportWebsite" w:hAnsi="GDSTransportWebsite"/>
@@ -989,7 +1087,15 @@
                 <w:rFonts w:ascii="GDSTransportWebsite" w:hAnsi="GDSTransportWebsite"/>
                 <w:color w:val="0A0A0A"/>
               </w:rPr>
-              <w:t>ddress.AddressLine2&gt;&gt;&lt;&lt;es_&gt;&gt;&lt;&lt;cs_{</w:t>
+              <w:t>ddress.AddressLine</w:t>
+            </w:r>
+            <w:proofErr w:type="gramEnd"/>
+            <w:r>
+              <w:rPr>
+                <w:rFonts w:ascii="GDSTransportWebsite" w:hAnsi="GDSTransportWebsite"/>
+                <w:color w:val="0A0A0A"/>
+              </w:rPr>
+              <w:t>2&gt;&gt;&lt;&lt;es_&gt;&gt;&lt;&lt;cs_{</w:t>
             </w:r>
             <w:r>
               <w:rPr>
@@ -1049,6 +1155,7 @@
               </w:rPr>
               <w:t>&lt;&lt;</w:t>
             </w:r>
+            <w:proofErr w:type="gramStart"/>
             <w:r>
               <w:rPr>
                 <w:rFonts w:ascii="GDSTransportWebsite" w:hAnsi="GDSTransportWebsite"/>
@@ -1068,7 +1175,15 @@
                 <w:rFonts w:ascii="GDSTransportWebsite" w:hAnsi="GDSTransportWebsite"/>
                 <w:color w:val="0A0A0A"/>
               </w:rPr>
-              <w:t>ddress.AddressLine3&gt;&gt;&lt;&lt;es_&gt;&gt;&lt;&lt;cs_{</w:t>
+              <w:t>ddress.AddressLine</w:t>
+            </w:r>
+            <w:proofErr w:type="gramEnd"/>
+            <w:r>
+              <w:rPr>
+                <w:rFonts w:ascii="GDSTransportWebsite" w:hAnsi="GDSTransportWebsite"/>
+                <w:color w:val="0A0A0A"/>
+              </w:rPr>
+              <w:t>3&gt;&gt;&lt;&lt;es_&gt;&gt;&lt;&lt;cs_{</w:t>
             </w:r>
             <w:r>
               <w:rPr>
@@ -1128,6 +1243,8 @@
               </w:rPr>
               <w:t>&lt;&lt;</w:t>
             </w:r>
+            <w:proofErr w:type="spellStart"/>
+            <w:proofErr w:type="gramStart"/>
             <w:r>
               <w:rPr>
                 <w:rFonts w:ascii="GDSTransportWebsite" w:hAnsi="GDSTransportWebsite"/>
@@ -1147,7 +1264,16 @@
                 <w:rFonts w:ascii="GDSTransportWebsite" w:hAnsi="GDSTransportWebsite"/>
                 <w:color w:val="0A0A0A"/>
               </w:rPr>
-              <w:t>ddress.PostTown&gt;&gt;&lt;&lt;es_&gt;&gt;</w:t>
+              <w:t>ddress.PostTown</w:t>
+            </w:r>
+            <w:proofErr w:type="spellEnd"/>
+            <w:proofErr w:type="gramEnd"/>
+            <w:r>
+              <w:rPr>
+                <w:rFonts w:ascii="GDSTransportWebsite" w:hAnsi="GDSTransportWebsite"/>
+                <w:color w:val="0A0A0A"/>
+              </w:rPr>
+              <w:t>&gt;&gt;&lt;&lt;es_&gt;&gt;</w:t>
             </w:r>
           </w:p>
           <w:p>
@@ -1165,6 +1291,8 @@
               </w:rPr>
               <w:t>&lt;&lt;</w:t>
             </w:r>
+            <w:proofErr w:type="spellStart"/>
+            <w:proofErr w:type="gramStart"/>
             <w:r>
               <w:rPr>
                 <w:rFonts w:ascii="GDSTransportWebsite" w:hAnsi="GDSTransportWebsite"/>
@@ -1184,7 +1312,16 @@
                 <w:rFonts w:ascii="GDSTransportWebsite" w:hAnsi="GDSTransportWebsite"/>
                 <w:color w:val="0A0A0A"/>
               </w:rPr>
-              <w:t>ddress.PostCode&gt;&gt;</w:t>
+              <w:t>ddress.PostCode</w:t>
+            </w:r>
+            <w:proofErr w:type="spellEnd"/>
+            <w:proofErr w:type="gramEnd"/>
+            <w:r>
+              <w:rPr>
+                <w:rFonts w:ascii="GDSTransportWebsite" w:hAnsi="GDSTransportWebsite"/>
+                <w:color w:val="0A0A0A"/>
+              </w:rPr>
+              <w:t>&gt;&gt;</w:t>
             </w:r>
           </w:p>
           <w:p>
@@ -1200,15 +1337,41 @@
                 <w:rFonts w:ascii="GDSTransportWebsite" w:hAnsi="GDSTransportWebsite"/>
                 <w:color w:val="0A0A0A"/>
               </w:rPr>
-              <w:t>&lt;&lt;cs_{</w:t>
-            </w:r>
-            <w:r>
-              <w:rPr>
-                <w:rFonts w:ascii="GDSTransportWebsite" w:hAnsi="GDSTransportWebsite"/>
-                <w:color w:val="0A0A0A"/>
-              </w:rPr>
-              <w:t>!isBlank(</w:t>
-            </w:r>
+              <w:t>&lt;&lt;cs_</w:t>
+            </w:r>
+            <w:proofErr w:type="gramStart"/>
+            <w:r>
+              <w:rPr>
+                <w:rFonts w:ascii="GDSTransportWebsite" w:hAnsi="GDSTransportWebsite"/>
+                <w:color w:val="0A0A0A"/>
+              </w:rPr>
+              <w:t>{</w:t>
+            </w:r>
+            <w:r>
+              <w:rPr>
+                <w:rFonts w:ascii="GDSTransportWebsite" w:hAnsi="GDSTransportWebsite"/>
+                <w:color w:val="0A0A0A"/>
+              </w:rPr>
+              <w:t>!</w:t>
+            </w:r>
+            <w:proofErr w:type="spellStart"/>
+            <w:r>
+              <w:rPr>
+                <w:rFonts w:ascii="GDSTransportWebsite" w:hAnsi="GDSTransportWebsite"/>
+                <w:color w:val="0A0A0A"/>
+              </w:rPr>
+              <w:t>isBlank</w:t>
+            </w:r>
+            <w:proofErr w:type="spellEnd"/>
+            <w:proofErr w:type="gramEnd"/>
+            <w:r>
+              <w:rPr>
+                <w:rFonts w:ascii="GDSTransportWebsite" w:hAnsi="GDSTransportWebsite"/>
+                <w:color w:val="0A0A0A"/>
+              </w:rPr>
+              <w:t>(</w:t>
+            </w:r>
+            <w:proofErr w:type="spellStart"/>
             <w:r>
               <w:rPr>
                 <w:rFonts w:ascii="GDSTransportWebsite" w:hAnsi="GDSTransportWebsite"/>
@@ -1230,6 +1393,7 @@
               </w:rPr>
               <w:t>ddress.Country</w:t>
             </w:r>
+            <w:proofErr w:type="spellEnd"/>
             <w:r>
               <w:rPr>
                 <w:rFonts w:ascii="GDSTransportWebsite" w:hAnsi="GDSTransportWebsite"/>
@@ -1260,6 +1424,8 @@
               </w:rPr>
               <w:t>&lt;&lt;</w:t>
             </w:r>
+            <w:proofErr w:type="spellStart"/>
+            <w:proofErr w:type="gramStart"/>
             <w:r>
               <w:rPr>
                 <w:rFonts w:ascii="GDSTransportWebsite" w:hAnsi="GDSTransportWebsite"/>
@@ -1279,7 +1445,16 @@
                 <w:rFonts w:ascii="GDSTransportWebsite" w:hAnsi="GDSTransportWebsite"/>
                 <w:color w:val="0A0A0A"/>
               </w:rPr>
-              <w:t>ddress.Country&gt;&gt;&lt;&lt;es_&gt;&gt;</w:t>
+              <w:t>ddress.Country</w:t>
+            </w:r>
+            <w:proofErr w:type="spellEnd"/>
+            <w:proofErr w:type="gramEnd"/>
+            <w:r>
+              <w:rPr>
+                <w:rFonts w:ascii="GDSTransportWebsite" w:hAnsi="GDSTransportWebsite"/>
+                <w:color w:val="0A0A0A"/>
+              </w:rPr>
+              <w:t>&gt;&gt;&lt;&lt;es_&gt;&gt;</w:t>
             </w:r>
           </w:p>
           <w:p>
@@ -1353,7 +1528,23 @@
                 <w:rFonts w:ascii="GDSTransportWebsite" w:hAnsi="GDSTransportWebsite"/>
                 <w:color w:val="0A0A0A"/>
               </w:rPr>
-              <w:t>&lt;&lt;cs_{!isBlank(applicant.</w:t>
+              <w:t>&lt;&lt;cs_</w:t>
+            </w:r>
+            <w:proofErr w:type="gramStart"/>
+            <w:r>
+              <w:rPr>
+                <w:rFonts w:ascii="GDSTransportWebsite" w:hAnsi="GDSTransportWebsite"/>
+                <w:color w:val="0A0A0A"/>
+              </w:rPr>
+              <w:t>{!isBlank</w:t>
+            </w:r>
+            <w:proofErr w:type="gramEnd"/>
+            <w:r>
+              <w:rPr>
+                <w:rFonts w:ascii="GDSTransportWebsite" w:hAnsi="GDSTransportWebsite"/>
+                <w:color w:val="0A0A0A"/>
+              </w:rPr>
+              <w:t>(applicant.</w:t>
             </w:r>
             <w:r>
               <w:rPr>
@@ -1489,7 +1680,23 @@
                 <w:rFonts w:ascii="GDSTransportWebsite" w:hAnsi="GDSTransportWebsite"/>
                 <w:color w:val="0A0A0A"/>
               </w:rPr>
-              <w:t>cs_{!isBlank(</w:t>
+              <w:t>cs_</w:t>
+            </w:r>
+            <w:proofErr w:type="gramStart"/>
+            <w:r>
+              <w:rPr>
+                <w:rFonts w:ascii="GDSTransportWebsite" w:hAnsi="GDSTransportWebsite"/>
+                <w:color w:val="0A0A0A"/>
+              </w:rPr>
+              <w:t>{!isBlank</w:t>
+            </w:r>
+            <w:proofErr w:type="gramEnd"/>
+            <w:r>
+              <w:rPr>
+                <w:rFonts w:ascii="GDSTransportWebsite" w:hAnsi="GDSTransportWebsite"/>
+                <w:color w:val="0A0A0A"/>
+              </w:rPr>
+              <w:t>(</w:t>
             </w:r>
             <w:r>
               <w:rPr>
@@ -1628,7 +1835,23 @@
                 <w:rFonts w:ascii="GDSTransportWebsite" w:hAnsi="GDSTransportWebsite"/>
                 <w:color w:val="0A0A0A"/>
               </w:rPr>
-              <w:t>&lt;&lt;cs_{!isBlank(applicant.litigationFriendName)}&gt;&gt;&lt;&lt;applicant.litigationFriendName&gt;&gt;&lt;&lt;else&gt;&gt;</w:t>
+              <w:t>&lt;&lt;cs_</w:t>
+            </w:r>
+            <w:proofErr w:type="gramStart"/>
+            <w:r>
+              <w:rPr>
+                <w:rFonts w:ascii="GDSTransportWebsite" w:hAnsi="GDSTransportWebsite"/>
+                <w:color w:val="0A0A0A"/>
+              </w:rPr>
+              <w:t>{!isBlank</w:t>
+            </w:r>
+            <w:proofErr w:type="gramEnd"/>
+            <w:r>
+              <w:rPr>
+                <w:rFonts w:ascii="GDSTransportWebsite" w:hAnsi="GDSTransportWebsite"/>
+                <w:color w:val="0A0A0A"/>
+              </w:rPr>
+              <w:t>(applicant.litigationFriendName)}&gt;&gt;&lt;&lt;applicant.litigationFriendName&gt;&gt;&lt;&lt;else&gt;&gt;</w:t>
             </w:r>
             <w:r>
               <w:rPr>
@@ -1665,6 +1888,7 @@
               </w:rPr>
               <w:t>&lt;&lt;</w:t>
             </w:r>
+            <w:proofErr w:type="spellStart"/>
             <w:r>
               <w:rPr>
                 <w:rFonts w:ascii="GDSTransportWebsite" w:hAnsi="GDSTransportWebsite"/>
@@ -1672,6 +1896,7 @@
               </w:rPr>
               <w:t>applicant.litigationFriendLastName</w:t>
             </w:r>
+            <w:proofErr w:type="spellEnd"/>
             <w:r>
               <w:rPr>
                 <w:rFonts w:ascii="GDSTransportWebsite" w:hAnsi="GDSTransportWebsite"/>
@@ -1764,7 +1989,23 @@
                 <w:rFonts w:ascii="GDSTransportWebsite" w:hAnsi="GDSTransportWebsite"/>
                 <w:color w:val="0A0A0A"/>
               </w:rPr>
-              <w:t>cs_{!isBlank(</w:t>
+              <w:t>cs_</w:t>
+            </w:r>
+            <w:proofErr w:type="gramStart"/>
+            <w:r>
+              <w:rPr>
+                <w:rFonts w:ascii="GDSTransportWebsite" w:hAnsi="GDSTransportWebsite"/>
+                <w:color w:val="0A0A0A"/>
+              </w:rPr>
+              <w:t>{!isBlank</w:t>
+            </w:r>
+            <w:proofErr w:type="gramEnd"/>
+            <w:r>
+              <w:rPr>
+                <w:rFonts w:ascii="GDSTransportWebsite" w:hAnsi="GDSTransportWebsite"/>
+                <w:color w:val="0A0A0A"/>
+              </w:rPr>
+              <w:t>(</w:t>
             </w:r>
             <w:r>
               <w:rPr>
@@ -1964,7 +2205,23 @@
                 <w:rFonts w:ascii="GDSTransportWebsite" w:hAnsi="GDSTransportWebsite"/>
                 <w:color w:val="0A0A0A"/>
               </w:rPr>
-              <w:t>cs_{!isBlank(</w:t>
+              <w:t>cs_</w:t>
+            </w:r>
+            <w:proofErr w:type="gramStart"/>
+            <w:r>
+              <w:rPr>
+                <w:rFonts w:ascii="GDSTransportWebsite" w:hAnsi="GDSTransportWebsite"/>
+                <w:color w:val="0A0A0A"/>
+              </w:rPr>
+              <w:t>{!isBlank</w:t>
+            </w:r>
+            <w:proofErr w:type="gramEnd"/>
+            <w:r>
+              <w:rPr>
+                <w:rFonts w:ascii="GDSTransportWebsite" w:hAnsi="GDSTransportWebsite"/>
+                <w:color w:val="0A0A0A"/>
+              </w:rPr>
+              <w:t>(</w:t>
             </w:r>
             <w:r>
               <w:rPr>
@@ -2119,7 +2376,18 @@
                 <w:color w:val="0A0A0A"/>
                 <w:shd w:val="clear" w:color="auto" w:fill="FFFFFF"/>
               </w:rPr>
-              <w:t>&lt;&lt;rr_</w:t>
+              <w:t>&lt;&lt;</w:t>
+            </w:r>
+            <w:proofErr w:type="spellStart"/>
+            <w:r>
+              <w:rPr>
+                <w:rFonts w:ascii="GDSTransportWebsite" w:hAnsi="GDSTransportWebsite"/>
+                <w:b/>
+                <w:bCs/>
+                <w:color w:val="0A0A0A"/>
+                <w:shd w:val="clear" w:color="auto" w:fill="FFFFFF"/>
+              </w:rPr>
+              <w:t>rr_</w:t>
             </w:r>
             <w:r>
               <w:rPr>
@@ -2131,6 +2399,7 @@
               </w:rPr>
               <w:t>respondents</w:t>
             </w:r>
+            <w:proofErr w:type="spellEnd"/>
             <w:r>
               <w:rPr>
                 <w:rFonts w:ascii="GDSTransportWebsite" w:hAnsi="GDSTransportWebsite"/>
@@ -2173,7 +2442,29 @@
                 <w:color w:val="0A0A0A"/>
                 <w:shd w:val="clear" w:color="auto" w:fill="FFFFFF"/>
               </w:rPr>
-              <w:t>&lt;&lt;cs_{$size&gt;1}&gt;&gt; Defendant &lt;&lt;$itemnum&gt;&gt;&lt;&lt;es_&gt;&gt;</w:t>
+              <w:t>&lt;&lt;cs_{$size&gt;1}&gt;&gt; Defendant &lt;&lt;$</w:t>
+            </w:r>
+            <w:proofErr w:type="spellStart"/>
+            <w:r>
+              <w:rPr>
+                <w:rFonts w:ascii="GDSTransportWebsite" w:hAnsi="GDSTransportWebsite"/>
+                <w:b/>
+                <w:bCs/>
+                <w:color w:val="0A0A0A"/>
+                <w:shd w:val="clear" w:color="auto" w:fill="FFFFFF"/>
+              </w:rPr>
+              <w:t>itemnum</w:t>
+            </w:r>
+            <w:proofErr w:type="spellEnd"/>
+            <w:r>
+              <w:rPr>
+                <w:rFonts w:ascii="GDSTransportWebsite" w:hAnsi="GDSTransportWebsite"/>
+                <w:b/>
+                <w:bCs/>
+                <w:color w:val="0A0A0A"/>
+                <w:shd w:val="clear" w:color="auto" w:fill="FFFFFF"/>
+              </w:rPr>
+              <w:t>&gt;&gt;&lt;&lt;es_&gt;&gt;</w:t>
             </w:r>
           </w:p>
         </w:tc>
@@ -2299,6 +2590,7 @@
               </w:rPr>
               <w:t>.AddressLine</w:t>
             </w:r>
+            <w:proofErr w:type="gramStart"/>
             <w:r>
               <w:rPr>
                 <w:rFonts w:ascii="GDSTransportWebsite" w:hAnsi="GDSTransportWebsite"/>
@@ -2311,7 +2603,15 @@
                 <w:rFonts w:ascii="GDSTransportWebsite" w:hAnsi="GDSTransportWebsite"/>
                 <w:color w:val="0A0A0A"/>
               </w:rPr>
-              <w:t>!=null}&gt;&gt;&lt;&lt;</w:t>
+              <w:t>!=</w:t>
+            </w:r>
+            <w:proofErr w:type="gramEnd"/>
+            <w:r>
+              <w:rPr>
+                <w:rFonts w:ascii="GDSTransportWebsite" w:hAnsi="GDSTransportWebsite"/>
+                <w:color w:val="0A0A0A"/>
+              </w:rPr>
+              <w:t>null}&gt;&gt;&lt;&lt;</w:t>
             </w:r>
             <w:r>
               <w:rPr>
@@ -2405,14 +2705,30 @@
                 <w:rFonts w:ascii="GDSTransportWebsite" w:hAnsi="GDSTransportWebsite"/>
                 <w:color w:val="0A0A0A"/>
               </w:rPr>
-              <w:t>ddress.AddressLine2&gt;&gt;&lt;&lt;es_&gt;&gt;&lt;&lt;cs_{</w:t>
-            </w:r>
-            <w:r>
-              <w:rPr>
-                <w:rFonts w:ascii="GDSTransportWebsite" w:hAnsi="GDSTransportWebsite"/>
-                <w:color w:val="0A0A0A"/>
-              </w:rPr>
-              <w:t>!isBlank(primaryA</w:t>
+              <w:t>ddress.AddressLine2&gt;&gt;&lt;&lt;es_&gt;&gt;&lt;&lt;cs_</w:t>
+            </w:r>
+            <w:proofErr w:type="gramStart"/>
+            <w:r>
+              <w:rPr>
+                <w:rFonts w:ascii="GDSTransportWebsite" w:hAnsi="GDSTransportWebsite"/>
+                <w:color w:val="0A0A0A"/>
+              </w:rPr>
+              <w:t>{</w:t>
+            </w:r>
+            <w:r>
+              <w:rPr>
+                <w:rFonts w:ascii="GDSTransportWebsite" w:hAnsi="GDSTransportWebsite"/>
+                <w:color w:val="0A0A0A"/>
+              </w:rPr>
+              <w:t>!isBlank</w:t>
+            </w:r>
+            <w:proofErr w:type="gramEnd"/>
+            <w:r>
+              <w:rPr>
+                <w:rFonts w:ascii="GDSTransportWebsite" w:hAnsi="GDSTransportWebsite"/>
+                <w:color w:val="0A0A0A"/>
+              </w:rPr>
+              <w:t>(primaryA</w:t>
             </w:r>
             <w:r>
               <w:rPr>
@@ -2463,14 +2779,30 @@
                 <w:rFonts w:ascii="GDSTransportWebsite" w:hAnsi="GDSTransportWebsite"/>
                 <w:color w:val="0A0A0A"/>
               </w:rPr>
-              <w:t>ddress.AddressLine3&gt;&gt;&lt;&lt;es_&gt;&gt;&lt;&lt;cs_{</w:t>
-            </w:r>
-            <w:r>
-              <w:rPr>
-                <w:rFonts w:ascii="GDSTransportWebsite" w:hAnsi="GDSTransportWebsite"/>
-                <w:color w:val="0A0A0A"/>
-              </w:rPr>
-              <w:t>!isBlank(primaryA</w:t>
+              <w:t>ddress.AddressLine3&gt;&gt;&lt;&lt;es_&gt;&gt;&lt;&lt;cs_</w:t>
+            </w:r>
+            <w:proofErr w:type="gramStart"/>
+            <w:r>
+              <w:rPr>
+                <w:rFonts w:ascii="GDSTransportWebsite" w:hAnsi="GDSTransportWebsite"/>
+                <w:color w:val="0A0A0A"/>
+              </w:rPr>
+              <w:t>{</w:t>
+            </w:r>
+            <w:r>
+              <w:rPr>
+                <w:rFonts w:ascii="GDSTransportWebsite" w:hAnsi="GDSTransportWebsite"/>
+                <w:color w:val="0A0A0A"/>
+              </w:rPr>
+              <w:t>!isBlank</w:t>
+            </w:r>
+            <w:proofErr w:type="gramEnd"/>
+            <w:r>
+              <w:rPr>
+                <w:rFonts w:ascii="GDSTransportWebsite" w:hAnsi="GDSTransportWebsite"/>
+                <w:color w:val="0A0A0A"/>
+              </w:rPr>
+              <w:t>(primaryA</w:t>
             </w:r>
             <w:r>
               <w:rPr>
@@ -2509,6 +2841,7 @@
               </w:rPr>
               <w:t>&lt;&lt;</w:t>
             </w:r>
+            <w:proofErr w:type="spellStart"/>
             <w:r>
               <w:rPr>
                 <w:rFonts w:ascii="GDSTransportWebsite" w:hAnsi="GDSTransportWebsite"/>
@@ -2521,7 +2854,15 @@
                 <w:rFonts w:ascii="GDSTransportWebsite" w:hAnsi="GDSTransportWebsite"/>
                 <w:color w:val="0A0A0A"/>
               </w:rPr>
-              <w:t>ddress.PostTown&gt;&gt;&lt;&lt;es_&gt;&gt;</w:t>
+              <w:t>ddress.PostTown</w:t>
+            </w:r>
+            <w:proofErr w:type="spellEnd"/>
+            <w:r>
+              <w:rPr>
+                <w:rFonts w:ascii="GDSTransportWebsite" w:hAnsi="GDSTransportWebsite"/>
+                <w:color w:val="0A0A0A"/>
+              </w:rPr>
+              <w:t>&gt;&gt;&lt;&lt;es_&gt;&gt;</w:t>
             </w:r>
           </w:p>
           <w:p>
@@ -2551,14 +2892,30 @@
                 <w:rFonts w:ascii="GDSTransportWebsite" w:hAnsi="GDSTransportWebsite"/>
                 <w:color w:val="0A0A0A"/>
               </w:rPr>
-              <w:t>ddress.PostCode&gt;&gt;&lt;&lt;cs_{</w:t>
-            </w:r>
-            <w:r>
-              <w:rPr>
-                <w:rFonts w:ascii="GDSTransportWebsite" w:hAnsi="GDSTransportWebsite"/>
-                <w:color w:val="0A0A0A"/>
-              </w:rPr>
-              <w:t>!isBlank(primaryA</w:t>
+              <w:t>ddress.PostCode&gt;&gt;&lt;&lt;cs_</w:t>
+            </w:r>
+            <w:proofErr w:type="gramStart"/>
+            <w:r>
+              <w:rPr>
+                <w:rFonts w:ascii="GDSTransportWebsite" w:hAnsi="GDSTransportWebsite"/>
+                <w:color w:val="0A0A0A"/>
+              </w:rPr>
+              <w:t>{</w:t>
+            </w:r>
+            <w:r>
+              <w:rPr>
+                <w:rFonts w:ascii="GDSTransportWebsite" w:hAnsi="GDSTransportWebsite"/>
+                <w:color w:val="0A0A0A"/>
+              </w:rPr>
+              <w:t>!isBlank</w:t>
+            </w:r>
+            <w:proofErr w:type="gramEnd"/>
+            <w:r>
+              <w:rPr>
+                <w:rFonts w:ascii="GDSTransportWebsite" w:hAnsi="GDSTransportWebsite"/>
+                <w:color w:val="0A0A0A"/>
+              </w:rPr>
+              <w:t>(primaryA</w:t>
             </w:r>
             <w:r>
               <w:rPr>
@@ -2597,6 +2954,7 @@
               </w:rPr>
               <w:t>&lt;&lt;</w:t>
             </w:r>
+            <w:proofErr w:type="spellStart"/>
             <w:r>
               <w:rPr>
                 <w:rFonts w:ascii="GDSTransportWebsite" w:hAnsi="GDSTransportWebsite"/>
@@ -2609,7 +2967,15 @@
                 <w:rFonts w:ascii="GDSTransportWebsite" w:hAnsi="GDSTransportWebsite"/>
                 <w:color w:val="0A0A0A"/>
               </w:rPr>
-              <w:t>ddress.Country&gt;&gt;&lt;&lt;es_&gt;&gt;</w:t>
+              <w:t>ddress.Country</w:t>
+            </w:r>
+            <w:proofErr w:type="spellEnd"/>
+            <w:r>
+              <w:rPr>
+                <w:rFonts w:ascii="GDSTransportWebsite" w:hAnsi="GDSTransportWebsite"/>
+                <w:color w:val="0A0A0A"/>
+              </w:rPr>
+              <w:t>&gt;&gt;&lt;&lt;es_&gt;&gt;</w:t>
             </w:r>
           </w:p>
           <w:p>
@@ -2670,8 +3036,34 @@
                 <w:rFonts w:ascii="GDSTransportWebsite" w:hAnsi="GDSTransportWebsite"/>
                 <w:color w:val="0A0A0A"/>
               </w:rPr>
-              <w:t>&lt;&lt;cs_{!isBlank(</w:t>
-            </w:r>
+              <w:t>&lt;&lt;cs_</w:t>
+            </w:r>
+            <w:proofErr w:type="gramStart"/>
+            <w:r>
+              <w:rPr>
+                <w:rFonts w:ascii="GDSTransportWebsite" w:hAnsi="GDSTransportWebsite"/>
+                <w:color w:val="0A0A0A"/>
+              </w:rPr>
+              <w:t>{!</w:t>
+            </w:r>
+            <w:proofErr w:type="spellStart"/>
+            <w:r>
+              <w:rPr>
+                <w:rFonts w:ascii="GDSTransportWebsite" w:hAnsi="GDSTransportWebsite"/>
+                <w:color w:val="0A0A0A"/>
+              </w:rPr>
+              <w:t>isBlank</w:t>
+            </w:r>
+            <w:proofErr w:type="spellEnd"/>
+            <w:proofErr w:type="gramEnd"/>
+            <w:r>
+              <w:rPr>
+                <w:rFonts w:ascii="GDSTransportWebsite" w:hAnsi="GDSTransportWebsite"/>
+                <w:color w:val="0A0A0A"/>
+              </w:rPr>
+              <w:t>(</w:t>
+            </w:r>
+            <w:proofErr w:type="spellStart"/>
             <w:r>
               <w:rPr>
                 <w:rFonts w:ascii="GDSTransportWebsite" w:hAnsi="GDSTransportWebsite"/>
@@ -2679,6 +3071,7 @@
               </w:rPr>
               <w:t>phoneNumber</w:t>
             </w:r>
+            <w:proofErr w:type="spellEnd"/>
             <w:r>
               <w:rPr>
                 <w:rFonts w:ascii="GDSTransportWebsite" w:hAnsi="GDSTransportWebsite"/>
@@ -2693,6 +3086,7 @@
               </w:rPr>
               <w:t>&lt;&lt;</w:t>
             </w:r>
+            <w:proofErr w:type="spellStart"/>
             <w:r>
               <w:rPr>
                 <w:rFonts w:ascii="GDSTransportWebsite" w:hAnsi="GDSTransportWebsite"/>
@@ -2700,6 +3094,7 @@
               </w:rPr>
               <w:t>phoneNumber</w:t>
             </w:r>
+            <w:proofErr w:type="spellEnd"/>
             <w:r>
               <w:rPr>
                 <w:rFonts w:ascii="GDSTransportWebsite" w:hAnsi="GDSTransportWebsite"/>
@@ -2772,8 +3167,34 @@
                 <w:rFonts w:ascii="GDSTransportWebsite" w:hAnsi="GDSTransportWebsite"/>
                 <w:color w:val="0A0A0A"/>
               </w:rPr>
-              <w:t>&lt;&lt;cs_{!isBlank(</w:t>
-            </w:r>
+              <w:t>&lt;&lt;cs_</w:t>
+            </w:r>
+            <w:proofErr w:type="gramStart"/>
+            <w:r>
+              <w:rPr>
+                <w:rFonts w:ascii="GDSTransportWebsite" w:hAnsi="GDSTransportWebsite"/>
+                <w:color w:val="0A0A0A"/>
+              </w:rPr>
+              <w:t>{!</w:t>
+            </w:r>
+            <w:proofErr w:type="spellStart"/>
+            <w:r>
+              <w:rPr>
+                <w:rFonts w:ascii="GDSTransportWebsite" w:hAnsi="GDSTransportWebsite"/>
+                <w:color w:val="0A0A0A"/>
+              </w:rPr>
+              <w:t>isBlank</w:t>
+            </w:r>
+            <w:proofErr w:type="spellEnd"/>
+            <w:proofErr w:type="gramEnd"/>
+            <w:r>
+              <w:rPr>
+                <w:rFonts w:ascii="GDSTransportWebsite" w:hAnsi="GDSTransportWebsite"/>
+                <w:color w:val="0A0A0A"/>
+              </w:rPr>
+              <w:t>(</w:t>
+            </w:r>
+            <w:proofErr w:type="spellStart"/>
             <w:r>
               <w:rPr>
                 <w:rFonts w:ascii="GDSTransportWebsite" w:hAnsi="GDSTransportWebsite"/>
@@ -2781,6 +3202,7 @@
               </w:rPr>
               <w:t>emailAddress</w:t>
             </w:r>
+            <w:proofErr w:type="spellEnd"/>
             <w:r>
               <w:rPr>
                 <w:rFonts w:ascii="GDSTransportWebsite" w:hAnsi="GDSTransportWebsite"/>
@@ -2795,6 +3217,7 @@
               </w:rPr>
               <w:t>&lt;&lt;</w:t>
             </w:r>
+            <w:proofErr w:type="spellStart"/>
             <w:r>
               <w:rPr>
                 <w:rFonts w:ascii="GDSTransportWebsite" w:hAnsi="GDSTransportWebsite"/>
@@ -2802,6 +3225,7 @@
               </w:rPr>
               <w:t>emailAddress</w:t>
             </w:r>
+            <w:proofErr w:type="spellEnd"/>
             <w:r>
               <w:rPr>
                 <w:rFonts w:ascii="GDSTransportWebsite" w:hAnsi="GDSTransportWebsite"/>
@@ -2877,7 +3301,23 @@
                 <w:rFonts w:ascii="GDSTransportWebsite" w:hAnsi="GDSTransportWebsite"/>
                 <w:color w:val="0A0A0A"/>
               </w:rPr>
-              <w:t>&lt;&lt;cs_{!isBlank(litigationFriendName)}&gt;&gt;&lt;&lt;litigationFriendName&gt;&gt;&lt;&lt;else&gt;&gt;</w:t>
+              <w:t>&lt;&lt;cs_</w:t>
+            </w:r>
+            <w:proofErr w:type="gramStart"/>
+            <w:r>
+              <w:rPr>
+                <w:rFonts w:ascii="GDSTransportWebsite" w:hAnsi="GDSTransportWebsite"/>
+                <w:color w:val="0A0A0A"/>
+              </w:rPr>
+              <w:t>{!isBlank</w:t>
+            </w:r>
+            <w:proofErr w:type="gramEnd"/>
+            <w:r>
+              <w:rPr>
+                <w:rFonts w:ascii="GDSTransportWebsite" w:hAnsi="GDSTransportWebsite"/>
+                <w:color w:val="0A0A0A"/>
+              </w:rPr>
+              <w:t>(litigationFriendName)}&gt;&gt;&lt;&lt;litigationFriendName&gt;&gt;&lt;&lt;else&gt;&gt;</w:t>
             </w:r>
             <w:r>
               <w:rPr>
@@ -2914,6 +3354,7 @@
               </w:rPr>
               <w:t>&lt;&lt;</w:t>
             </w:r>
+            <w:proofErr w:type="spellStart"/>
             <w:r>
               <w:rPr>
                 <w:rFonts w:ascii="GDSTransportWebsite" w:hAnsi="GDSTransportWebsite"/>
@@ -2921,6 +3362,7 @@
               </w:rPr>
               <w:t>litigationFriendLastName</w:t>
             </w:r>
+            <w:proofErr w:type="spellEnd"/>
             <w:r>
               <w:rPr>
                 <w:rFonts w:ascii="GDSTransportWebsite" w:hAnsi="GDSTransportWebsite"/>
@@ -2984,7 +3426,23 @@
                 <w:rFonts w:ascii="GDSTransportWebsite" w:hAnsi="GDSTransportWebsite"/>
                 <w:color w:val="0A0A0A"/>
               </w:rPr>
-              <w:t>&lt;&lt;cs_{!isBlank(</w:t>
+              <w:t>&lt;&lt;cs_</w:t>
+            </w:r>
+            <w:proofErr w:type="gramStart"/>
+            <w:r>
+              <w:rPr>
+                <w:rFonts w:ascii="GDSTransportWebsite" w:hAnsi="GDSTransportWebsite"/>
+                <w:color w:val="0A0A0A"/>
+              </w:rPr>
+              <w:t>{!isBlank</w:t>
+            </w:r>
+            <w:proofErr w:type="gramEnd"/>
+            <w:r>
+              <w:rPr>
+                <w:rFonts w:ascii="GDSTransportWebsite" w:hAnsi="GDSTransportWebsite"/>
+                <w:color w:val="0A0A0A"/>
+              </w:rPr>
+              <w:t>(</w:t>
             </w:r>
             <w:r>
               <w:rPr>
@@ -3142,7 +3600,23 @@
                 <w:rFonts w:ascii="GDSTransportWebsite" w:hAnsi="GDSTransportWebsite"/>
                 <w:color w:val="0A0A0A"/>
               </w:rPr>
-              <w:t>&lt;&lt;cs_{!isBlank(</w:t>
+              <w:t>&lt;&lt;cs_</w:t>
+            </w:r>
+            <w:proofErr w:type="gramStart"/>
+            <w:r>
+              <w:rPr>
+                <w:rFonts w:ascii="GDSTransportWebsite" w:hAnsi="GDSTransportWebsite"/>
+                <w:color w:val="0A0A0A"/>
+              </w:rPr>
+              <w:t>{!isBlank</w:t>
+            </w:r>
+            <w:proofErr w:type="gramEnd"/>
+            <w:r>
+              <w:rPr>
+                <w:rFonts w:ascii="GDSTransportWebsite" w:hAnsi="GDSTransportWebsite"/>
+                <w:color w:val="0A0A0A"/>
+              </w:rPr>
+              <w:t>(</w:t>
             </w:r>
             <w:r>
               <w:rPr>
@@ -3287,6 +3761,8 @@
               </w:rPr>
               <w:t>&lt;</w:t>
             </w:r>
+            <w:proofErr w:type="spellStart"/>
+            <w:proofErr w:type="gramStart"/>
             <w:r>
               <w:rPr>
                 <w:rFonts w:ascii="GDSTransportWebsite" w:hAnsi="GDSTransportWebsite"/>
@@ -3308,6 +3784,8 @@
               </w:rPr>
               <w:t>Name</w:t>
             </w:r>
+            <w:proofErr w:type="spellEnd"/>
+            <w:proofErr w:type="gramEnd"/>
             <w:r>
               <w:rPr>
                 <w:rFonts w:ascii="GDSTransportWebsite" w:hAnsi="GDSTransportWebsite"/>
@@ -3379,7 +3857,100 @@
                 <w:rFonts w:ascii="GDSTransportWebsite" w:hAnsi="GDSTransportWebsite"/>
                 <w:color w:val="0A0A0A"/>
               </w:rPr>
-              <w:t>cs_{</w:t>
+              <w:t>cs_</w:t>
+            </w:r>
+            <w:proofErr w:type="gramStart"/>
+            <w:r>
+              <w:rPr>
+                <w:rFonts w:ascii="GDSTransportWebsite" w:hAnsi="GDSTransportWebsite"/>
+                <w:color w:val="0A0A0A"/>
+              </w:rPr>
+              <w:t>{</w:t>
+            </w:r>
+            <w:r>
+              <w:rPr>
+                <w:rFonts w:ascii="GDSTransportWebsite" w:hAnsi="GDSTransportWebsite"/>
+                <w:color w:val="0A0A0A"/>
+              </w:rPr>
+              <w:t>!isBlank</w:t>
+            </w:r>
+            <w:proofErr w:type="gramEnd"/>
+            <w:r>
+              <w:rPr>
+                <w:rFonts w:ascii="GDSTransportWebsite" w:hAnsi="GDSTransportWebsite"/>
+                <w:color w:val="0A0A0A"/>
+              </w:rPr>
+              <w:t>(</w:t>
+            </w:r>
+            <w:r>
+              <w:rPr>
+                <w:rFonts w:ascii="GDSTransportWebsite" w:hAnsi="GDSTransportWebsite"/>
+                <w:color w:val="0A0A0A"/>
+              </w:rPr>
+              <w:t>representative.</w:t>
+            </w:r>
+            <w:r>
+              <w:rPr>
+                <w:rFonts w:ascii="GDSTransportWebsite" w:hAnsi="GDSTransportWebsite"/>
+                <w:color w:val="0A0A0A"/>
+              </w:rPr>
+              <w:t>serviceA</w:t>
+            </w:r>
+            <w:r>
+              <w:rPr>
+                <w:rFonts w:ascii="GDSTransportWebsite" w:hAnsi="GDSTransportWebsite"/>
+                <w:color w:val="0A0A0A"/>
+              </w:rPr>
+              <w:t>ddress.AddressLine</w:t>
+            </w:r>
+            <w:r>
+              <w:rPr>
+                <w:rFonts w:ascii="GDSTransportWebsite" w:hAnsi="GDSTransportWebsite"/>
+                <w:color w:val="0A0A0A"/>
+              </w:rPr>
+              <w:t>1)</w:t>
+            </w:r>
+            <w:r>
+              <w:rPr>
+                <w:rFonts w:ascii="GDSTransportWebsite" w:hAnsi="GDSTransportWebsite"/>
+                <w:color w:val="0A0A0A"/>
+              </w:rPr>
+              <w:t>}&gt;&gt;&lt;&lt;</w:t>
+            </w:r>
+            <w:r>
+              <w:rPr>
+                <w:rFonts w:ascii="GDSTransportWebsite" w:hAnsi="GDSTransportWebsite"/>
+                <w:color w:val="0A0A0A"/>
+              </w:rPr>
+              <w:t>representative.</w:t>
+            </w:r>
+            <w:r>
+              <w:rPr>
+                <w:rFonts w:ascii="GDSTransportWebsite" w:hAnsi="GDSTransportWebsite"/>
+                <w:color w:val="0A0A0A"/>
+              </w:rPr>
+              <w:t>serviceA</w:t>
+            </w:r>
+            <w:r>
+              <w:rPr>
+                <w:rFonts w:ascii="GDSTransportWebsite" w:hAnsi="GDSTransportWebsite"/>
+                <w:color w:val="0A0A0A"/>
+              </w:rPr>
+              <w:t>ddress.AddressLine1&gt;&gt;</w:t>
+            </w:r>
+            <w:r>
+              <w:rPr>
+                <w:rFonts w:ascii="GDSTransportWebsite" w:hAnsi="GDSTransportWebsite"/>
+                <w:color w:val="0A0A0A"/>
+              </w:rPr>
+              <w:t>&lt;&lt;es_&gt;&gt;</w:t>
+            </w:r>
+            <w:r>
+              <w:rPr>
+                <w:rFonts w:ascii="GDSTransportWebsite" w:hAnsi="GDSTransportWebsite"/>
+                <w:color w:val="0A0A0A"/>
+              </w:rPr>
+              <w:t>&lt;&lt;cs_{</w:t>
             </w:r>
             <w:r>
               <w:rPr>
@@ -3407,21 +3978,74 @@
                 <w:rFonts w:ascii="GDSTransportWebsite" w:hAnsi="GDSTransportWebsite"/>
                 <w:color w:val="0A0A0A"/>
               </w:rPr>
+              <w:t>ddress.AddressLine2</w:t>
+            </w:r>
+            <w:r>
+              <w:rPr>
+                <w:rFonts w:ascii="GDSTransportWebsite" w:hAnsi="GDSTransportWebsite"/>
+                <w:color w:val="0A0A0A"/>
+              </w:rPr>
+              <w:t>)</w:t>
+            </w:r>
+            <w:r>
+              <w:rPr>
+                <w:rFonts w:ascii="GDSTransportWebsite" w:hAnsi="GDSTransportWebsite"/>
+                <w:color w:val="0A0A0A"/>
+              </w:rPr>
+              <w:t>}&gt;&gt;</w:t>
+            </w:r>
+          </w:p>
+          <w:p>
+            <w:pPr>
+              <w:spacing w:before="40" w:after="40"/>
+              <w:rPr>
+                <w:rFonts w:ascii="GDSTransportWebsite" w:hAnsi="GDSTransportWebsite"/>
+                <w:color w:val="0A0A0A"/>
+              </w:rPr>
+            </w:pPr>
+            <w:r>
+              <w:rPr>
+                <w:rFonts w:ascii="GDSTransportWebsite" w:hAnsi="GDSTransportWebsite"/>
+                <w:color w:val="0A0A0A"/>
+              </w:rPr>
+              <w:t>&lt;&lt;</w:t>
+            </w:r>
+            <w:proofErr w:type="gramStart"/>
+            <w:r>
+              <w:rPr>
+                <w:rFonts w:ascii="GDSTransportWebsite" w:hAnsi="GDSTransportWebsite"/>
+                <w:color w:val="0A0A0A"/>
+              </w:rPr>
+              <w:t>representative.</w:t>
+            </w:r>
+            <w:r>
+              <w:rPr>
+                <w:rFonts w:ascii="GDSTransportWebsite" w:hAnsi="GDSTransportWebsite"/>
+                <w:color w:val="0A0A0A"/>
+              </w:rPr>
+              <w:t>serviceA</w:t>
+            </w:r>
+            <w:r>
+              <w:rPr>
+                <w:rFonts w:ascii="GDSTransportWebsite" w:hAnsi="GDSTransportWebsite"/>
+                <w:color w:val="0A0A0A"/>
+              </w:rPr>
               <w:t>ddress.AddressLine</w:t>
             </w:r>
-            <w:r>
-              <w:rPr>
-                <w:rFonts w:ascii="GDSTransportWebsite" w:hAnsi="GDSTransportWebsite"/>
-                <w:color w:val="0A0A0A"/>
-              </w:rPr>
-              <w:t>1)</w:t>
-            </w:r>
-            <w:r>
-              <w:rPr>
-                <w:rFonts w:ascii="GDSTransportWebsite" w:hAnsi="GDSTransportWebsite"/>
-                <w:color w:val="0A0A0A"/>
-              </w:rPr>
-              <w:t>}&gt;&gt;&lt;&lt;</w:t>
+            <w:proofErr w:type="gramEnd"/>
+            <w:r>
+              <w:rPr>
+                <w:rFonts w:ascii="GDSTransportWebsite" w:hAnsi="GDSTransportWebsite"/>
+                <w:color w:val="0A0A0A"/>
+              </w:rPr>
+              <w:t>2&gt;&gt;&lt;&lt;es_&gt;&gt;&lt;&lt;cs_{</w:t>
+            </w:r>
+            <w:r>
+              <w:rPr>
+                <w:rFonts w:ascii="GDSTransportWebsite" w:hAnsi="GDSTransportWebsite"/>
+                <w:color w:val="0A0A0A"/>
+              </w:rPr>
+              <w:t>!isBlank(</w:t>
             </w:r>
             <w:r>
               <w:rPr>
@@ -3442,21 +4066,67 @@
                 <w:rFonts w:ascii="GDSTransportWebsite" w:hAnsi="GDSTransportWebsite"/>
                 <w:color w:val="0A0A0A"/>
               </w:rPr>
-              <w:t>ddress.AddressLine1&gt;&gt;</w:t>
-            </w:r>
-            <w:r>
-              <w:rPr>
-                <w:rFonts w:ascii="GDSTransportWebsite" w:hAnsi="GDSTransportWebsite"/>
-                <w:color w:val="0A0A0A"/>
-              </w:rPr>
-              <w:t>&lt;&lt;es_&gt;&gt;</w:t>
-            </w:r>
-            <w:r>
-              <w:rPr>
-                <w:rFonts w:ascii="GDSTransportWebsite" w:hAnsi="GDSTransportWebsite"/>
-                <w:color w:val="0A0A0A"/>
-              </w:rPr>
-              <w:t>&lt;&lt;cs_{</w:t>
+              <w:t>ddress.AddressLine3</w:t>
+            </w:r>
+            <w:r>
+              <w:rPr>
+                <w:rFonts w:ascii="GDSTransportWebsite" w:hAnsi="GDSTransportWebsite"/>
+                <w:color w:val="0A0A0A"/>
+              </w:rPr>
+              <w:t>)</w:t>
+            </w:r>
+            <w:r>
+              <w:rPr>
+                <w:rFonts w:ascii="GDSTransportWebsite" w:hAnsi="GDSTransportWebsite"/>
+                <w:color w:val="0A0A0A"/>
+              </w:rPr>
+              <w:t>}&gt;&gt;</w:t>
+            </w:r>
+          </w:p>
+          <w:p>
+            <w:pPr>
+              <w:spacing w:before="40" w:after="40"/>
+              <w:rPr>
+                <w:rFonts w:ascii="GDSTransportWebsite" w:hAnsi="GDSTransportWebsite"/>
+                <w:color w:val="0A0A0A"/>
+              </w:rPr>
+            </w:pPr>
+            <w:r>
+              <w:rPr>
+                <w:rFonts w:ascii="GDSTransportWebsite" w:hAnsi="GDSTransportWebsite"/>
+                <w:color w:val="0A0A0A"/>
+              </w:rPr>
+              <w:t>&lt;&lt;</w:t>
+            </w:r>
+            <w:proofErr w:type="gramStart"/>
+            <w:r>
+              <w:rPr>
+                <w:rFonts w:ascii="GDSTransportWebsite" w:hAnsi="GDSTransportWebsite"/>
+                <w:color w:val="0A0A0A"/>
+              </w:rPr>
+              <w:t>representative.</w:t>
+            </w:r>
+            <w:r>
+              <w:rPr>
+                <w:rFonts w:ascii="GDSTransportWebsite" w:hAnsi="GDSTransportWebsite"/>
+                <w:color w:val="0A0A0A"/>
+              </w:rPr>
+              <w:t>serviceA</w:t>
+            </w:r>
+            <w:r>
+              <w:rPr>
+                <w:rFonts w:ascii="GDSTransportWebsite" w:hAnsi="GDSTransportWebsite"/>
+                <w:color w:val="0A0A0A"/>
+              </w:rPr>
+              <w:t>ddress.AddressLine</w:t>
+            </w:r>
+            <w:proofErr w:type="gramEnd"/>
+            <w:r>
+              <w:rPr>
+                <w:rFonts w:ascii="GDSTransportWebsite" w:hAnsi="GDSTransportWebsite"/>
+                <w:color w:val="0A0A0A"/>
+              </w:rPr>
+              <w:t>3&gt;&gt;&lt;&lt;es_&gt;&gt;&lt;&lt;cs_{</w:t>
             </w:r>
             <w:r>
               <w:rPr>
@@ -3484,7 +4154,7 @@
                 <w:rFonts w:ascii="GDSTransportWebsite" w:hAnsi="GDSTransportWebsite"/>
                 <w:color w:val="0A0A0A"/>
               </w:rPr>
-              <w:t>ddress.AddressLine2</w:t>
+              <w:t>ddress.PostTown</w:t>
             </w:r>
             <w:r>
               <w:rPr>
@@ -3516,6 +4186,8 @@
               </w:rPr>
               <w:t>&lt;&lt;</w:t>
             </w:r>
+            <w:proofErr w:type="spellStart"/>
+            <w:proofErr w:type="gramStart"/>
             <w:r>
               <w:rPr>
                 <w:rFonts w:ascii="GDSTransportWebsite" w:hAnsi="GDSTransportWebsite"/>
@@ -3535,7 +4207,62 @@
                 <w:rFonts w:ascii="GDSTransportWebsite" w:hAnsi="GDSTransportWebsite"/>
                 <w:color w:val="0A0A0A"/>
               </w:rPr>
-              <w:t>ddress.AddressLine2&gt;&gt;&lt;&lt;es_&gt;&gt;&lt;&lt;cs_{</w:t>
+              <w:t>ddress.PostTown</w:t>
+            </w:r>
+            <w:proofErr w:type="spellEnd"/>
+            <w:proofErr w:type="gramEnd"/>
+            <w:r>
+              <w:rPr>
+                <w:rFonts w:ascii="GDSTransportWebsite" w:hAnsi="GDSTransportWebsite"/>
+                <w:color w:val="0A0A0A"/>
+              </w:rPr>
+              <w:t>&gt;&gt;&lt;&lt;es_&gt;&gt;</w:t>
+            </w:r>
+          </w:p>
+          <w:p>
+            <w:pPr>
+              <w:spacing w:before="40" w:after="40"/>
+              <w:rPr>
+                <w:rFonts w:ascii="GDSTransportWebsite" w:hAnsi="GDSTransportWebsite"/>
+                <w:color w:val="0A0A0A"/>
+              </w:rPr>
+            </w:pPr>
+            <w:r>
+              <w:rPr>
+                <w:rFonts w:ascii="GDSTransportWebsite" w:hAnsi="GDSTransportWebsite"/>
+                <w:color w:val="0A0A0A"/>
+              </w:rPr>
+              <w:t>&lt;&lt;</w:t>
+            </w:r>
+            <w:proofErr w:type="gramStart"/>
+            <w:r>
+              <w:rPr>
+                <w:rFonts w:ascii="GDSTransportWebsite" w:hAnsi="GDSTransportWebsite"/>
+                <w:color w:val="0A0A0A"/>
+              </w:rPr>
+              <w:t>representative.</w:t>
+            </w:r>
+            <w:r>
+              <w:rPr>
+                <w:rFonts w:ascii="GDSTransportWebsite" w:hAnsi="GDSTransportWebsite"/>
+                <w:color w:val="0A0A0A"/>
+              </w:rPr>
+              <w:t>serviceA</w:t>
+            </w:r>
+            <w:r>
+              <w:rPr>
+                <w:rFonts w:ascii="GDSTransportWebsite" w:hAnsi="GDSTransportWebsite"/>
+                <w:color w:val="0A0A0A"/>
+              </w:rPr>
+              <w:t>ddress.PostCode</w:t>
+            </w:r>
+            <w:proofErr w:type="gramEnd"/>
+            <w:r>
+              <w:rPr>
+                <w:rFonts w:ascii="GDSTransportWebsite" w:hAnsi="GDSTransportWebsite"/>
+                <w:color w:val="0A0A0A"/>
+              </w:rPr>
+              <w:t>&gt;&gt;&lt;&lt;cs_{</w:t>
             </w:r>
             <w:r>
               <w:rPr>
@@ -3563,7 +4290,7 @@
                 <w:rFonts w:ascii="GDSTransportWebsite" w:hAnsi="GDSTransportWebsite"/>
                 <w:color w:val="0A0A0A"/>
               </w:rPr>
-              <w:t>ddress.AddressLine3</w:t>
+              <w:t>ddress.Country</w:t>
             </w:r>
             <w:r>
               <w:rPr>
@@ -3600,6 +4327,15 @@
                 <w:rFonts w:ascii="GDSTransportWebsite" w:hAnsi="GDSTransportWebsite"/>
                 <w:color w:val="0A0A0A"/>
               </w:rPr>
+              <w:t xml:space="preserve"> </w:t>
+            </w:r>
+            <w:proofErr w:type="spellStart"/>
+            <w:proofErr w:type="gramStart"/>
+            <w:r>
+              <w:rPr>
+                <w:rFonts w:ascii="GDSTransportWebsite" w:hAnsi="GDSTransportWebsite"/>
+                <w:color w:val="0A0A0A"/>
+              </w:rPr>
               <w:t>representative.</w:t>
             </w:r>
             <w:r>
@@ -3614,202 +4350,16 @@
                 <w:rFonts w:ascii="GDSTransportWebsite" w:hAnsi="GDSTransportWebsite"/>
                 <w:color w:val="0A0A0A"/>
               </w:rPr>
-              <w:t>ddress.AddressLine3&gt;&gt;&lt;&lt;es_&gt;&gt;&lt;&lt;cs_{</w:t>
-            </w:r>
-            <w:r>
-              <w:rPr>
-                <w:rFonts w:ascii="GDSTransportWebsite" w:hAnsi="GDSTransportWebsite"/>
-                <w:color w:val="0A0A0A"/>
-              </w:rPr>
-              <w:t>!isBlank(</w:t>
-            </w:r>
-            <w:r>
-              <w:rPr>
-                <w:rFonts w:ascii="GDSTransportWebsite" w:hAnsi="GDSTransportWebsite"/>
-                <w:color w:val="0A0A0A"/>
-              </w:rPr>
-              <w:t>representative.</w:t>
-            </w:r>
-            <w:r>
-              <w:rPr>
-                <w:rFonts w:ascii="GDSTransportWebsite" w:hAnsi="GDSTransportWebsite"/>
-                <w:color w:val="0A0A0A"/>
-              </w:rPr>
-              <w:t>serviceA</w:t>
-            </w:r>
-            <w:r>
-              <w:rPr>
-                <w:rFonts w:ascii="GDSTransportWebsite" w:hAnsi="GDSTransportWebsite"/>
-                <w:color w:val="0A0A0A"/>
-              </w:rPr>
-              <w:t>ddress.PostTown</w:t>
-            </w:r>
-            <w:r>
-              <w:rPr>
-                <w:rFonts w:ascii="GDSTransportWebsite" w:hAnsi="GDSTransportWebsite"/>
-                <w:color w:val="0A0A0A"/>
-              </w:rPr>
-              <w:t>)</w:t>
-            </w:r>
-            <w:r>
-              <w:rPr>
-                <w:rFonts w:ascii="GDSTransportWebsite" w:hAnsi="GDSTransportWebsite"/>
-                <w:color w:val="0A0A0A"/>
-              </w:rPr>
-              <w:t>}&gt;&gt;</w:t>
-            </w:r>
-          </w:p>
-          <w:p>
-            <w:pPr>
-              <w:spacing w:before="40" w:after="40"/>
-              <w:rPr>
-                <w:rFonts w:ascii="GDSTransportWebsite" w:hAnsi="GDSTransportWebsite"/>
-                <w:color w:val="0A0A0A"/>
-              </w:rPr>
-            </w:pPr>
-            <w:r>
-              <w:rPr>
-                <w:rFonts w:ascii="GDSTransportWebsite" w:hAnsi="GDSTransportWebsite"/>
-                <w:color w:val="0A0A0A"/>
-              </w:rPr>
-              <w:t>&lt;&lt;</w:t>
-            </w:r>
-            <w:r>
-              <w:rPr>
-                <w:rFonts w:ascii="GDSTransportWebsite" w:hAnsi="GDSTransportWebsite"/>
-                <w:color w:val="0A0A0A"/>
-              </w:rPr>
-              <w:t>representative.</w:t>
-            </w:r>
-            <w:r>
-              <w:rPr>
-                <w:rFonts w:ascii="GDSTransportWebsite" w:hAnsi="GDSTransportWebsite"/>
-                <w:color w:val="0A0A0A"/>
-              </w:rPr>
-              <w:t>serviceA</w:t>
-            </w:r>
-            <w:r>
-              <w:rPr>
-                <w:rFonts w:ascii="GDSTransportWebsite" w:hAnsi="GDSTransportWebsite"/>
-                <w:color w:val="0A0A0A"/>
-              </w:rPr>
-              <w:t>ddress.PostTown&gt;&gt;&lt;&lt;es_&gt;&gt;</w:t>
-            </w:r>
-          </w:p>
-          <w:p>
-            <w:pPr>
-              <w:spacing w:before="40" w:after="40"/>
-              <w:rPr>
-                <w:rFonts w:ascii="GDSTransportWebsite" w:hAnsi="GDSTransportWebsite"/>
-                <w:color w:val="0A0A0A"/>
-              </w:rPr>
-            </w:pPr>
-            <w:r>
-              <w:rPr>
-                <w:rFonts w:ascii="GDSTransportWebsite" w:hAnsi="GDSTransportWebsite"/>
-                <w:color w:val="0A0A0A"/>
-              </w:rPr>
-              <w:t>&lt;&lt;</w:t>
-            </w:r>
-            <w:r>
-              <w:rPr>
-                <w:rFonts w:ascii="GDSTransportWebsite" w:hAnsi="GDSTransportWebsite"/>
-                <w:color w:val="0A0A0A"/>
-              </w:rPr>
-              <w:t>representative.</w:t>
-            </w:r>
-            <w:r>
-              <w:rPr>
-                <w:rFonts w:ascii="GDSTransportWebsite" w:hAnsi="GDSTransportWebsite"/>
-                <w:color w:val="0A0A0A"/>
-              </w:rPr>
-              <w:t>serviceA</w:t>
-            </w:r>
-            <w:r>
-              <w:rPr>
-                <w:rFonts w:ascii="GDSTransportWebsite" w:hAnsi="GDSTransportWebsite"/>
-                <w:color w:val="0A0A0A"/>
-              </w:rPr>
-              <w:t>ddress.PostCode&gt;&gt;&lt;&lt;cs_{</w:t>
-            </w:r>
-            <w:r>
-              <w:rPr>
-                <w:rFonts w:ascii="GDSTransportWebsite" w:hAnsi="GDSTransportWebsite"/>
-                <w:color w:val="0A0A0A"/>
-              </w:rPr>
-              <w:t>!isBlank(</w:t>
-            </w:r>
-            <w:r>
-              <w:rPr>
-                <w:rFonts w:ascii="GDSTransportWebsite" w:hAnsi="GDSTransportWebsite"/>
-                <w:color w:val="0A0A0A"/>
-              </w:rPr>
-              <w:t>representative.</w:t>
-            </w:r>
-            <w:r>
-              <w:rPr>
-                <w:rFonts w:ascii="GDSTransportWebsite" w:hAnsi="GDSTransportWebsite"/>
-                <w:color w:val="0A0A0A"/>
-              </w:rPr>
-              <w:t>serviceA</w:t>
-            </w:r>
-            <w:r>
-              <w:rPr>
-                <w:rFonts w:ascii="GDSTransportWebsite" w:hAnsi="GDSTransportWebsite"/>
-                <w:color w:val="0A0A0A"/>
-              </w:rPr>
               <w:t>ddress.Country</w:t>
             </w:r>
-            <w:r>
-              <w:rPr>
-                <w:rFonts w:ascii="GDSTransportWebsite" w:hAnsi="GDSTransportWebsite"/>
-                <w:color w:val="0A0A0A"/>
-              </w:rPr>
-              <w:t>)</w:t>
-            </w:r>
-            <w:r>
-              <w:rPr>
-                <w:rFonts w:ascii="GDSTransportWebsite" w:hAnsi="GDSTransportWebsite"/>
-                <w:color w:val="0A0A0A"/>
-              </w:rPr>
-              <w:t>}&gt;&gt;</w:t>
-            </w:r>
-          </w:p>
-          <w:p>
-            <w:pPr>
-              <w:spacing w:before="40" w:after="40"/>
-              <w:rPr>
-                <w:rFonts w:ascii="GDSTransportWebsite" w:hAnsi="GDSTransportWebsite"/>
-                <w:color w:val="0A0A0A"/>
-              </w:rPr>
-            </w:pPr>
-            <w:r>
-              <w:rPr>
-                <w:rFonts w:ascii="GDSTransportWebsite" w:hAnsi="GDSTransportWebsite"/>
-                <w:color w:val="0A0A0A"/>
-              </w:rPr>
-              <w:t>&lt;&lt;</w:t>
-            </w:r>
-            <w:r>
-              <w:rPr>
-                <w:rFonts w:ascii="GDSTransportWebsite" w:hAnsi="GDSTransportWebsite"/>
-                <w:color w:val="0A0A0A"/>
-              </w:rPr>
-              <w:t xml:space="preserve"> representative.</w:t>
-            </w:r>
-            <w:r>
-              <w:rPr>
-                <w:rFonts w:ascii="GDSTransportWebsite" w:hAnsi="GDSTransportWebsite"/>
-                <w:color w:val="0A0A0A"/>
-              </w:rPr>
-              <w:t>serviceA</w:t>
-            </w:r>
-            <w:r>
-              <w:rPr>
-                <w:rFonts w:ascii="GDSTransportWebsite" w:hAnsi="GDSTransportWebsite"/>
-                <w:color w:val="0A0A0A"/>
-              </w:rPr>
-              <w:t>ddress.Country&gt;&gt;&lt;&lt;es_&gt;&gt;</w:t>
+            <w:proofErr w:type="spellEnd"/>
+            <w:proofErr w:type="gramEnd"/>
+            <w:r>
+              <w:rPr>
+                <w:rFonts w:ascii="GDSTransportWebsite" w:hAnsi="GDSTransportWebsite"/>
+                <w:color w:val="0A0A0A"/>
+              </w:rPr>
+              <w:t>&gt;&gt;&lt;&lt;es_&gt;&gt;</w:t>
             </w:r>
           </w:p>
           <w:p>
@@ -3885,7 +4435,25 @@
                 <w:rFonts w:ascii="GDSTransportWebsite" w:hAnsi="GDSTransportWebsite"/>
                 <w:color w:val="0A0A0A"/>
               </w:rPr>
-              <w:t>&lt;&lt;representative.emailAddress&gt;&gt;</w:t>
+              <w:t>&lt;&lt;</w:t>
+            </w:r>
+            <w:proofErr w:type="spellStart"/>
+            <w:proofErr w:type="gramStart"/>
+            <w:r>
+              <w:rPr>
+                <w:rFonts w:ascii="GDSTransportWebsite" w:hAnsi="GDSTransportWebsite"/>
+                <w:color w:val="0A0A0A"/>
+              </w:rPr>
+              <w:t>representative.emailAddress</w:t>
+            </w:r>
+            <w:proofErr w:type="spellEnd"/>
+            <w:proofErr w:type="gramEnd"/>
+            <w:r>
+              <w:rPr>
+                <w:rFonts w:ascii="GDSTransportWebsite" w:hAnsi="GDSTransportWebsite"/>
+                <w:color w:val="0A0A0A"/>
+              </w:rPr>
+              <w:t>&gt;&gt;</w:t>
             </w:r>
           </w:p>
           <w:p>
@@ -3954,7 +4522,25 @@
                 <w:rFonts w:ascii="GDSTransportWebsite" w:hAnsi="GDSTransportWebsite"/>
                 <w:color w:val="0A0A0A"/>
               </w:rPr>
-              <w:t>&lt;&lt;representative.phoneNumber&gt;&gt;</w:t>
+              <w:t>&lt;&lt;</w:t>
+            </w:r>
+            <w:proofErr w:type="spellStart"/>
+            <w:proofErr w:type="gramStart"/>
+            <w:r>
+              <w:rPr>
+                <w:rFonts w:ascii="GDSTransportWebsite" w:hAnsi="GDSTransportWebsite"/>
+                <w:color w:val="0A0A0A"/>
+              </w:rPr>
+              <w:t>representative.phoneNumber</w:t>
+            </w:r>
+            <w:proofErr w:type="spellEnd"/>
+            <w:proofErr w:type="gramEnd"/>
+            <w:r>
+              <w:rPr>
+                <w:rFonts w:ascii="GDSTransportWebsite" w:hAnsi="GDSTransportWebsite"/>
+                <w:color w:val="0A0A0A"/>
+              </w:rPr>
+              <w:t>&gt;&gt;</w:t>
             </w:r>
           </w:p>
           <w:p>
@@ -4024,7 +4610,25 @@
                 <w:rFonts w:ascii="GDSTransportWebsite" w:hAnsi="GDSTransportWebsite"/>
                 <w:color w:val="0A0A0A"/>
               </w:rPr>
-              <w:t>&lt;&lt;representative.dxAddress&gt;&gt;</w:t>
+              <w:t>&lt;&lt;</w:t>
+            </w:r>
+            <w:proofErr w:type="spellStart"/>
+            <w:proofErr w:type="gramStart"/>
+            <w:r>
+              <w:rPr>
+                <w:rFonts w:ascii="GDSTransportWebsite" w:hAnsi="GDSTransportWebsite"/>
+                <w:color w:val="0A0A0A"/>
+              </w:rPr>
+              <w:t>representative.dxAddress</w:t>
+            </w:r>
+            <w:proofErr w:type="spellEnd"/>
+            <w:proofErr w:type="gramEnd"/>
+            <w:r>
+              <w:rPr>
+                <w:rFonts w:ascii="GDSTransportWebsite" w:hAnsi="GDSTransportWebsite"/>
+                <w:color w:val="0A0A0A"/>
+              </w:rPr>
+              <w:t>&gt;&gt;</w:t>
             </w:r>
           </w:p>
           <w:p>
@@ -4063,7 +4667,18 @@
                 <w:color w:val="0A0A0A"/>
                 <w:shd w:val="clear" w:color="auto" w:fill="FFFFFF"/>
               </w:rPr>
-              <w:t>&lt;&lt;er_</w:t>
+              <w:t>&lt;&lt;</w:t>
+            </w:r>
+            <w:proofErr w:type="spellStart"/>
+            <w:r>
+              <w:rPr>
+                <w:rFonts w:ascii="GDSTransportWebsite" w:hAnsi="GDSTransportWebsite"/>
+                <w:b/>
+                <w:bCs/>
+                <w:color w:val="0A0A0A"/>
+                <w:shd w:val="clear" w:color="auto" w:fill="FFFFFF"/>
+              </w:rPr>
+              <w:t>er_</w:t>
             </w:r>
             <w:r>
               <w:rPr>
@@ -4075,6 +4690,7 @@
               </w:rPr>
               <w:t>respondents</w:t>
             </w:r>
+            <w:proofErr w:type="spellEnd"/>
             <w:r>
               <w:rPr>
                 <w:rFonts w:ascii="GDSTransportWebsite" w:hAnsi="GDSTransportWebsite"/>
@@ -4123,7 +4739,18 @@
           <w:sz w:val="36"/>
           <w:szCs w:val="36"/>
         </w:rPr>
-        <w:t>&lt;&lt;cs_{a</w:t>
+        <w:t>&lt;&lt;cs_{</w:t>
+      </w:r>
+      <w:proofErr w:type="spellStart"/>
+      <w:proofErr w:type="gramStart"/>
+      <w:r>
+        <w:rPr>
+          <w:rFonts w:ascii="GDSTransportWebsite" w:hAnsi="GDSTransportWebsite"/>
+          <w:color w:val="0A0A0A"/>
+          <w:sz w:val="36"/>
+          <w:szCs w:val="36"/>
+        </w:rPr>
+        <w:t>a</w:t>
       </w:r>
       <w:r>
         <w:rPr>
@@ -4132,7 +4759,17 @@
           <w:sz w:val="36"/>
           <w:szCs w:val="36"/>
         </w:rPr>
-        <w:t>llocatedTrack!</w:t>
+        <w:t>llocatedTrack</w:t>
+      </w:r>
+      <w:proofErr w:type="spellEnd"/>
+      <w:r>
+        <w:rPr>
+          <w:rFonts w:ascii="GDSTransportWebsite" w:hAnsi="GDSTransportWebsite"/>
+          <w:color w:val="0A0A0A"/>
+          <w:sz w:val="36"/>
+          <w:szCs w:val="36"/>
+        </w:rPr>
+        <w:t>!</w:t>
       </w:r>
       <w:r>
         <w:rPr>
@@ -4143,6 +4780,7 @@
         </w:rPr>
         <w:t>=</w:t>
       </w:r>
+      <w:proofErr w:type="gramEnd"/>
       <w:r>
         <w:rPr>
           <w:rFonts w:ascii="GDSTransportWebsite" w:hAnsi="GDSTransportWebsite"/>
@@ -4334,6 +4972,7 @@
               </w:rPr>
               <w:t>&lt;&lt;</w:t>
             </w:r>
+            <w:proofErr w:type="spellStart"/>
             <w:r>
               <w:rPr>
                 <w:rFonts w:ascii="GDSTransportWebsite" w:hAnsi="GDSTransportWebsite"/>
@@ -4348,6 +4987,7 @@
               </w:rPr>
               <w:t>.oneMonthStayRequested</w:t>
             </w:r>
+            <w:proofErr w:type="spellEnd"/>
             <w:r>
               <w:rPr>
                 <w:rFonts w:ascii="GDSTransportWebsite" w:hAnsi="GDSTransportWebsite"/>
@@ -4432,6 +5072,7 @@
               </w:rPr>
               <w:t>&lt;&lt;</w:t>
             </w:r>
+            <w:proofErr w:type="spellStart"/>
             <w:r>
               <w:rPr>
                 <w:rFonts w:ascii="GDSTransportWebsite" w:hAnsi="GDSTransportWebsite"/>
@@ -4446,6 +5087,7 @@
               </w:rPr>
               <w:t>.reactionProtocolCompliedWith</w:t>
             </w:r>
+            <w:proofErr w:type="spellEnd"/>
             <w:r>
               <w:rPr>
                 <w:rFonts w:ascii="GDSTransportWebsite" w:hAnsi="GDSTransportWebsite"/>
@@ -4521,8 +5163,20 @@
                 <w:color w:val="0A0A0A"/>
                 <w:shd w:val="clear" w:color="auto" w:fill="FFFFFF"/>
               </w:rPr>
-              <w:t>Explain why not</w:t>
-            </w:r>
+              <w:t xml:space="preserve">Explain why </w:t>
+            </w:r>
+            <w:proofErr w:type="gramStart"/>
+            <w:r>
+              <w:rPr>
+                <w:rFonts w:ascii="GDSTransportWebsite" w:hAnsi="GDSTransportWebsite"/>
+                <w:b/>
+                <w:bCs/>
+                <w:color w:val="0A0A0A"/>
+                <w:shd w:val="clear" w:color="auto" w:fill="FFFFFF"/>
+              </w:rPr>
+              <w:t>not</w:t>
+            </w:r>
+            <w:proofErr w:type="gramEnd"/>
           </w:p>
           <w:p>
             <w:pPr>
@@ -4707,6 +5361,7 @@
         <w:lastRenderedPageBreak/>
         <w:t>&lt;&lt;cs_{</w:t>
       </w:r>
+      <w:proofErr w:type="gramStart"/>
       <w:r>
         <w:rPr>
           <w:rFonts w:ascii="GDSTransportWebsite" w:hAnsi="GDSTransportWebsite"/>
@@ -4734,6 +5389,7 @@
         </w:rPr>
         <w:t>=</w:t>
       </w:r>
+      <w:proofErr w:type="gramEnd"/>
       <w:r>
         <w:rPr>
           <w:rFonts w:ascii="GDSTransportWebsite" w:hAnsi="GDSTransportWebsite"/>
@@ -4823,6 +5479,7 @@
               </w:rPr>
               <w:t>&lt;&lt;</w:t>
             </w:r>
+            <w:proofErr w:type="spellStart"/>
             <w:r>
               <w:rPr>
                 <w:rFonts w:ascii="GDSTransportWebsite" w:hAnsi="GDSTransportWebsite"/>
@@ -4837,6 +5494,7 @@
               </w:rPr>
               <w:t>isSubjectToFixedRecoverableCostRegime</w:t>
             </w:r>
+            <w:proofErr w:type="spellEnd"/>
             <w:r>
               <w:rPr>
                 <w:rFonts w:ascii="GDSTransportWebsite" w:hAnsi="GDSTransportWebsite"/>
@@ -4865,7 +5523,16 @@
           <w:color w:val="0A0A0A"/>
           <w:shd w:val="clear" w:color="auto" w:fill="FFFFFF"/>
         </w:rPr>
-        <w:t>&lt;&lt;cs_{</w:t>
+        <w:t>&lt;&lt;cs</w:t>
+      </w:r>
+      <w:proofErr w:type="gramStart"/>
+      <w:r>
+        <w:rPr>
+          <w:rFonts w:ascii="GDSTransportWebsite" w:hAnsi="GDSTransportWebsite"/>
+          <w:color w:val="0A0A0A"/>
+          <w:shd w:val="clear" w:color="auto" w:fill="FFFFFF"/>
+        </w:rPr>
+        <w:t>_{</w:t>
       </w:r>
       <w:r>
         <w:rPr>
@@ -4874,6 +5541,7 @@
         </w:rPr>
         <w:t xml:space="preserve"> </w:t>
       </w:r>
+      <w:proofErr w:type="spellStart"/>
       <w:r>
         <w:rPr>
           <w:rFonts w:ascii="GDSTransportWebsite" w:hAnsi="GDSTransportWebsite"/>
@@ -4888,6 +5556,8 @@
         </w:rPr>
         <w:t>isSubjectToFixedRecoverableCostRegime</w:t>
       </w:r>
+      <w:proofErr w:type="spellEnd"/>
+      <w:proofErr w:type="gramEnd"/>
       <w:r>
         <w:rPr>
           <w:rFonts w:ascii="GDSTransportWebsite" w:hAnsi="GDSTransportWebsite"/>
@@ -4898,6 +5568,271 @@
       </w:r>
     </w:p>
     <w:p/>
+    <w:tbl>
+      <w:tblPr>
+        <w:tblStyle w:val="TableGrid"/>
+        <w:tblW w:w="10065" w:type="dxa"/>
+        <w:tblInd w:w="-5" w:type="dxa"/>
+        <w:tblBorders>
+          <w:top w:val="none" w:sz="0" w:space="0" w:color="auto"/>
+          <w:left w:val="none" w:sz="0" w:space="0" w:color="auto"/>
+          <w:bottom w:val="none" w:sz="0" w:space="0" w:color="auto"/>
+          <w:right w:val="none" w:sz="0" w:space="0" w:color="auto"/>
+          <w:insideH w:val="none" w:sz="0" w:space="0" w:color="auto"/>
+          <w:insideV w:val="none" w:sz="0" w:space="0" w:color="auto"/>
+        </w:tblBorders>
+        <w:tblLayout w:type="fixed"/>
+        <w:tblLook w:val="04A0" w:firstRow="1" w:lastRow="0" w:firstColumn="1" w:lastColumn="0" w:noHBand="0" w:noVBand="1"/>
+      </w:tblPr>
+      <w:tblGrid>
+        <w:gridCol w:w="3544"/>
+        <w:gridCol w:w="6521"/>
+      </w:tblGrid>
+      <w:tr>
+        <w:tc>
+          <w:tcPr>
+            <w:tcW w:w="3544" w:type="dxa"/>
+          </w:tcPr>
+          <w:p>
+            <w:pPr>
+              <w:pStyle w:val="NormalWeb"/>
+              <w:spacing w:before="40" w:beforeAutospacing="0" w:after="40" w:afterAutospacing="0"/>
+              <w:rPr>
+                <w:rFonts w:ascii="GDSTransportWebsite" w:hAnsi="GDSTransportWebsite"/>
+                <w:b/>
+                <w:bCs/>
+                <w:color w:val="0A0A0A"/>
+                <w:shd w:val="clear" w:color="auto" w:fill="FFFFFF"/>
+              </w:rPr>
+            </w:pPr>
+            <w:r>
+              <w:rPr>
+                <w:rFonts w:ascii="GDSTransportWebsite" w:hAnsi="GDSTransportWebsite"/>
+                <w:b/>
+                <w:bCs/>
+                <w:color w:val="0A0A0A"/>
+                <w:shd w:val="clear" w:color="auto" w:fill="FFFFFF"/>
+              </w:rPr>
+              <w:t>Which complexity band do you believe this claim falls into?</w:t>
+            </w:r>
+          </w:p>
+          <w:p>
+            <w:pPr>
+              <w:pStyle w:val="NormalWeb"/>
+              <w:spacing w:before="40" w:beforeAutospacing="0" w:after="40" w:afterAutospacing="0"/>
+            </w:pPr>
+          </w:p>
+        </w:tc>
+        <w:tc>
+          <w:tcPr>
+            <w:tcW w:w="6521" w:type="dxa"/>
+            <w:hideMark/>
+          </w:tcPr>
+          <w:p>
+            <w:pPr>
+              <w:spacing w:before="40" w:after="40"/>
+              <w:rPr>
+                <w:rFonts w:ascii="Arial" w:hAnsi="Arial" w:cs="Arial"/>
+                <w:sz w:val="22"/>
+                <w:szCs w:val="22"/>
+              </w:rPr>
+            </w:pPr>
+            <w:r>
+              <w:rPr>
+                <w:rFonts w:ascii="GDSTransportWebsite" w:hAnsi="GDSTransportWebsite"/>
+                <w:color w:val="0A0A0A"/>
+              </w:rPr>
+              <w:t>&lt;&lt;</w:t>
+            </w:r>
+            <w:proofErr w:type="spellStart"/>
+            <w:r>
+              <w:rPr>
+                <w:rFonts w:ascii="GDSTransportWebsite" w:hAnsi="GDSTransportWebsite"/>
+                <w:color w:val="0A0A0A"/>
+              </w:rPr>
+              <w:t>fixedRecoverableCosts.bandText</w:t>
+            </w:r>
+            <w:proofErr w:type="spellEnd"/>
+            <w:r>
+              <w:rPr>
+                <w:rFonts w:ascii="GDSTransportWebsite" w:hAnsi="GDSTransportWebsite"/>
+                <w:color w:val="0A0A0A"/>
+              </w:rPr>
+              <w:t>&gt;&gt;</w:t>
+            </w:r>
+          </w:p>
+        </w:tc>
+      </w:tr>
+      <w:tr>
+        <w:tc>
+          <w:tcPr>
+            <w:tcW w:w="3544" w:type="dxa"/>
+          </w:tcPr>
+          <w:p>
+            <w:pPr>
+              <w:pStyle w:val="NormalWeb"/>
+              <w:spacing w:before="40" w:beforeAutospacing="0" w:after="40" w:afterAutospacing="0"/>
+              <w:rPr>
+                <w:rFonts w:ascii="GDSTransportWebsite" w:hAnsi="GDSTransportWebsite"/>
+                <w:b/>
+                <w:bCs/>
+                <w:color w:val="0A0A0A"/>
+                <w:shd w:val="clear" w:color="auto" w:fill="FFFFFF"/>
+              </w:rPr>
+            </w:pPr>
+            <w:r>
+              <w:rPr>
+                <w:rFonts w:ascii="GDSTransportWebsite" w:hAnsi="GDSTransportWebsite"/>
+                <w:b/>
+                <w:bCs/>
+                <w:color w:val="0A0A0A"/>
+                <w:shd w:val="clear" w:color="auto" w:fill="FFFFFF"/>
+              </w:rPr>
+              <w:t>Has this complexity band been agreed with the other party?</w:t>
+            </w:r>
+          </w:p>
+        </w:tc>
+        <w:tc>
+          <w:tcPr>
+            <w:tcW w:w="6521" w:type="dxa"/>
+            <w:hideMark/>
+          </w:tcPr>
+          <w:p>
+            <w:pPr>
+              <w:spacing w:before="40" w:after="40"/>
+              <w:rPr>
+                <w:rFonts w:ascii="GDSTransportWebsite" w:hAnsi="GDSTransportWebsite"/>
+                <w:color w:val="0A0A0A"/>
+              </w:rPr>
+            </w:pPr>
+            <w:r>
+              <w:rPr>
+                <w:rFonts w:ascii="GDSTransportWebsite" w:hAnsi="GDSTransportWebsite"/>
+                <w:color w:val="0A0A0A"/>
+              </w:rPr>
+              <w:t>&lt;&lt;</w:t>
+            </w:r>
+            <w:proofErr w:type="spellStart"/>
+            <w:r>
+              <w:rPr>
+                <w:rFonts w:ascii="GDSTransportWebsite" w:hAnsi="GDSTransportWebsite"/>
+                <w:color w:val="0A0A0A"/>
+              </w:rPr>
+              <w:t>fixedRecoverableCosts.</w:t>
+            </w:r>
+            <w:r>
+              <w:rPr>
+                <w:rFonts w:ascii="GDSTransportWebsite" w:hAnsi="GDSTransportWebsite"/>
+                <w:color w:val="0A0A0A"/>
+              </w:rPr>
+              <w:t>complexityBandingAgreed</w:t>
+            </w:r>
+            <w:proofErr w:type="spellEnd"/>
+            <w:r>
+              <w:rPr>
+                <w:rFonts w:ascii="GDSTransportWebsite" w:hAnsi="GDSTransportWebsite"/>
+                <w:color w:val="0A0A0A"/>
+              </w:rPr>
+              <w:t>&gt;&gt;</w:t>
+            </w:r>
+          </w:p>
+        </w:tc>
+      </w:tr>
+      <w:tr>
+        <w:tc>
+          <w:tcPr>
+            <w:tcW w:w="3544" w:type="dxa"/>
+          </w:tcPr>
+          <w:p>
+            <w:pPr>
+              <w:pStyle w:val="NormalWeb"/>
+              <w:spacing w:before="40" w:beforeAutospacing="0" w:after="40" w:afterAutospacing="0"/>
+              <w:rPr>
+                <w:rFonts w:ascii="GDSTransportWebsite" w:hAnsi="GDSTransportWebsite"/>
+                <w:b/>
+                <w:bCs/>
+                <w:color w:val="0A0A0A"/>
+                <w:shd w:val="clear" w:color="auto" w:fill="FFFFFF"/>
+              </w:rPr>
+            </w:pPr>
+          </w:p>
+        </w:tc>
+        <w:tc>
+          <w:tcPr>
+            <w:tcW w:w="6521" w:type="dxa"/>
+          </w:tcPr>
+          <w:p>
+            <w:pPr>
+              <w:spacing w:before="40" w:after="40"/>
+              <w:rPr>
+                <w:rFonts w:ascii="GDSTransportWebsite" w:hAnsi="GDSTransportWebsite"/>
+                <w:color w:val="0A0A0A"/>
+              </w:rPr>
+            </w:pPr>
+          </w:p>
+        </w:tc>
+      </w:tr>
+      <w:tr>
+        <w:tc>
+          <w:tcPr>
+            <w:tcW w:w="3544" w:type="dxa"/>
+          </w:tcPr>
+          <w:p>
+            <w:pPr>
+              <w:pStyle w:val="NormalWeb"/>
+              <w:spacing w:before="40" w:beforeAutospacing="0" w:after="40" w:afterAutospacing="0"/>
+              <w:rPr>
+                <w:rFonts w:ascii="GDSTransportWebsite" w:hAnsi="GDSTransportWebsite"/>
+                <w:b/>
+                <w:bCs/>
+                <w:color w:val="0A0A0A"/>
+                <w:shd w:val="clear" w:color="auto" w:fill="FFFFFF"/>
+              </w:rPr>
+            </w:pPr>
+          </w:p>
+        </w:tc>
+        <w:tc>
+          <w:tcPr>
+            <w:tcW w:w="6521" w:type="dxa"/>
+          </w:tcPr>
+          <w:p>
+            <w:pPr>
+              <w:spacing w:before="40" w:after="40"/>
+              <w:rPr>
+                <w:rFonts w:ascii="GDSTransportWebsite" w:hAnsi="GDSTransportWebsite"/>
+                <w:color w:val="0A0A0A"/>
+              </w:rPr>
+            </w:pPr>
+          </w:p>
+        </w:tc>
+      </w:tr>
+    </w:tbl>
+    <w:p>
+      <w:pPr>
+        <w:rPr>
+          <w:rFonts w:ascii="GDSTransportWebsite" w:hAnsi="GDSTransportWebsite"/>
+          <w:color w:val="0A0A0A"/>
+          <w:shd w:val="clear" w:color="auto" w:fill="FFFFFF"/>
+        </w:rPr>
+      </w:pPr>
+      <w:r>
+        <w:rPr>
+          <w:rFonts w:ascii="GDSTransportWebsite" w:hAnsi="GDSTransportWebsite"/>
+          <w:color w:val="0A0A0A"/>
+          <w:shd w:val="clear" w:color="auto" w:fill="FFFFFF"/>
+        </w:rPr>
+        <w:t>&lt;&lt;es_&gt;&gt;</w:t>
+      </w:r>
+    </w:p>
+    <w:p>
+      <w:pPr>
+        <w:rPr>
+          <w:rFonts w:ascii="GDSTransportWebsite" w:hAnsi="GDSTransportWebsite"/>
+          <w:color w:val="0A0A0A"/>
+          <w:shd w:val="clear" w:color="auto" w:fill="FFFFFF"/>
+        </w:rPr>
+      </w:pPr>
+    </w:p>
     <w:tbl>
       <w:tblPr>
         <w:tblStyle w:val="TableGrid"/>
@@ -4941,161 +5876,8 @@
                 <w:color w:val="0A0A0A"/>
                 <w:shd w:val="clear" w:color="auto" w:fill="FFFFFF"/>
               </w:rPr>
-              <w:t>Which complexity band do you believe this claim falls into?</w:t>
-            </w:r>
-          </w:p>
-          <w:p>
-            <w:pPr>
-              <w:pStyle w:val="NormalWeb"/>
-              <w:spacing w:before="40" w:beforeAutospacing="0" w:after="40" w:afterAutospacing="0"/>
-            </w:pPr>
-          </w:p>
-        </w:tc>
-        <w:tc>
-          <w:tcPr>
-            <w:tcW w:w="6521" w:type="dxa"/>
-            <w:tcBorders>
-              <w:top w:val="nil"/>
-              <w:left w:val="nil"/>
-              <w:bottom w:val="nil"/>
-              <w:right w:val="nil"/>
-            </w:tcBorders>
-            <w:hideMark/>
-          </w:tcPr>
-          <w:p>
-            <w:pPr>
-              <w:spacing w:before="40" w:after="40"/>
-              <w:rPr>
-                <w:rFonts w:ascii="Arial" w:hAnsi="Arial" w:cs="Arial"/>
-                <w:sz w:val="22"/>
-                <w:szCs w:val="22"/>
-              </w:rPr>
-            </w:pPr>
-            <w:r>
-              <w:rPr>
-                <w:rFonts w:ascii="GDSTransportWebsite" w:hAnsi="GDSTransportWebsite"/>
-                <w:color w:val="0A0A0A"/>
-              </w:rPr>
-              <w:t>&lt;&lt;fixedRecoverableCosts.band</w:t>
-            </w:r>
-            <w:r>
-              <w:rPr>
-                <w:rFonts w:ascii="GDSTransportWebsite" w:hAnsi="GDSTransportWebsite"/>
-                <w:color w:val="0A0A0A"/>
-              </w:rPr>
-              <w:t>Text</w:t>
-            </w:r>
-            <w:r>
-              <w:rPr>
-                <w:rFonts w:ascii="GDSTransportWebsite" w:hAnsi="GDSTransportWebsite"/>
-                <w:color w:val="0A0A0A"/>
-              </w:rPr>
-              <w:t>&gt;&gt;</w:t>
-            </w:r>
-          </w:p>
-        </w:tc>
-      </w:tr>
-      <w:tr>
-        <w:tc>
-          <w:tcPr>
-            <w:tcW w:w="3544" w:type="dxa"/>
-            <w:tcBorders>
-              <w:top w:val="nil"/>
-              <w:left w:val="nil"/>
-              <w:bottom w:val="nil"/>
-              <w:right w:val="nil"/>
-            </w:tcBorders>
-          </w:tcPr>
-          <w:p>
-            <w:pPr>
-              <w:pStyle w:val="NormalWeb"/>
-              <w:spacing w:before="40" w:beforeAutospacing="0" w:after="40" w:afterAutospacing="0"/>
-              <w:rPr>
-                <w:rFonts w:ascii="GDSTransportWebsite" w:hAnsi="GDSTransportWebsite"/>
-                <w:b/>
-                <w:bCs/>
-                <w:color w:val="0A0A0A"/>
-                <w:shd w:val="clear" w:color="auto" w:fill="FFFFFF"/>
-              </w:rPr>
-            </w:pPr>
-            <w:r>
-              <w:rPr>
-                <w:rFonts w:ascii="GDSTransportWebsite" w:hAnsi="GDSTransportWebsite"/>
-                <w:b/>
-                <w:bCs/>
-                <w:color w:val="0A0A0A"/>
-                <w:shd w:val="clear" w:color="auto" w:fill="FFFFFF"/>
-              </w:rPr>
-              <w:t>Has this complexity band been agreed with the other party?</w:t>
-            </w:r>
-          </w:p>
-        </w:tc>
-        <w:tc>
-          <w:tcPr>
-            <w:tcW w:w="6521" w:type="dxa"/>
-            <w:tcBorders>
-              <w:top w:val="nil"/>
-              <w:left w:val="nil"/>
-              <w:bottom w:val="nil"/>
-              <w:right w:val="nil"/>
-            </w:tcBorders>
-            <w:hideMark/>
-          </w:tcPr>
-          <w:p>
-            <w:pPr>
-              <w:spacing w:before="40" w:after="40"/>
-              <w:rPr>
-                <w:rFonts w:ascii="GDSTransportWebsite" w:hAnsi="GDSTransportWebsite"/>
-                <w:color w:val="0A0A0A"/>
-              </w:rPr>
-            </w:pPr>
-            <w:r>
-              <w:rPr>
-                <w:rFonts w:ascii="GDSTransportWebsite" w:hAnsi="GDSTransportWebsite"/>
-                <w:color w:val="0A0A0A"/>
-              </w:rPr>
-              <w:t>&lt;&lt;fixedRecoverableCosts.</w:t>
-            </w:r>
-            <w:r>
-              <w:rPr>
-                <w:rFonts w:ascii="GDSTransportWebsite" w:hAnsi="GDSTransportWebsite"/>
-                <w:color w:val="0A0A0A"/>
-              </w:rPr>
-              <w:t>complexityBandingAgreed</w:t>
-            </w:r>
-            <w:r>
-              <w:rPr>
-                <w:rFonts w:ascii="GDSTransportWebsite" w:hAnsi="GDSTransportWebsite"/>
-                <w:color w:val="0A0A0A"/>
-              </w:rPr>
-              <w:t>&gt;&gt;</w:t>
-            </w:r>
-          </w:p>
-        </w:tc>
-      </w:tr>
-      <w:tr>
-        <w:tc>
-          <w:tcPr>
-            <w:tcW w:w="3544" w:type="dxa"/>
-            <w:tcBorders>
-              <w:top w:val="nil"/>
-              <w:left w:val="nil"/>
-              <w:bottom w:val="nil"/>
-              <w:right w:val="nil"/>
-            </w:tcBorders>
-          </w:tcPr>
-          <w:p>
-            <w:pPr>
-              <w:pStyle w:val="NormalWeb"/>
-              <w:spacing w:before="40" w:beforeAutospacing="0" w:after="40" w:afterAutospacing="0"/>
-              <w:rPr>
-                <w:rFonts w:ascii="GDSTransportWebsite" w:hAnsi="GDSTransportWebsite"/>
-                <w:b/>
-                <w:bCs/>
-                <w:color w:val="0A0A0A"/>
-                <w:shd w:val="clear" w:color="auto" w:fill="FFFFFF"/>
-              </w:rPr>
-            </w:pPr>
+              <w:t>Reasons</w:t>
+            </w:r>
           </w:p>
         </w:tc>
         <w:tc>
@@ -5116,69 +5898,32 @@
                 <w:color w:val="0A0A0A"/>
               </w:rPr>
             </w:pPr>
-          </w:p>
-        </w:tc>
-      </w:tr>
-      <w:tr>
-        <w:tc>
-          <w:tcPr>
-            <w:tcW w:w="3544" w:type="dxa"/>
-            <w:tcBorders>
-              <w:top w:val="nil"/>
-              <w:left w:val="nil"/>
-              <w:bottom w:val="nil"/>
-              <w:right w:val="nil"/>
-            </w:tcBorders>
-          </w:tcPr>
-          <w:p>
-            <w:pPr>
-              <w:pStyle w:val="NormalWeb"/>
-              <w:spacing w:before="40" w:beforeAutospacing="0" w:after="40" w:afterAutospacing="0"/>
-              <w:rPr>
-                <w:rFonts w:ascii="GDSTransportWebsite" w:hAnsi="GDSTransportWebsite"/>
-                <w:b/>
-                <w:bCs/>
-                <w:color w:val="0A0A0A"/>
-                <w:shd w:val="clear" w:color="auto" w:fill="FFFFFF"/>
-              </w:rPr>
-            </w:pPr>
-            <w:r>
-              <w:rPr>
-                <w:rFonts w:ascii="GDSTransportWebsite" w:hAnsi="GDSTransportWebsite"/>
-                <w:b/>
-                <w:bCs/>
-                <w:color w:val="0A0A0A"/>
-                <w:shd w:val="clear" w:color="auto" w:fill="FFFFFF"/>
-              </w:rPr>
-              <w:t>Reasons</w:t>
-            </w:r>
-          </w:p>
-        </w:tc>
-        <w:tc>
-          <w:tcPr>
-            <w:tcW w:w="6521" w:type="dxa"/>
-            <w:tcBorders>
-              <w:top w:val="nil"/>
-              <w:left w:val="nil"/>
-              <w:bottom w:val="nil"/>
-              <w:right w:val="nil"/>
-            </w:tcBorders>
-          </w:tcPr>
-          <w:p>
-            <w:pPr>
-              <w:spacing w:before="40" w:after="40"/>
-              <w:rPr>
-                <w:rFonts w:ascii="GDSTransportWebsite" w:hAnsi="GDSTransportWebsite"/>
-                <w:color w:val="0A0A0A"/>
-              </w:rPr>
-            </w:pPr>
-            <w:r>
-              <w:rPr>
-                <w:rFonts w:ascii="GDSTransportWebsite" w:hAnsi="GDSTransportWebsite"/>
-                <w:color w:val="0A0A0A"/>
-              </w:rPr>
-              <w:t>&lt;&lt;cs_{isBlank(</w:t>
-            </w:r>
+            <w:r>
+              <w:rPr>
+                <w:rFonts w:ascii="GDSTransportWebsite" w:hAnsi="GDSTransportWebsite"/>
+                <w:color w:val="0A0A0A"/>
+              </w:rPr>
+              <w:t>&lt;&lt;cs_{</w:t>
+            </w:r>
+            <w:proofErr w:type="spellStart"/>
+            <w:proofErr w:type="gramStart"/>
+            <w:r>
+              <w:rPr>
+                <w:rFonts w:ascii="GDSTransportWebsite" w:hAnsi="GDSTransportWebsite"/>
+                <w:color w:val="0A0A0A"/>
+              </w:rPr>
+              <w:t>isBlank</w:t>
+            </w:r>
+            <w:proofErr w:type="spellEnd"/>
+            <w:r>
+              <w:rPr>
+                <w:rFonts w:ascii="GDSTransportWebsite" w:hAnsi="GDSTransportWebsite"/>
+                <w:color w:val="0A0A0A"/>
+              </w:rPr>
+              <w:t>(</w:t>
+            </w:r>
+            <w:proofErr w:type="spellStart"/>
+            <w:proofErr w:type="gramEnd"/>
             <w:r>
               <w:rPr>
                 <w:rFonts w:ascii="GDSTransportWebsite" w:hAnsi="GDSTransportWebsite"/>
@@ -5186,6 +5931,7 @@
               </w:rPr>
               <w:t>fixedRecoverableCosts.reasons</w:t>
             </w:r>
+            <w:proofErr w:type="spellEnd"/>
             <w:r>
               <w:rPr>
                 <w:rFonts w:ascii="GDSTransportWebsite" w:hAnsi="GDSTransportWebsite"/>
@@ -5198,8 +5944,17 @@
                 <w:rFonts w:ascii="GDSTransportWebsite" w:hAnsi="GDSTransportWebsite"/>
                 <w:color w:val="0A0A0A"/>
               </w:rPr>
-              <w:t xml:space="preserve"> fixedRecoverableCosts.reasons</w:t>
-            </w:r>
+              <w:t xml:space="preserve"> </w:t>
+            </w:r>
+            <w:proofErr w:type="spellStart"/>
+            <w:r>
+              <w:rPr>
+                <w:rFonts w:ascii="GDSTransportWebsite" w:hAnsi="GDSTransportWebsite"/>
+                <w:color w:val="0A0A0A"/>
+              </w:rPr>
+              <w:t>fixedRecoverableCosts.reasons</w:t>
+            </w:r>
+            <w:proofErr w:type="spellEnd"/>
             <w:r>
               <w:rPr>
                 <w:rFonts w:ascii="GDSTransportWebsite" w:hAnsi="GDSTransportWebsite"/>
@@ -5226,14 +5981,6 @@
           <w:shd w:val="clear" w:color="auto" w:fill="FFFFFF"/>
         </w:rPr>
       </w:pPr>
-      <w:r>
-        <w:rPr>
-          <w:rFonts w:ascii="GDSTransportWebsite" w:hAnsi="GDSTransportWebsite"/>
-          <w:color w:val="0A0A0A"/>
-          <w:shd w:val="clear" w:color="auto" w:fill="FFFFFF"/>
-        </w:rPr>
-        <w:t>&lt;&lt;es_&gt;&gt;</w:t>
-      </w:r>
     </w:p>
     <w:p>
       <w:pPr>
@@ -5292,7 +6039,17 @@
           <w:sz w:val="36"/>
           <w:szCs w:val="36"/>
         </w:rPr>
-        <w:t>&lt;&lt;cs_{a</w:t>
+        <w:t>&lt;&lt;cs_{</w:t>
+      </w:r>
+      <w:proofErr w:type="spellStart"/>
+      <w:r>
+        <w:rPr>
+          <w:rFonts w:ascii="GDSTransportWebsite" w:hAnsi="GDSTransportWebsite"/>
+          <w:color w:val="0A0A0A"/>
+          <w:sz w:val="36"/>
+          <w:szCs w:val="36"/>
+        </w:rPr>
+        <w:t>a</w:t>
       </w:r>
       <w:r>
         <w:rPr>
@@ -5303,6 +6060,7 @@
         </w:rPr>
         <w:t>llocatedTrack</w:t>
       </w:r>
+      <w:proofErr w:type="spellEnd"/>
       <w:r>
         <w:rPr>
           <w:rFonts w:ascii="GDSTransportWebsite" w:hAnsi="GDSTransportWebsite"/>
@@ -5431,6 +6189,7 @@
               </w:rPr>
               <w:t>&lt;&lt;</w:t>
             </w:r>
+            <w:proofErr w:type="spellStart"/>
             <w:r>
               <w:rPr>
                 <w:rFonts w:ascii="GDSTransportWebsite" w:hAnsi="GDSTransportWebsite"/>
@@ -5445,6 +6204,7 @@
               </w:rPr>
               <w:t>isclosureOfElectronicDocuments.reachedAgreement</w:t>
             </w:r>
+            <w:proofErr w:type="spellEnd"/>
             <w:r>
               <w:rPr>
                 <w:rFonts w:ascii="GDSTransportWebsite" w:hAnsi="GDSTransportWebsite"/>
@@ -5463,7 +6223,54 @@
           <w:color w:val="0A0A0A"/>
           <w:shd w:val="clear" w:color="auto" w:fill="FFFFFF"/>
         </w:rPr>
-        <w:t>&lt;&lt;cs_{disclosureOfElectronicDocuments.reachedAgreement='No' &amp;&amp; disclosureOfElectronicDocuments.agreementLikely='No' }&gt;&gt;</w:t>
+        <w:lastRenderedPageBreak/>
+        <w:t>&lt;&lt;cs</w:t>
+      </w:r>
+      <w:proofErr w:type="gramStart"/>
+      <w:r>
+        <w:rPr>
+          <w:rFonts w:ascii="GDSTransportWebsite" w:hAnsi="GDSTransportWebsite"/>
+          <w:color w:val="0A0A0A"/>
+          <w:shd w:val="clear" w:color="auto" w:fill="FFFFFF"/>
+        </w:rPr>
+        <w:t>_{</w:t>
+      </w:r>
+      <w:proofErr w:type="spellStart"/>
+      <w:proofErr w:type="gramEnd"/>
+      <w:r>
+        <w:rPr>
+          <w:rFonts w:ascii="GDSTransportWebsite" w:hAnsi="GDSTransportWebsite"/>
+          <w:color w:val="0A0A0A"/>
+          <w:shd w:val="clear" w:color="auto" w:fill="FFFFFF"/>
+        </w:rPr>
+        <w:t>disclosureOfElectronicDocuments.reachedAgreement</w:t>
+      </w:r>
+      <w:proofErr w:type="spellEnd"/>
+      <w:r>
+        <w:rPr>
+          <w:rFonts w:ascii="GDSTransportWebsite" w:hAnsi="GDSTransportWebsite"/>
+          <w:color w:val="0A0A0A"/>
+          <w:shd w:val="clear" w:color="auto" w:fill="FFFFFF"/>
+        </w:rPr>
+        <w:t xml:space="preserve">='No' &amp;&amp; </w:t>
+      </w:r>
+      <w:proofErr w:type="spellStart"/>
+      <w:r>
+        <w:rPr>
+          <w:rFonts w:ascii="GDSTransportWebsite" w:hAnsi="GDSTransportWebsite"/>
+          <w:color w:val="0A0A0A"/>
+          <w:shd w:val="clear" w:color="auto" w:fill="FFFFFF"/>
+        </w:rPr>
+        <w:t>disclosureOfElectronicDocuments.agreementLikely</w:t>
+      </w:r>
+      <w:proofErr w:type="spellEnd"/>
+      <w:r>
+        <w:rPr>
+          <w:rFonts w:ascii="GDSTransportWebsite" w:hAnsi="GDSTransportWebsite"/>
+          <w:color w:val="0A0A0A"/>
+          <w:shd w:val="clear" w:color="auto" w:fill="FFFFFF"/>
+        </w:rPr>
+        <w:t>='No' }&gt;&gt;</w:t>
       </w:r>
     </w:p>
     <w:tbl>
@@ -5510,8 +6317,20 @@
                 <w:color w:val="0A0A0A"/>
                 <w:shd w:val="clear" w:color="auto" w:fill="FFFFFF"/>
               </w:rPr>
-              <w:t>Explain why not</w:t>
-            </w:r>
+              <w:t xml:space="preserve">Explain why </w:t>
+            </w:r>
+            <w:proofErr w:type="gramStart"/>
+            <w:r>
+              <w:rPr>
+                <w:rFonts w:ascii="GDSTransportWebsite" w:hAnsi="GDSTransportWebsite"/>
+                <w:b/>
+                <w:bCs/>
+                <w:color w:val="0A0A0A"/>
+                <w:shd w:val="clear" w:color="auto" w:fill="FFFFFF"/>
+              </w:rPr>
+              <w:t>not</w:t>
+            </w:r>
+            <w:proofErr w:type="gramEnd"/>
             <w:r>
               <w:rPr>
                 <w:rFonts w:ascii="GDSTransportWebsite" w:hAnsi="GDSTransportWebsite"/>
@@ -5550,6 +6369,7 @@
               </w:rPr>
               <w:t>&lt;&lt;</w:t>
             </w:r>
+            <w:proofErr w:type="spellStart"/>
             <w:r>
               <w:rPr>
                 <w:rFonts w:ascii="GDSTransportWebsite" w:hAnsi="GDSTransportWebsite"/>
@@ -5564,6 +6384,7 @@
               </w:rPr>
               <w:t>isclosureOfElectronicDocuments.reasonForNoAgreement</w:t>
             </w:r>
+            <w:proofErr w:type="spellEnd"/>
             <w:r>
               <w:rPr>
                 <w:rFonts w:ascii="GDSTransportWebsite" w:hAnsi="GDSTransportWebsite"/>
@@ -5589,7 +6410,6 @@
           <w:color w:val="0A0A0A"/>
           <w:shd w:val="clear" w:color="auto" w:fill="FFFFFF"/>
         </w:rPr>
-        <w:lastRenderedPageBreak/>
         <w:t>&lt;&lt;es_&gt;&gt;</w:t>
       </w:r>
     </w:p>
@@ -5600,7 +6420,25 @@
           <w:color w:val="0A0A0A"/>
           <w:shd w:val="clear" w:color="auto" w:fill="FFFFFF"/>
         </w:rPr>
-        <w:t>&lt;&lt;cs_{disclosureOfNonElectronicDocuments.directionsForDisclosureProposed='Yes' &amp;&amp; disclosureOfNonElectronicDocuments.standardDirectionsRequired=No}&gt;&gt;</w:t>
+        <w:t>&lt;&lt;cs</w:t>
+      </w:r>
+      <w:proofErr w:type="gramStart"/>
+      <w:r>
+        <w:rPr>
+          <w:rFonts w:ascii="GDSTransportWebsite" w:hAnsi="GDSTransportWebsite"/>
+          <w:color w:val="0A0A0A"/>
+          <w:shd w:val="clear" w:color="auto" w:fill="FFFFFF"/>
+        </w:rPr>
+        <w:t>_{</w:t>
+      </w:r>
+      <w:proofErr w:type="gramEnd"/>
+      <w:r>
+        <w:rPr>
+          <w:rFonts w:ascii="GDSTransportWebsite" w:hAnsi="GDSTransportWebsite"/>
+          <w:color w:val="0A0A0A"/>
+          <w:shd w:val="clear" w:color="auto" w:fill="FFFFFF"/>
+        </w:rPr>
+        <w:t>disclosureOfNonElectronicDocuments.directionsForDisclosureProposed='Yes' &amp;&amp; disclosureOfNonElectronicDocuments.standardDirectionsRequired=No}&gt;&gt;</w:t>
       </w:r>
     </w:p>
     <w:tbl>
@@ -5647,8 +6485,20 @@
                 <w:color w:val="0A0A0A"/>
                 <w:shd w:val="clear" w:color="auto" w:fill="FFFFFF"/>
               </w:rPr>
-              <w:t>Enter your preferred directions for disclosure</w:t>
-            </w:r>
+              <w:t xml:space="preserve">Enter your preferred directions for </w:t>
+            </w:r>
+            <w:proofErr w:type="gramStart"/>
+            <w:r>
+              <w:rPr>
+                <w:rFonts w:ascii="GDSTransportWebsite" w:hAnsi="GDSTransportWebsite"/>
+                <w:b/>
+                <w:bCs/>
+                <w:color w:val="0A0A0A"/>
+                <w:shd w:val="clear" w:color="auto" w:fill="FFFFFF"/>
+              </w:rPr>
+              <w:t>disclosure</w:t>
+            </w:r>
+            <w:proofErr w:type="gramEnd"/>
           </w:p>
           <w:p>
             <w:pPr>
@@ -5683,6 +6533,7 @@
               </w:rPr>
               <w:t>&lt;&lt;</w:t>
             </w:r>
+            <w:proofErr w:type="spellStart"/>
             <w:r>
               <w:rPr>
                 <w:rFonts w:ascii="GDSTransportWebsite" w:hAnsi="GDSTransportWebsite"/>
@@ -5690,6 +6541,7 @@
               </w:rPr>
               <w:t>disclosureOfNonElectronicDocuments.bespokeDirections</w:t>
             </w:r>
+            <w:proofErr w:type="spellEnd"/>
             <w:r>
               <w:rPr>
                 <w:rFonts w:ascii="GDSTransportWebsite" w:hAnsi="GDSTransportWebsite"/>
@@ -5883,6 +6735,8 @@
               </w:rPr>
               <w:t>&lt;&lt;</w:t>
             </w:r>
+            <w:proofErr w:type="spellStart"/>
+            <w:proofErr w:type="gramStart"/>
             <w:r>
               <w:rPr>
                 <w:rFonts w:ascii="GDSTransportWebsite" w:hAnsi="GDSTransportWebsite"/>
@@ -5897,6 +6751,8 @@
               </w:rPr>
               <w:t>.expertRequired</w:t>
             </w:r>
+            <w:proofErr w:type="spellEnd"/>
+            <w:proofErr w:type="gramEnd"/>
             <w:r>
               <w:rPr>
                 <w:rFonts w:ascii="GDSTransportWebsite" w:hAnsi="GDSTransportWebsite"/>
@@ -5915,7 +6771,27 @@
           <w:color w:val="0A0A0A"/>
           <w:shd w:val="clear" w:color="auto" w:fill="FFFFFF"/>
         </w:rPr>
-        <w:t>&lt;&lt;cs_{experts.expertRequired='Yes'}&gt;&gt;</w:t>
+        <w:t>&lt;&lt;cs_{</w:t>
+      </w:r>
+      <w:proofErr w:type="spellStart"/>
+      <w:proofErr w:type="gramStart"/>
+      <w:r>
+        <w:rPr>
+          <w:rFonts w:ascii="GDSTransportWebsite" w:hAnsi="GDSTransportWebsite"/>
+          <w:color w:val="0A0A0A"/>
+          <w:shd w:val="clear" w:color="auto" w:fill="FFFFFF"/>
+        </w:rPr>
+        <w:t>experts.expertRequired</w:t>
+      </w:r>
+      <w:proofErr w:type="spellEnd"/>
+      <w:proofErr w:type="gramEnd"/>
+      <w:r>
+        <w:rPr>
+          <w:rFonts w:ascii="GDSTransportWebsite" w:hAnsi="GDSTransportWebsite"/>
+          <w:color w:val="0A0A0A"/>
+          <w:shd w:val="clear" w:color="auto" w:fill="FFFFFF"/>
+        </w:rPr>
+        <w:t>='Yes'}&gt;&gt;</w:t>
       </w:r>
     </w:p>
     <w:tbl>
@@ -5963,7 +6839,29 @@
                 <w:color w:val="0A0A0A"/>
                 <w:shd w:val="clear" w:color="auto" w:fill="FFFFFF"/>
               </w:rPr>
-              <w:t>Have you already sent expert reports or similar to other parties?</w:t>
+              <w:t xml:space="preserve">Have you already sent expert reports or </w:t>
+            </w:r>
+            <w:proofErr w:type="gramStart"/>
+            <w:r>
+              <w:rPr>
+                <w:rFonts w:ascii="GDSTransportWebsite" w:hAnsi="GDSTransportWebsite"/>
+                <w:b/>
+                <w:bCs/>
+                <w:color w:val="0A0A0A"/>
+                <w:shd w:val="clear" w:color="auto" w:fill="FFFFFF"/>
+              </w:rPr>
+              <w:t>similar to</w:t>
+            </w:r>
+            <w:proofErr w:type="gramEnd"/>
+            <w:r>
+              <w:rPr>
+                <w:rFonts w:ascii="GDSTransportWebsite" w:hAnsi="GDSTransportWebsite"/>
+                <w:b/>
+                <w:bCs/>
+                <w:color w:val="0A0A0A"/>
+                <w:shd w:val="clear" w:color="auto" w:fill="FFFFFF"/>
+              </w:rPr>
+              <w:t xml:space="preserve"> other parties?</w:t>
             </w:r>
           </w:p>
           <w:p>
@@ -5991,7 +6889,57 @@
                 <w:rFonts w:ascii="GDSTransportWebsite" w:hAnsi="GDSTransportWebsite"/>
                 <w:color w:val="0A0A0A"/>
               </w:rPr>
-              <w:t>&lt;&lt;cs_{isBlank(experts.expertReportsSent)}&gt;&gt;Not Provided&lt;&lt;else&gt;&gt;&lt;&lt;experts.expertReportsSent&gt;&gt;&lt;&lt;es_&gt;&gt;</w:t>
+              <w:t>&lt;&lt;cs_{</w:t>
+            </w:r>
+            <w:proofErr w:type="spellStart"/>
+            <w:r>
+              <w:rPr>
+                <w:rFonts w:ascii="GDSTransportWebsite" w:hAnsi="GDSTransportWebsite"/>
+                <w:color w:val="0A0A0A"/>
+              </w:rPr>
+              <w:t>isBlank</w:t>
+            </w:r>
+            <w:proofErr w:type="spellEnd"/>
+            <w:r>
+              <w:rPr>
+                <w:rFonts w:ascii="GDSTransportWebsite" w:hAnsi="GDSTransportWebsite"/>
+                <w:color w:val="0A0A0A"/>
+              </w:rPr>
+              <w:t>(</w:t>
+            </w:r>
+            <w:proofErr w:type="spellStart"/>
+            <w:proofErr w:type="gramStart"/>
+            <w:r>
+              <w:rPr>
+                <w:rFonts w:ascii="GDSTransportWebsite" w:hAnsi="GDSTransportWebsite"/>
+                <w:color w:val="0A0A0A"/>
+              </w:rPr>
+              <w:t>experts.expertReportsSent</w:t>
+            </w:r>
+            <w:proofErr w:type="spellEnd"/>
+            <w:proofErr w:type="gramEnd"/>
+            <w:r>
+              <w:rPr>
+                <w:rFonts w:ascii="GDSTransportWebsite" w:hAnsi="GDSTransportWebsite"/>
+                <w:color w:val="0A0A0A"/>
+              </w:rPr>
+              <w:t>)}&gt;&gt;Not Provided&lt;&lt;else&gt;&gt;&lt;&lt;</w:t>
+            </w:r>
+            <w:proofErr w:type="spellStart"/>
+            <w:r>
+              <w:rPr>
+                <w:rFonts w:ascii="GDSTransportWebsite" w:hAnsi="GDSTransportWebsite"/>
+                <w:color w:val="0A0A0A"/>
+              </w:rPr>
+              <w:t>experts.expertReportsSent</w:t>
+            </w:r>
+            <w:proofErr w:type="spellEnd"/>
+            <w:r>
+              <w:rPr>
+                <w:rFonts w:ascii="GDSTransportWebsite" w:hAnsi="GDSTransportWebsite"/>
+                <w:color w:val="0A0A0A"/>
+              </w:rPr>
+              <w:t>&gt;&gt;&lt;&lt;es_&gt;&gt;</w:t>
             </w:r>
           </w:p>
         </w:tc>
@@ -6055,7 +7003,57 @@
                 <w:rFonts w:ascii="GDSTransportWebsite" w:hAnsi="GDSTransportWebsite"/>
                 <w:color w:val="0A0A0A"/>
               </w:rPr>
-              <w:t>&lt;&lt;cs_{isBlank(experts.jointExpertSuitable)}&gt;&gt;Not Provided&lt;&lt;else&gt;&gt;&lt;&lt;experts.jointExpertSuitable&gt;&gt;&lt;&lt;es_&gt;&gt;</w:t>
+              <w:t>&lt;&lt;cs_{</w:t>
+            </w:r>
+            <w:proofErr w:type="spellStart"/>
+            <w:r>
+              <w:rPr>
+                <w:rFonts w:ascii="GDSTransportWebsite" w:hAnsi="GDSTransportWebsite"/>
+                <w:color w:val="0A0A0A"/>
+              </w:rPr>
+              <w:t>isBlank</w:t>
+            </w:r>
+            <w:proofErr w:type="spellEnd"/>
+            <w:r>
+              <w:rPr>
+                <w:rFonts w:ascii="GDSTransportWebsite" w:hAnsi="GDSTransportWebsite"/>
+                <w:color w:val="0A0A0A"/>
+              </w:rPr>
+              <w:t>(</w:t>
+            </w:r>
+            <w:proofErr w:type="spellStart"/>
+            <w:proofErr w:type="gramStart"/>
+            <w:r>
+              <w:rPr>
+                <w:rFonts w:ascii="GDSTransportWebsite" w:hAnsi="GDSTransportWebsite"/>
+                <w:color w:val="0A0A0A"/>
+              </w:rPr>
+              <w:t>experts.jointExpertSuitable</w:t>
+            </w:r>
+            <w:proofErr w:type="spellEnd"/>
+            <w:proofErr w:type="gramEnd"/>
+            <w:r>
+              <w:rPr>
+                <w:rFonts w:ascii="GDSTransportWebsite" w:hAnsi="GDSTransportWebsite"/>
+                <w:color w:val="0A0A0A"/>
+              </w:rPr>
+              <w:t>)}&gt;&gt;Not Provided&lt;&lt;else&gt;&gt;&lt;&lt;</w:t>
+            </w:r>
+            <w:proofErr w:type="spellStart"/>
+            <w:r>
+              <w:rPr>
+                <w:rFonts w:ascii="GDSTransportWebsite" w:hAnsi="GDSTransportWebsite"/>
+                <w:color w:val="0A0A0A"/>
+              </w:rPr>
+              <w:t>experts.jointExpertSuitable</w:t>
+            </w:r>
+            <w:proofErr w:type="spellEnd"/>
+            <w:r>
+              <w:rPr>
+                <w:rFonts w:ascii="GDSTransportWebsite" w:hAnsi="GDSTransportWebsite"/>
+                <w:color w:val="0A0A0A"/>
+              </w:rPr>
+              <w:t>&gt;&gt;&lt;&lt;es_&gt;&gt;</w:t>
             </w:r>
           </w:p>
         </w:tc>
@@ -6080,8 +7078,18 @@
                 <w:color w:val="0A0A0A"/>
                 <w:shd w:val="clear" w:color="auto" w:fill="FFFFFF"/>
               </w:rPr>
-              <w:t>&lt;&lt;rr_</w:t>
-            </w:r>
+              <w:t>&lt;&lt;</w:t>
+            </w:r>
+            <w:proofErr w:type="spellStart"/>
+            <w:r>
+              <w:rPr>
+                <w:rFonts w:ascii="GDSTransportWebsite" w:hAnsi="GDSTransportWebsite"/>
+                <w:color w:val="0A0A0A"/>
+                <w:shd w:val="clear" w:color="auto" w:fill="FFFFFF"/>
+              </w:rPr>
+              <w:t>rr_</w:t>
+            </w:r>
+            <w:proofErr w:type="gramStart"/>
             <w:r>
               <w:rPr>
                 <w:rFonts w:ascii="GDSTransportWebsite" w:hAnsi="GDSTransportWebsite"/>
@@ -6098,6 +7106,8 @@
               </w:rPr>
               <w:t>xperts.details</w:t>
             </w:r>
+            <w:proofErr w:type="spellEnd"/>
+            <w:proofErr w:type="gramEnd"/>
             <w:r>
               <w:rPr>
                 <w:rFonts w:ascii="GDSTransportWebsite" w:hAnsi="GDSTransportWebsite"/>
@@ -6138,7 +7148,23 @@
                 <w:rFonts w:ascii="GDSTransportWebsite" w:hAnsi="GDSTransportWebsite"/>
                 <w:color w:val="0A0A0A"/>
               </w:rPr>
-              <w:t>&lt;&lt;$itemnum&gt;&gt;</w:t>
+              <w:t>&lt;&lt;$</w:t>
+            </w:r>
+            <w:proofErr w:type="spellStart"/>
+            <w:r>
+              <w:rPr>
+                <w:rFonts w:ascii="GDSTransportWebsite" w:hAnsi="GDSTransportWebsite"/>
+                <w:color w:val="0A0A0A"/>
+              </w:rPr>
+              <w:t>itemnum</w:t>
+            </w:r>
+            <w:proofErr w:type="spellEnd"/>
+            <w:r>
+              <w:rPr>
+                <w:rFonts w:ascii="GDSTransportWebsite" w:hAnsi="GDSTransportWebsite"/>
+                <w:color w:val="0A0A0A"/>
+              </w:rPr>
+              <w:t>&gt;&gt;</w:t>
             </w:r>
           </w:p>
         </w:tc>
@@ -6203,7 +7229,71 @@
                 <w:rFonts w:ascii="GDSTransportWebsite" w:hAnsi="GDSTransportWebsite"/>
                 <w:color w:val="0A0A0A"/>
               </w:rPr>
-              <w:t>&lt;&lt;cs_{isBlank(firstName)}&gt;&gt;Not Provided&lt;&lt;else&gt;&gt;&lt;&lt;firstName&gt;&gt; &lt;&lt;lastName&gt;&gt;&lt;&lt;es_&gt;&gt;</w:t>
+              <w:t>&lt;&lt;cs_{</w:t>
+            </w:r>
+            <w:proofErr w:type="spellStart"/>
+            <w:r>
+              <w:rPr>
+                <w:rFonts w:ascii="GDSTransportWebsite" w:hAnsi="GDSTransportWebsite"/>
+                <w:color w:val="0A0A0A"/>
+              </w:rPr>
+              <w:t>isBlank</w:t>
+            </w:r>
+            <w:proofErr w:type="spellEnd"/>
+            <w:r>
+              <w:rPr>
+                <w:rFonts w:ascii="GDSTransportWebsite" w:hAnsi="GDSTransportWebsite"/>
+                <w:color w:val="0A0A0A"/>
+              </w:rPr>
+              <w:t>(</w:t>
+            </w:r>
+            <w:proofErr w:type="spellStart"/>
+            <w:r>
+              <w:rPr>
+                <w:rFonts w:ascii="GDSTransportWebsite" w:hAnsi="GDSTransportWebsite"/>
+                <w:color w:val="0A0A0A"/>
+              </w:rPr>
+              <w:t>firstName</w:t>
+            </w:r>
+            <w:proofErr w:type="spellEnd"/>
+            <w:r>
+              <w:rPr>
+                <w:rFonts w:ascii="GDSTransportWebsite" w:hAnsi="GDSTransportWebsite"/>
+                <w:color w:val="0A0A0A"/>
+              </w:rPr>
+              <w:t>)}&gt;&gt;Not Provided&lt;&lt;else&gt;&gt;&lt;&lt;</w:t>
+            </w:r>
+            <w:proofErr w:type="spellStart"/>
+            <w:r>
+              <w:rPr>
+                <w:rFonts w:ascii="GDSTransportWebsite" w:hAnsi="GDSTransportWebsite"/>
+                <w:color w:val="0A0A0A"/>
+              </w:rPr>
+              <w:t>firstName</w:t>
+            </w:r>
+            <w:proofErr w:type="spellEnd"/>
+            <w:r>
+              <w:rPr>
+                <w:rFonts w:ascii="GDSTransportWebsite" w:hAnsi="GDSTransportWebsite"/>
+                <w:color w:val="0A0A0A"/>
+              </w:rPr>
+              <w:t>&gt;&gt; &lt;&lt;</w:t>
+            </w:r>
+            <w:proofErr w:type="spellStart"/>
+            <w:r>
+              <w:rPr>
+                <w:rFonts w:ascii="GDSTransportWebsite" w:hAnsi="GDSTransportWebsite"/>
+                <w:color w:val="0A0A0A"/>
+              </w:rPr>
+              <w:t>lastName</w:t>
+            </w:r>
+            <w:proofErr w:type="spellEnd"/>
+            <w:r>
+              <w:rPr>
+                <w:rFonts w:ascii="GDSTransportWebsite" w:hAnsi="GDSTransportWebsite"/>
+                <w:color w:val="0A0A0A"/>
+              </w:rPr>
+              <w:t>&gt;&gt;&lt;&lt;es_&gt;&gt;</w:t>
             </w:r>
           </w:p>
           <w:p>
@@ -6277,7 +7367,15 @@
                 <w:rFonts w:ascii="GDSTransportWebsite" w:hAnsi="GDSTransportWebsite"/>
                 <w:color w:val="0A0A0A"/>
               </w:rPr>
-              <w:t>&lt;&lt;cs_{</w:t>
+              <w:t>&lt;&lt;cs_</w:t>
+            </w:r>
+            <w:proofErr w:type="gramStart"/>
+            <w:r>
+              <w:rPr>
+                <w:rFonts w:ascii="GDSTransportWebsite" w:hAnsi="GDSTransportWebsite"/>
+                <w:color w:val="0A0A0A"/>
+              </w:rPr>
+              <w:t>{</w:t>
             </w:r>
             <w:r>
               <w:rPr>
@@ -6286,19 +7384,61 @@
               </w:rPr>
               <w:t>!</w:t>
             </w:r>
-            <w:r>
-              <w:rPr>
-                <w:rFonts w:ascii="GDSTransportWebsite" w:hAnsi="GDSTransportWebsite"/>
-                <w:color w:val="0A0A0A"/>
-              </w:rPr>
-              <w:t>isBlank(phoneNumber)}&gt;&gt;</w:t>
-            </w:r>
-            <w:r>
-              <w:rPr>
-                <w:rFonts w:ascii="GDSTransportWebsite" w:hAnsi="GDSTransportWebsite"/>
-                <w:color w:val="0A0A0A"/>
-              </w:rPr>
-              <w:t>&lt;&lt;phoneNumber&gt;&gt;</w:t>
+            <w:proofErr w:type="spellStart"/>
+            <w:r>
+              <w:rPr>
+                <w:rFonts w:ascii="GDSTransportWebsite" w:hAnsi="GDSTransportWebsite"/>
+                <w:color w:val="0A0A0A"/>
+              </w:rPr>
+              <w:t>isBlank</w:t>
+            </w:r>
+            <w:proofErr w:type="spellEnd"/>
+            <w:proofErr w:type="gramEnd"/>
+            <w:r>
+              <w:rPr>
+                <w:rFonts w:ascii="GDSTransportWebsite" w:hAnsi="GDSTransportWebsite"/>
+                <w:color w:val="0A0A0A"/>
+              </w:rPr>
+              <w:t>(</w:t>
+            </w:r>
+            <w:proofErr w:type="spellStart"/>
+            <w:r>
+              <w:rPr>
+                <w:rFonts w:ascii="GDSTransportWebsite" w:hAnsi="GDSTransportWebsite"/>
+                <w:color w:val="0A0A0A"/>
+              </w:rPr>
+              <w:t>phoneNumber</w:t>
+            </w:r>
+            <w:proofErr w:type="spellEnd"/>
+            <w:r>
+              <w:rPr>
+                <w:rFonts w:ascii="GDSTransportWebsite" w:hAnsi="GDSTransportWebsite"/>
+                <w:color w:val="0A0A0A"/>
+              </w:rPr>
+              <w:t>)}&gt;&gt;</w:t>
+            </w:r>
+            <w:r>
+              <w:rPr>
+                <w:rFonts w:ascii="GDSTransportWebsite" w:hAnsi="GDSTransportWebsite"/>
+                <w:color w:val="0A0A0A"/>
+              </w:rPr>
+              <w:t>&lt;&lt;</w:t>
+            </w:r>
+            <w:proofErr w:type="spellStart"/>
+            <w:r>
+              <w:rPr>
+                <w:rFonts w:ascii="GDSTransportWebsite" w:hAnsi="GDSTransportWebsite"/>
+                <w:color w:val="0A0A0A"/>
+              </w:rPr>
+              <w:t>phoneNumber</w:t>
+            </w:r>
+            <w:proofErr w:type="spellEnd"/>
+            <w:r>
+              <w:rPr>
+                <w:rFonts w:ascii="GDSTransportWebsite" w:hAnsi="GDSTransportWebsite"/>
+                <w:color w:val="0A0A0A"/>
+              </w:rPr>
+              <w:t>&gt;&gt;</w:t>
             </w:r>
             <w:r>
               <w:rPr>
@@ -6386,7 +7526,15 @@
                 <w:rFonts w:ascii="GDSTransportWebsite" w:hAnsi="GDSTransportWebsite"/>
                 <w:color w:val="0A0A0A"/>
               </w:rPr>
-              <w:t>&lt;&lt;cs_{</w:t>
+              <w:t>&lt;&lt;cs_</w:t>
+            </w:r>
+            <w:proofErr w:type="gramStart"/>
+            <w:r>
+              <w:rPr>
+                <w:rFonts w:ascii="GDSTransportWebsite" w:hAnsi="GDSTransportWebsite"/>
+                <w:color w:val="0A0A0A"/>
+              </w:rPr>
+              <w:t>{</w:t>
             </w:r>
             <w:r>
               <w:rPr>
@@ -6395,19 +7543,61 @@
               </w:rPr>
               <w:t>!</w:t>
             </w:r>
-            <w:r>
-              <w:rPr>
-                <w:rFonts w:ascii="GDSTransportWebsite" w:hAnsi="GDSTransportWebsite"/>
-                <w:color w:val="0A0A0A"/>
-              </w:rPr>
-              <w:t>isBlank(emailAddress)}&gt;&gt;</w:t>
-            </w:r>
-            <w:r>
-              <w:rPr>
-                <w:rFonts w:ascii="GDSTransportWebsite" w:hAnsi="GDSTransportWebsite"/>
-                <w:color w:val="0A0A0A"/>
-              </w:rPr>
-              <w:t>&lt;&lt;emailAddress&gt;&gt;</w:t>
+            <w:proofErr w:type="spellStart"/>
+            <w:r>
+              <w:rPr>
+                <w:rFonts w:ascii="GDSTransportWebsite" w:hAnsi="GDSTransportWebsite"/>
+                <w:color w:val="0A0A0A"/>
+              </w:rPr>
+              <w:t>isBlank</w:t>
+            </w:r>
+            <w:proofErr w:type="spellEnd"/>
+            <w:proofErr w:type="gramEnd"/>
+            <w:r>
+              <w:rPr>
+                <w:rFonts w:ascii="GDSTransportWebsite" w:hAnsi="GDSTransportWebsite"/>
+                <w:color w:val="0A0A0A"/>
+              </w:rPr>
+              <w:t>(</w:t>
+            </w:r>
+            <w:proofErr w:type="spellStart"/>
+            <w:r>
+              <w:rPr>
+                <w:rFonts w:ascii="GDSTransportWebsite" w:hAnsi="GDSTransportWebsite"/>
+                <w:color w:val="0A0A0A"/>
+              </w:rPr>
+              <w:t>emailAddress</w:t>
+            </w:r>
+            <w:proofErr w:type="spellEnd"/>
+            <w:r>
+              <w:rPr>
+                <w:rFonts w:ascii="GDSTransportWebsite" w:hAnsi="GDSTransportWebsite"/>
+                <w:color w:val="0A0A0A"/>
+              </w:rPr>
+              <w:t>)}&gt;&gt;</w:t>
+            </w:r>
+            <w:r>
+              <w:rPr>
+                <w:rFonts w:ascii="GDSTransportWebsite" w:hAnsi="GDSTransportWebsite"/>
+                <w:color w:val="0A0A0A"/>
+              </w:rPr>
+              <w:t>&lt;&lt;</w:t>
+            </w:r>
+            <w:proofErr w:type="spellStart"/>
+            <w:r>
+              <w:rPr>
+                <w:rFonts w:ascii="GDSTransportWebsite" w:hAnsi="GDSTransportWebsite"/>
+                <w:color w:val="0A0A0A"/>
+              </w:rPr>
+              <w:t>emailAddress</w:t>
+            </w:r>
+            <w:proofErr w:type="spellEnd"/>
+            <w:r>
+              <w:rPr>
+                <w:rFonts w:ascii="GDSTransportWebsite" w:hAnsi="GDSTransportWebsite"/>
+                <w:color w:val="0A0A0A"/>
+              </w:rPr>
+              <w:t>&gt;&gt;</w:t>
             </w:r>
             <w:r>
               <w:rPr>
@@ -6498,7 +7688,55 @@
                 <w:rFonts w:ascii="GDSTransportWebsite" w:hAnsi="GDSTransportWebsite"/>
                 <w:color w:val="0A0A0A"/>
               </w:rPr>
-              <w:t>&lt;&lt;cs_{isBlank(fieldOfExpertise)}&gt;&gt;Not Provided&lt;&lt;else&gt;&gt;&lt;&lt;fieldOfExpertise&gt;&gt;&lt;&lt;es_&gt;&gt;</w:t>
+              <w:t>&lt;&lt;cs_{</w:t>
+            </w:r>
+            <w:proofErr w:type="spellStart"/>
+            <w:r>
+              <w:rPr>
+                <w:rFonts w:ascii="GDSTransportWebsite" w:hAnsi="GDSTransportWebsite"/>
+                <w:color w:val="0A0A0A"/>
+              </w:rPr>
+              <w:t>isBlank</w:t>
+            </w:r>
+            <w:proofErr w:type="spellEnd"/>
+            <w:r>
+              <w:rPr>
+                <w:rFonts w:ascii="GDSTransportWebsite" w:hAnsi="GDSTransportWebsite"/>
+                <w:color w:val="0A0A0A"/>
+              </w:rPr>
+              <w:t>(</w:t>
+            </w:r>
+            <w:proofErr w:type="spellStart"/>
+            <w:r>
+              <w:rPr>
+                <w:rFonts w:ascii="GDSTransportWebsite" w:hAnsi="GDSTransportWebsite"/>
+                <w:color w:val="0A0A0A"/>
+              </w:rPr>
+              <w:t>fieldOfExpertise</w:t>
+            </w:r>
+            <w:proofErr w:type="spellEnd"/>
+            <w:r>
+              <w:rPr>
+                <w:rFonts w:ascii="GDSTransportWebsite" w:hAnsi="GDSTransportWebsite"/>
+                <w:color w:val="0A0A0A"/>
+              </w:rPr>
+              <w:t>)}&gt;&gt;Not Provided&lt;&lt;else&gt;&gt;&lt;&lt;</w:t>
+            </w:r>
+            <w:proofErr w:type="spellStart"/>
+            <w:r>
+              <w:rPr>
+                <w:rFonts w:ascii="GDSTransportWebsite" w:hAnsi="GDSTransportWebsite"/>
+                <w:color w:val="0A0A0A"/>
+              </w:rPr>
+              <w:t>fieldOfExpertise</w:t>
+            </w:r>
+            <w:proofErr w:type="spellEnd"/>
+            <w:r>
+              <w:rPr>
+                <w:rFonts w:ascii="GDSTransportWebsite" w:hAnsi="GDSTransportWebsite"/>
+                <w:color w:val="0A0A0A"/>
+              </w:rPr>
+              <w:t>&gt;&gt;&lt;&lt;es_&gt;&gt;</w:t>
             </w:r>
           </w:p>
         </w:tc>
@@ -6530,8 +7768,20 @@
                 <w:color w:val="0A0A0A"/>
                 <w:shd w:val="clear" w:color="auto" w:fill="FFFFFF"/>
               </w:rPr>
-              <w:t>Why you need this expert</w:t>
-            </w:r>
+              <w:t xml:space="preserve">Why you need this </w:t>
+            </w:r>
+            <w:proofErr w:type="gramStart"/>
+            <w:r>
+              <w:rPr>
+                <w:rFonts w:ascii="GDSTransportWebsite" w:hAnsi="GDSTransportWebsite"/>
+                <w:b/>
+                <w:bCs/>
+                <w:color w:val="0A0A0A"/>
+                <w:shd w:val="clear" w:color="auto" w:fill="FFFFFF"/>
+              </w:rPr>
+              <w:t>expert</w:t>
+            </w:r>
+            <w:proofErr w:type="gramEnd"/>
           </w:p>
           <w:p>
             <w:pPr>
@@ -6566,7 +7816,55 @@
                 <w:rFonts w:ascii="GDSTransportWebsite" w:hAnsi="GDSTransportWebsite"/>
                 <w:color w:val="0A0A0A"/>
               </w:rPr>
-              <w:t>&lt;&lt;cs_{isBlank(whyRequired)}&gt;&gt;Not Provided&lt;&lt;else&gt;&gt;&lt;&lt;whyRequired&gt;&gt;&lt;&lt;es_&gt;&gt;</w:t>
+              <w:t>&lt;&lt;cs_{</w:t>
+            </w:r>
+            <w:proofErr w:type="spellStart"/>
+            <w:r>
+              <w:rPr>
+                <w:rFonts w:ascii="GDSTransportWebsite" w:hAnsi="GDSTransportWebsite"/>
+                <w:color w:val="0A0A0A"/>
+              </w:rPr>
+              <w:t>isBlank</w:t>
+            </w:r>
+            <w:proofErr w:type="spellEnd"/>
+            <w:r>
+              <w:rPr>
+                <w:rFonts w:ascii="GDSTransportWebsite" w:hAnsi="GDSTransportWebsite"/>
+                <w:color w:val="0A0A0A"/>
+              </w:rPr>
+              <w:t>(</w:t>
+            </w:r>
+            <w:proofErr w:type="spellStart"/>
+            <w:r>
+              <w:rPr>
+                <w:rFonts w:ascii="GDSTransportWebsite" w:hAnsi="GDSTransportWebsite"/>
+                <w:color w:val="0A0A0A"/>
+              </w:rPr>
+              <w:t>whyRequired</w:t>
+            </w:r>
+            <w:proofErr w:type="spellEnd"/>
+            <w:r>
+              <w:rPr>
+                <w:rFonts w:ascii="GDSTransportWebsite" w:hAnsi="GDSTransportWebsite"/>
+                <w:color w:val="0A0A0A"/>
+              </w:rPr>
+              <w:t>)}&gt;&gt;Not Provided&lt;&lt;else&gt;&gt;&lt;&lt;</w:t>
+            </w:r>
+            <w:proofErr w:type="spellStart"/>
+            <w:r>
+              <w:rPr>
+                <w:rFonts w:ascii="GDSTransportWebsite" w:hAnsi="GDSTransportWebsite"/>
+                <w:color w:val="0A0A0A"/>
+              </w:rPr>
+              <w:t>whyRequired</w:t>
+            </w:r>
+            <w:proofErr w:type="spellEnd"/>
+            <w:r>
+              <w:rPr>
+                <w:rFonts w:ascii="GDSTransportWebsite" w:hAnsi="GDSTransportWebsite"/>
+                <w:color w:val="0A0A0A"/>
+              </w:rPr>
+              <w:t>&gt;&gt;&lt;&lt;es_&gt;&gt;</w:t>
             </w:r>
           </w:p>
         </w:tc>
@@ -6598,6 +7896,7 @@
                 <w:color w:val="0A0A0A"/>
                 <w:shd w:val="clear" w:color="auto" w:fill="FFFFFF"/>
               </w:rPr>
+              <w:lastRenderedPageBreak/>
               <w:t>Cost</w:t>
             </w:r>
           </w:p>
@@ -6634,7 +7933,55 @@
                 <w:rFonts w:ascii="GDSTransportWebsite" w:hAnsi="GDSTransportWebsite"/>
                 <w:color w:val="0A0A0A"/>
               </w:rPr>
-              <w:t>&lt;&lt;cs_{isBlank(formattedCost)}&gt;&gt;Not Provided&lt;&lt;else&gt;&gt;&lt;&lt;formattedCost&gt;&gt;&lt;&lt;es_&gt;&gt;</w:t>
+              <w:t>&lt;&lt;cs_{</w:t>
+            </w:r>
+            <w:proofErr w:type="spellStart"/>
+            <w:r>
+              <w:rPr>
+                <w:rFonts w:ascii="GDSTransportWebsite" w:hAnsi="GDSTransportWebsite"/>
+                <w:color w:val="0A0A0A"/>
+              </w:rPr>
+              <w:t>isBlank</w:t>
+            </w:r>
+            <w:proofErr w:type="spellEnd"/>
+            <w:r>
+              <w:rPr>
+                <w:rFonts w:ascii="GDSTransportWebsite" w:hAnsi="GDSTransportWebsite"/>
+                <w:color w:val="0A0A0A"/>
+              </w:rPr>
+              <w:t>(</w:t>
+            </w:r>
+            <w:proofErr w:type="spellStart"/>
+            <w:r>
+              <w:rPr>
+                <w:rFonts w:ascii="GDSTransportWebsite" w:hAnsi="GDSTransportWebsite"/>
+                <w:color w:val="0A0A0A"/>
+              </w:rPr>
+              <w:t>formattedCost</w:t>
+            </w:r>
+            <w:proofErr w:type="spellEnd"/>
+            <w:r>
+              <w:rPr>
+                <w:rFonts w:ascii="GDSTransportWebsite" w:hAnsi="GDSTransportWebsite"/>
+                <w:color w:val="0A0A0A"/>
+              </w:rPr>
+              <w:t>)}&gt;&gt;Not Provided&lt;&lt;else&gt;&gt;&lt;&lt;</w:t>
+            </w:r>
+            <w:proofErr w:type="spellStart"/>
+            <w:r>
+              <w:rPr>
+                <w:rFonts w:ascii="GDSTransportWebsite" w:hAnsi="GDSTransportWebsite"/>
+                <w:color w:val="0A0A0A"/>
+              </w:rPr>
+              <w:t>formattedCost</w:t>
+            </w:r>
+            <w:proofErr w:type="spellEnd"/>
+            <w:r>
+              <w:rPr>
+                <w:rFonts w:ascii="GDSTransportWebsite" w:hAnsi="GDSTransportWebsite"/>
+                <w:color w:val="0A0A0A"/>
+              </w:rPr>
+              <w:t>&gt;&gt;&lt;&lt;es_&gt;&gt;</w:t>
             </w:r>
           </w:p>
         </w:tc>
@@ -6660,8 +8007,18 @@
                 <w:color w:val="0A0A0A"/>
                 <w:shd w:val="clear" w:color="auto" w:fill="FFFFFF"/>
               </w:rPr>
-              <w:t>&lt;&lt;er_</w:t>
-            </w:r>
+              <w:t>&lt;&lt;</w:t>
+            </w:r>
+            <w:proofErr w:type="spellStart"/>
+            <w:r>
+              <w:rPr>
+                <w:rFonts w:ascii="GDSTransportWebsite" w:hAnsi="GDSTransportWebsite"/>
+                <w:color w:val="0A0A0A"/>
+                <w:shd w:val="clear" w:color="auto" w:fill="FFFFFF"/>
+              </w:rPr>
+              <w:t>er_</w:t>
+            </w:r>
+            <w:proofErr w:type="gramStart"/>
             <w:r>
               <w:rPr>
                 <w:rFonts w:ascii="GDSTransportWebsite" w:hAnsi="GDSTransportWebsite"/>
@@ -6676,7 +8033,17 @@
                 <w:color w:val="0A0A0A"/>
                 <w:shd w:val="clear" w:color="auto" w:fill="FFFFFF"/>
               </w:rPr>
-              <w:t>xperts.details&gt;&gt;</w:t>
+              <w:t>xperts.details</w:t>
+            </w:r>
+            <w:proofErr w:type="spellEnd"/>
+            <w:proofErr w:type="gramEnd"/>
+            <w:r>
+              <w:rPr>
+                <w:rFonts w:ascii="GDSTransportWebsite" w:hAnsi="GDSTransportWebsite"/>
+                <w:color w:val="0A0A0A"/>
+                <w:shd w:val="clear" w:color="auto" w:fill="FFFFFF"/>
+              </w:rPr>
+              <w:t>&gt;&gt;</w:t>
             </w:r>
           </w:p>
         </w:tc>
@@ -6700,7 +8067,6 @@
           <w:color w:val="0A0A0A"/>
           <w:shd w:val="clear" w:color="auto" w:fill="FFFFFF"/>
         </w:rPr>
-        <w:lastRenderedPageBreak/>
         <w:t>&lt;&lt;</w:t>
       </w:r>
       <w:r>
@@ -6813,6 +8179,8 @@
               </w:rPr>
               <w:t>&lt;&lt;</w:t>
             </w:r>
+            <w:proofErr w:type="spellStart"/>
+            <w:proofErr w:type="gramStart"/>
             <w:r>
               <w:rPr>
                 <w:rFonts w:ascii="GDSTransportWebsite" w:hAnsi="GDSTransportWebsite"/>
@@ -6834,6 +8202,8 @@
               </w:rPr>
               <w:t>.witnessesToAppear</w:t>
             </w:r>
+            <w:proofErr w:type="spellEnd"/>
+            <w:proofErr w:type="gramEnd"/>
             <w:r>
               <w:rPr>
                 <w:rFonts w:ascii="GDSTransportWebsite" w:hAnsi="GDSTransportWebsite"/>
@@ -6864,8 +8234,18 @@
                 <w:color w:val="0A0A0A"/>
                 <w:shd w:val="clear" w:color="auto" w:fill="FFFFFF"/>
               </w:rPr>
-              <w:t>&lt;&lt;rr_</w:t>
-            </w:r>
+              <w:t>&lt;&lt;</w:t>
+            </w:r>
+            <w:proofErr w:type="spellStart"/>
+            <w:r>
+              <w:rPr>
+                <w:rFonts w:ascii="GDSTransportWebsite" w:hAnsi="GDSTransportWebsite"/>
+                <w:color w:val="0A0A0A"/>
+                <w:shd w:val="clear" w:color="auto" w:fill="FFFFFF"/>
+              </w:rPr>
+              <w:t>rr_</w:t>
+            </w:r>
+            <w:proofErr w:type="gramStart"/>
             <w:r>
               <w:rPr>
                 <w:rFonts w:ascii="GDSTransportWebsite" w:hAnsi="GDSTransportWebsite"/>
@@ -6882,6 +8262,8 @@
               </w:rPr>
               <w:t>itnesses.details</w:t>
             </w:r>
+            <w:proofErr w:type="spellEnd"/>
+            <w:proofErr w:type="gramEnd"/>
             <w:r>
               <w:rPr>
                 <w:rFonts w:ascii="GDSTransportWebsite" w:hAnsi="GDSTransportWebsite"/>
@@ -6929,7 +8311,23 @@
                 <w:rFonts w:ascii="GDSTransportWebsite" w:hAnsi="GDSTransportWebsite"/>
                 <w:color w:val="0A0A0A"/>
               </w:rPr>
-              <w:t>&lt;&lt;$itemnum&gt;&gt;</w:t>
+              <w:t>&lt;&lt;$</w:t>
+            </w:r>
+            <w:proofErr w:type="spellStart"/>
+            <w:r>
+              <w:rPr>
+                <w:rFonts w:ascii="GDSTransportWebsite" w:hAnsi="GDSTransportWebsite"/>
+                <w:color w:val="0A0A0A"/>
+              </w:rPr>
+              <w:t>itemnum</w:t>
+            </w:r>
+            <w:proofErr w:type="spellEnd"/>
+            <w:r>
+              <w:rPr>
+                <w:rFonts w:ascii="GDSTransportWebsite" w:hAnsi="GDSTransportWebsite"/>
+                <w:color w:val="0A0A0A"/>
+              </w:rPr>
+              <w:t>&gt;&gt;</w:t>
             </w:r>
           </w:p>
         </w:tc>
@@ -6996,6 +8394,7 @@
               </w:rPr>
               <w:t>&lt;&lt;</w:t>
             </w:r>
+            <w:proofErr w:type="spellStart"/>
             <w:r>
               <w:rPr>
                 <w:rFonts w:ascii="GDSTransportWebsite" w:hAnsi="GDSTransportWebsite"/>
@@ -7003,6 +8402,7 @@
               </w:rPr>
               <w:t>firstName</w:t>
             </w:r>
+            <w:proofErr w:type="spellEnd"/>
             <w:r>
               <w:rPr>
                 <w:rFonts w:ascii="GDSTransportWebsite" w:hAnsi="GDSTransportWebsite"/>
@@ -7015,7 +8415,23 @@
                 <w:rFonts w:ascii="GDSTransportWebsite" w:hAnsi="GDSTransportWebsite"/>
                 <w:color w:val="0A0A0A"/>
               </w:rPr>
-              <w:t xml:space="preserve"> &lt;&lt;lastName&gt;&gt;</w:t>
+              <w:t xml:space="preserve"> &lt;&lt;</w:t>
+            </w:r>
+            <w:proofErr w:type="spellStart"/>
+            <w:r>
+              <w:rPr>
+                <w:rFonts w:ascii="GDSTransportWebsite" w:hAnsi="GDSTransportWebsite"/>
+                <w:color w:val="0A0A0A"/>
+              </w:rPr>
+              <w:t>lastName</w:t>
+            </w:r>
+            <w:proofErr w:type="spellEnd"/>
+            <w:r>
+              <w:rPr>
+                <w:rFonts w:ascii="GDSTransportWebsite" w:hAnsi="GDSTransportWebsite"/>
+                <w:color w:val="0A0A0A"/>
+              </w:rPr>
+              <w:t>&gt;&gt;</w:t>
             </w:r>
           </w:p>
           <w:p>
@@ -7092,7 +8508,15 @@
                 <w:rFonts w:ascii="GDSTransportWebsite" w:hAnsi="GDSTransportWebsite"/>
                 <w:color w:val="0A0A0A"/>
               </w:rPr>
-              <w:t>&lt;&lt;cs_{</w:t>
+              <w:t>&lt;&lt;cs_</w:t>
+            </w:r>
+            <w:proofErr w:type="gramStart"/>
+            <w:r>
+              <w:rPr>
+                <w:rFonts w:ascii="GDSTransportWebsite" w:hAnsi="GDSTransportWebsite"/>
+                <w:color w:val="0A0A0A"/>
+              </w:rPr>
+              <w:t>{</w:t>
             </w:r>
             <w:r>
               <w:rPr>
@@ -7101,19 +8525,61 @@
               </w:rPr>
               <w:t>!</w:t>
             </w:r>
-            <w:r>
-              <w:rPr>
-                <w:rFonts w:ascii="GDSTransportWebsite" w:hAnsi="GDSTransportWebsite"/>
-                <w:color w:val="0A0A0A"/>
-              </w:rPr>
-              <w:t>isBlank(phoneNumber)}&gt;&gt;</w:t>
-            </w:r>
-            <w:r>
-              <w:rPr>
-                <w:rFonts w:ascii="GDSTransportWebsite" w:hAnsi="GDSTransportWebsite"/>
-                <w:color w:val="0A0A0A"/>
-              </w:rPr>
-              <w:t>&lt;&lt;phoneNumber&gt;&gt;</w:t>
+            <w:proofErr w:type="spellStart"/>
+            <w:r>
+              <w:rPr>
+                <w:rFonts w:ascii="GDSTransportWebsite" w:hAnsi="GDSTransportWebsite"/>
+                <w:color w:val="0A0A0A"/>
+              </w:rPr>
+              <w:t>isBlank</w:t>
+            </w:r>
+            <w:proofErr w:type="spellEnd"/>
+            <w:proofErr w:type="gramEnd"/>
+            <w:r>
+              <w:rPr>
+                <w:rFonts w:ascii="GDSTransportWebsite" w:hAnsi="GDSTransportWebsite"/>
+                <w:color w:val="0A0A0A"/>
+              </w:rPr>
+              <w:t>(</w:t>
+            </w:r>
+            <w:proofErr w:type="spellStart"/>
+            <w:r>
+              <w:rPr>
+                <w:rFonts w:ascii="GDSTransportWebsite" w:hAnsi="GDSTransportWebsite"/>
+                <w:color w:val="0A0A0A"/>
+              </w:rPr>
+              <w:t>phoneNumber</w:t>
+            </w:r>
+            <w:proofErr w:type="spellEnd"/>
+            <w:r>
+              <w:rPr>
+                <w:rFonts w:ascii="GDSTransportWebsite" w:hAnsi="GDSTransportWebsite"/>
+                <w:color w:val="0A0A0A"/>
+              </w:rPr>
+              <w:t>)}&gt;&gt;</w:t>
+            </w:r>
+            <w:r>
+              <w:rPr>
+                <w:rFonts w:ascii="GDSTransportWebsite" w:hAnsi="GDSTransportWebsite"/>
+                <w:color w:val="0A0A0A"/>
+              </w:rPr>
+              <w:t>&lt;&lt;</w:t>
+            </w:r>
+            <w:proofErr w:type="spellStart"/>
+            <w:r>
+              <w:rPr>
+                <w:rFonts w:ascii="GDSTransportWebsite" w:hAnsi="GDSTransportWebsite"/>
+                <w:color w:val="0A0A0A"/>
+              </w:rPr>
+              <w:t>phoneNumber</w:t>
+            </w:r>
+            <w:proofErr w:type="spellEnd"/>
+            <w:r>
+              <w:rPr>
+                <w:rFonts w:ascii="GDSTransportWebsite" w:hAnsi="GDSTransportWebsite"/>
+                <w:color w:val="0A0A0A"/>
+              </w:rPr>
+              <w:t>&gt;&gt;</w:t>
             </w:r>
             <w:r>
               <w:rPr>
@@ -7201,7 +8667,15 @@
                 <w:rFonts w:ascii="GDSTransportWebsite" w:hAnsi="GDSTransportWebsite"/>
                 <w:color w:val="0A0A0A"/>
               </w:rPr>
-              <w:t>&lt;&lt;cs_{</w:t>
+              <w:t>&lt;&lt;cs_</w:t>
+            </w:r>
+            <w:proofErr w:type="gramStart"/>
+            <w:r>
+              <w:rPr>
+                <w:rFonts w:ascii="GDSTransportWebsite" w:hAnsi="GDSTransportWebsite"/>
+                <w:color w:val="0A0A0A"/>
+              </w:rPr>
+              <w:t>{</w:t>
             </w:r>
             <w:r>
               <w:rPr>
@@ -7210,19 +8684,61 @@
               </w:rPr>
               <w:t>!</w:t>
             </w:r>
-            <w:r>
-              <w:rPr>
-                <w:rFonts w:ascii="GDSTransportWebsite" w:hAnsi="GDSTransportWebsite"/>
-                <w:color w:val="0A0A0A"/>
-              </w:rPr>
-              <w:t>isBlank(emailAddress)}&gt;&gt;</w:t>
-            </w:r>
-            <w:r>
-              <w:rPr>
-                <w:rFonts w:ascii="GDSTransportWebsite" w:hAnsi="GDSTransportWebsite"/>
-                <w:color w:val="0A0A0A"/>
-              </w:rPr>
-              <w:t>&lt;&lt;emailAddress&gt;&gt;</w:t>
+            <w:proofErr w:type="spellStart"/>
+            <w:r>
+              <w:rPr>
+                <w:rFonts w:ascii="GDSTransportWebsite" w:hAnsi="GDSTransportWebsite"/>
+                <w:color w:val="0A0A0A"/>
+              </w:rPr>
+              <w:t>isBlank</w:t>
+            </w:r>
+            <w:proofErr w:type="spellEnd"/>
+            <w:proofErr w:type="gramEnd"/>
+            <w:r>
+              <w:rPr>
+                <w:rFonts w:ascii="GDSTransportWebsite" w:hAnsi="GDSTransportWebsite"/>
+                <w:color w:val="0A0A0A"/>
+              </w:rPr>
+              <w:t>(</w:t>
+            </w:r>
+            <w:proofErr w:type="spellStart"/>
+            <w:r>
+              <w:rPr>
+                <w:rFonts w:ascii="GDSTransportWebsite" w:hAnsi="GDSTransportWebsite"/>
+                <w:color w:val="0A0A0A"/>
+              </w:rPr>
+              <w:t>emailAddress</w:t>
+            </w:r>
+            <w:proofErr w:type="spellEnd"/>
+            <w:r>
+              <w:rPr>
+                <w:rFonts w:ascii="GDSTransportWebsite" w:hAnsi="GDSTransportWebsite"/>
+                <w:color w:val="0A0A0A"/>
+              </w:rPr>
+              <w:t>)}&gt;&gt;</w:t>
+            </w:r>
+            <w:r>
+              <w:rPr>
+                <w:rFonts w:ascii="GDSTransportWebsite" w:hAnsi="GDSTransportWebsite"/>
+                <w:color w:val="0A0A0A"/>
+              </w:rPr>
+              <w:t>&lt;&lt;</w:t>
+            </w:r>
+            <w:proofErr w:type="spellStart"/>
+            <w:r>
+              <w:rPr>
+                <w:rFonts w:ascii="GDSTransportWebsite" w:hAnsi="GDSTransportWebsite"/>
+                <w:color w:val="0A0A0A"/>
+              </w:rPr>
+              <w:t>emailAddress</w:t>
+            </w:r>
+            <w:proofErr w:type="spellEnd"/>
+            <w:r>
+              <w:rPr>
+                <w:rFonts w:ascii="GDSTransportWebsite" w:hAnsi="GDSTransportWebsite"/>
+                <w:color w:val="0A0A0A"/>
+              </w:rPr>
+              <w:t>&gt;&gt;</w:t>
             </w:r>
             <w:r>
               <w:rPr>
@@ -7312,6 +8828,7 @@
               </w:rPr>
               <w:t>&lt;&lt;</w:t>
             </w:r>
+            <w:proofErr w:type="spellStart"/>
             <w:r>
               <w:rPr>
                 <w:rFonts w:ascii="GDSTransportWebsite" w:hAnsi="GDSTransportWebsite"/>
@@ -7319,6 +8836,7 @@
               </w:rPr>
               <w:t>reasonForWitness</w:t>
             </w:r>
+            <w:proofErr w:type="spellEnd"/>
             <w:r>
               <w:rPr>
                 <w:rFonts w:ascii="GDSTransportWebsite" w:hAnsi="GDSTransportWebsite"/>
@@ -7364,6 +8882,7 @@
               </w:rPr>
               <w:t>&lt;&lt;</w:t>
             </w:r>
+            <w:proofErr w:type="spellStart"/>
             <w:r>
               <w:rPr>
                 <w:rFonts w:ascii="GDSTransportWebsite" w:hAnsi="GDSTransportWebsite"/>
@@ -7380,6 +8899,7 @@
               </w:rPr>
               <w:t>_</w:t>
             </w:r>
+            <w:proofErr w:type="gramStart"/>
             <w:r>
               <w:rPr>
                 <w:rFonts w:ascii="GDSTransportWebsite" w:hAnsi="GDSTransportWebsite"/>
@@ -7394,7 +8914,17 @@
                 <w:color w:val="0A0A0A"/>
                 <w:shd w:val="clear" w:color="auto" w:fill="FFFFFF"/>
               </w:rPr>
-              <w:t>itnesses.details&gt;&gt;</w:t>
+              <w:t>itnesses.details</w:t>
+            </w:r>
+            <w:proofErr w:type="spellEnd"/>
+            <w:proofErr w:type="gramEnd"/>
+            <w:r>
+              <w:rPr>
+                <w:rFonts w:ascii="GDSTransportWebsite" w:hAnsi="GDSTransportWebsite"/>
+                <w:color w:val="0A0A0A"/>
+                <w:shd w:val="clear" w:color="auto" w:fill="FFFFFF"/>
+              </w:rPr>
+              <w:t>&gt;&gt;</w:t>
             </w:r>
           </w:p>
         </w:tc>
@@ -7506,6 +9036,7 @@
               </w:rPr>
               <w:t>&lt;&lt;</w:t>
             </w:r>
+            <w:proofErr w:type="spellStart"/>
             <w:r>
               <w:rPr>
                 <w:rFonts w:ascii="GDSTransportWebsite" w:hAnsi="GDSTransportWebsite"/>
@@ -7513,6 +9044,7 @@
               </w:rPr>
               <w:t>welshLanguageRequirements.court</w:t>
             </w:r>
+            <w:proofErr w:type="spellEnd"/>
             <w:r>
               <w:rPr>
                 <w:rFonts w:ascii="GDSTransportWebsite" w:hAnsi="GDSTransportWebsite"/>
@@ -7586,6 +9118,7 @@
               </w:rPr>
               <w:t>&lt;&lt;</w:t>
             </w:r>
+            <w:proofErr w:type="spellStart"/>
             <w:r>
               <w:rPr>
                 <w:rFonts w:ascii="GDSTransportWebsite" w:hAnsi="GDSTransportWebsite"/>
@@ -7593,6 +9126,7 @@
               </w:rPr>
               <w:t>welshLanguageRequirements.documents</w:t>
             </w:r>
+            <w:proofErr w:type="spellEnd"/>
             <w:r>
               <w:rPr>
                 <w:rFonts w:ascii="GDSTransportWebsite" w:hAnsi="GDSTransportWebsite"/>
@@ -7686,7 +9220,40 @@
                 <w:color w:val="0A0A0A"/>
                 <w:shd w:val="clear" w:color="auto" w:fill="FFFFFF"/>
               </w:rPr>
-              <w:t>Are there any days within the next 12 months when you, your client, an expert or a witness couldn’t attend a hearing?</w:t>
+              <w:t xml:space="preserve">Are there any days within the next 12 months when you, your client, an </w:t>
+            </w:r>
+            <w:proofErr w:type="gramStart"/>
+            <w:r>
+              <w:rPr>
+                <w:rFonts w:ascii="GDSTransportWebsite" w:hAnsi="GDSTransportWebsite"/>
+                <w:b/>
+                <w:bCs/>
+                <w:color w:val="0A0A0A"/>
+                <w:shd w:val="clear" w:color="auto" w:fill="FFFFFF"/>
+              </w:rPr>
+              <w:t>expert</w:t>
+            </w:r>
+            <w:proofErr w:type="gramEnd"/>
+            <w:r>
+              <w:rPr>
+                <w:rFonts w:ascii="GDSTransportWebsite" w:hAnsi="GDSTransportWebsite"/>
+                <w:b/>
+                <w:bCs/>
+                <w:color w:val="0A0A0A"/>
+                <w:shd w:val="clear" w:color="auto" w:fill="FFFFFF"/>
+              </w:rPr>
+              <w:t xml:space="preserve"> or a </w:t>
+            </w:r>
+            <w:r>
+              <w:rPr>
+                <w:rFonts w:ascii="GDSTransportWebsite" w:hAnsi="GDSTransportWebsite"/>
+                <w:b/>
+                <w:bCs/>
+                <w:color w:val="0A0A0A"/>
+                <w:shd w:val="clear" w:color="auto" w:fill="FFFFFF"/>
+              </w:rPr>
+              <w:lastRenderedPageBreak/>
+              <w:t>witness couldn’t attend a hearing?</w:t>
             </w:r>
           </w:p>
           <w:p>
@@ -7714,8 +9281,11 @@
                 <w:rFonts w:ascii="GDSTransportWebsite" w:hAnsi="GDSTransportWebsite"/>
                 <w:color w:val="0A0A0A"/>
               </w:rPr>
+              <w:lastRenderedPageBreak/>
               <w:t>&lt;&lt;</w:t>
             </w:r>
+            <w:proofErr w:type="spellStart"/>
+            <w:proofErr w:type="gramStart"/>
             <w:r>
               <w:rPr>
                 <w:rFonts w:ascii="GDSTransportWebsite" w:hAnsi="GDSTransportWebsite"/>
@@ -7730,6 +9300,8 @@
               </w:rPr>
               <w:t>earing.unavailableDatesRequired</w:t>
             </w:r>
+            <w:proofErr w:type="spellEnd"/>
+            <w:proofErr w:type="gramEnd"/>
             <w:r>
               <w:rPr>
                 <w:rFonts w:ascii="GDSTransportWebsite" w:hAnsi="GDSTransportWebsite"/>
@@ -7750,6 +9322,8 @@
         </w:rPr>
         <w:t>&lt;&lt;cs_{</w:t>
       </w:r>
+      <w:proofErr w:type="spellStart"/>
+      <w:proofErr w:type="gramStart"/>
       <w:r>
         <w:rPr>
           <w:rFonts w:ascii="GDSTransportWebsite" w:hAnsi="GDSTransportWebsite"/>
@@ -7763,7 +9337,17 @@
           <w:color w:val="0A0A0A"/>
           <w:shd w:val="clear" w:color="auto" w:fill="FFFFFF"/>
         </w:rPr>
-        <w:t>.unavailableDates.size&gt;0}&gt;&gt;</w:t>
+        <w:t>.unavailableDates.size</w:t>
+      </w:r>
+      <w:proofErr w:type="spellEnd"/>
+      <w:proofErr w:type="gramEnd"/>
+      <w:r>
+        <w:rPr>
+          <w:rFonts w:ascii="GDSTransportWebsite" w:hAnsi="GDSTransportWebsite"/>
+          <w:color w:val="0A0A0A"/>
+          <w:shd w:val="clear" w:color="auto" w:fill="FFFFFF"/>
+        </w:rPr>
+        <w:t>&gt;0}&gt;&gt;</w:t>
       </w:r>
     </w:p>
     <w:tbl>
@@ -7807,7 +9391,6 @@
                 <w:color w:val="0A0A0A"/>
                 <w:shd w:val="clear" w:color="auto" w:fill="FFFFFF"/>
               </w:rPr>
-              <w:lastRenderedPageBreak/>
               <w:t>Dates unavailable</w:t>
             </w:r>
           </w:p>
@@ -7836,8 +9419,18 @@
                 <w:color w:val="0A0A0A"/>
                 <w:shd w:val="clear" w:color="auto" w:fill="FFFFFF"/>
               </w:rPr>
-              <w:t>&lt;&lt;rr_</w:t>
-            </w:r>
+              <w:t>&lt;&lt;</w:t>
+            </w:r>
+            <w:proofErr w:type="spellStart"/>
+            <w:r>
+              <w:rPr>
+                <w:rFonts w:ascii="GDSTransportWebsite" w:hAnsi="GDSTransportWebsite"/>
+                <w:color w:val="0A0A0A"/>
+                <w:shd w:val="clear" w:color="auto" w:fill="FFFFFF"/>
+              </w:rPr>
+              <w:t>rr_</w:t>
+            </w:r>
+            <w:proofErr w:type="gramStart"/>
             <w:r>
               <w:rPr>
                 <w:rFonts w:ascii="GDSTransportWebsite" w:hAnsi="GDSTransportWebsite"/>
@@ -7851,7 +9444,17 @@
                 <w:color w:val="0A0A0A"/>
                 <w:shd w:val="clear" w:color="auto" w:fill="FFFFFF"/>
               </w:rPr>
-              <w:t>.unavailableDates&gt;&gt;</w:t>
+              <w:t>.unavailableDates</w:t>
+            </w:r>
+            <w:proofErr w:type="spellEnd"/>
+            <w:proofErr w:type="gramEnd"/>
+            <w:r>
+              <w:rPr>
+                <w:rFonts w:ascii="GDSTransportWebsite" w:hAnsi="GDSTransportWebsite"/>
+                <w:color w:val="0A0A0A"/>
+                <w:shd w:val="clear" w:color="auto" w:fill="FFFFFF"/>
+              </w:rPr>
+              <w:t>&gt;&gt;</w:t>
             </w:r>
           </w:p>
         </w:tc>
@@ -7873,12 +9476,21 @@
               </w:rPr>
               <w:t>&lt;&lt;cs_{</w:t>
             </w:r>
-            <w:r>
-              <w:rPr>
-                <w:rFonts w:ascii="GDSTransportWebsite" w:hAnsi="GDSTransportWebsite"/>
-                <w:color w:val="0A0A0A"/>
-              </w:rPr>
-              <w:t>date!=null</w:t>
+            <w:proofErr w:type="gramStart"/>
+            <w:r>
+              <w:rPr>
+                <w:rFonts w:ascii="GDSTransportWebsite" w:hAnsi="GDSTransportWebsite"/>
+                <w:color w:val="0A0A0A"/>
+              </w:rPr>
+              <w:t>date!=</w:t>
+            </w:r>
+            <w:proofErr w:type="gramEnd"/>
+            <w:r>
+              <w:rPr>
+                <w:rFonts w:ascii="GDSTransportWebsite" w:hAnsi="GDSTransportWebsite"/>
+                <w:color w:val="0A0A0A"/>
+              </w:rPr>
+              <w:t>null</w:t>
             </w:r>
             <w:r>
               <w:rPr>
@@ -7902,7 +9514,64 @@
                 <w:rFonts w:ascii="GDSTransportWebsite" w:hAnsi="GDSTransportWebsite"/>
                 <w:color w:val="0A0A0A"/>
               </w:rPr>
-              <w:t>&lt;&lt;{dateFormat(date, ‘d MMMM yyyy’, ‘yyyy-MM-dd’)}&gt;&gt;</w:t>
+              <w:t>&lt;</w:t>
+            </w:r>
+            <w:proofErr w:type="gramStart"/>
+            <w:r>
+              <w:rPr>
+                <w:rFonts w:ascii="GDSTransportWebsite" w:hAnsi="GDSTransportWebsite"/>
+                <w:color w:val="0A0A0A"/>
+              </w:rPr>
+              <w:t>&lt;{</w:t>
+            </w:r>
+            <w:proofErr w:type="spellStart"/>
+            <w:proofErr w:type="gramEnd"/>
+            <w:r>
+              <w:rPr>
+                <w:rFonts w:ascii="GDSTransportWebsite" w:hAnsi="GDSTransportWebsite"/>
+                <w:color w:val="0A0A0A"/>
+              </w:rPr>
+              <w:t>dateFormat</w:t>
+            </w:r>
+            <w:proofErr w:type="spellEnd"/>
+            <w:r>
+              <w:rPr>
+                <w:rFonts w:ascii="GDSTransportWebsite" w:hAnsi="GDSTransportWebsite"/>
+                <w:color w:val="0A0A0A"/>
+              </w:rPr>
+              <w:t xml:space="preserve">(date, ‘d MMMM </w:t>
+            </w:r>
+            <w:proofErr w:type="spellStart"/>
+            <w:r>
+              <w:rPr>
+                <w:rFonts w:ascii="GDSTransportWebsite" w:hAnsi="GDSTransportWebsite"/>
+                <w:color w:val="0A0A0A"/>
+              </w:rPr>
+              <w:t>yyyy</w:t>
+            </w:r>
+            <w:proofErr w:type="spellEnd"/>
+            <w:r>
+              <w:rPr>
+                <w:rFonts w:ascii="GDSTransportWebsite" w:hAnsi="GDSTransportWebsite"/>
+                <w:color w:val="0A0A0A"/>
+              </w:rPr>
+              <w:t>’, ‘</w:t>
+            </w:r>
+            <w:proofErr w:type="spellStart"/>
+            <w:r>
+              <w:rPr>
+                <w:rFonts w:ascii="GDSTransportWebsite" w:hAnsi="GDSTransportWebsite"/>
+                <w:color w:val="0A0A0A"/>
+              </w:rPr>
+              <w:t>yyyy</w:t>
+            </w:r>
+            <w:proofErr w:type="spellEnd"/>
+            <w:r>
+              <w:rPr>
+                <w:rFonts w:ascii="GDSTransportWebsite" w:hAnsi="GDSTransportWebsite"/>
+                <w:color w:val="0A0A0A"/>
+              </w:rPr>
+              <w:t>-MM-dd’)}&gt;&gt;</w:t>
             </w:r>
           </w:p>
           <w:p>
@@ -7934,7 +9603,144 @@
                 <w:rFonts w:ascii="GDSTransportWebsite" w:hAnsi="GDSTransportWebsite"/>
                 <w:color w:val="0A0A0A"/>
               </w:rPr>
-              <w:t>From &lt;&lt;{dateFormat(fromDate, ‘d MMMM yyyy’, ‘yyyy-MM-dd’)}&gt;&gt; to &lt;&lt;{dateFormat(toDate, ‘d MMMM yyyy’, ‘yyyy-MM-dd’)}&gt;&gt;</w:t>
+              <w:t>From &lt;</w:t>
+            </w:r>
+            <w:proofErr w:type="gramStart"/>
+            <w:r>
+              <w:rPr>
+                <w:rFonts w:ascii="GDSTransportWebsite" w:hAnsi="GDSTransportWebsite"/>
+                <w:color w:val="0A0A0A"/>
+              </w:rPr>
+              <w:t>&lt;{</w:t>
+            </w:r>
+            <w:proofErr w:type="spellStart"/>
+            <w:proofErr w:type="gramEnd"/>
+            <w:r>
+              <w:rPr>
+                <w:rFonts w:ascii="GDSTransportWebsite" w:hAnsi="GDSTransportWebsite"/>
+                <w:color w:val="0A0A0A"/>
+              </w:rPr>
+              <w:t>dateFormat</w:t>
+            </w:r>
+            <w:proofErr w:type="spellEnd"/>
+            <w:r>
+              <w:rPr>
+                <w:rFonts w:ascii="GDSTransportWebsite" w:hAnsi="GDSTransportWebsite"/>
+                <w:color w:val="0A0A0A"/>
+              </w:rPr>
+              <w:t>(</w:t>
+            </w:r>
+            <w:proofErr w:type="spellStart"/>
+            <w:r>
+              <w:rPr>
+                <w:rFonts w:ascii="GDSTransportWebsite" w:hAnsi="GDSTransportWebsite"/>
+                <w:color w:val="0A0A0A"/>
+              </w:rPr>
+              <w:t>fromDate</w:t>
+            </w:r>
+            <w:proofErr w:type="spellEnd"/>
+            <w:r>
+              <w:rPr>
+                <w:rFonts w:ascii="GDSTransportWebsite" w:hAnsi="GDSTransportWebsite"/>
+                <w:color w:val="0A0A0A"/>
+              </w:rPr>
+              <w:t xml:space="preserve">, ‘d MMMM </w:t>
+            </w:r>
+            <w:proofErr w:type="spellStart"/>
+            <w:r>
+              <w:rPr>
+                <w:rFonts w:ascii="GDSTransportWebsite" w:hAnsi="GDSTransportWebsite"/>
+                <w:color w:val="0A0A0A"/>
+              </w:rPr>
+              <w:t>yyyy</w:t>
+            </w:r>
+            <w:proofErr w:type="spellEnd"/>
+            <w:r>
+              <w:rPr>
+                <w:rFonts w:ascii="GDSTransportWebsite" w:hAnsi="GDSTransportWebsite"/>
+                <w:color w:val="0A0A0A"/>
+              </w:rPr>
+              <w:t>’, ‘</w:t>
+            </w:r>
+            <w:proofErr w:type="spellStart"/>
+            <w:r>
+              <w:rPr>
+                <w:rFonts w:ascii="GDSTransportWebsite" w:hAnsi="GDSTransportWebsite"/>
+                <w:color w:val="0A0A0A"/>
+              </w:rPr>
+              <w:t>yyyy</w:t>
+            </w:r>
+            <w:proofErr w:type="spellEnd"/>
+            <w:r>
+              <w:rPr>
+                <w:rFonts w:ascii="GDSTransportWebsite" w:hAnsi="GDSTransportWebsite"/>
+                <w:color w:val="0A0A0A"/>
+              </w:rPr>
+              <w:t>-MM-dd’)}&gt;&gt; to &lt;&lt;{</w:t>
+            </w:r>
+            <w:proofErr w:type="spellStart"/>
+            <w:r>
+              <w:rPr>
+                <w:rFonts w:ascii="GDSTransportWebsite" w:hAnsi="GDSTransportWebsite"/>
+                <w:color w:val="0A0A0A"/>
+              </w:rPr>
+              <w:t>dateFormat</w:t>
+            </w:r>
+            <w:proofErr w:type="spellEnd"/>
+            <w:r>
+              <w:rPr>
+                <w:rFonts w:ascii="GDSTransportWebsite" w:hAnsi="GDSTransportWebsite"/>
+                <w:color w:val="0A0A0A"/>
+              </w:rPr>
+              <w:t>(</w:t>
+            </w:r>
+            <w:proofErr w:type="spellStart"/>
+            <w:r>
+              <w:rPr>
+                <w:rFonts w:ascii="GDSTransportWebsite" w:hAnsi="GDSTransportWebsite"/>
+                <w:color w:val="0A0A0A"/>
+              </w:rPr>
+              <w:t>toDate</w:t>
+            </w:r>
+            <w:proofErr w:type="spellEnd"/>
+            <w:r>
+              <w:rPr>
+                <w:rFonts w:ascii="GDSTransportWebsite" w:hAnsi="GDSTransportWebsite"/>
+                <w:color w:val="0A0A0A"/>
+              </w:rPr>
+              <w:t xml:space="preserve">, ‘d MMMM </w:t>
+            </w:r>
+            <w:proofErr w:type="spellStart"/>
+            <w:r>
+              <w:rPr>
+                <w:rFonts w:ascii="GDSTransportWebsite" w:hAnsi="GDSTransportWebsite"/>
+                <w:color w:val="0A0A0A"/>
+              </w:rPr>
+              <w:t>yyyy</w:t>
+            </w:r>
+            <w:proofErr w:type="spellEnd"/>
+            <w:r>
+              <w:rPr>
+                <w:rFonts w:ascii="GDSTransportWebsite" w:hAnsi="GDSTransportWebsite"/>
+                <w:color w:val="0A0A0A"/>
+              </w:rPr>
+              <w:t>’, ‘</w:t>
+            </w:r>
+            <w:proofErr w:type="spellStart"/>
+            <w:r>
+              <w:rPr>
+                <w:rFonts w:ascii="GDSTransportWebsite" w:hAnsi="GDSTransportWebsite"/>
+                <w:color w:val="0A0A0A"/>
+              </w:rPr>
+              <w:t>yyyy</w:t>
+            </w:r>
+            <w:proofErr w:type="spellEnd"/>
+            <w:r>
+              <w:rPr>
+                <w:rFonts w:ascii="GDSTransportWebsite" w:hAnsi="GDSTransportWebsite"/>
+                <w:color w:val="0A0A0A"/>
+              </w:rPr>
+              <w:t>-MM-dd’)}&gt;&gt;</w:t>
             </w:r>
           </w:p>
           <w:p>
@@ -7981,8 +9787,18 @@
                 <w:color w:val="0A0A0A"/>
                 <w:shd w:val="clear" w:color="auto" w:fill="FFFFFF"/>
               </w:rPr>
-              <w:t>&lt;&lt;er_</w:t>
-            </w:r>
+              <w:t>&lt;&lt;</w:t>
+            </w:r>
+            <w:proofErr w:type="spellStart"/>
+            <w:r>
+              <w:rPr>
+                <w:rFonts w:ascii="GDSTransportWebsite" w:hAnsi="GDSTransportWebsite"/>
+                <w:color w:val="0A0A0A"/>
+                <w:shd w:val="clear" w:color="auto" w:fill="FFFFFF"/>
+              </w:rPr>
+              <w:t>er_</w:t>
+            </w:r>
+            <w:proofErr w:type="gramStart"/>
             <w:r>
               <w:rPr>
                 <w:rFonts w:ascii="GDSTransportWebsite" w:hAnsi="GDSTransportWebsite"/>
@@ -7996,7 +9812,17 @@
                 <w:color w:val="0A0A0A"/>
                 <w:shd w:val="clear" w:color="auto" w:fill="FFFFFF"/>
               </w:rPr>
-              <w:t>.unavailableDates&gt;&gt;</w:t>
+              <w:t>.unavailableDates</w:t>
+            </w:r>
+            <w:proofErr w:type="spellEnd"/>
+            <w:proofErr w:type="gramEnd"/>
+            <w:r>
+              <w:rPr>
+                <w:rFonts w:ascii="GDSTransportWebsite" w:hAnsi="GDSTransportWebsite"/>
+                <w:color w:val="0A0A0A"/>
+                <w:shd w:val="clear" w:color="auto" w:fill="FFFFFF"/>
+              </w:rPr>
+              <w:t>&gt;&gt;</w:t>
             </w:r>
           </w:p>
         </w:tc>
@@ -8138,7 +9964,15 @@
                 <w:rFonts w:ascii="GDSTransportWebsite" w:hAnsi="GDSTransportWebsite"/>
                 <w:color w:val="0A0A0A"/>
               </w:rPr>
-              <w:t>&lt;&lt; requestedCourt.</w:t>
+              <w:t xml:space="preserve">&lt;&lt; </w:t>
+            </w:r>
+            <w:proofErr w:type="spellStart"/>
+            <w:r>
+              <w:rPr>
+                <w:rFonts w:ascii="GDSTransportWebsite" w:hAnsi="GDSTransportWebsite"/>
+                <w:color w:val="0A0A0A"/>
+              </w:rPr>
+              <w:t>requestedCourt.</w:t>
             </w:r>
             <w:r>
               <w:rPr>
@@ -8154,6 +9988,7 @@
               </w:rPr>
               <w:t>Name</w:t>
             </w:r>
+            <w:proofErr w:type="spellEnd"/>
             <w:r>
               <w:rPr>
                 <w:rFonts w:ascii="GDSTransportWebsite" w:hAnsi="GDSTransportWebsite"/>
@@ -8228,6 +10063,7 @@
               </w:rPr>
               <w:t xml:space="preserve">&lt;&lt; </w:t>
             </w:r>
+            <w:proofErr w:type="spellStart"/>
             <w:r>
               <w:rPr>
                 <w:rFonts w:ascii="GDSTransportWebsite" w:hAnsi="GDSTransportWebsite"/>
@@ -8240,7 +10076,15 @@
                 <w:rFonts w:ascii="GDSTransportWebsite" w:hAnsi="GDSTransportWebsite"/>
                 <w:color w:val="0A0A0A"/>
               </w:rPr>
-              <w:t>reasonForHearingAtSpecificCourt &gt;&gt;</w:t>
+              <w:t>reasonForHearingAtSpecificCourt</w:t>
+            </w:r>
+            <w:proofErr w:type="spellEnd"/>
+            <w:r>
+              <w:rPr>
+                <w:rFonts w:ascii="GDSTransportWebsite" w:hAnsi="GDSTransportWebsite"/>
+                <w:color w:val="0A0A0A"/>
+              </w:rPr>
+              <w:t xml:space="preserve"> &gt;&gt;</w:t>
             </w:r>
           </w:p>
           <w:p>
@@ -8330,7 +10174,25 @@
                 <w:color w:val="0A0A0A"/>
                 <w:shd w:val="clear" w:color="auto" w:fill="FFFFFF"/>
               </w:rPr>
-              <w:t>See Draft-directions.pdf available from MyHMCTS.</w:t>
+              <w:t xml:space="preserve">See Draft-directions.pdf available from </w:t>
+            </w:r>
+            <w:proofErr w:type="spellStart"/>
+            <w:r>
+              <w:rPr>
+                <w:rFonts w:ascii="GDSTransportWebsite" w:hAnsi="GDSTransportWebsite"/>
+                <w:color w:val="0A0A0A"/>
+                <w:shd w:val="clear" w:color="auto" w:fill="FFFFFF"/>
+              </w:rPr>
+              <w:t>MyHMCTS</w:t>
+            </w:r>
+            <w:proofErr w:type="spellEnd"/>
+            <w:r>
+              <w:rPr>
+                <w:rFonts w:ascii="GDSTransportWebsite" w:hAnsi="GDSTransportWebsite"/>
+                <w:color w:val="0A0A0A"/>
+                <w:shd w:val="clear" w:color="auto" w:fill="FFFFFF"/>
+              </w:rPr>
+              <w:t>.</w:t>
             </w:r>
           </w:p>
         </w:tc>
@@ -8441,7 +10303,23 @@
                 <w:rFonts w:ascii="GDSTransportWebsite" w:hAnsi="GDSTransportWebsite"/>
                 <w:color w:val="0A0A0A"/>
               </w:rPr>
-              <w:t>&lt;&lt;vulnerabilityQuestions.vulnerabilityAdjustmentsRequired&gt;&gt;</w:t>
+              <w:t>&lt;&lt;</w:t>
+            </w:r>
+            <w:proofErr w:type="spellStart"/>
+            <w:r>
+              <w:rPr>
+                <w:rFonts w:ascii="GDSTransportWebsite" w:hAnsi="GDSTransportWebsite"/>
+                <w:color w:val="0A0A0A"/>
+              </w:rPr>
+              <w:t>vulnerabilityQuestions.vulnerabilityAdjustmentsRequired</w:t>
+            </w:r>
+            <w:proofErr w:type="spellEnd"/>
+            <w:r>
+              <w:rPr>
+                <w:rFonts w:ascii="GDSTransportWebsite" w:hAnsi="GDSTransportWebsite"/>
+                <w:color w:val="0A0A0A"/>
+              </w:rPr>
+              <w:t>&gt;&gt;</w:t>
             </w:r>
           </w:p>
           <w:p>
@@ -8540,7 +10418,23 @@
                 <w:rFonts w:ascii="GDSTransportWebsite" w:hAnsi="GDSTransportWebsite"/>
                 <w:color w:val="0A0A0A"/>
               </w:rPr>
-              <w:t>&lt;&lt; vulnerabilityQuestions.vulnerabilityAdjustments&gt;&gt;</w:t>
+              <w:t xml:space="preserve">&lt;&lt; </w:t>
+            </w:r>
+            <w:proofErr w:type="spellStart"/>
+            <w:r>
+              <w:rPr>
+                <w:rFonts w:ascii="GDSTransportWebsite" w:hAnsi="GDSTransportWebsite"/>
+                <w:color w:val="0A0A0A"/>
+              </w:rPr>
+              <w:t>vulnerabilityQuestions.vulnerabilityAdjustments</w:t>
+            </w:r>
+            <w:proofErr w:type="spellEnd"/>
+            <w:r>
+              <w:rPr>
+                <w:rFonts w:ascii="GDSTransportWebsite" w:hAnsi="GDSTransportWebsite"/>
+                <w:color w:val="0A0A0A"/>
+              </w:rPr>
+              <w:t>&gt;&gt;</w:t>
             </w:r>
           </w:p>
           <w:p>
@@ -8582,8 +10476,21 @@
                 <w:color w:val="0A0A0A"/>
                 <w:shd w:val="clear" w:color="auto" w:fill="FFFFFF"/>
               </w:rPr>
-              <w:t>Support required</w:t>
-            </w:r>
+              <w:lastRenderedPageBreak/>
+              <w:t xml:space="preserve">Support </w:t>
+            </w:r>
+            <w:proofErr w:type="gramStart"/>
+            <w:r>
+              <w:rPr>
+                <w:rFonts w:ascii="GDSTransportWebsite" w:hAnsi="GDSTransportWebsite"/>
+                <w:b/>
+                <w:bCs/>
+                <w:color w:val="0A0A0A"/>
+                <w:shd w:val="clear" w:color="auto" w:fill="FFFFFF"/>
+              </w:rPr>
+              <w:t>required</w:t>
+            </w:r>
+            <w:proofErr w:type="gramEnd"/>
           </w:p>
           <w:p>
             <w:pPr>
@@ -8618,7 +10525,16 @@
                 <w:color w:val="0A0A0A"/>
                 <w:shd w:val="clear" w:color="auto" w:fill="FFFFFF"/>
               </w:rPr>
-              <w:t>&lt;&lt;cs_{</w:t>
+              <w:t>&lt;&lt;cs_</w:t>
+            </w:r>
+            <w:proofErr w:type="gramStart"/>
+            <w:r>
+              <w:rPr>
+                <w:rFonts w:ascii="GDSTransportWebsite" w:hAnsi="GDSTransportWebsite"/>
+                <w:color w:val="0A0A0A"/>
+                <w:shd w:val="clear" w:color="auto" w:fill="FFFFFF"/>
+              </w:rPr>
+              <w:t>{</w:t>
             </w:r>
             <w:r>
               <w:rPr>
@@ -8634,7 +10550,16 @@
                 <w:color w:val="0A0A0A"/>
                 <w:shd w:val="clear" w:color="auto" w:fill="FFFFFF"/>
               </w:rPr>
-              <w:t>isBlank(</w:t>
+              <w:t>isBlank</w:t>
+            </w:r>
+            <w:proofErr w:type="gramEnd"/>
+            <w:r>
+              <w:rPr>
+                <w:rFonts w:ascii="GDSTransportWebsite" w:hAnsi="GDSTransportWebsite"/>
+                <w:color w:val="0A0A0A"/>
+                <w:shd w:val="clear" w:color="auto" w:fill="FFFFFF"/>
+              </w:rPr>
+              <w:t>(</w:t>
             </w:r>
             <w:r>
               <w:rPr>
@@ -8776,7 +10701,6 @@
           <w:color w:val="0A0A0A"/>
           <w:shd w:val="clear" w:color="auto" w:fill="FFFFFF"/>
         </w:rPr>
-        <w:lastRenderedPageBreak/>
         <w:t>Your answers to the questions above will enable the court and the judge, to consider what steps, adjustments or support can be arranged</w:t>
       </w:r>
       <w:r>
@@ -8810,7 +10734,25 @@
           <w:color w:val="0A0A0A"/>
           <w:shd w:val="clear" w:color="auto" w:fill="FFFFFF"/>
         </w:rPr>
-        <w:t xml:space="preserve">You are reminded that a copy of this directions questionnaire will be shared with all other parties. </w:t>
+        <w:t xml:space="preserve">You are reminded that a copy of this </w:t>
+      </w:r>
+      <w:proofErr w:type="gramStart"/>
+      <w:r>
+        <w:rPr>
+          <w:rFonts w:ascii="GDSTransportWebsite" w:hAnsi="GDSTransportWebsite"/>
+          <w:color w:val="0A0A0A"/>
+          <w:shd w:val="clear" w:color="auto" w:fill="FFFFFF"/>
+        </w:rPr>
+        <w:t>directions</w:t>
+      </w:r>
+      <w:proofErr w:type="gramEnd"/>
+      <w:r>
+        <w:rPr>
+          <w:rFonts w:ascii="GDSTransportWebsite" w:hAnsi="GDSTransportWebsite"/>
+          <w:color w:val="0A0A0A"/>
+          <w:shd w:val="clear" w:color="auto" w:fill="FFFFFF"/>
+        </w:rPr>
+        <w:t xml:space="preserve"> questionnaire will be shared with all other parties. </w:t>
       </w:r>
     </w:p>
     <w:p>
@@ -8921,6 +10863,7 @@
               </w:rPr>
               <w:t>&lt;&lt;</w:t>
             </w:r>
+            <w:proofErr w:type="spellStart"/>
             <w:r>
               <w:rPr>
                 <w:rFonts w:ascii="GDSTransportWebsite" w:hAnsi="GDSTransportWebsite"/>
@@ -8935,6 +10878,7 @@
               </w:rPr>
               <w:t>urtherInformation.futureApplications</w:t>
             </w:r>
+            <w:proofErr w:type="spellEnd"/>
             <w:r>
               <w:rPr>
                 <w:rFonts w:ascii="GDSTransportWebsite" w:hAnsi="GDSTransportWebsite"/>
@@ -8953,7 +10897,25 @@
           <w:color w:val="0A0A0A"/>
           <w:shd w:val="clear" w:color="auto" w:fill="FFFFFF"/>
         </w:rPr>
-        <w:t>&lt;&lt;cs_{furthterInformation.futureApplications='Yes'}&gt;&gt;</w:t>
+        <w:t>&lt;&lt;cs_{</w:t>
+      </w:r>
+      <w:proofErr w:type="spellStart"/>
+      <w:r>
+        <w:rPr>
+          <w:rFonts w:ascii="GDSTransportWebsite" w:hAnsi="GDSTransportWebsite"/>
+          <w:color w:val="0A0A0A"/>
+          <w:shd w:val="clear" w:color="auto" w:fill="FFFFFF"/>
+        </w:rPr>
+        <w:t>furthterInformation.futureApplications</w:t>
+      </w:r>
+      <w:proofErr w:type="spellEnd"/>
+      <w:r>
+        <w:rPr>
+          <w:rFonts w:ascii="GDSTransportWebsite" w:hAnsi="GDSTransportWebsite"/>
+          <w:color w:val="0A0A0A"/>
+          <w:shd w:val="clear" w:color="auto" w:fill="FFFFFF"/>
+        </w:rPr>
+        <w:t>='Yes'}&gt;&gt;</w:t>
       </w:r>
     </w:p>
     <w:tbl>
@@ -9040,6 +11002,7 @@
               </w:rPr>
               <w:t>&lt;&lt;</w:t>
             </w:r>
+            <w:proofErr w:type="spellStart"/>
             <w:r>
               <w:rPr>
                 <w:rFonts w:ascii="GDSTransportWebsite" w:hAnsi="GDSTransportWebsite"/>
@@ -9054,6 +11017,7 @@
               </w:rPr>
               <w:t>.reasonForFutureApplications</w:t>
             </w:r>
+            <w:proofErr w:type="spellEnd"/>
             <w:r>
               <w:rPr>
                 <w:rFonts w:ascii="GDSTransportWebsite" w:hAnsi="GDSTransportWebsite"/>
@@ -9123,8 +11087,20 @@
                 <w:color w:val="0A0A0A"/>
                 <w:shd w:val="clear" w:color="auto" w:fill="FFFFFF"/>
               </w:rPr>
-              <w:t>Provide any other information that the judge may need</w:t>
-            </w:r>
+              <w:t xml:space="preserve">Provide any other information that the judge may </w:t>
+            </w:r>
+            <w:proofErr w:type="gramStart"/>
+            <w:r>
+              <w:rPr>
+                <w:rFonts w:ascii="GDSTransportWebsite" w:hAnsi="GDSTransportWebsite"/>
+                <w:b/>
+                <w:bCs/>
+                <w:color w:val="0A0A0A"/>
+                <w:shd w:val="clear" w:color="auto" w:fill="FFFFFF"/>
+              </w:rPr>
+              <w:t>need</w:t>
+            </w:r>
+            <w:proofErr w:type="gramEnd"/>
           </w:p>
           <w:p>
             <w:pPr>
@@ -9157,7 +11133,41 @@
                 <w:rFonts w:ascii="GDSTransportWebsite" w:hAnsi="GDSTransportWebsite"/>
                 <w:color w:val="0A0A0A"/>
               </w:rPr>
-              <w:t xml:space="preserve">&lt;&lt;cs_{isBlank(furtherInformation.otherInformationForJudge)}&gt;&gt;Not </w:t>
+              <w:t>&lt;&lt;cs_{</w:t>
+            </w:r>
+            <w:proofErr w:type="spellStart"/>
+            <w:proofErr w:type="gramStart"/>
+            <w:r>
+              <w:rPr>
+                <w:rFonts w:ascii="GDSTransportWebsite" w:hAnsi="GDSTransportWebsite"/>
+                <w:color w:val="0A0A0A"/>
+              </w:rPr>
+              <w:t>isBlank</w:t>
+            </w:r>
+            <w:proofErr w:type="spellEnd"/>
+            <w:r>
+              <w:rPr>
+                <w:rFonts w:ascii="GDSTransportWebsite" w:hAnsi="GDSTransportWebsite"/>
+                <w:color w:val="0A0A0A"/>
+              </w:rPr>
+              <w:t>(</w:t>
+            </w:r>
+            <w:proofErr w:type="spellStart"/>
+            <w:proofErr w:type="gramEnd"/>
+            <w:r>
+              <w:rPr>
+                <w:rFonts w:ascii="GDSTransportWebsite" w:hAnsi="GDSTransportWebsite"/>
+                <w:color w:val="0A0A0A"/>
+              </w:rPr>
+              <w:t>furtherInformation.otherInformationForJudge</w:t>
+            </w:r>
+            <w:proofErr w:type="spellEnd"/>
+            <w:r>
+              <w:rPr>
+                <w:rFonts w:ascii="GDSTransportWebsite" w:hAnsi="GDSTransportWebsite"/>
+                <w:color w:val="0A0A0A"/>
+              </w:rPr>
+              <w:t xml:space="preserve">)}&gt;&gt;Not </w:t>
             </w:r>
             <w:r>
               <w:rPr>
@@ -9282,6 +11292,7 @@
               </w:rPr>
               <w:t>&lt;&lt;</w:t>
             </w:r>
+            <w:proofErr w:type="spellStart"/>
             <w:r>
               <w:rPr>
                 <w:rFonts w:ascii="GDSTransportWebsite" w:hAnsi="GDSTransportWebsite"/>
@@ -9289,6 +11300,7 @@
               </w:rPr>
               <w:t>statementOfTruthText</w:t>
             </w:r>
+            <w:proofErr w:type="spellEnd"/>
             <w:r>
               <w:rPr>
                 <w:rFonts w:ascii="GDSTransportWebsite" w:hAnsi="GDSTransportWebsite"/>
@@ -9459,6 +11471,7 @@
               </w:rPr>
               <w:t>&lt;&lt;</w:t>
             </w:r>
+            <w:proofErr w:type="spellStart"/>
             <w:r>
               <w:rPr>
                 <w:rFonts w:ascii="GDSTransportWebsite" w:hAnsi="GDSTransportWebsite"/>
@@ -9466,6 +11479,7 @@
               </w:rPr>
               <w:t>statementOfTruth.role</w:t>
             </w:r>
+            <w:proofErr w:type="spellEnd"/>
             <w:r>
               <w:rPr>
                 <w:rFonts w:ascii="GDSTransportWebsite" w:hAnsi="GDSTransportWebsite"/>
@@ -9608,7 +11622,7 @@
               <v:stroke joinstyle="miter"/>
               <v:path gradientshapeok="t" o:connecttype="rect"/>
             </v:shapetype>
-            <v:shape id="Text Box 3" o:spid="_x0000_s1026" type="#_x0000_t202" alt="Classification: Controlled" style="position:absolute;margin-left:0;margin-top:.05pt;width:34.95pt;height:34.95pt;z-index:251659264;visibility:visible;mso-wrap-style:none;mso-wrap-distance-left:0;mso-wrap-distance-top:0;mso-wrap-distance-right:0;mso-wrap-distance-bottom:0;mso-position-horizontal:left;mso-position-horizontal-relative:left-margin-area;mso-position-vertical:absolute;mso-position-vertical-relative:text;v-text-anchor:top" o:gfxdata="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" filled="f" stroked="f">
+            <v:shape id="Text Box 3" o:spid="_x0000_s1026" type="#_x0000_t202" alt="Classification: Controlled" style="position:absolute;margin-left:0;margin-top:.05pt;width:34.95pt;height:34.95pt;z-index:251659264;visibility:visible;mso-wrap-style:none;mso-wrap-distance-left:0;mso-wrap-distance-top:0;mso-wrap-distance-right:0;mso-wrap-distance-bottom:0;mso-position-horizontal:left;mso-position-horizontal-relative:left-margin-area;mso-position-vertical:absolute;mso-position-vertical-relative:text;v-text-anchor:top" o:gfxdata="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" filled="f" stroked="f">
               <v:textbox style="mso-fit-shape-to-text:t" inset="5pt,0,0,0">
                 <w:txbxContent>
                   <w:p>
@@ -9940,7 +11954,7 @@
               <v:stroke joinstyle="miter"/>
               <v:path gradientshapeok="t" o:connecttype="rect"/>
             </v:shapetype>
-            <v:shape id="Text Box 2" o:spid="_x0000_s1027" type="#_x0000_t202" alt="Classification: Controlled" style="position:absolute;margin-left:0;margin-top:.05pt;width:34.95pt;height:34.95pt;z-index:251658240;visibility:visible;mso-wrap-style:none;mso-wrap-distance-left:0;mso-wrap-distance-top:0;mso-wrap-distance-right:0;mso-wrap-distance-bottom:0;mso-position-horizontal:left;mso-position-horizontal-relative:left-margin-area;mso-position-vertical:absolute;mso-position-vertical-relative:text;v-text-anchor:top" o:gfxdata="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" filled="f" stroked="f">
+            <v:shape id="Text Box 2" o:spid="_x0000_s1027" type="#_x0000_t202" alt="Classification: Controlled" style="position:absolute;margin-left:0;margin-top:.05pt;width:34.95pt;height:34.95pt;z-index:251658240;visibility:visible;mso-wrap-style:none;mso-wrap-distance-left:0;mso-wrap-distance-top:0;mso-wrap-distance-right:0;mso-wrap-distance-bottom:0;mso-position-horizontal:left;mso-position-horizontal-relative:left-margin-area;mso-position-vertical:absolute;mso-position-vertical-relative:text;v-text-anchor:top" o:gfxdata="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" filled="f" stroked="f">
               <v:textbox style="mso-fit-shape-to-text:t" inset="5pt,0,0,0">
                 <w:txbxContent>
                   <w:p>
@@ -14406,31 +16420,6 @@
 </file>
 
 <file path=customXml/item1.xml><?xml version="1.0" encoding="utf-8"?>
-<p:properties xmlns:p="http://schemas.microsoft.com/office/2006/metadata/properties" xmlns:xsi="http://www.w3.org/2001/XMLSchema-instance" xmlns:pc="http://schemas.microsoft.com/office/infopath/2007/PartnerControls">
-  <documentManagement>
-    <Stage xmlns="f336f4fe-8719-4ea2-b5d6-29b3a580aeb4">Draft</Stage>
-    <Next_x0020_Stage xmlns="f336f4fe-8719-4ea2-b5d6-29b3a580aeb4">N/A</Next_x0020_Stage>
-    <Admin_x0020_Action xmlns="f336f4fe-8719-4ea2-b5d6-29b3a580aeb4" xsi:nil="true"/>
-    <Template_x0020_Category xmlns="f336f4fe-8719-4ea2-b5d6-29b3a580aeb4">Hearing Requirements Notice - HRN</Template_x0020_Category>
-    <Action xmlns="f336f4fe-8719-4ea2-b5d6-29b3a580aeb4" xsi:nil="true"/>
-    <Purpose1 xmlns="f336f4fe-8719-4ea2-b5d6-29b3a580aeb4">Directions Questionnaire</Purpose1>
-    <Template_x0020_Language xmlns="f336f4fe-8719-4ea2-b5d6-29b3a580aeb4">English - ENG</Template_x0020_Language>
-    <Rename xmlns="f336f4fe-8719-4ea2-b5d6-29b3a580aeb4">true</Rename>
-    <Tornado_x0020_Filename xmlns="f336f4fe-8719-4ea2-b5d6-29b3a580aeb4" xsi:nil="true"/>
-    <Approval_x0020_Request_x0020_Comment xmlns="f336f4fe-8719-4ea2-b5d6-29b3a580aeb4">Hi, please approve the template for HNL_DQ_RESPONSE_1V1("CV-UNS-HRN-ENG-01213.docx") as part of HNL release CIV-6824</Approval_x0020_Request_x0020_Comment>
-    <Publication_x0020_Date xmlns="f336f4fe-8719-4ea2-b5d6-29b3a580aeb4">2020-12-09T00:00:00+00:00</Publication_x0020_Date>
-    <SharedWithUsers xmlns="f336f4fe-8719-4ea2-b5d6-29b3a580aeb4">
-      <UserInfo>
-        <DisplayName>Robert Allright</DisplayName>
-        <AccountId>23</AccountId>
-        <AccountType/>
-      </UserInfo>
-    </SharedWithUsers>
-  </documentManagement>
-</p:properties>
-</file>
-
-<file path=customXml/item2.xml><?xml version="1.0" encoding="utf-8"?>
 <?mso-contentType ?>
 <FormTemplates xmlns="http://schemas.microsoft.com/sharepoint/v3/contenttype/forms">
   <Display>DocumentLibraryForm</Display>
@@ -14439,7 +16428,7 @@
 </FormTemplates>
 </file>
 
-<file path=customXml/item3.xml><?xml version="1.0" encoding="utf-8"?>
+<file path=customXml/item2.xml><?xml version="1.0" encoding="utf-8"?>
 <ct:contentTypeSchema xmlns:ct="http://schemas.microsoft.com/office/2006/metadata/contentType" xmlns:ma="http://schemas.microsoft.com/office/2006/metadata/properties/metaAttributes" ct:_="" ma:_="" ma:contentTypeName="_CtTemplate" ma:contentTypeID="0x01010064A5FDCCFB03F540B94405305D7DE14F00A4F8B82F7CEF57469A8FE5CEAB7A0EE0" ma:contentTypeVersion="54" ma:contentTypeDescription="Part of Template Management with Site Columns representing custom attributes." ma:contentTypeScope="" ma:versionID="c2ae9af6f2d07f5c87e529250672afb5">
   <xsd:schema xmlns:xsd="http://www.w3.org/2001/XMLSchema" xmlns:xs="http://www.w3.org/2001/XMLSchema" xmlns:p="http://schemas.microsoft.com/office/2006/metadata/properties" xmlns:ns2="f336f4fe-8719-4ea2-b5d6-29b3a580aeb4" xmlns:ns3="b57b892a-dd61-4bba-b372-a8d93da2c7e6" targetNamespace="http://schemas.microsoft.com/office/2006/metadata/properties" ma:root="true" ma:fieldsID="5cc5ae0d05cbe82a12e0833457866b27" ns2:_="" ns3:_="">
     <xsd:import namespace="f336f4fe-8719-4ea2-b5d6-29b3a580aeb4"/>
@@ -14755,21 +16744,36 @@
 </ct:contentTypeSchema>
 </file>
 
-<file path=customXml/item4.xml><?xml version="1.0" encoding="utf-8"?>
+<file path=customXml/item3.xml><?xml version="1.0" encoding="utf-8"?>
 <b:Sources xmlns:b="http://schemas.openxmlformats.org/officeDocument/2006/bibliography" xmlns="http://schemas.openxmlformats.org/officeDocument/2006/bibliography" SelectedStyle="\APASixthEditionOfficeOnline.xsl" StyleName="APA" Version="6"/>
 </file>
 
-<file path=customXml/itemProps1.xml><?xml version="1.0" encoding="utf-8"?>
-<ds:datastoreItem xmlns:ds="http://schemas.openxmlformats.org/officeDocument/2006/customXml" ds:itemID="{167D3FB0-0D1A-4A81-8A96-EE2F37F3B125}">
-  <ds:schemaRefs>
-    <ds:schemaRef ds:uri="http://schemas.microsoft.com/office/2006/metadata/properties"/>
-    <ds:schemaRef ds:uri="http://schemas.microsoft.com/office/infopath/2007/PartnerControls"/>
-    <ds:schemaRef ds:uri="f336f4fe-8719-4ea2-b5d6-29b3a580aeb4"/>
-  </ds:schemaRefs>
-</ds:datastoreItem>
+<file path=customXml/item4.xml><?xml version="1.0" encoding="utf-8"?>
+<p:properties xmlns:p="http://schemas.microsoft.com/office/2006/metadata/properties" xmlns:xsi="http://www.w3.org/2001/XMLSchema-instance" xmlns:pc="http://schemas.microsoft.com/office/infopath/2007/PartnerControls">
+  <documentManagement>
+    <Stage xmlns="f336f4fe-8719-4ea2-b5d6-29b3a580aeb4">Draft</Stage>
+    <Next_x0020_Stage xmlns="f336f4fe-8719-4ea2-b5d6-29b3a580aeb4">N/A</Next_x0020_Stage>
+    <Admin_x0020_Action xmlns="f336f4fe-8719-4ea2-b5d6-29b3a580aeb4" xsi:nil="true"/>
+    <Template_x0020_Category xmlns="f336f4fe-8719-4ea2-b5d6-29b3a580aeb4">Hearing Requirements Notice - HRN</Template_x0020_Category>
+    <Action xmlns="f336f4fe-8719-4ea2-b5d6-29b3a580aeb4" xsi:nil="true"/>
+    <Purpose1 xmlns="f336f4fe-8719-4ea2-b5d6-29b3a580aeb4">Directions Questionnaire</Purpose1>
+    <Template_x0020_Language xmlns="f336f4fe-8719-4ea2-b5d6-29b3a580aeb4">English - ENG</Template_x0020_Language>
+    <Rename xmlns="f336f4fe-8719-4ea2-b5d6-29b3a580aeb4">true</Rename>
+    <Tornado_x0020_Filename xmlns="f336f4fe-8719-4ea2-b5d6-29b3a580aeb4" xsi:nil="true"/>
+    <Approval_x0020_Request_x0020_Comment xmlns="f336f4fe-8719-4ea2-b5d6-29b3a580aeb4">Hi, please approve the template for HNL_DQ_RESPONSE_1V1("CV-UNS-HRN-ENG-01213.docx") as part of HNL release CIV-6824</Approval_x0020_Request_x0020_Comment>
+    <Publication_x0020_Date xmlns="f336f4fe-8719-4ea2-b5d6-29b3a580aeb4">2020-12-09T00:00:00+00:00</Publication_x0020_Date>
+    <SharedWithUsers xmlns="f336f4fe-8719-4ea2-b5d6-29b3a580aeb4">
+      <UserInfo>
+        <DisplayName>Robert Allright</DisplayName>
+        <AccountId>23</AccountId>
+        <AccountType/>
+      </UserInfo>
+    </SharedWithUsers>
+  </documentManagement>
+</p:properties>
 </file>
 
-<file path=customXml/itemProps2.xml><?xml version="1.0" encoding="utf-8"?>
+<file path=customXml/itemProps1.xml><?xml version="1.0" encoding="utf-8"?>
 <ds:datastoreItem xmlns:ds="http://schemas.openxmlformats.org/officeDocument/2006/customXml" ds:itemID="{B979ABCF-6006-4211-8C04-D08E1C55C8F9}">
   <ds:schemaRefs>
     <ds:schemaRef ds:uri="http://schemas.microsoft.com/sharepoint/v3/contenttype/forms"/>
@@ -14777,7 +16781,7 @@
 </ds:datastoreItem>
 </file>
 
-<file path=customXml/itemProps3.xml><?xml version="1.0" encoding="utf-8"?>
+<file path=customXml/itemProps2.xml><?xml version="1.0" encoding="utf-8"?>
 <ds:datastoreItem xmlns:ds="http://schemas.openxmlformats.org/officeDocument/2006/customXml" ds:itemID="{3C338C79-39B9-4702-806E-4239D3AE569C}">
   <ds:schemaRefs>
     <ds:schemaRef ds:uri="http://schemas.microsoft.com/office/2006/metadata/contentType"/>
@@ -14796,10 +16800,20 @@
 </ds:datastoreItem>
 </file>
 
-<file path=customXml/itemProps4.xml><?xml version="1.0" encoding="utf-8"?>
+<file path=customXml/itemProps3.xml><?xml version="1.0" encoding="utf-8"?>
 <ds:datastoreItem xmlns:ds="http://schemas.openxmlformats.org/officeDocument/2006/customXml" ds:itemID="{D9CC73D4-2572-D642-B334-03ABC33F70A6}">
   <ds:schemaRefs>
     <ds:schemaRef ds:uri="http://schemas.openxmlformats.org/officeDocument/2006/bibliography"/>
+  </ds:schemaRefs>
+</ds:datastoreItem>
+</file>
+
+<file path=customXml/itemProps4.xml><?xml version="1.0" encoding="utf-8"?>
+<ds:datastoreItem xmlns:ds="http://schemas.openxmlformats.org/officeDocument/2006/customXml" ds:itemID="{167D3FB0-0D1A-4A81-8A96-EE2F37F3B125}">
+  <ds:schemaRefs>
+    <ds:schemaRef ds:uri="http://schemas.microsoft.com/office/2006/metadata/properties"/>
+    <ds:schemaRef ds:uri="http://schemas.microsoft.com/office/infopath/2007/PartnerControls"/>
+    <ds:schemaRef ds:uri="f336f4fe-8719-4ea2-b5d6-29b3a580aeb4"/>
   </ds:schemaRefs>
 </ds:datastoreItem>
 </file>

</xml_diff>